<commit_message>
merged in basic-functionality branch with deleted reference notification. fixed pom build problem
</commit_message>
<xml_diff>
--- a/hts/test_out/MERV-PROP-01.docx
+++ b/hts/test_out/MERV-PROP-01.docx
@@ -133,7 +133,7 @@
                 <w:b w:val="false"/>
                 <w:sz w:val="16"/>
               </w:rPr>
-              <w:t>08/12/2014</w:t>
+              <w:t>09/21/2014</w:t>
             </w:r>
           </w:p>
         </w:tc>
@@ -450,7 +450,7 @@
                 <w:b w:val="false"/>
                 <w:sz w:val="16"/>
               </w:rPr>
-              <w:t>08/12/2014</w:t>
+              <w:t>09/21/2014</w:t>
             </w:r>
           </w:p>
         </w:tc>
@@ -659,143 +659,10 @@
           </w:p>
         </w:tc>
         <w:tc>
-          <w:p>
-            <w:pPr>
-              <w:spacing w:after="10"/>
-              <w:ind w:left="50" w:right="50" w:hanging="0"/>
-              <w:jc w:val="left"/>
-            </w:pPr>
-            <w:r>
-              <w:rPr>
-                <w:rFonts w:ascii="Arial"/>
-                <w:b w:val="false"/>
-                <w:sz w:val="12"/>
-              </w:rPr>
-              <w:t>☒  I - Catastrophic</w:t>
-            </w:r>
-          </w:p>
-          <w:p>
-            <w:pPr>
-              <w:spacing w:after="10"/>
-              <w:ind w:left="50" w:right="50" w:hanging="0"/>
-              <w:jc w:val="left"/>
-            </w:pPr>
-            <w:r>
-              <w:rPr>
-                <w:rFonts w:ascii="Arial"/>
-                <w:b w:val="false"/>
-                <w:sz w:val="12"/>
-              </w:rPr>
-              <w:t>☐  II - Critical</w:t>
-            </w:r>
-          </w:p>
-          <w:p>
-            <w:pPr>
-              <w:spacing w:after="10"/>
-              <w:ind w:left="50" w:right="50" w:hanging="0"/>
-              <w:jc w:val="left"/>
-            </w:pPr>
-            <w:r>
-              <w:rPr>
-                <w:rFonts w:ascii="Arial"/>
-                <w:b w:val="false"/>
-                <w:sz w:val="12"/>
-              </w:rPr>
-              <w:t>☐  III - Marginal</w:t>
-            </w:r>
-          </w:p>
-          <w:p>
-            <w:pPr>
-              <w:spacing w:after="10"/>
-              <w:ind w:left="50" w:right="50" w:hanging="0"/>
-              <w:jc w:val="left"/>
-            </w:pPr>
-            <w:r>
-              <w:rPr>
-                <w:rFonts w:ascii="Arial"/>
-                <w:b w:val="false"/>
-                <w:sz w:val="12"/>
-              </w:rPr>
-              <w:t>☐  IV - Negligible</w:t>
-            </w:r>
-          </w:p>
+          <w:p/>
         </w:tc>
         <w:tc>
-          <w:p>
-            <w:pPr>
-              <w:spacing w:after="10"/>
-              <w:ind w:left="100" w:right="50" w:hanging="0"/>
-              <w:jc w:val="left"/>
-            </w:pPr>
-            <w:r>
-              <w:rPr>
-                <w:rFonts w:ascii="Arial"/>
-                <w:b w:val="false"/>
-                <w:sz w:val="12"/>
-              </w:rPr>
-              <w:t>☐  A - Frequent</w:t>
-            </w:r>
-          </w:p>
-          <w:p>
-            <w:pPr>
-              <w:spacing w:after="10"/>
-              <w:ind w:left="100" w:right="50" w:hanging="0"/>
-              <w:jc w:val="left"/>
-            </w:pPr>
-            <w:r>
-              <w:rPr>
-                <w:rFonts w:ascii="Arial"/>
-                <w:b w:val="false"/>
-                <w:sz w:val="12"/>
-              </w:rPr>
-              <w:t>☐  B - Reasonably probable</w:t>
-            </w:r>
-          </w:p>
-          <w:p>
-            <w:pPr>
-              <w:spacing w:after="10"/>
-              <w:ind w:left="100" w:right="50" w:hanging="0"/>
-              <w:jc w:val="left"/>
-            </w:pPr>
-            <w:r>
-              <w:rPr>
-                <w:rFonts w:ascii="Arial"/>
-                <w:b w:val="false"/>
-                <w:sz w:val="12"/>
-              </w:rPr>
-              <w:t>☒  C - Occassional</w:t>
-            </w:r>
-          </w:p>
-          <w:p>
-            <w:pPr>
-              <w:spacing w:after="10"/>
-              <w:ind w:left="100" w:right="50" w:hanging="0"/>
-              <w:jc w:val="left"/>
-            </w:pPr>
-            <w:r>
-              <w:rPr>
-                <w:rFonts w:ascii="Arial"/>
-                <w:b w:val="false"/>
-                <w:sz w:val="12"/>
-              </w:rPr>
-              <w:t>☐  D - Remote</w:t>
-            </w:r>
-          </w:p>
-          <w:p>
-            <w:pPr>
-              <w:spacing w:after="10"/>
-              <w:ind w:left="100" w:right="50" w:hanging="0"/>
-              <w:jc w:val="left"/>
-            </w:pPr>
-            <w:r>
-              <w:rPr>
-                <w:rFonts w:ascii="Arial"/>
-                <w:b w:val="false"/>
-                <w:sz w:val="12"/>
-              </w:rPr>
-              <w:t>☐  E - Extremely improbable</w:t>
-            </w:r>
-          </w:p>
+          <w:p/>
         </w:tc>
       </w:tr>
     </w:tbl>

</xml_diff>

<commit_message>
Refactored document generation to function again. However, the risk matrix on the front page is not completed.
</commit_message>
<xml_diff>
--- a/hts/test_out/MERV-PROP-01.docx
+++ b/hts/test_out/MERV-PROP-01.docx
@@ -133,7 +133,7 @@
                 <w:b w:val="false"/>
                 <w:sz w:val="16"/>
               </w:rPr>
-              <w:t>08/12/2014</w:t>
+              <w:t>12/03/2014</w:t>
             </w:r>
           </w:p>
         </w:tc>
@@ -175,7 +175,7 @@
                 <w:b w:val="false"/>
                 <w:sz w:val="12"/>
               </w:rPr>
-              <w:t>3. MISSION/PAYLOAD PROJECT NAME:</w:t>
+              <w:t>3. PROJECT NAME:</w:t>
             </w:r>
           </w:p>
           <w:p>
@@ -193,7 +193,7 @@
                 <w:b w:val="false"/>
                 <w:sz w:val="16"/>
               </w:rPr>
-              <w:t>MERV</w:t>
+              <w:t>Project named AAAAA</w:t>
             </w:r>
           </w:p>
           <w:p>
@@ -450,7 +450,7 @@
                 <w:b w:val="false"/>
                 <w:sz w:val="16"/>
               </w:rPr>
-              <w:t>08/12/2014</w:t>
+              <w:t>12/03/2014</w:t>
             </w:r>
           </w:p>
         </w:tc>
@@ -659,143 +659,10 @@
           </w:p>
         </w:tc>
         <w:tc>
-          <w:p>
-            <w:pPr>
-              <w:spacing w:after="10"/>
-              <w:ind w:left="50" w:right="50" w:hanging="0"/>
-              <w:jc w:val="left"/>
-            </w:pPr>
-            <w:r>
-              <w:rPr>
-                <w:rFonts w:ascii="Arial"/>
-                <w:b w:val="false"/>
-                <w:sz w:val="12"/>
-              </w:rPr>
-              <w:t>☒  I - Catastrophic</w:t>
-            </w:r>
-          </w:p>
-          <w:p>
-            <w:pPr>
-              <w:spacing w:after="10"/>
-              <w:ind w:left="50" w:right="50" w:hanging="0"/>
-              <w:jc w:val="left"/>
-            </w:pPr>
-            <w:r>
-              <w:rPr>
-                <w:rFonts w:ascii="Arial"/>
-                <w:b w:val="false"/>
-                <w:sz w:val="12"/>
-              </w:rPr>
-              <w:t>☐  II - Critical</w:t>
-            </w:r>
-          </w:p>
-          <w:p>
-            <w:pPr>
-              <w:spacing w:after="10"/>
-              <w:ind w:left="50" w:right="50" w:hanging="0"/>
-              <w:jc w:val="left"/>
-            </w:pPr>
-            <w:r>
-              <w:rPr>
-                <w:rFonts w:ascii="Arial"/>
-                <w:b w:val="false"/>
-                <w:sz w:val="12"/>
-              </w:rPr>
-              <w:t>☐  III - Marginal</w:t>
-            </w:r>
-          </w:p>
-          <w:p>
-            <w:pPr>
-              <w:spacing w:after="10"/>
-              <w:ind w:left="50" w:right="50" w:hanging="0"/>
-              <w:jc w:val="left"/>
-            </w:pPr>
-            <w:r>
-              <w:rPr>
-                <w:rFonts w:ascii="Arial"/>
-                <w:b w:val="false"/>
-                <w:sz w:val="12"/>
-              </w:rPr>
-              <w:t>☐  IV - Negligible</w:t>
-            </w:r>
-          </w:p>
+          <w:p/>
         </w:tc>
         <w:tc>
-          <w:p>
-            <w:pPr>
-              <w:spacing w:after="10"/>
-              <w:ind w:left="100" w:right="50" w:hanging="0"/>
-              <w:jc w:val="left"/>
-            </w:pPr>
-            <w:r>
-              <w:rPr>
-                <w:rFonts w:ascii="Arial"/>
-                <w:b w:val="false"/>
-                <w:sz w:val="12"/>
-              </w:rPr>
-              <w:t>☐  A - Frequent</w:t>
-            </w:r>
-          </w:p>
-          <w:p>
-            <w:pPr>
-              <w:spacing w:after="10"/>
-              <w:ind w:left="100" w:right="50" w:hanging="0"/>
-              <w:jc w:val="left"/>
-            </w:pPr>
-            <w:r>
-              <w:rPr>
-                <w:rFonts w:ascii="Arial"/>
-                <w:b w:val="false"/>
-                <w:sz w:val="12"/>
-              </w:rPr>
-              <w:t>☐  B - Reasonably probable</w:t>
-            </w:r>
-          </w:p>
-          <w:p>
-            <w:pPr>
-              <w:spacing w:after="10"/>
-              <w:ind w:left="100" w:right="50" w:hanging="0"/>
-              <w:jc w:val="left"/>
-            </w:pPr>
-            <w:r>
-              <w:rPr>
-                <w:rFonts w:ascii="Arial"/>
-                <w:b w:val="false"/>
-                <w:sz w:val="12"/>
-              </w:rPr>
-              <w:t>☒  C - Occassional</w:t>
-            </w:r>
-          </w:p>
-          <w:p>
-            <w:pPr>
-              <w:spacing w:after="10"/>
-              <w:ind w:left="100" w:right="50" w:hanging="0"/>
-              <w:jc w:val="left"/>
-            </w:pPr>
-            <w:r>
-              <w:rPr>
-                <w:rFonts w:ascii="Arial"/>
-                <w:b w:val="false"/>
-                <w:sz w:val="12"/>
-              </w:rPr>
-              <w:t>☐  D - Remote</w:t>
-            </w:r>
-          </w:p>
-          <w:p>
-            <w:pPr>
-              <w:spacing w:after="10"/>
-              <w:ind w:left="100" w:right="50" w:hanging="0"/>
-              <w:jc w:val="left"/>
-            </w:pPr>
-            <w:r>
-              <w:rPr>
-                <w:rFonts w:ascii="Arial"/>
-                <w:b w:val="false"/>
-                <w:sz w:val="12"/>
-              </w:rPr>
-              <w:t>☐  E - Extremely improbable</w:t>
-            </w:r>
-          </w:p>
+          <w:p/>
         </w:tc>
       </w:tr>
     </w:tbl>

</xml_diff>

<commit_message>
Final push. Lots of code refactoring on Causes/Controls. Verifications are well on their way, but still need work.
</commit_message>
<xml_diff>
--- a/hts/test_out/MERV-PROP-01.docx
+++ b/hts/test_out/MERV-PROP-01.docx
@@ -133,7 +133,7 @@
                 <w:b w:val="false"/>
                 <w:sz w:val="16"/>
               </w:rPr>
-              <w:t>12/03/2014</w:t>
+              <w:t>12/15/2014</w:t>
             </w:r>
           </w:p>
         </w:tc>
@@ -450,7 +450,7 @@
                 <w:b w:val="false"/>
                 <w:sz w:val="16"/>
               </w:rPr>
-              <w:t>12/03/2014</w:t>
+              <w:t>12/15/2014</w:t>
             </w:r>
           </w:p>
         </w:tc>

</xml_diff>

<commit_message>
Added quick fixes for issue create events
</commit_message>
<xml_diff>
--- a/hts/test_out/MERV-PROP-01.docx
+++ b/hts/test_out/MERV-PROP-01.docx
@@ -133,7 +133,7 @@
                 <w:b w:val="false"/>
                 <w:sz w:val="16"/>
               </w:rPr>
-              <w:t>12/15/2014</w:t>
+              <w:t>01/15/2015</w:t>
             </w:r>
           </w:p>
         </w:tc>
@@ -450,7 +450,7 @@
                 <w:b w:val="false"/>
                 <w:sz w:val="16"/>
               </w:rPr>
-              <w:t>12/15/2014</w:t>
+              <w:t>01/15/2015</w:t>
             </w:r>
           </w:p>
         </w:tc>

</xml_diff>

<commit_message>
Changes to POM and atlassian-plugin.xml to remove runtime errors
</commit_message>
<xml_diff>
--- a/hts/test_out/MERV-PROP-01.docx
+++ b/hts/test_out/MERV-PROP-01.docx
@@ -133,7 +133,7 @@
                 <w:b w:val="false"/>
                 <w:sz w:val="16"/>
               </w:rPr>
-              <w:t>12/15/2014</w:t>
+              <w:t>01/16/2015</w:t>
             </w:r>
           </w:p>
         </w:tc>
@@ -450,7 +450,7 @@
                 <w:b w:val="false"/>
                 <w:sz w:val="16"/>
               </w:rPr>
-              <w:t>12/15/2014</w:t>
+              <w:t>01/16/2015</w:t>
             </w:r>
           </w:p>
         </w:tc>

</xml_diff>

<commit_message>
Finished support for drawing transfer warnings when deleting a cause
</commit_message>
<xml_diff>
--- a/hts/test_out/MERV-PROP-01.docx
+++ b/hts/test_out/MERV-PROP-01.docx
@@ -133,7 +133,7 @@
                 <w:b w:val="false"/>
                 <w:sz w:val="16"/>
               </w:rPr>
-              <w:t>01/20/2015</w:t>
+              <w:t>01/21/2015</w:t>
             </w:r>
           </w:p>
         </w:tc>
@@ -450,7 +450,7 @@
                 <w:b w:val="false"/>
                 <w:sz w:val="16"/>
               </w:rPr>
-              <w:t>01/20/2015</w:t>
+              <w:t>01/21/2015</w:t>
             </w:r>
           </w:p>
         </w:tc>

</xml_diff>

<commit_message>
Finished delete control whe ntransfer target warning
</commit_message>
<xml_diff>
--- a/hts/test_out/MERV-PROP-01.docx
+++ b/hts/test_out/MERV-PROP-01.docx
@@ -133,7 +133,7 @@
                 <w:b w:val="false"/>
                 <w:sz w:val="16"/>
               </w:rPr>
-              <w:t>01/21/2015</w:t>
+              <w:t>01/25/2015</w:t>
             </w:r>
           </w:p>
         </w:tc>
@@ -450,7 +450,7 @@
                 <w:b w:val="false"/>
                 <w:sz w:val="16"/>
               </w:rPr>
-              <w:t>01/21/2015</w:t>
+              <w:t>01/25/2015</w:t>
             </w:r>
           </w:p>
         </w:tc>

</xml_diff>

<commit_message>
trying to expand automatically the cause on the cause page after a transfer
</commit_message>
<xml_diff>
--- a/hts/test_out/MERV-PROP-01.docx
+++ b/hts/test_out/MERV-PROP-01.docx
@@ -133,7 +133,7 @@
                 <w:b w:val="false"/>
                 <w:sz w:val="16"/>
               </w:rPr>
-              <w:t>01/21/2015</w:t>
+              <w:t>04/13/2015</w:t>
             </w:r>
           </w:p>
         </w:tc>
@@ -450,7 +450,7 @@
                 <w:b w:val="false"/>
                 <w:sz w:val="16"/>
               </w:rPr>
-              <w:t>01/21/2015</w:t>
+              <w:t>04/13/2015</w:t>
             </w:r>
           </w:p>
         </w:tc>

</xml_diff>

<commit_message>
Cause and Control transfers to a Hazard without metainfo does not render links correctly
</commit_message>
<xml_diff>
--- a/hts/test_out/MERV-PROP-01.docx
+++ b/hts/test_out/MERV-PROP-01.docx
@@ -133,7 +133,7 @@
                 <w:b w:val="false"/>
                 <w:sz w:val="16"/>
               </w:rPr>
-              <w:t>04/14/2015</w:t>
+              <w:t>04/15/2015</w:t>
             </w:r>
           </w:p>
         </w:tc>
@@ -450,7 +450,7 @@
                 <w:b w:val="false"/>
                 <w:sz w:val="16"/>
               </w:rPr>
-              <w:t>04/14/2015</w:t>
+              <w:t>04/15/2015</w:t>
             </w:r>
           </w:p>
         </w:tc>

</xml_diff>

<commit_message>
#261, link fixed when deleting an hazard, with a control to cause transfer
</commit_message>
<xml_diff>
--- a/hts/test_out/MERV-PROP-01.docx
+++ b/hts/test_out/MERV-PROP-01.docx
@@ -133,7 +133,7 @@
                 <w:b w:val="false"/>
                 <w:sz w:val="16"/>
               </w:rPr>
-              <w:t>04/15/2015</w:t>
+              <w:t>04/16/2015</w:t>
             </w:r>
           </w:p>
         </w:tc>
@@ -450,7 +450,7 @@
                 <w:b w:val="false"/>
                 <w:sz w:val="16"/>
               </w:rPr>
-              <w:t>04/15/2015</w:t>
+              <w:t>04/16/2015</w:t>
             </w:r>
           </w:p>
         </w:tc>

</xml_diff>

<commit_message>
Verify that Deleting JIRA issues and sub-tasks appropriately clears Hazards from HTS #261
</commit_message>
<xml_diff>
--- a/hts/test_out/MERV-PROP-01.docx
+++ b/hts/test_out/MERV-PROP-01.docx
@@ -133,7 +133,7 @@
                 <w:b w:val="false"/>
                 <w:sz w:val="16"/>
               </w:rPr>
-              <w:t>04/16/2015</w:t>
+              <w:t>04/17/2015</w:t>
             </w:r>
           </w:p>
         </w:tc>
@@ -450,7 +450,7 @@
                 <w:b w:val="false"/>
                 <w:sz w:val="16"/>
               </w:rPr>
-              <w:t>04/16/2015</w:t>
+              <w:t>04/17/2015</w:t>
             </w:r>
           </w:p>
         </w:tc>

</xml_diff>

<commit_message>
Make the delete Hazard functionality take a parameter #268
</commit_message>
<xml_diff>
--- a/hts/test_out/MERV-PROP-01.docx
+++ b/hts/test_out/MERV-PROP-01.docx
@@ -133,7 +133,7 @@
                 <w:b w:val="false"/>
                 <w:sz w:val="16"/>
               </w:rPr>
-              <w:t>04/17/2015</w:t>
+              <w:t>04/20/2015</w:t>
             </w:r>
           </w:p>
         </w:tc>
@@ -450,7 +450,7 @@
                 <w:b w:val="false"/>
                 <w:sz w:val="16"/>
               </w:rPr>
-              <w:t>04/17/2015</w:t>
+              <w:t>04/20/2015</w:t>
             </w:r>
           </w:p>
         </w:tc>

</xml_diff>

<commit_message>
Some changes to transfer risk matrix logic
</commit_message>
<xml_diff>
--- a/hts/test_out/MERV-PROP-01.docx
+++ b/hts/test_out/MERV-PROP-01.docx
@@ -133,7 +133,7 @@
                 <w:b w:val="false"/>
                 <w:sz w:val="16"/>
               </w:rPr>
-              <w:t>04/28/2015</w:t>
+              <w:t>04/29/2015</w:t>
             </w:r>
           </w:p>
         </w:tc>
@@ -450,7 +450,7 @@
                 <w:b w:val="false"/>
                 <w:sz w:val="16"/>
               </w:rPr>
-              <w:t>04/28/2015</w:t>
+              <w:t>04/29/2015</w:t>
             </w:r>
           </w:p>
         </w:tc>

</xml_diff>

<commit_message>
update projectId when moving tasks, issue 250
</commit_message>
<xml_diff>
--- a/hts/test_out/MERV-PROP-01.docx
+++ b/hts/test_out/MERV-PROP-01.docx
@@ -133,7 +133,7 @@
                 <w:b w:val="false"/>
                 <w:sz w:val="16"/>
               </w:rPr>
-              <w:t>04/29/2015</w:t>
+              <w:t>04/30/2015</w:t>
             </w:r>
           </w:p>
         </w:tc>
@@ -450,7 +450,7 @@
                 <w:b w:val="false"/>
                 <w:sz w:val="16"/>
               </w:rPr>
-              <w:t>04/29/2015</w:t>
+              <w:t>04/30/2015</w:t>
             </w:r>
           </w:p>
         </w:tc>

</xml_diff>

<commit_message>
Added document generator mock objects. Added comment code to HAzardreportGenerator. git push
</commit_message>
<xml_diff>
--- a/hts/test_out/MERV-PROP-01.docx
+++ b/hts/test_out/MERV-PROP-01.docx
@@ -133,7 +133,7 @@
                 <w:b w:val="false"/>
                 <w:sz w:val="16"/>
               </w:rPr>
-              <w:t>01/25/2015</w:t>
+              <w:t>05/04/2015</w:t>
             </w:r>
           </w:p>
         </w:tc>
@@ -450,7 +450,7 @@
                 <w:b w:val="false"/>
                 <w:sz w:val="16"/>
               </w:rPr>
-              <w:t>01/25/2015</w:t>
+              <w:t>05/04/2015</w:t>
             </w:r>
           </w:p>
         </w:tc>

</xml_diff>

<commit_message>
Cause list added to document
</commit_message>
<xml_diff>
--- a/hts/test_out/MERV-PROP-01.docx
+++ b/hts/test_out/MERV-PROP-01.docx
@@ -833,6 +833,1435 @@
                 <w:sz w:val="16"/>
               </w:rPr>
               <w:t>Cause 5 (TRANSFER): MERV-PROP-04, Cause 1 – POGO causes dynamic oscillations attaining a resonant frequency with other US components or USE</w:t>
+            </w:r>
+          </w:p>
+        </w:tc>
+      </w:tr>
+    </w:tbl>
+    <w:tbl>
+      <w:tblPr>
+        <w:tblW w:w="0" w:type="auto"/>
+        <w:tblBorders>
+          <w:top w:val="single"/>
+          <w:left w:val="single"/>
+          <w:bottom w:val="single"/>
+          <w:right w:val="single"/>
+          <w:insideH w:val="single" w:sz="1" w:space="0" w:color="000000"/>
+          <w:insideV w:val="single"/>
+        </w:tblBorders>
+        <w:tblCellMar>
+          <w:top w:type="dxa" w:w="0"/>
+          <w:left w:type="dxa" w:w="0"/>
+          <w:bottom w:type="dxa" w:w="0"/>
+          <w:right w:type="dxa" w:w="0"/>
+        </w:tblCellMar>
+      </w:tblPr>
+      <w:tr>
+        <w:tc>
+          <w:tcPr>
+            <w:gridSpan w:val="4"/>
+            <w:shd w:color="auto" w:val="clear" w:fill="BBBBBB"/>
+            <w:vAlign w:val="center"/>
+          </w:tcPr>
+          <w:tcPr>
+            <w:tcW w:w="730150"/>
+          </w:tcPr>
+          <w:p>
+            <w:pPr>
+              <w:spacing w:before="50" w:after="100"/>
+              <w:ind w:left="20"/>
+              <w:jc w:val="center"/>
+            </w:pPr>
+            <w:r>
+              <w:rPr>
+                <w:rFonts w:ascii="Arial"/>
+                <w:b w:val="true"/>
+                <w:sz w:val="12"/>
+              </w:rPr>
+              <w:t>CAUSES</w:t>
+            </w:r>
+          </w:p>
+        </w:tc>
+      </w:tr>
+    </w:tbl>
+    <w:tbl>
+      <w:tblPr>
+        <w:tblW w:w="0" w:type="auto"/>
+        <w:tblBorders>
+          <w:top w:val="single"/>
+          <w:left w:val="single"/>
+          <w:bottom w:val="single"/>
+          <w:right w:val="single"/>
+          <w:insideH w:val="single" w:sz="1" w:space="0" w:color="000000"/>
+          <w:insideV w:val="single"/>
+        </w:tblBorders>
+        <w:tblCellMar>
+          <w:top w:type="dxa" w:w="0"/>
+          <w:left w:type="dxa" w:w="0"/>
+          <w:bottom w:type="dxa" w:w="0"/>
+          <w:right w:type="dxa" w:w="0"/>
+        </w:tblCellMar>
+      </w:tblPr>
+      <w:tr>
+        <w:tc>
+          <w:tcPr>
+            <w:gridSpan w:val="4"/>
+          </w:tcPr>
+          <w:p>
+            <w:pPr>
+              <w:spacing w:after="10"/>
+              <w:ind w:left="350" w:right="50" w:hanging="300"/>
+              <w:jc w:val="left"/>
+            </w:pPr>
+            <w:r>
+              <w:rPr>
+                <w:rFonts w:ascii="Arial"/>
+                <w:b w:val="true"/>
+                <w:sz w:val="16"/>
+              </w:rPr>
+              <w:t>Cause 1 - Improper feed system design leads to incorrect pressures or temperatures during USE run</w:t>
+            </w:r>
+          </w:p>
+        </w:tc>
+      </w:tr>
+    </w:tbl>
+    <w:tbl>
+      <w:tblPr>
+        <w:tblW w:w="0" w:type="auto"/>
+        <w:tblBorders>
+          <w:top w:val="single"/>
+          <w:left w:val="single"/>
+          <w:bottom w:val="single"/>
+          <w:right w:val="single"/>
+          <w:insideH w:val="single" w:sz="1" w:space="0" w:color="000000"/>
+          <w:insideV w:val="single"/>
+        </w:tblBorders>
+        <w:tblCellMar>
+          <w:top w:type="dxa" w:w="0"/>
+          <w:left w:type="dxa" w:w="0"/>
+          <w:bottom w:type="dxa" w:w="0"/>
+          <w:right w:type="dxa" w:w="0"/>
+        </w:tblCellMar>
+      </w:tblPr>
+      <w:tr>
+        <w:tc>
+          <w:tcPr>
+            <w:gridSpan w:val="1"/>
+          </w:tcPr>
+          <w:p>
+            <w:pPr>
+              <w:spacing w:after="10"/>
+              <w:ind w:left="350" w:right="50" w:hanging="300"/>
+              <w:jc w:val="left"/>
+            </w:pPr>
+            <w:r>
+              <w:rPr>
+                <w:rFonts w:ascii="Arial"/>
+                <w:b w:val="false"/>
+                <w:sz w:val="16"/>
+              </w:rPr>
+              <w:t>Risk Severity: Mock for Risk_Categories, hashCode: 17128997</w:t>
+            </w:r>
+          </w:p>
+        </w:tc>
+        <w:tc>
+          <w:tcPr>
+            <w:gridSpan w:val="3"/>
+          </w:tcPr>
+          <w:p>
+            <w:pPr>
+              <w:spacing w:after="10"/>
+              <w:ind w:left="350" w:right="50" w:hanging="300"/>
+              <w:jc w:val="left"/>
+            </w:pPr>
+            <w:r>
+              <w:rPr>
+                <w:rFonts w:ascii="Arial"/>
+                <w:b w:val="false"/>
+                <w:sz w:val="16"/>
+              </w:rPr>
+              <w:t>Risk Likelihood: Mock for Risk_Likelihoods, hashCode: 11006663</w:t>
+            </w:r>
+          </w:p>
+        </w:tc>
+        <w:tc>
+          <w:p/>
+        </w:tc>
+        <w:tc>
+          <w:p/>
+        </w:tc>
+      </w:tr>
+    </w:tbl>
+    <w:tbl>
+      <w:tblPr>
+        <w:tblW w:w="0" w:type="auto"/>
+        <w:tblBorders>
+          <w:top w:val="single"/>
+          <w:left w:val="single"/>
+          <w:bottom w:val="single"/>
+          <w:right w:val="single"/>
+          <w:insideH w:val="single" w:sz="1" w:space="0" w:color="000000"/>
+          <w:insideV w:val="single"/>
+        </w:tblBorders>
+        <w:tblCellMar>
+          <w:top w:type="dxa" w:w="0"/>
+          <w:left w:type="dxa" w:w="0"/>
+          <w:bottom w:type="dxa" w:w="0"/>
+          <w:right w:type="dxa" w:w="0"/>
+        </w:tblCellMar>
+      </w:tblPr>
+      <w:tr>
+        <w:tc>
+          <w:tcPr>
+            <w:gridSpan w:val="4"/>
+          </w:tcPr>
+          <w:p>
+            <w:pPr>
+              <w:spacing w:before="70" w:after="100"/>
+              <w:ind w:left="20"/>
+              <w:jc w:val="left"/>
+            </w:pPr>
+            <w:r>
+              <w:rPr>
+                <w:rFonts w:ascii="Arial"/>
+                <w:b w:val="true"/>
+                <w:sz w:val="12"/>
+              </w:rPr>
+              <w:t xml:space="preserve">CAUSE DESCRIPTION: </w:t>
+            </w:r>
+          </w:p>
+          <w:p>
+            <w:pPr>
+              <w:spacing w:after="10"/>
+              <w:ind w:left="350" w:right="50" w:hanging="300"/>
+              <w:jc w:val="left"/>
+            </w:pPr>
+            <w:r>
+              <w:rPr>
+                <w:rFonts w:ascii="Arial"/>
+                <w:b w:val="false"/>
+                <w:sz w:val="16"/>
+              </w:rPr>
+              <w:t>The Upper Stage feed system must be designed in order to provide correct propellant interface parameters to the USE for operation. Any errors in the design that cause these parameters to be violated could result in USE failures including cavitation/fire/ explosion.</w:t>
+            </w:r>
+          </w:p>
+        </w:tc>
+      </w:tr>
+    </w:tbl>
+    <w:tbl>
+      <w:tblPr>
+        <w:tblW w:w="0" w:type="auto"/>
+        <w:tblBorders>
+          <w:top w:val="single"/>
+          <w:left w:val="single"/>
+          <w:bottom w:val="single"/>
+          <w:right w:val="single"/>
+          <w:insideH w:val="single" w:sz="1" w:space="0" w:color="000000"/>
+          <w:insideV w:val="single"/>
+        </w:tblBorders>
+        <w:tblCellMar>
+          <w:top w:type="dxa" w:w="0"/>
+          <w:left w:type="dxa" w:w="0"/>
+          <w:bottom w:type="dxa" w:w="0"/>
+          <w:right w:type="dxa" w:w="0"/>
+        </w:tblCellMar>
+      </w:tblPr>
+      <w:tr>
+        <w:tc>
+          <w:tcPr>
+            <w:gridSpan w:val="4"/>
+          </w:tcPr>
+          <w:p>
+            <w:pPr>
+              <w:spacing w:before="70" w:after="100"/>
+              <w:ind w:left="20"/>
+              <w:jc w:val="left"/>
+            </w:pPr>
+            <w:r>
+              <w:rPr>
+                <w:rFonts w:ascii="Arial"/>
+                <w:b w:val="true"/>
+                <w:sz w:val="12"/>
+              </w:rPr>
+              <w:t xml:space="preserve">EFFECTS: </w:t>
+            </w:r>
+          </w:p>
+          <w:p>
+            <w:pPr>
+              <w:spacing w:after="10"/>
+              <w:ind w:left="350" w:right="50" w:hanging="300"/>
+              <w:jc w:val="left"/>
+            </w:pPr>
+            <w:r>
+              <w:rPr>
+                <w:rFonts w:ascii="Arial"/>
+                <w:b w:val="false"/>
+                <w:sz w:val="16"/>
+              </w:rPr>
+              <w:t>Really terrible, horrible things happen.</w:t>
+            </w:r>
+          </w:p>
+        </w:tc>
+      </w:tr>
+    </w:tbl>
+    <w:tbl>
+      <w:tblPr>
+        <w:tblW w:w="0" w:type="auto"/>
+        <w:tblBorders>
+          <w:top w:val="single"/>
+          <w:left w:val="single"/>
+          <w:bottom w:val="single"/>
+          <w:right w:val="single"/>
+          <w:insideH w:val="single" w:sz="1" w:space="0" w:color="000000"/>
+          <w:insideV w:val="single"/>
+        </w:tblBorders>
+        <w:tblCellMar>
+          <w:top w:type="dxa" w:w="0"/>
+          <w:left w:type="dxa" w:w="0"/>
+          <w:bottom w:type="dxa" w:w="0"/>
+          <w:right w:type="dxa" w:w="0"/>
+        </w:tblCellMar>
+      </w:tblPr>
+      <w:tr>
+        <w:tc>
+          <w:tcPr>
+            <w:gridSpan w:val="4"/>
+          </w:tcPr>
+          <w:p>
+            <w:pPr>
+              <w:spacing w:before="70" w:after="100"/>
+              <w:ind w:left="20"/>
+              <w:jc w:val="left"/>
+            </w:pPr>
+            <w:r>
+              <w:rPr>
+                <w:rFonts w:ascii="Arial"/>
+                <w:b w:val="true"/>
+                <w:sz w:val="12"/>
+              </w:rPr>
+              <w:t>ADDITIONAL SAFETY FEATURES:</w:t>
+            </w:r>
+          </w:p>
+          <w:p>
+            <w:pPr>
+              <w:spacing w:after="10"/>
+              <w:ind w:left="350" w:right="50" w:hanging="300"/>
+              <w:jc w:val="left"/>
+            </w:pPr>
+            <w:r>
+              <w:rPr>
+                <w:rFonts w:ascii="Arial"/>
+                <w:b w:val="false"/>
+                <w:sz w:val="16"/>
+              </w:rPr>
+              <w:t>We will do extreme inspections on the feed.</w:t>
+            </w:r>
+          </w:p>
+        </w:tc>
+      </w:tr>
+    </w:tbl>
+    <w:tbl>
+      <w:tblPr>
+        <w:tblW w:w="0" w:type="auto"/>
+        <w:tblBorders>
+          <w:top w:val="single"/>
+          <w:left w:val="single"/>
+          <w:bottom w:val="single"/>
+          <w:right w:val="single"/>
+          <w:insideH w:val="single" w:sz="1" w:space="0" w:color="000000"/>
+          <w:insideV w:val="single"/>
+        </w:tblBorders>
+        <w:tblCellMar>
+          <w:top w:type="dxa" w:w="0"/>
+          <w:left w:type="dxa" w:w="0"/>
+          <w:bottom w:type="dxa" w:w="0"/>
+          <w:right w:type="dxa" w:w="0"/>
+        </w:tblCellMar>
+      </w:tblPr>
+      <w:tr>
+        <w:tc>
+          <w:tcPr>
+            <w:gridSpan w:val="4"/>
+          </w:tcPr>
+          <w:p>
+            <w:pPr>
+              <w:spacing w:after="10"/>
+              <w:ind w:left="350" w:right="50" w:hanging="300"/>
+              <w:jc w:val="left"/>
+            </w:pPr>
+            <w:r>
+              <w:rPr>
+                <w:rFonts w:ascii="Arial"/>
+                <w:b w:val="true"/>
+                <w:sz w:val="16"/>
+              </w:rPr>
+              <w:t>Cause 2 - Depleted propellants</w:t>
+            </w:r>
+          </w:p>
+        </w:tc>
+      </w:tr>
+    </w:tbl>
+    <w:tbl>
+      <w:tblPr>
+        <w:tblW w:w="0" w:type="auto"/>
+        <w:tblBorders>
+          <w:top w:val="single"/>
+          <w:left w:val="single"/>
+          <w:bottom w:val="single"/>
+          <w:right w:val="single"/>
+          <w:insideH w:val="single" w:sz="1" w:space="0" w:color="000000"/>
+          <w:insideV w:val="single"/>
+        </w:tblBorders>
+        <w:tblCellMar>
+          <w:top w:type="dxa" w:w="0"/>
+          <w:left w:type="dxa" w:w="0"/>
+          <w:bottom w:type="dxa" w:w="0"/>
+          <w:right w:type="dxa" w:w="0"/>
+        </w:tblCellMar>
+      </w:tblPr>
+      <w:tr>
+        <w:tc>
+          <w:tcPr>
+            <w:gridSpan w:val="1"/>
+          </w:tcPr>
+          <w:p>
+            <w:pPr>
+              <w:spacing w:after="10"/>
+              <w:ind w:left="350" w:right="50" w:hanging="300"/>
+              <w:jc w:val="left"/>
+            </w:pPr>
+            <w:r>
+              <w:rPr>
+                <w:rFonts w:ascii="Arial"/>
+                <w:b w:val="false"/>
+                <w:sz w:val="16"/>
+              </w:rPr>
+              <w:t>Risk Severity: Mock for Risk_Categories, hashCode: 17128997</w:t>
+            </w:r>
+          </w:p>
+        </w:tc>
+        <w:tc>
+          <w:tcPr>
+            <w:gridSpan w:val="3"/>
+          </w:tcPr>
+          <w:p>
+            <w:pPr>
+              <w:spacing w:after="10"/>
+              <w:ind w:left="350" w:right="50" w:hanging="300"/>
+              <w:jc w:val="left"/>
+            </w:pPr>
+            <w:r>
+              <w:rPr>
+                <w:rFonts w:ascii="Arial"/>
+                <w:b w:val="false"/>
+                <w:sz w:val="16"/>
+              </w:rPr>
+              <w:t>Risk Likelihood: Mock for Risk_Likelihoods, hashCode: 11006663</w:t>
+            </w:r>
+          </w:p>
+        </w:tc>
+        <w:tc>
+          <w:p/>
+        </w:tc>
+        <w:tc>
+          <w:p/>
+        </w:tc>
+      </w:tr>
+    </w:tbl>
+    <w:tbl>
+      <w:tblPr>
+        <w:tblW w:w="0" w:type="auto"/>
+        <w:tblBorders>
+          <w:top w:val="single"/>
+          <w:left w:val="single"/>
+          <w:bottom w:val="single"/>
+          <w:right w:val="single"/>
+          <w:insideH w:val="single" w:sz="1" w:space="0" w:color="000000"/>
+          <w:insideV w:val="single"/>
+        </w:tblBorders>
+        <w:tblCellMar>
+          <w:top w:type="dxa" w:w="0"/>
+          <w:left w:type="dxa" w:w="0"/>
+          <w:bottom w:type="dxa" w:w="0"/>
+          <w:right w:type="dxa" w:w="0"/>
+        </w:tblCellMar>
+      </w:tblPr>
+      <w:tr>
+        <w:tc>
+          <w:tcPr>
+            <w:gridSpan w:val="4"/>
+          </w:tcPr>
+          <w:p>
+            <w:pPr>
+              <w:spacing w:before="70" w:after="100"/>
+              <w:ind w:left="20"/>
+              <w:jc w:val="left"/>
+            </w:pPr>
+            <w:r>
+              <w:rPr>
+                <w:rFonts w:ascii="Arial"/>
+                <w:b w:val="true"/>
+                <w:sz w:val="12"/>
+              </w:rPr>
+              <w:t xml:space="preserve">CAUSE DESCRIPTION: </w:t>
+            </w:r>
+          </w:p>
+          <w:p>
+            <w:pPr>
+              <w:spacing w:after="10"/>
+              <w:ind w:left="350" w:right="50" w:hanging="300"/>
+              <w:jc w:val="left"/>
+            </w:pPr>
+            <w:r>
+              <w:rPr>
+                <w:rFonts w:ascii="Arial"/>
+                <w:b w:val="false"/>
+                <w:sz w:val="16"/>
+              </w:rPr>
+              <w:t>If propellants are depleted before MECO, cavitation of turbo pumps could occur if USE is not shutdown.</w:t>
+            </w:r>
+          </w:p>
+        </w:tc>
+      </w:tr>
+    </w:tbl>
+    <w:tbl>
+      <w:tblPr>
+        <w:tblW w:w="0" w:type="auto"/>
+        <w:tblBorders>
+          <w:top w:val="single"/>
+          <w:left w:val="single"/>
+          <w:bottom w:val="single"/>
+          <w:right w:val="single"/>
+          <w:insideH w:val="single" w:sz="1" w:space="0" w:color="000000"/>
+          <w:insideV w:val="single"/>
+        </w:tblBorders>
+        <w:tblCellMar>
+          <w:top w:type="dxa" w:w="0"/>
+          <w:left w:type="dxa" w:w="0"/>
+          <w:bottom w:type="dxa" w:w="0"/>
+          <w:right w:type="dxa" w:w="0"/>
+        </w:tblCellMar>
+      </w:tblPr>
+      <w:tr>
+        <w:tc>
+          <w:tcPr>
+            <w:gridSpan w:val="4"/>
+          </w:tcPr>
+          <w:p>
+            <w:pPr>
+              <w:spacing w:before="70" w:after="100"/>
+              <w:ind w:left="20"/>
+              <w:jc w:val="left"/>
+            </w:pPr>
+            <w:r>
+              <w:rPr>
+                <w:rFonts w:ascii="Arial"/>
+                <w:b w:val="true"/>
+                <w:sz w:val="12"/>
+              </w:rPr>
+              <w:t xml:space="preserve">EFFECTS: </w:t>
+            </w:r>
+          </w:p>
+          <w:p>
+            <w:pPr>
+              <w:spacing w:after="10"/>
+              <w:ind w:left="350" w:right="50" w:hanging="300"/>
+              <w:jc w:val="left"/>
+            </w:pPr>
+            <w:r>
+              <w:rPr>
+                <w:rFonts w:ascii="Arial"/>
+                <w:b w:val="false"/>
+                <w:sz w:val="16"/>
+              </w:rPr>
+              <w:t>It's not so bad.</w:t>
+            </w:r>
+          </w:p>
+        </w:tc>
+      </w:tr>
+    </w:tbl>
+    <w:tbl>
+      <w:tblPr>
+        <w:tblW w:w="0" w:type="auto"/>
+        <w:tblBorders>
+          <w:top w:val="single"/>
+          <w:left w:val="single"/>
+          <w:bottom w:val="single"/>
+          <w:right w:val="single"/>
+          <w:insideH w:val="single" w:sz="1" w:space="0" w:color="000000"/>
+          <w:insideV w:val="single"/>
+        </w:tblBorders>
+        <w:tblCellMar>
+          <w:top w:type="dxa" w:w="0"/>
+          <w:left w:type="dxa" w:w="0"/>
+          <w:bottom w:type="dxa" w:w="0"/>
+          <w:right w:type="dxa" w:w="0"/>
+        </w:tblCellMar>
+      </w:tblPr>
+      <w:tr>
+        <w:tc>
+          <w:tcPr>
+            <w:gridSpan w:val="4"/>
+          </w:tcPr>
+          <w:p>
+            <w:pPr>
+              <w:spacing w:before="70" w:after="100"/>
+              <w:ind w:left="20"/>
+              <w:jc w:val="left"/>
+            </w:pPr>
+            <w:r>
+              <w:rPr>
+                <w:rFonts w:ascii="Arial"/>
+                <w:b w:val="true"/>
+                <w:sz w:val="12"/>
+              </w:rPr>
+              <w:t>ADDITIONAL SAFETY FEATURES:</w:t>
+            </w:r>
+          </w:p>
+          <w:p>
+            <w:pPr>
+              <w:spacing w:after="10"/>
+              <w:ind w:left="350" w:right="50" w:hanging="300"/>
+              <w:jc w:val="left"/>
+            </w:pPr>
+            <w:r>
+              <w:rPr>
+                <w:rFonts w:ascii="Arial"/>
+                <w:b w:val="false"/>
+                <w:sz w:val="16"/>
+              </w:rPr>
+              <w:t>None.</w:t>
+            </w:r>
+          </w:p>
+        </w:tc>
+      </w:tr>
+    </w:tbl>
+    <w:tbl>
+      <w:tblPr>
+        <w:tblW w:w="0" w:type="auto"/>
+        <w:tblBorders>
+          <w:top w:val="single"/>
+          <w:left w:val="single"/>
+          <w:bottom w:val="single"/>
+          <w:right w:val="single"/>
+          <w:insideH w:val="single" w:sz="1" w:space="0" w:color="000000"/>
+          <w:insideV w:val="single"/>
+        </w:tblBorders>
+        <w:tblCellMar>
+          <w:top w:type="dxa" w:w="0"/>
+          <w:left w:type="dxa" w:w="0"/>
+          <w:bottom w:type="dxa" w:w="0"/>
+          <w:right w:type="dxa" w:w="0"/>
+        </w:tblCellMar>
+      </w:tblPr>
+      <w:tr>
+        <w:tc>
+          <w:tcPr>
+            <w:gridSpan w:val="4"/>
+          </w:tcPr>
+          <w:p>
+            <w:pPr>
+              <w:spacing w:after="10"/>
+              <w:ind w:left="350" w:right="50" w:hanging="300"/>
+              <w:jc w:val="left"/>
+            </w:pPr>
+            <w:r>
+              <w:rPr>
+                <w:rFonts w:ascii="Arial"/>
+                <w:b w:val="true"/>
+                <w:sz w:val="16"/>
+              </w:rPr>
+              <w:t>Cause 3 - Loss of fuel and/or oxidizer supply</w:t>
+            </w:r>
+          </w:p>
+        </w:tc>
+      </w:tr>
+    </w:tbl>
+    <w:tbl>
+      <w:tblPr>
+        <w:tblW w:w="0" w:type="auto"/>
+        <w:tblBorders>
+          <w:top w:val="single"/>
+          <w:left w:val="single"/>
+          <w:bottom w:val="single"/>
+          <w:right w:val="single"/>
+          <w:insideH w:val="single" w:sz="1" w:space="0" w:color="000000"/>
+          <w:insideV w:val="single"/>
+        </w:tblBorders>
+        <w:tblCellMar>
+          <w:top w:type="dxa" w:w="0"/>
+          <w:left w:type="dxa" w:w="0"/>
+          <w:bottom w:type="dxa" w:w="0"/>
+          <w:right w:type="dxa" w:w="0"/>
+        </w:tblCellMar>
+      </w:tblPr>
+      <w:tr>
+        <w:tc>
+          <w:tcPr>
+            <w:gridSpan w:val="1"/>
+          </w:tcPr>
+          <w:p>
+            <w:pPr>
+              <w:spacing w:after="10"/>
+              <w:ind w:left="350" w:right="50" w:hanging="300"/>
+              <w:jc w:val="left"/>
+            </w:pPr>
+            <w:r>
+              <w:rPr>
+                <w:rFonts w:ascii="Arial"/>
+                <w:b w:val="false"/>
+                <w:sz w:val="16"/>
+              </w:rPr>
+              <w:t>Risk Severity: Mock for Risk_Categories, hashCode: 17128997</w:t>
+            </w:r>
+          </w:p>
+        </w:tc>
+        <w:tc>
+          <w:tcPr>
+            <w:gridSpan w:val="3"/>
+          </w:tcPr>
+          <w:p>
+            <w:pPr>
+              <w:spacing w:after="10"/>
+              <w:ind w:left="350" w:right="50" w:hanging="300"/>
+              <w:jc w:val="left"/>
+            </w:pPr>
+            <w:r>
+              <w:rPr>
+                <w:rFonts w:ascii="Arial"/>
+                <w:b w:val="false"/>
+                <w:sz w:val="16"/>
+              </w:rPr>
+              <w:t>Risk Likelihood: Mock for Risk_Likelihoods, hashCode: 11006663</w:t>
+            </w:r>
+          </w:p>
+        </w:tc>
+        <w:tc>
+          <w:p/>
+        </w:tc>
+        <w:tc>
+          <w:p/>
+        </w:tc>
+      </w:tr>
+    </w:tbl>
+    <w:tbl>
+      <w:tblPr>
+        <w:tblW w:w="0" w:type="auto"/>
+        <w:tblBorders>
+          <w:top w:val="single"/>
+          <w:left w:val="single"/>
+          <w:bottom w:val="single"/>
+          <w:right w:val="single"/>
+          <w:insideH w:val="single" w:sz="1" w:space="0" w:color="000000"/>
+          <w:insideV w:val="single"/>
+        </w:tblBorders>
+        <w:tblCellMar>
+          <w:top w:type="dxa" w:w="0"/>
+          <w:left w:type="dxa" w:w="0"/>
+          <w:bottom w:type="dxa" w:w="0"/>
+          <w:right w:type="dxa" w:w="0"/>
+        </w:tblCellMar>
+      </w:tblPr>
+      <w:tr>
+        <w:tc>
+          <w:tcPr>
+            <w:gridSpan w:val="4"/>
+          </w:tcPr>
+          <w:p>
+            <w:pPr>
+              <w:spacing w:before="70" w:after="100"/>
+              <w:ind w:left="20"/>
+              <w:jc w:val="left"/>
+            </w:pPr>
+            <w:r>
+              <w:rPr>
+                <w:rFonts w:ascii="Arial"/>
+                <w:b w:val="true"/>
+                <w:sz w:val="12"/>
+              </w:rPr>
+              <w:t xml:space="preserve">CAUSE DESCRIPTION: </w:t>
+            </w:r>
+          </w:p>
+          <w:p>
+            <w:pPr>
+              <w:spacing w:after="10"/>
+              <w:ind w:left="350" w:right="50" w:hanging="300"/>
+              <w:jc w:val="left"/>
+            </w:pPr>
+            <w:r>
+              <w:rPr>
+                <w:rFonts w:ascii="Arial"/>
+                <w:b w:val="false"/>
+                <w:sz w:val="16"/>
+              </w:rPr>
+              <w:t>Total loss of fuel and/or oxidizer supply would be caused by a failed close prevalve during USE operation. This could be from failure of the prevalve or of the pneumatic system/command to the prevalve. A single dual coil pneumatic valve controls the pressure to both prevalves. If this pneumatic valve (HF/OF -1000) is inadvertently activated the prevalves will close.
+Should there be a total loss of the fuel or oxidizer supply from the Upper Stage to the J-2X during operation, this would unload the Fuel or Oxidizer Turbopump and the pump could experience rotor overspeed which may induce pump or turbine component failure (including component rotational burst), and possibly FTP/OTP structural disintegration. This structural disintegration will cause turbopump loss of function, generation of shrapnel, uncontained USE damage and possibly fire/explosion, leading to loss of mission, and/or a loss of crew/vehicle. In addition loss of fuel supply only would cause the USE gas generator to run LO2 rich.</w:t>
+            </w:r>
+          </w:p>
+        </w:tc>
+      </w:tr>
+    </w:tbl>
+    <w:tbl>
+      <w:tblPr>
+        <w:tblW w:w="0" w:type="auto"/>
+        <w:tblBorders>
+          <w:top w:val="single"/>
+          <w:left w:val="single"/>
+          <w:bottom w:val="single"/>
+          <w:right w:val="single"/>
+          <w:insideH w:val="single" w:sz="1" w:space="0" w:color="000000"/>
+          <w:insideV w:val="single"/>
+        </w:tblBorders>
+        <w:tblCellMar>
+          <w:top w:type="dxa" w:w="0"/>
+          <w:left w:type="dxa" w:w="0"/>
+          <w:bottom w:type="dxa" w:w="0"/>
+          <w:right w:type="dxa" w:w="0"/>
+        </w:tblCellMar>
+      </w:tblPr>
+      <w:tr>
+        <w:tc>
+          <w:tcPr>
+            <w:gridSpan w:val="4"/>
+          </w:tcPr>
+          <w:p>
+            <w:pPr>
+              <w:spacing w:before="70" w:after="100"/>
+              <w:ind w:left="20"/>
+              <w:jc w:val="left"/>
+            </w:pPr>
+            <w:r>
+              <w:rPr>
+                <w:rFonts w:ascii="Arial"/>
+                <w:b w:val="true"/>
+                <w:sz w:val="12"/>
+              </w:rPr>
+              <w:t xml:space="preserve">EFFECTS: </w:t>
+            </w:r>
+          </w:p>
+          <w:p>
+            <w:pPr>
+              <w:spacing w:after="10"/>
+              <w:ind w:left="350" w:right="50" w:hanging="300"/>
+              <w:jc w:val="left"/>
+            </w:pPr>
+            <w:r>
+              <w:rPr>
+                <w:rFonts w:ascii="Arial"/>
+                <w:b w:val="false"/>
+                <w:sz w:val="16"/>
+              </w:rPr>
+              <w:t>end of the world.</w:t>
+            </w:r>
+          </w:p>
+        </w:tc>
+      </w:tr>
+    </w:tbl>
+    <w:tbl>
+      <w:tblPr>
+        <w:tblW w:w="0" w:type="auto"/>
+        <w:tblBorders>
+          <w:top w:val="single"/>
+          <w:left w:val="single"/>
+          <w:bottom w:val="single"/>
+          <w:right w:val="single"/>
+          <w:insideH w:val="single" w:sz="1" w:space="0" w:color="000000"/>
+          <w:insideV w:val="single"/>
+        </w:tblBorders>
+        <w:tblCellMar>
+          <w:top w:type="dxa" w:w="0"/>
+          <w:left w:type="dxa" w:w="0"/>
+          <w:bottom w:type="dxa" w:w="0"/>
+          <w:right w:type="dxa" w:w="0"/>
+        </w:tblCellMar>
+      </w:tblPr>
+      <w:tr>
+        <w:tc>
+          <w:tcPr>
+            <w:gridSpan w:val="4"/>
+          </w:tcPr>
+          <w:p>
+            <w:pPr>
+              <w:spacing w:before="70" w:after="100"/>
+              <w:ind w:left="20"/>
+              <w:jc w:val="left"/>
+            </w:pPr>
+            <w:r>
+              <w:rPr>
+                <w:rFonts w:ascii="Arial"/>
+                <w:b w:val="true"/>
+                <w:sz w:val="12"/>
+              </w:rPr>
+              <w:t>ADDITIONAL SAFETY FEATURES:</w:t>
+            </w:r>
+          </w:p>
+          <w:p>
+            <w:pPr>
+              <w:spacing w:after="10"/>
+              <w:ind w:left="350" w:right="50" w:hanging="300"/>
+              <w:jc w:val="left"/>
+            </w:pPr>
+            <w:r>
+              <w:rPr>
+                <w:rFonts w:ascii="Arial"/>
+                <w:b w:val="false"/>
+                <w:sz w:val="16"/>
+              </w:rPr>
+              <w:t>Analysis, simulation, and demonstration to 5 9's reliability, which doesn't make sense but whatever.</w:t>
+            </w:r>
+          </w:p>
+        </w:tc>
+      </w:tr>
+    </w:tbl>
+    <w:tbl>
+      <w:tblPr>
+        <w:tblW w:w="0" w:type="auto"/>
+        <w:tblBorders>
+          <w:top w:val="single"/>
+          <w:left w:val="single"/>
+          <w:bottom w:val="single"/>
+          <w:right w:val="single"/>
+          <w:insideH w:val="single" w:sz="1" w:space="0" w:color="000000"/>
+          <w:insideV w:val="single"/>
+        </w:tblBorders>
+        <w:tblCellMar>
+          <w:top w:type="dxa" w:w="0"/>
+          <w:left w:type="dxa" w:w="0"/>
+          <w:bottom w:type="dxa" w:w="0"/>
+          <w:right w:type="dxa" w:w="0"/>
+        </w:tblCellMar>
+      </w:tblPr>
+      <w:tr>
+        <w:tc>
+          <w:tcPr>
+            <w:gridSpan w:val="4"/>
+          </w:tcPr>
+          <w:p>
+            <w:pPr>
+              <w:spacing w:after="10"/>
+              <w:ind w:left="350" w:right="50" w:hanging="300"/>
+              <w:jc w:val="left"/>
+            </w:pPr>
+            <w:r>
+              <w:rPr>
+                <w:rFonts w:ascii="Arial"/>
+                <w:b w:val="true"/>
+                <w:sz w:val="16"/>
+              </w:rPr>
+              <w:t>Cause 4 - Fuel supply pressure too low or too high</w:t>
+            </w:r>
+          </w:p>
+        </w:tc>
+      </w:tr>
+    </w:tbl>
+    <w:tbl>
+      <w:tblPr>
+        <w:tblW w:w="0" w:type="auto"/>
+        <w:tblBorders>
+          <w:top w:val="single"/>
+          <w:left w:val="single"/>
+          <w:bottom w:val="single"/>
+          <w:right w:val="single"/>
+          <w:insideH w:val="single" w:sz="1" w:space="0" w:color="000000"/>
+          <w:insideV w:val="single"/>
+        </w:tblBorders>
+        <w:tblCellMar>
+          <w:top w:type="dxa" w:w="0"/>
+          <w:left w:type="dxa" w:w="0"/>
+          <w:bottom w:type="dxa" w:w="0"/>
+          <w:right w:type="dxa" w:w="0"/>
+        </w:tblCellMar>
+      </w:tblPr>
+      <w:tr>
+        <w:tc>
+          <w:tcPr>
+            <w:gridSpan w:val="1"/>
+          </w:tcPr>
+          <w:p>
+            <w:pPr>
+              <w:spacing w:after="10"/>
+              <w:ind w:left="350" w:right="50" w:hanging="300"/>
+              <w:jc w:val="left"/>
+            </w:pPr>
+            <w:r>
+              <w:rPr>
+                <w:rFonts w:ascii="Arial"/>
+                <w:b w:val="false"/>
+                <w:sz w:val="16"/>
+              </w:rPr>
+              <w:t>Risk Severity: Mock for Risk_Categories, hashCode: 17128997</w:t>
+            </w:r>
+          </w:p>
+        </w:tc>
+        <w:tc>
+          <w:tcPr>
+            <w:gridSpan w:val="3"/>
+          </w:tcPr>
+          <w:p>
+            <w:pPr>
+              <w:spacing w:after="10"/>
+              <w:ind w:left="350" w:right="50" w:hanging="300"/>
+              <w:jc w:val="left"/>
+            </w:pPr>
+            <w:r>
+              <w:rPr>
+                <w:rFonts w:ascii="Arial"/>
+                <w:b w:val="false"/>
+                <w:sz w:val="16"/>
+              </w:rPr>
+              <w:t>Risk Likelihood: Mock for Risk_Likelihoods, hashCode: 11006663</w:t>
+            </w:r>
+          </w:p>
+        </w:tc>
+        <w:tc>
+          <w:p/>
+        </w:tc>
+        <w:tc>
+          <w:p/>
+        </w:tc>
+      </w:tr>
+    </w:tbl>
+    <w:tbl>
+      <w:tblPr>
+        <w:tblW w:w="0" w:type="auto"/>
+        <w:tblBorders>
+          <w:top w:val="single"/>
+          <w:left w:val="single"/>
+          <w:bottom w:val="single"/>
+          <w:right w:val="single"/>
+          <w:insideH w:val="single" w:sz="1" w:space="0" w:color="000000"/>
+          <w:insideV w:val="single"/>
+        </w:tblBorders>
+        <w:tblCellMar>
+          <w:top w:type="dxa" w:w="0"/>
+          <w:left w:type="dxa" w:w="0"/>
+          <w:bottom w:type="dxa" w:w="0"/>
+          <w:right w:type="dxa" w:w="0"/>
+        </w:tblCellMar>
+      </w:tblPr>
+      <w:tr>
+        <w:tc>
+          <w:tcPr>
+            <w:gridSpan w:val="4"/>
+          </w:tcPr>
+          <w:p>
+            <w:pPr>
+              <w:spacing w:before="70" w:after="100"/>
+              <w:ind w:left="20"/>
+              <w:jc w:val="left"/>
+            </w:pPr>
+            <w:r>
+              <w:rPr>
+                <w:rFonts w:ascii="Arial"/>
+                <w:b w:val="true"/>
+                <w:sz w:val="12"/>
+              </w:rPr>
+              <w:t xml:space="preserve">CAUSE DESCRIPTION: </w:t>
+            </w:r>
+          </w:p>
+          <w:p>
+            <w:pPr>
+              <w:spacing w:after="10"/>
+              <w:ind w:left="350" w:right="50" w:hanging="300"/>
+              <w:jc w:val="left"/>
+            </w:pPr>
+            <w:r>
+              <w:rPr>
+                <w:rFonts w:ascii="Arial"/>
+                <w:b w:val="false"/>
+                <w:sz w:val="16"/>
+              </w:rPr>
+              <w:t>A fuel supply pressure from vehicle that is too low could result in too-low of an FTP inducer inlet pressure leading to excessive cavitation, potentially unloading the pump and progressing to rotor overspeed, which may induce pump or turbine component failure (including component rotational burst). This could result in FTP structural disintegration.
+A fuel supply pressure from vehicle that is too high could result in increased inducer inlet pressure, altering axial load on pump rotary components, but the balance piston will compensate for the alteration, and net axial thrust of the FTP will remain unchanged at zero.
+FTP structural disintegration will cause turbopump loss of function and possibly the generation of shrapnel. The cumulative effect is uncontained USE damage, and possiblyfire, leading to loss of mission, and/or a loss of crew/vehicle. (from USE-E-01 cause O)</w:t>
+            </w:r>
+          </w:p>
+        </w:tc>
+      </w:tr>
+    </w:tbl>
+    <w:tbl>
+      <w:tblPr>
+        <w:tblW w:w="0" w:type="auto"/>
+        <w:tblBorders>
+          <w:top w:val="single"/>
+          <w:left w:val="single"/>
+          <w:bottom w:val="single"/>
+          <w:right w:val="single"/>
+          <w:insideH w:val="single" w:sz="1" w:space="0" w:color="000000"/>
+          <w:insideV w:val="single"/>
+        </w:tblBorders>
+        <w:tblCellMar>
+          <w:top w:type="dxa" w:w="0"/>
+          <w:left w:type="dxa" w:w="0"/>
+          <w:bottom w:type="dxa" w:w="0"/>
+          <w:right w:type="dxa" w:w="0"/>
+        </w:tblCellMar>
+      </w:tblPr>
+      <w:tr>
+        <w:tc>
+          <w:tcPr>
+            <w:gridSpan w:val="4"/>
+          </w:tcPr>
+          <w:p>
+            <w:pPr>
+              <w:spacing w:before="70" w:after="100"/>
+              <w:ind w:left="20"/>
+              <w:jc w:val="left"/>
+            </w:pPr>
+            <w:r>
+              <w:rPr>
+                <w:rFonts w:ascii="Arial"/>
+                <w:b w:val="true"/>
+                <w:sz w:val="12"/>
+              </w:rPr>
+              <w:t xml:space="preserve">EFFECTS: </w:t>
+            </w:r>
+          </w:p>
+          <w:p>
+            <w:pPr>
+              <w:spacing w:after="10"/>
+              <w:ind w:left="350" w:right="50" w:hanging="300"/>
+              <w:jc w:val="left"/>
+            </w:pPr>
+            <w:r>
+              <w:rPr>
+                <w:rFonts w:ascii="Arial"/>
+                <w:b w:val="false"/>
+                <w:sz w:val="16"/>
+              </w:rPr>
+              <w:t>Itching and burning.</w:t>
+            </w:r>
+          </w:p>
+        </w:tc>
+      </w:tr>
+    </w:tbl>
+    <w:tbl>
+      <w:tblPr>
+        <w:tblW w:w="0" w:type="auto"/>
+        <w:tblBorders>
+          <w:top w:val="single"/>
+          <w:left w:val="single"/>
+          <w:bottom w:val="single"/>
+          <w:right w:val="single"/>
+          <w:insideH w:val="single" w:sz="1" w:space="0" w:color="000000"/>
+          <w:insideV w:val="single"/>
+        </w:tblBorders>
+        <w:tblCellMar>
+          <w:top w:type="dxa" w:w="0"/>
+          <w:left w:type="dxa" w:w="0"/>
+          <w:bottom w:type="dxa" w:w="0"/>
+          <w:right w:type="dxa" w:w="0"/>
+        </w:tblCellMar>
+      </w:tblPr>
+      <w:tr>
+        <w:tc>
+          <w:tcPr>
+            <w:gridSpan w:val="4"/>
+          </w:tcPr>
+          <w:p>
+            <w:pPr>
+              <w:spacing w:before="70" w:after="100"/>
+              <w:ind w:left="20"/>
+              <w:jc w:val="left"/>
+            </w:pPr>
+            <w:r>
+              <w:rPr>
+                <w:rFonts w:ascii="Arial"/>
+                <w:b w:val="true"/>
+                <w:sz w:val="12"/>
+              </w:rPr>
+              <w:t>ADDITIONAL SAFETY FEATURES:</w:t>
+            </w:r>
+          </w:p>
+          <w:p>
+            <w:pPr>
+              <w:spacing w:after="10"/>
+              <w:ind w:left="350" w:right="50" w:hanging="300"/>
+              <w:jc w:val="left"/>
+            </w:pPr>
+            <w:r>
+              <w:rPr>
+                <w:rFonts w:ascii="Arial"/>
+                <w:b w:val="false"/>
+                <w:sz w:val="16"/>
+              </w:rPr>
+              <w:t>gold Bond Medical powder helps.</w:t>
+            </w:r>
+          </w:p>
+        </w:tc>
+      </w:tr>
+    </w:tbl>
+    <w:tbl>
+      <w:tblPr>
+        <w:tblW w:w="0" w:type="auto"/>
+        <w:tblBorders>
+          <w:top w:val="single"/>
+          <w:left w:val="single"/>
+          <w:bottom w:val="single"/>
+          <w:right w:val="single"/>
+          <w:insideH w:val="single" w:sz="1" w:space="0" w:color="000000"/>
+          <w:insideV w:val="single"/>
+        </w:tblBorders>
+        <w:tblCellMar>
+          <w:top w:type="dxa" w:w="0"/>
+          <w:left w:type="dxa" w:w="0"/>
+          <w:bottom w:type="dxa" w:w="0"/>
+          <w:right w:type="dxa" w:w="0"/>
+        </w:tblCellMar>
+      </w:tblPr>
+      <w:tr>
+        <w:tc>
+          <w:tcPr>
+            <w:gridSpan w:val="4"/>
+          </w:tcPr>
+          <w:p>
+            <w:pPr>
+              <w:spacing w:after="10"/>
+              <w:ind w:left="350" w:right="50" w:hanging="300"/>
+              <w:jc w:val="left"/>
+            </w:pPr>
+            <w:r>
+              <w:rPr>
+                <w:rFonts w:ascii="Arial"/>
+                <w:b w:val="true"/>
+                <w:sz w:val="16"/>
+              </w:rPr>
+              <w:t>Cause 5 - Excessive POGO creates surges</w:t>
+            </w:r>
+          </w:p>
+        </w:tc>
+      </w:tr>
+    </w:tbl>
+    <w:tbl>
+      <w:tblPr>
+        <w:tblW w:w="0" w:type="auto"/>
+        <w:tblBorders>
+          <w:top w:val="single"/>
+          <w:left w:val="single"/>
+          <w:bottom w:val="single"/>
+          <w:right w:val="single"/>
+          <w:insideH w:val="single" w:sz="1" w:space="0" w:color="000000"/>
+          <w:insideV w:val="single"/>
+        </w:tblBorders>
+        <w:tblCellMar>
+          <w:top w:type="dxa" w:w="0"/>
+          <w:left w:type="dxa" w:w="0"/>
+          <w:bottom w:type="dxa" w:w="0"/>
+          <w:right w:type="dxa" w:w="0"/>
+        </w:tblCellMar>
+      </w:tblPr>
+      <w:tr>
+        <w:tc>
+          <w:tcPr>
+            <w:gridSpan w:val="1"/>
+          </w:tcPr>
+          <w:p>
+            <w:pPr>
+              <w:spacing w:after="10"/>
+              <w:ind w:left="350" w:right="50" w:hanging="300"/>
+              <w:jc w:val="left"/>
+            </w:pPr>
+            <w:r>
+              <w:rPr>
+                <w:rFonts w:ascii="Arial"/>
+                <w:b w:val="false"/>
+                <w:sz w:val="16"/>
+              </w:rPr>
+              <w:t>Risk Severity: Mock for Risk_Categories, hashCode: 17128997</w:t>
+            </w:r>
+          </w:p>
+        </w:tc>
+        <w:tc>
+          <w:tcPr>
+            <w:gridSpan w:val="3"/>
+          </w:tcPr>
+          <w:p>
+            <w:pPr>
+              <w:spacing w:after="10"/>
+              <w:ind w:left="350" w:right="50" w:hanging="300"/>
+              <w:jc w:val="left"/>
+            </w:pPr>
+            <w:r>
+              <w:rPr>
+                <w:rFonts w:ascii="Arial"/>
+                <w:b w:val="false"/>
+                <w:sz w:val="16"/>
+              </w:rPr>
+              <w:t>Risk Likelihood: Mock for Risk_Likelihoods, hashCode: 11006663</w:t>
+            </w:r>
+          </w:p>
+        </w:tc>
+        <w:tc>
+          <w:p/>
+        </w:tc>
+        <w:tc>
+          <w:p/>
+        </w:tc>
+      </w:tr>
+    </w:tbl>
+    <w:tbl>
+      <w:tblPr>
+        <w:tblW w:w="0" w:type="auto"/>
+        <w:tblBorders>
+          <w:top w:val="single"/>
+          <w:left w:val="single"/>
+          <w:bottom w:val="single"/>
+          <w:right w:val="single"/>
+          <w:insideH w:val="single" w:sz="1" w:space="0" w:color="000000"/>
+          <w:insideV w:val="single"/>
+        </w:tblBorders>
+        <w:tblCellMar>
+          <w:top w:type="dxa" w:w="0"/>
+          <w:left w:type="dxa" w:w="0"/>
+          <w:bottom w:type="dxa" w:w="0"/>
+          <w:right w:type="dxa" w:w="0"/>
+        </w:tblCellMar>
+      </w:tblPr>
+      <w:tr>
+        <w:tc>
+          <w:tcPr>
+            <w:gridSpan w:val="4"/>
+          </w:tcPr>
+          <w:p>
+            <w:pPr>
+              <w:spacing w:before="70" w:after="100"/>
+              <w:ind w:left="20"/>
+              <w:jc w:val="left"/>
+            </w:pPr>
+            <w:r>
+              <w:rPr>
+                <w:rFonts w:ascii="Arial"/>
+                <w:b w:val="true"/>
+                <w:sz w:val="12"/>
+              </w:rPr>
+              <w:t xml:space="preserve">CAUSE DESCRIPTION: </w:t>
+            </w:r>
+          </w:p>
+          <w:p>
+            <w:pPr>
+              <w:spacing w:after="10"/>
+              <w:ind w:left="350" w:right="50" w:hanging="300"/>
+              <w:jc w:val="left"/>
+            </w:pPr>
+            <w:r>
+              <w:rPr>
+                <w:rFonts w:ascii="Arial"/>
+                <w:b w:val="false"/>
+                <w:sz w:val="16"/>
+              </w:rPr>
+              <w:t>POGO loads would create excessive stress and pressure/ flow fluctuations that could lead to cavitation</w:t>
+            </w:r>
+          </w:p>
+        </w:tc>
+      </w:tr>
+    </w:tbl>
+    <w:tbl>
+      <w:tblPr>
+        <w:tblW w:w="0" w:type="auto"/>
+        <w:tblBorders>
+          <w:top w:val="single"/>
+          <w:left w:val="single"/>
+          <w:bottom w:val="single"/>
+          <w:right w:val="single"/>
+          <w:insideH w:val="single" w:sz="1" w:space="0" w:color="000000"/>
+          <w:insideV w:val="single"/>
+        </w:tblBorders>
+        <w:tblCellMar>
+          <w:top w:type="dxa" w:w="0"/>
+          <w:left w:type="dxa" w:w="0"/>
+          <w:bottom w:type="dxa" w:w="0"/>
+          <w:right w:type="dxa" w:w="0"/>
+        </w:tblCellMar>
+      </w:tblPr>
+      <w:tr>
+        <w:tc>
+          <w:tcPr>
+            <w:gridSpan w:val="4"/>
+          </w:tcPr>
+          <w:p>
+            <w:pPr>
+              <w:spacing w:before="70" w:after="100"/>
+              <w:ind w:left="20"/>
+              <w:jc w:val="left"/>
+            </w:pPr>
+            <w:r>
+              <w:rPr>
+                <w:rFonts w:ascii="Arial"/>
+                <w:b w:val="true"/>
+                <w:sz w:val="12"/>
+              </w:rPr>
+              <w:t xml:space="preserve">EFFECTS: </w:t>
+            </w:r>
+          </w:p>
+          <w:p>
+            <w:pPr>
+              <w:spacing w:after="10"/>
+              <w:ind w:left="350" w:right="50" w:hanging="300"/>
+              <w:jc w:val="left"/>
+            </w:pPr>
+            <w:r>
+              <w:rPr>
+                <w:rFonts w:ascii="Arial"/>
+                <w:b w:val="false"/>
+                <w:sz w:val="16"/>
+              </w:rPr>
+              <w:t>Catastrohpic structure failure.</w:t>
+            </w:r>
+          </w:p>
+        </w:tc>
+      </w:tr>
+    </w:tbl>
+    <w:tbl>
+      <w:tblPr>
+        <w:tblW w:w="0" w:type="auto"/>
+        <w:tblBorders>
+          <w:top w:val="single"/>
+          <w:left w:val="single"/>
+          <w:bottom w:val="single"/>
+          <w:right w:val="single"/>
+          <w:insideH w:val="single" w:sz="1" w:space="0" w:color="000000"/>
+          <w:insideV w:val="single"/>
+        </w:tblBorders>
+        <w:tblCellMar>
+          <w:top w:type="dxa" w:w="0"/>
+          <w:left w:type="dxa" w:w="0"/>
+          <w:bottom w:type="dxa" w:w="0"/>
+          <w:right w:type="dxa" w:w="0"/>
+        </w:tblCellMar>
+      </w:tblPr>
+      <w:tr>
+        <w:tc>
+          <w:tcPr>
+            <w:gridSpan w:val="4"/>
+          </w:tcPr>
+          <w:p>
+            <w:pPr>
+              <w:spacing w:before="70" w:after="100"/>
+              <w:ind w:left="20"/>
+              <w:jc w:val="left"/>
+            </w:pPr>
+            <w:r>
+              <w:rPr>
+                <w:rFonts w:ascii="Arial"/>
+                <w:b w:val="true"/>
+                <w:sz w:val="12"/>
+              </w:rPr>
+              <w:t>ADDITIONAL SAFETY FEATURES:</w:t>
+            </w:r>
+          </w:p>
+          <w:p>
+            <w:pPr>
+              <w:spacing w:after="10"/>
+              <w:ind w:left="350" w:right="50" w:hanging="300"/>
+              <w:jc w:val="left"/>
+            </w:pPr>
+            <w:r>
+              <w:rPr>
+                <w:rFonts w:ascii="Arial"/>
+                <w:b w:val="false"/>
+                <w:sz w:val="16"/>
+              </w:rPr>
+              <w:t>MECO when POGO is detected.</w:t>
             </w:r>
           </w:p>
         </w:tc>

</xml_diff>

<commit_message>
interim commit. Hazard matrix correctly allocates causes to buckets. Need to finish link rendering.
</commit_message>
<xml_diff>
--- a/hts/test_out/MERV-PROP-01.docx
+++ b/hts/test_out/MERV-PROP-01.docx
@@ -133,7 +133,7 @@
                 <w:b w:val="false"/>
                 <w:sz w:val="16"/>
               </w:rPr>
-              <w:t>04/30/2015</w:t>
+              <w:t>05/04/2015</w:t>
             </w:r>
           </w:p>
         </w:tc>
@@ -450,7 +450,7 @@
                 <w:b w:val="false"/>
                 <w:sz w:val="16"/>
               </w:rPr>
-              <w:t>04/30/2015</w:t>
+              <w:t>05/04/2015</w:t>
             </w:r>
           </w:p>
         </w:tc>

</xml_diff>

<commit_message>
interim commit. added link rendering but haven't tested yet
</commit_message>
<xml_diff>
--- a/hts/test_out/MERV-PROP-01.docx
+++ b/hts/test_out/MERV-PROP-01.docx
@@ -133,7 +133,7 @@
                 <w:b w:val="false"/>
                 <w:sz w:val="16"/>
               </w:rPr>
-              <w:t>05/04/2015</w:t>
+              <w:t>05/05/2015</w:t>
             </w:r>
           </w:p>
         </w:tc>
@@ -450,7 +450,7 @@
                 <w:b w:val="false"/>
                 <w:sz w:val="16"/>
               </w:rPr>
-              <w:t>05/04/2015</w:t>
+              <w:t>05/05/2015</w:t>
             </w:r>
           </w:p>
         </w:tc>

</xml_diff>

<commit_message>
transferred causes added to docs
</commit_message>
<xml_diff>
--- a/hts/test_out/MERV-PROP-01.docx
+++ b/hts/test_out/MERV-PROP-01.docx
@@ -28,7 +28,7 @@
           </w:tcPr>
           <w:p>
             <w:pPr>
-              <w:spacing w:after="10"/>
+              <w:spacing w:after="10" w:before="0"/>
               <w:ind w:left="50" w:right="50" w:hanging="0"/>
               <w:jc w:val="left"/>
             </w:pPr>
@@ -43,7 +43,7 @@
           </w:p>
           <w:p>
             <w:pPr>
-              <w:spacing w:after="10"/>
+              <w:spacing w:after="10" w:before="0"/>
               <w:ind w:left="50" w:right="50" w:hanging="0"/>
               <w:jc w:val="left"/>
             </w:pPr>
@@ -58,7 +58,7 @@
           </w:p>
           <w:p>
             <w:pPr>
-              <w:spacing w:after="10"/>
+              <w:spacing w:after="10" w:before="0"/>
               <w:ind w:left="50" w:right="50" w:hanging="0"/>
               <w:jc w:val="left"/>
             </w:pPr>
@@ -93,7 +93,7 @@
               <w:pBdr>
                 <w:bottom w:val="single"/>
               </w:pBdr>
-              <w:spacing w:after="10"/>
+              <w:spacing w:after="10" w:before="0"/>
               <w:ind w:left="0" w:right="50" w:hanging="0"/>
               <w:jc w:val="center"/>
             </w:pPr>
@@ -123,7 +123,7 @@
           </w:p>
           <w:p>
             <w:pPr>
-              <w:spacing w:after="10"/>
+              <w:spacing w:after="10" w:before="0"/>
               <w:ind w:left="50" w:right="50" w:hanging="0"/>
               <w:jc w:val="left"/>
             </w:pPr>
@@ -133,7 +133,7 @@
                 <w:b w:val="false"/>
                 <w:sz w:val="16"/>
               </w:rPr>
-              <w:t>05/04/2015</w:t>
+              <w:t>05/05/2015</w:t>
             </w:r>
           </w:p>
         </w:tc>
@@ -183,7 +183,7 @@
               <w:pBdr>
                 <w:bottom w:val="single"/>
               </w:pBdr>
-              <w:spacing w:after="10"/>
+              <w:spacing w:after="10" w:before="0"/>
               <w:ind w:left="50" w:right="50" w:hanging="0"/>
               <w:jc w:val="left"/>
             </w:pPr>
@@ -213,7 +213,7 @@
           </w:p>
           <w:p>
             <w:pPr>
-              <w:spacing w:after="10"/>
+              <w:spacing w:after="10" w:before="0"/>
               <w:ind w:left="50" w:right="50" w:hanging="0"/>
               <w:jc w:val="left"/>
             </w:pPr>
@@ -245,7 +245,7 @@
           </w:p>
           <w:p>
             <w:pPr>
-              <w:spacing w:after="10"/>
+              <w:spacing w:after="10" w:before="0"/>
               <w:ind w:left="100" w:right="50" w:hanging="0"/>
               <w:jc w:val="left"/>
             </w:pPr>
@@ -260,7 +260,7 @@
           </w:p>
           <w:p>
             <w:pPr>
-              <w:spacing w:after="10"/>
+              <w:spacing w:after="10" w:before="0"/>
               <w:ind w:left="100" w:right="50" w:hanging="0"/>
               <w:jc w:val="left"/>
             </w:pPr>
@@ -275,7 +275,7 @@
           </w:p>
           <w:p>
             <w:pPr>
-              <w:spacing w:after="10"/>
+              <w:spacing w:after="10" w:before="0"/>
               <w:ind w:left="100" w:right="50" w:hanging="0"/>
               <w:jc w:val="left"/>
             </w:pPr>
@@ -331,7 +331,7 @@
           </w:p>
           <w:p>
             <w:pPr>
-              <w:spacing w:after="10"/>
+              <w:spacing w:after="10" w:before="0"/>
               <w:ind w:left="50" w:right="50" w:hanging="0"/>
               <w:jc w:val="left"/>
             </w:pPr>
@@ -346,7 +346,7 @@
           </w:p>
           <w:p>
             <w:pPr>
-              <w:spacing w:after="10"/>
+              <w:spacing w:after="10" w:before="0"/>
               <w:ind w:left="50" w:right="50" w:hanging="0"/>
               <w:jc w:val="left"/>
             </w:pPr>
@@ -361,7 +361,7 @@
           </w:p>
           <w:p>
             <w:pPr>
-              <w:spacing w:after="10"/>
+              <w:spacing w:after="10" w:before="0"/>
               <w:ind w:left="50" w:right="50" w:hanging="0"/>
               <w:jc w:val="left"/>
             </w:pPr>
@@ -393,7 +393,7 @@
           </w:p>
           <w:p>
             <w:pPr>
-              <w:spacing w:after="10"/>
+              <w:spacing w:after="10" w:before="0"/>
               <w:ind w:left="50" w:right="50" w:hanging="0"/>
               <w:jc w:val="left"/>
             </w:pPr>
@@ -408,7 +408,7 @@
           </w:p>
           <w:p>
             <w:pPr>
-              <w:spacing w:after="10"/>
+              <w:spacing w:after="10" w:before="0"/>
               <w:ind w:left="50" w:right="50" w:hanging="0"/>
               <w:jc w:val="left"/>
             </w:pPr>
@@ -440,7 +440,7 @@
           </w:p>
           <w:p>
             <w:pPr>
-              <w:spacing w:after="10"/>
+              <w:spacing w:after="10" w:before="0"/>
               <w:ind w:left="50" w:right="50" w:hanging="0"/>
               <w:jc w:val="left"/>
             </w:pPr>
@@ -450,7 +450,7 @@
                 <w:b w:val="false"/>
                 <w:sz w:val="16"/>
               </w:rPr>
-              <w:t>05/04/2015</w:t>
+              <w:t>05/05/2015</w:t>
             </w:r>
           </w:p>
         </w:tc>
@@ -496,7 +496,7 @@
           </w:p>
           <w:p>
             <w:pPr>
-              <w:spacing w:after="10"/>
+              <w:spacing w:after="10" w:before="0"/>
               <w:ind w:left="50" w:right="50" w:hanging="0"/>
               <w:jc w:val="left"/>
             </w:pPr>
@@ -644,7 +644,7 @@
           </w:tcPr>
           <w:p>
             <w:pPr>
-              <w:spacing w:after="10"/>
+              <w:spacing w:after="10" w:before="0"/>
               <w:ind w:left="50" w:right="50" w:hanging="0"/>
               <w:jc w:val="left"/>
             </w:pPr>
@@ -706,7 +706,7 @@
           </w:p>
           <w:p>
             <w:pPr>
-              <w:spacing w:after="10"/>
+              <w:spacing w:after="10" w:before="0"/>
               <w:ind w:left="50" w:right="50" w:hanging="0"/>
               <w:jc w:val="left"/>
             </w:pPr>
@@ -762,7 +762,7 @@
           </w:p>
           <w:p>
             <w:pPr>
-              <w:spacing w:after="10"/>
+              <w:spacing w:after="10" w:before="0"/>
               <w:ind w:left="350" w:right="50" w:hanging="300"/>
               <w:jc w:val="left"/>
             </w:pPr>
@@ -777,7 +777,7 @@
           </w:p>
           <w:p>
             <w:pPr>
-              <w:spacing w:after="10"/>
+              <w:spacing w:after="10" w:before="0"/>
               <w:ind w:left="350" w:right="50" w:hanging="300"/>
               <w:jc w:val="left"/>
             </w:pPr>
@@ -792,7 +792,7 @@
           </w:p>
           <w:p>
             <w:pPr>
-              <w:spacing w:after="10"/>
+              <w:spacing w:after="10" w:before="0"/>
               <w:ind w:left="350" w:right="50" w:hanging="300"/>
               <w:jc w:val="left"/>
             </w:pPr>
@@ -807,7 +807,7 @@
           </w:p>
           <w:p>
             <w:pPr>
-              <w:spacing w:after="10"/>
+              <w:spacing w:after="10" w:before="50"/>
               <w:ind w:left="350" w:right="50" w:hanging="300"/>
               <w:jc w:val="left"/>
             </w:pPr>
@@ -822,7 +822,7 @@
           </w:p>
           <w:p>
             <w:pPr>
-              <w:spacing w:after="10"/>
+              <w:spacing w:after="10" w:before="50"/>
               <w:ind w:left="350" w:right="50" w:hanging="300"/>
               <w:jc w:val="left"/>
             </w:pPr>
@@ -909,7 +909,7 @@
           </w:tcPr>
           <w:p>
             <w:pPr>
-              <w:spacing w:after="10"/>
+              <w:spacing w:after="10" w:before="50"/>
               <w:ind w:left="350" w:right="50" w:hanging="300"/>
               <w:jc w:val="left"/>
             </w:pPr>
@@ -950,7 +950,7 @@
           </w:tcPr>
           <w:p>
             <w:pPr>
-              <w:spacing w:after="10"/>
+              <w:spacing w:after="10" w:before="50"/>
               <w:ind w:left="350" w:right="50" w:hanging="300"/>
               <w:jc w:val="left"/>
             </w:pPr>
@@ -960,7 +960,7 @@
                 <w:b w:val="false"/>
                 <w:sz w:val="16"/>
               </w:rPr>
-              <w:t>Risk Severity: Mock for Risk_Categories, hashCode: 17128997</w:t>
+              <w:t>Risk Severity: I - Catastrophic</w:t>
             </w:r>
           </w:p>
         </w:tc>
@@ -970,7 +970,7 @@
           </w:tcPr>
           <w:p>
             <w:pPr>
-              <w:spacing w:after="10"/>
+              <w:spacing w:after="10" w:before="50"/>
               <w:ind w:left="350" w:right="50" w:hanging="300"/>
               <w:jc w:val="left"/>
             </w:pPr>
@@ -980,15 +980,9 @@
                 <w:b w:val="false"/>
                 <w:sz w:val="16"/>
               </w:rPr>
-              <w:t>Risk Likelihood: Mock for Risk_Likelihoods, hashCode: 11006663</w:t>
-            </w:r>
-          </w:p>
-        </w:tc>
-        <w:tc>
-          <w:p/>
-        </w:tc>
-        <w:tc>
-          <w:p/>
+              <w:t>Risk Likelihood: C - Occassional</w:t>
+            </w:r>
+          </w:p>
         </w:tc>
       </w:tr>
     </w:tbl>
@@ -1032,7 +1026,7 @@
           </w:p>
           <w:p>
             <w:pPr>
-              <w:spacing w:after="10"/>
+              <w:spacing w:after="10" w:before="0"/>
               <w:ind w:left="350" w:right="50" w:hanging="300"/>
               <w:jc w:val="left"/>
             </w:pPr>
@@ -1088,8 +1082,8 @@
           </w:p>
           <w:p>
             <w:pPr>
-              <w:spacing w:after="10"/>
-              <w:ind w:left="350" w:right="50" w:hanging="300"/>
+              <w:spacing w:after="10" w:before="0"/>
+              <w:ind w:left="450" w:right="50" w:hanging="300"/>
               <w:jc w:val="left"/>
             </w:pPr>
             <w:r>
@@ -1144,7 +1138,7 @@
           </w:p>
           <w:p>
             <w:pPr>
-              <w:spacing w:after="10"/>
+              <w:spacing w:after="10" w:before="0"/>
               <w:ind w:left="350" w:right="50" w:hanging="300"/>
               <w:jc w:val="left"/>
             </w:pPr>
@@ -1183,9 +1177,36 @@
           <w:tcPr>
             <w:gridSpan w:val="4"/>
           </w:tcPr>
-          <w:p>
-            <w:pPr>
-              <w:spacing w:after="10"/>
+          <w:p/>
+        </w:tc>
+      </w:tr>
+    </w:tbl>
+    <w:tbl>
+      <w:tblPr>
+        <w:tblW w:w="0" w:type="auto"/>
+        <w:tblBorders>
+          <w:top w:val="single"/>
+          <w:left w:val="single"/>
+          <w:bottom w:val="single"/>
+          <w:right w:val="single"/>
+          <w:insideH w:val="single" w:sz="1" w:space="0" w:color="000000"/>
+          <w:insideV w:val="single"/>
+        </w:tblBorders>
+        <w:tblCellMar>
+          <w:top w:type="dxa" w:w="0"/>
+          <w:left w:type="dxa" w:w="0"/>
+          <w:bottom w:type="dxa" w:w="0"/>
+          <w:right w:type="dxa" w:w="0"/>
+        </w:tblCellMar>
+      </w:tblPr>
+      <w:tr>
+        <w:tc>
+          <w:tcPr>
+            <w:gridSpan w:val="4"/>
+          </w:tcPr>
+          <w:p>
+            <w:pPr>
+              <w:spacing w:after="10" w:before="50"/>
               <w:ind w:left="350" w:right="50" w:hanging="300"/>
               <w:jc w:val="left"/>
             </w:pPr>
@@ -1226,7 +1247,7 @@
           </w:tcPr>
           <w:p>
             <w:pPr>
-              <w:spacing w:after="10"/>
+              <w:spacing w:after="10" w:before="50"/>
               <w:ind w:left="350" w:right="50" w:hanging="300"/>
               <w:jc w:val="left"/>
             </w:pPr>
@@ -1236,7 +1257,7 @@
                 <w:b w:val="false"/>
                 <w:sz w:val="16"/>
               </w:rPr>
-              <w:t>Risk Severity: Mock for Risk_Categories, hashCode: 17128997</w:t>
+              <w:t>Risk Severity: I - Catastrophic</w:t>
             </w:r>
           </w:p>
         </w:tc>
@@ -1246,7 +1267,7 @@
           </w:tcPr>
           <w:p>
             <w:pPr>
-              <w:spacing w:after="10"/>
+              <w:spacing w:after="10" w:before="50"/>
               <w:ind w:left="350" w:right="50" w:hanging="300"/>
               <w:jc w:val="left"/>
             </w:pPr>
@@ -1256,15 +1277,9 @@
                 <w:b w:val="false"/>
                 <w:sz w:val="16"/>
               </w:rPr>
-              <w:t>Risk Likelihood: Mock for Risk_Likelihoods, hashCode: 11006663</w:t>
-            </w:r>
-          </w:p>
-        </w:tc>
-        <w:tc>
-          <w:p/>
-        </w:tc>
-        <w:tc>
-          <w:p/>
+              <w:t>Risk Likelihood: C - Occassional</w:t>
+            </w:r>
+          </w:p>
         </w:tc>
       </w:tr>
     </w:tbl>
@@ -1308,7 +1323,7 @@
           </w:p>
           <w:p>
             <w:pPr>
-              <w:spacing w:after="10"/>
+              <w:spacing w:after="10" w:before="0"/>
               <w:ind w:left="350" w:right="50" w:hanging="300"/>
               <w:jc w:val="left"/>
             </w:pPr>
@@ -1364,8 +1379,8 @@
           </w:p>
           <w:p>
             <w:pPr>
-              <w:spacing w:after="10"/>
-              <w:ind w:left="350" w:right="50" w:hanging="300"/>
+              <w:spacing w:after="10" w:before="0"/>
+              <w:ind w:left="450" w:right="50" w:hanging="300"/>
               <w:jc w:val="left"/>
             </w:pPr>
             <w:r>
@@ -1420,7 +1435,7 @@
           </w:p>
           <w:p>
             <w:pPr>
-              <w:spacing w:after="10"/>
+              <w:spacing w:after="10" w:before="0"/>
               <w:ind w:left="350" w:right="50" w:hanging="300"/>
               <w:jc w:val="left"/>
             </w:pPr>
@@ -1459,9 +1474,36 @@
           <w:tcPr>
             <w:gridSpan w:val="4"/>
           </w:tcPr>
-          <w:p>
-            <w:pPr>
-              <w:spacing w:after="10"/>
+          <w:p/>
+        </w:tc>
+      </w:tr>
+    </w:tbl>
+    <w:tbl>
+      <w:tblPr>
+        <w:tblW w:w="0" w:type="auto"/>
+        <w:tblBorders>
+          <w:top w:val="single"/>
+          <w:left w:val="single"/>
+          <w:bottom w:val="single"/>
+          <w:right w:val="single"/>
+          <w:insideH w:val="single" w:sz="1" w:space="0" w:color="000000"/>
+          <w:insideV w:val="single"/>
+        </w:tblBorders>
+        <w:tblCellMar>
+          <w:top w:type="dxa" w:w="0"/>
+          <w:left w:type="dxa" w:w="0"/>
+          <w:bottom w:type="dxa" w:w="0"/>
+          <w:right w:type="dxa" w:w="0"/>
+        </w:tblCellMar>
+      </w:tblPr>
+      <w:tr>
+        <w:tc>
+          <w:tcPr>
+            <w:gridSpan w:val="4"/>
+          </w:tcPr>
+          <w:p>
+            <w:pPr>
+              <w:spacing w:after="10" w:before="50"/>
               <w:ind w:left="350" w:right="50" w:hanging="300"/>
               <w:jc w:val="left"/>
             </w:pPr>
@@ -1502,7 +1544,7 @@
           </w:tcPr>
           <w:p>
             <w:pPr>
-              <w:spacing w:after="10"/>
+              <w:spacing w:after="10" w:before="50"/>
               <w:ind w:left="350" w:right="50" w:hanging="300"/>
               <w:jc w:val="left"/>
             </w:pPr>
@@ -1512,7 +1554,7 @@
                 <w:b w:val="false"/>
                 <w:sz w:val="16"/>
               </w:rPr>
-              <w:t>Risk Severity: Mock for Risk_Categories, hashCode: 17128997</w:t>
+              <w:t>Risk Severity: I - Catastrophic</w:t>
             </w:r>
           </w:p>
         </w:tc>
@@ -1522,7 +1564,7 @@
           </w:tcPr>
           <w:p>
             <w:pPr>
-              <w:spacing w:after="10"/>
+              <w:spacing w:after="10" w:before="50"/>
               <w:ind w:left="350" w:right="50" w:hanging="300"/>
               <w:jc w:val="left"/>
             </w:pPr>
@@ -1532,15 +1574,9 @@
                 <w:b w:val="false"/>
                 <w:sz w:val="16"/>
               </w:rPr>
-              <w:t>Risk Likelihood: Mock for Risk_Likelihoods, hashCode: 11006663</w:t>
-            </w:r>
-          </w:p>
-        </w:tc>
-        <w:tc>
-          <w:p/>
-        </w:tc>
-        <w:tc>
-          <w:p/>
+              <w:t>Risk Likelihood: C - Occassional</w:t>
+            </w:r>
+          </w:p>
         </w:tc>
       </w:tr>
     </w:tbl>
@@ -1584,7 +1620,7 @@
           </w:p>
           <w:p>
             <w:pPr>
-              <w:spacing w:after="10"/>
+              <w:spacing w:after="10" w:before="0"/>
               <w:ind w:left="350" w:right="50" w:hanging="300"/>
               <w:jc w:val="left"/>
             </w:pPr>
@@ -1641,8 +1677,8 @@
           </w:p>
           <w:p>
             <w:pPr>
-              <w:spacing w:after="10"/>
-              <w:ind w:left="350" w:right="50" w:hanging="300"/>
+              <w:spacing w:after="10" w:before="0"/>
+              <w:ind w:left="450" w:right="50" w:hanging="300"/>
               <w:jc w:val="left"/>
             </w:pPr>
             <w:r>
@@ -1697,7 +1733,7 @@
           </w:p>
           <w:p>
             <w:pPr>
-              <w:spacing w:after="10"/>
+              <w:spacing w:after="10" w:before="0"/>
               <w:ind w:left="350" w:right="50" w:hanging="300"/>
               <w:jc w:val="left"/>
             </w:pPr>
@@ -1736,9 +1772,36 @@
           <w:tcPr>
             <w:gridSpan w:val="4"/>
           </w:tcPr>
-          <w:p>
-            <w:pPr>
-              <w:spacing w:after="10"/>
+          <w:p/>
+        </w:tc>
+      </w:tr>
+    </w:tbl>
+    <w:tbl>
+      <w:tblPr>
+        <w:tblW w:w="0" w:type="auto"/>
+        <w:tblBorders>
+          <w:top w:val="single"/>
+          <w:left w:val="single"/>
+          <w:bottom w:val="single"/>
+          <w:right w:val="single"/>
+          <w:insideH w:val="single" w:sz="1" w:space="0" w:color="000000"/>
+          <w:insideV w:val="single"/>
+        </w:tblBorders>
+        <w:tblCellMar>
+          <w:top w:type="dxa" w:w="0"/>
+          <w:left w:type="dxa" w:w="0"/>
+          <w:bottom w:type="dxa" w:w="0"/>
+          <w:right w:type="dxa" w:w="0"/>
+        </w:tblCellMar>
+      </w:tblPr>
+      <w:tr>
+        <w:tc>
+          <w:tcPr>
+            <w:gridSpan w:val="4"/>
+          </w:tcPr>
+          <w:p>
+            <w:pPr>
+              <w:spacing w:after="10" w:before="50"/>
               <w:ind w:left="350" w:right="50" w:hanging="300"/>
               <w:jc w:val="left"/>
             </w:pPr>
@@ -1748,7 +1811,7 @@
                 <w:b w:val="true"/>
                 <w:sz w:val="16"/>
               </w:rPr>
-              <w:t>Cause 4 - Fuel supply pressure too low or too high</w:t>
+              <w:t>Cause 4 (TRANSFER): MERV-PRESS-02 – Failure to Maintain Liquid Hydrogen Propellant Tank Pressure leads to USE operational failure</w:t>
             </w:r>
           </w:p>
         </w:tc>
@@ -1779,7 +1842,27 @@
           </w:tcPr>
           <w:p>
             <w:pPr>
-              <w:spacing w:after="10"/>
+              <w:spacing w:after="10" w:before="50"/>
+              <w:ind w:left="350" w:right="50" w:hanging="30"/>
+              <w:jc w:val="left"/>
+            </w:pPr>
+            <w:r>
+              <w:rPr>
+                <w:rFonts w:ascii="Arial"/>
+                <w:b w:val="false"/>
+                <w:sz w:val="16"/>
+              </w:rPr>
+              <w:t>Risk Severity: N/A</w:t>
+            </w:r>
+          </w:p>
+        </w:tc>
+        <w:tc>
+          <w:tcPr>
+            <w:gridSpan w:val="3"/>
+          </w:tcPr>
+          <w:p>
+            <w:pPr>
+              <w:spacing w:after="10" w:before="50"/>
               <w:ind w:left="350" w:right="50" w:hanging="300"/>
               <w:jc w:val="left"/>
             </w:pPr>
@@ -1789,35 +1872,9 @@
                 <w:b w:val="false"/>
                 <w:sz w:val="16"/>
               </w:rPr>
-              <w:t>Risk Severity: Mock for Risk_Categories, hashCode: 17128997</w:t>
-            </w:r>
-          </w:p>
-        </w:tc>
-        <w:tc>
-          <w:tcPr>
-            <w:gridSpan w:val="3"/>
-          </w:tcPr>
-          <w:p>
-            <w:pPr>
-              <w:spacing w:after="10"/>
-              <w:ind w:left="350" w:right="50" w:hanging="300"/>
-              <w:jc w:val="left"/>
-            </w:pPr>
-            <w:r>
-              <w:rPr>
-                <w:rFonts w:ascii="Arial"/>
-                <w:b w:val="false"/>
-                <w:sz w:val="16"/>
-              </w:rPr>
-              <w:t>Risk Likelihood: Mock for Risk_Likelihoods, hashCode: 11006663</w:t>
-            </w:r>
-          </w:p>
-        </w:tc>
-        <w:tc>
-          <w:p/>
-        </w:tc>
-        <w:tc>
-          <w:p/>
+              <w:t>Risk Likelihood: N/A</w:t>
+            </w:r>
+          </w:p>
         </w:tc>
       </w:tr>
     </w:tbl>
@@ -1856,24 +1913,151 @@
                 <w:b w:val="true"/>
                 <w:sz w:val="12"/>
               </w:rPr>
-              <w:t xml:space="preserve">CAUSE DESCRIPTION: </w:t>
-            </w:r>
-          </w:p>
-          <w:p>
-            <w:pPr>
-              <w:spacing w:after="10"/>
+              <w:t xml:space="preserve">TRANSFER REASON: </w:t>
+            </w:r>
+          </w:p>
+          <w:p>
+            <w:pPr>
+              <w:spacing w:after="10" w:before="0"/>
+              <w:ind w:left="450" w:right="50" w:hanging="300"/>
+              <w:jc w:val="left"/>
+            </w:pPr>
+            <w:r>
+              <w:rPr>
+                <w:rFonts w:ascii="Arial"/>
+                <w:b w:val="false"/>
+                <w:sz w:val="16"/>
+              </w:rPr>
+              <w:t>TRansferred to a relevant Hazard here</w:t>
+            </w:r>
+          </w:p>
+        </w:tc>
+      </w:tr>
+    </w:tbl>
+    <w:tbl>
+      <w:tblPr>
+        <w:tblW w:w="0" w:type="auto"/>
+        <w:tblBorders>
+          <w:top w:val="single"/>
+          <w:left w:val="single"/>
+          <w:bottom w:val="single"/>
+          <w:right w:val="single"/>
+          <w:insideH w:val="single" w:sz="1" w:space="0" w:color="000000"/>
+          <w:insideV w:val="single"/>
+        </w:tblBorders>
+        <w:tblCellMar>
+          <w:top w:type="dxa" w:w="0"/>
+          <w:left w:type="dxa" w:w="0"/>
+          <w:bottom w:type="dxa" w:w="0"/>
+          <w:right w:type="dxa" w:w="0"/>
+        </w:tblCellMar>
+      </w:tblPr>
+      <w:tr>
+        <w:tc>
+          <w:tcPr>
+            <w:gridSpan w:val="4"/>
+          </w:tcPr>
+          <w:p/>
+        </w:tc>
+      </w:tr>
+    </w:tbl>
+    <w:tbl>
+      <w:tblPr>
+        <w:tblW w:w="0" w:type="auto"/>
+        <w:tblBorders>
+          <w:top w:val="single"/>
+          <w:left w:val="single"/>
+          <w:bottom w:val="single"/>
+          <w:right w:val="single"/>
+          <w:insideH w:val="single" w:sz="1" w:space="0" w:color="000000"/>
+          <w:insideV w:val="single"/>
+        </w:tblBorders>
+        <w:tblCellMar>
+          <w:top w:type="dxa" w:w="0"/>
+          <w:left w:type="dxa" w:w="0"/>
+          <w:bottom w:type="dxa" w:w="0"/>
+          <w:right w:type="dxa" w:w="0"/>
+        </w:tblCellMar>
+      </w:tblPr>
+      <w:tr>
+        <w:tc>
+          <w:tcPr>
+            <w:gridSpan w:val="4"/>
+          </w:tcPr>
+          <w:p>
+            <w:pPr>
+              <w:spacing w:after="10" w:before="50"/>
               <w:ind w:left="350" w:right="50" w:hanging="300"/>
               <w:jc w:val="left"/>
             </w:pPr>
             <w:r>
               <w:rPr>
                 <w:rFonts w:ascii="Arial"/>
-                <w:b w:val="false"/>
-                <w:sz w:val="16"/>
-              </w:rPr>
-              <w:t>A fuel supply pressure from vehicle that is too low could result in too-low of an FTP inducer inlet pressure leading to excessive cavitation, potentially unloading the pump and progressing to rotor overspeed, which may induce pump or turbine component failure (including component rotational burst). This could result in FTP structural disintegration.
-A fuel supply pressure from vehicle that is too high could result in increased inducer inlet pressure, altering axial load on pump rotary components, but the balance piston will compensate for the alteration, and net axial thrust of the FTP will remain unchanged at zero.
-FTP structural disintegration will cause turbopump loss of function and possibly the generation of shrapnel. The cumulative effect is uncontained USE damage, and possiblyfire, leading to loss of mission, and/or a loss of crew/vehicle. (from USE-E-01 cause O)</w:t>
+                <w:b w:val="true"/>
+                <w:sz w:val="16"/>
+              </w:rPr>
+              <w:t>Cause 5 (TRANSFER): MERV-PROP-04, Cause 1 – POGO causes dynamic oscillations attaining a resonant frequency with other US components or USE</w:t>
+            </w:r>
+          </w:p>
+        </w:tc>
+      </w:tr>
+    </w:tbl>
+    <w:tbl>
+      <w:tblPr>
+        <w:tblW w:w="0" w:type="auto"/>
+        <w:tblBorders>
+          <w:top w:val="single"/>
+          <w:left w:val="single"/>
+          <w:bottom w:val="single"/>
+          <w:right w:val="single"/>
+          <w:insideH w:val="single" w:sz="1" w:space="0" w:color="000000"/>
+          <w:insideV w:val="single"/>
+        </w:tblBorders>
+        <w:tblCellMar>
+          <w:top w:type="dxa" w:w="0"/>
+          <w:left w:type="dxa" w:w="0"/>
+          <w:bottom w:type="dxa" w:w="0"/>
+          <w:right w:type="dxa" w:w="0"/>
+        </w:tblCellMar>
+      </w:tblPr>
+      <w:tr>
+        <w:tc>
+          <w:tcPr>
+            <w:gridSpan w:val="1"/>
+          </w:tcPr>
+          <w:p>
+            <w:pPr>
+              <w:spacing w:after="10" w:before="50"/>
+              <w:ind w:left="350" w:right="50" w:hanging="30"/>
+              <w:jc w:val="left"/>
+            </w:pPr>
+            <w:r>
+              <w:rPr>
+                <w:rFonts w:ascii="Arial"/>
+                <w:b w:val="false"/>
+                <w:sz w:val="16"/>
+              </w:rPr>
+              <w:t>Risk Severity: N/A</w:t>
+            </w:r>
+          </w:p>
+        </w:tc>
+        <w:tc>
+          <w:tcPr>
+            <w:gridSpan w:val="3"/>
+          </w:tcPr>
+          <w:p>
+            <w:pPr>
+              <w:spacing w:after="10" w:before="50"/>
+              <w:ind w:left="350" w:right="50" w:hanging="300"/>
+              <w:jc w:val="left"/>
+            </w:pPr>
+            <w:r>
+              <w:rPr>
+                <w:rFonts w:ascii="Arial"/>
+                <w:b w:val="false"/>
+                <w:sz w:val="16"/>
+              </w:rPr>
+              <w:t>Risk Likelihood: N/A</w:t>
             </w:r>
           </w:p>
         </w:tc>
@@ -1914,22 +2098,22 @@
                 <w:b w:val="true"/>
                 <w:sz w:val="12"/>
               </w:rPr>
-              <w:t xml:space="preserve">EFFECTS: </w:t>
-            </w:r>
-          </w:p>
-          <w:p>
-            <w:pPr>
-              <w:spacing w:after="10"/>
-              <w:ind w:left="350" w:right="50" w:hanging="300"/>
-              <w:jc w:val="left"/>
-            </w:pPr>
-            <w:r>
-              <w:rPr>
-                <w:rFonts w:ascii="Arial"/>
-                <w:b w:val="false"/>
-                <w:sz w:val="16"/>
-              </w:rPr>
-              <w:t>Itching and burning.</w:t>
+              <w:t xml:space="preserve">TRANSFER REASON: </w:t>
+            </w:r>
+          </w:p>
+          <w:p>
+            <w:pPr>
+              <w:spacing w:after="10" w:before="0"/>
+              <w:ind w:left="450" w:right="50" w:hanging="300"/>
+              <w:jc w:val="left"/>
+            </w:pPr>
+            <w:r>
+              <w:rPr>
+                <w:rFonts w:ascii="Arial"/>
+                <w:b w:val="false"/>
+                <w:sz w:val="16"/>
+              </w:rPr>
+              <w:t>This cause is described in another hazard cause. Look it up.</w:t>
             </w:r>
           </w:p>
         </w:tc>
@@ -1958,312 +2142,7 @@
           <w:tcPr>
             <w:gridSpan w:val="4"/>
           </w:tcPr>
-          <w:p>
-            <w:pPr>
-              <w:spacing w:before="70" w:after="100"/>
-              <w:ind w:left="20"/>
-              <w:jc w:val="left"/>
-            </w:pPr>
-            <w:r>
-              <w:rPr>
-                <w:rFonts w:ascii="Arial"/>
-                <w:b w:val="true"/>
-                <w:sz w:val="12"/>
-              </w:rPr>
-              <w:t>ADDITIONAL SAFETY FEATURES:</w:t>
-            </w:r>
-          </w:p>
-          <w:p>
-            <w:pPr>
-              <w:spacing w:after="10"/>
-              <w:ind w:left="350" w:right="50" w:hanging="300"/>
-              <w:jc w:val="left"/>
-            </w:pPr>
-            <w:r>
-              <w:rPr>
-                <w:rFonts w:ascii="Arial"/>
-                <w:b w:val="false"/>
-                <w:sz w:val="16"/>
-              </w:rPr>
-              <w:t>gold Bond Medical powder helps.</w:t>
-            </w:r>
-          </w:p>
-        </w:tc>
-      </w:tr>
-    </w:tbl>
-    <w:tbl>
-      <w:tblPr>
-        <w:tblW w:w="0" w:type="auto"/>
-        <w:tblBorders>
-          <w:top w:val="single"/>
-          <w:left w:val="single"/>
-          <w:bottom w:val="single"/>
-          <w:right w:val="single"/>
-          <w:insideH w:val="single" w:sz="1" w:space="0" w:color="000000"/>
-          <w:insideV w:val="single"/>
-        </w:tblBorders>
-        <w:tblCellMar>
-          <w:top w:type="dxa" w:w="0"/>
-          <w:left w:type="dxa" w:w="0"/>
-          <w:bottom w:type="dxa" w:w="0"/>
-          <w:right w:type="dxa" w:w="0"/>
-        </w:tblCellMar>
-      </w:tblPr>
-      <w:tr>
-        <w:tc>
-          <w:tcPr>
-            <w:gridSpan w:val="4"/>
-          </w:tcPr>
-          <w:p>
-            <w:pPr>
-              <w:spacing w:after="10"/>
-              <w:ind w:left="350" w:right="50" w:hanging="300"/>
-              <w:jc w:val="left"/>
-            </w:pPr>
-            <w:r>
-              <w:rPr>
-                <w:rFonts w:ascii="Arial"/>
-                <w:b w:val="true"/>
-                <w:sz w:val="16"/>
-              </w:rPr>
-              <w:t>Cause 5 - Excessive POGO creates surges</w:t>
-            </w:r>
-          </w:p>
-        </w:tc>
-      </w:tr>
-    </w:tbl>
-    <w:tbl>
-      <w:tblPr>
-        <w:tblW w:w="0" w:type="auto"/>
-        <w:tblBorders>
-          <w:top w:val="single"/>
-          <w:left w:val="single"/>
-          <w:bottom w:val="single"/>
-          <w:right w:val="single"/>
-          <w:insideH w:val="single" w:sz="1" w:space="0" w:color="000000"/>
-          <w:insideV w:val="single"/>
-        </w:tblBorders>
-        <w:tblCellMar>
-          <w:top w:type="dxa" w:w="0"/>
-          <w:left w:type="dxa" w:w="0"/>
-          <w:bottom w:type="dxa" w:w="0"/>
-          <w:right w:type="dxa" w:w="0"/>
-        </w:tblCellMar>
-      </w:tblPr>
-      <w:tr>
-        <w:tc>
-          <w:tcPr>
-            <w:gridSpan w:val="1"/>
-          </w:tcPr>
-          <w:p>
-            <w:pPr>
-              <w:spacing w:after="10"/>
-              <w:ind w:left="350" w:right="50" w:hanging="300"/>
-              <w:jc w:val="left"/>
-            </w:pPr>
-            <w:r>
-              <w:rPr>
-                <w:rFonts w:ascii="Arial"/>
-                <w:b w:val="false"/>
-                <w:sz w:val="16"/>
-              </w:rPr>
-              <w:t>Risk Severity: Mock for Risk_Categories, hashCode: 17128997</w:t>
-            </w:r>
-          </w:p>
-        </w:tc>
-        <w:tc>
-          <w:tcPr>
-            <w:gridSpan w:val="3"/>
-          </w:tcPr>
-          <w:p>
-            <w:pPr>
-              <w:spacing w:after="10"/>
-              <w:ind w:left="350" w:right="50" w:hanging="300"/>
-              <w:jc w:val="left"/>
-            </w:pPr>
-            <w:r>
-              <w:rPr>
-                <w:rFonts w:ascii="Arial"/>
-                <w:b w:val="false"/>
-                <w:sz w:val="16"/>
-              </w:rPr>
-              <w:t>Risk Likelihood: Mock for Risk_Likelihoods, hashCode: 11006663</w:t>
-            </w:r>
-          </w:p>
-        </w:tc>
-        <w:tc>
           <w:p/>
-        </w:tc>
-        <w:tc>
-          <w:p/>
-        </w:tc>
-      </w:tr>
-    </w:tbl>
-    <w:tbl>
-      <w:tblPr>
-        <w:tblW w:w="0" w:type="auto"/>
-        <w:tblBorders>
-          <w:top w:val="single"/>
-          <w:left w:val="single"/>
-          <w:bottom w:val="single"/>
-          <w:right w:val="single"/>
-          <w:insideH w:val="single" w:sz="1" w:space="0" w:color="000000"/>
-          <w:insideV w:val="single"/>
-        </w:tblBorders>
-        <w:tblCellMar>
-          <w:top w:type="dxa" w:w="0"/>
-          <w:left w:type="dxa" w:w="0"/>
-          <w:bottom w:type="dxa" w:w="0"/>
-          <w:right w:type="dxa" w:w="0"/>
-        </w:tblCellMar>
-      </w:tblPr>
-      <w:tr>
-        <w:tc>
-          <w:tcPr>
-            <w:gridSpan w:val="4"/>
-          </w:tcPr>
-          <w:p>
-            <w:pPr>
-              <w:spacing w:before="70" w:after="100"/>
-              <w:ind w:left="20"/>
-              <w:jc w:val="left"/>
-            </w:pPr>
-            <w:r>
-              <w:rPr>
-                <w:rFonts w:ascii="Arial"/>
-                <w:b w:val="true"/>
-                <w:sz w:val="12"/>
-              </w:rPr>
-              <w:t xml:space="preserve">CAUSE DESCRIPTION: </w:t>
-            </w:r>
-          </w:p>
-          <w:p>
-            <w:pPr>
-              <w:spacing w:after="10"/>
-              <w:ind w:left="350" w:right="50" w:hanging="300"/>
-              <w:jc w:val="left"/>
-            </w:pPr>
-            <w:r>
-              <w:rPr>
-                <w:rFonts w:ascii="Arial"/>
-                <w:b w:val="false"/>
-                <w:sz w:val="16"/>
-              </w:rPr>
-              <w:t>POGO loads would create excessive stress and pressure/ flow fluctuations that could lead to cavitation</w:t>
-            </w:r>
-          </w:p>
-        </w:tc>
-      </w:tr>
-    </w:tbl>
-    <w:tbl>
-      <w:tblPr>
-        <w:tblW w:w="0" w:type="auto"/>
-        <w:tblBorders>
-          <w:top w:val="single"/>
-          <w:left w:val="single"/>
-          <w:bottom w:val="single"/>
-          <w:right w:val="single"/>
-          <w:insideH w:val="single" w:sz="1" w:space="0" w:color="000000"/>
-          <w:insideV w:val="single"/>
-        </w:tblBorders>
-        <w:tblCellMar>
-          <w:top w:type="dxa" w:w="0"/>
-          <w:left w:type="dxa" w:w="0"/>
-          <w:bottom w:type="dxa" w:w="0"/>
-          <w:right w:type="dxa" w:w="0"/>
-        </w:tblCellMar>
-      </w:tblPr>
-      <w:tr>
-        <w:tc>
-          <w:tcPr>
-            <w:gridSpan w:val="4"/>
-          </w:tcPr>
-          <w:p>
-            <w:pPr>
-              <w:spacing w:before="70" w:after="100"/>
-              <w:ind w:left="20"/>
-              <w:jc w:val="left"/>
-            </w:pPr>
-            <w:r>
-              <w:rPr>
-                <w:rFonts w:ascii="Arial"/>
-                <w:b w:val="true"/>
-                <w:sz w:val="12"/>
-              </w:rPr>
-              <w:t xml:space="preserve">EFFECTS: </w:t>
-            </w:r>
-          </w:p>
-          <w:p>
-            <w:pPr>
-              <w:spacing w:after="10"/>
-              <w:ind w:left="350" w:right="50" w:hanging="300"/>
-              <w:jc w:val="left"/>
-            </w:pPr>
-            <w:r>
-              <w:rPr>
-                <w:rFonts w:ascii="Arial"/>
-                <w:b w:val="false"/>
-                <w:sz w:val="16"/>
-              </w:rPr>
-              <w:t>Catastrohpic structure failure.</w:t>
-            </w:r>
-          </w:p>
-        </w:tc>
-      </w:tr>
-    </w:tbl>
-    <w:tbl>
-      <w:tblPr>
-        <w:tblW w:w="0" w:type="auto"/>
-        <w:tblBorders>
-          <w:top w:val="single"/>
-          <w:left w:val="single"/>
-          <w:bottom w:val="single"/>
-          <w:right w:val="single"/>
-          <w:insideH w:val="single" w:sz="1" w:space="0" w:color="000000"/>
-          <w:insideV w:val="single"/>
-        </w:tblBorders>
-        <w:tblCellMar>
-          <w:top w:type="dxa" w:w="0"/>
-          <w:left w:type="dxa" w:w="0"/>
-          <w:bottom w:type="dxa" w:w="0"/>
-          <w:right w:type="dxa" w:w="0"/>
-        </w:tblCellMar>
-      </w:tblPr>
-      <w:tr>
-        <w:tc>
-          <w:tcPr>
-            <w:gridSpan w:val="4"/>
-          </w:tcPr>
-          <w:p>
-            <w:pPr>
-              <w:spacing w:before="70" w:after="100"/>
-              <w:ind w:left="20"/>
-              <w:jc w:val="left"/>
-            </w:pPr>
-            <w:r>
-              <w:rPr>
-                <w:rFonts w:ascii="Arial"/>
-                <w:b w:val="true"/>
-                <w:sz w:val="12"/>
-              </w:rPr>
-              <w:t>ADDITIONAL SAFETY FEATURES:</w:t>
-            </w:r>
-          </w:p>
-          <w:p>
-            <w:pPr>
-              <w:spacing w:after="10"/>
-              <w:ind w:left="350" w:right="50" w:hanging="300"/>
-              <w:jc w:val="left"/>
-            </w:pPr>
-            <w:r>
-              <w:rPr>
-                <w:rFonts w:ascii="Arial"/>
-                <w:b w:val="false"/>
-                <w:sz w:val="16"/>
-              </w:rPr>
-              <w:t>MECO when POGO is detected.</w:t>
-            </w:r>
-          </w:p>
         </w:tc>
       </w:tr>
     </w:tbl>

</xml_diff>

<commit_message>
Skipping deleted causes when printing. Added controlService to report generating service.
</commit_message>
<xml_diff>
--- a/hts/test_out/MERV-PROP-01.docx
+++ b/hts/test_out/MERV-PROP-01.docx
@@ -833,6 +833,21 @@
                 <w:sz w:val="16"/>
               </w:rPr>
               <w:t>Cause 5 (TRANSFER): MERV-PROP-04, Cause 1 – POGO causes dynamic oscillations attaining a resonant frequency with other US components or USE</w:t>
+            </w:r>
+          </w:p>
+          <w:p>
+            <w:pPr>
+              <w:spacing w:after="10" w:before="0"/>
+              <w:ind w:left="350" w:right="50" w:hanging="300"/>
+              <w:jc w:val="left"/>
+            </w:pPr>
+            <w:r>
+              <w:rPr>
+                <w:rFonts w:ascii="Arial"/>
+                <w:b w:val="false"/>
+                <w:sz w:val="16"/>
+              </w:rPr>
+              <w:t>Cause 6 – Excessive POGO creates surges</w:t>
             </w:r>
           </w:p>
         </w:tc>

</xml_diff>

<commit_message>
Completed #258. Recolored risk matrix and drawing transfer links. Also modified Report Bug issue link
</commit_message>
<xml_diff>
--- a/hts/test_out/MERV-PROP-01.docx
+++ b/hts/test_out/MERV-PROP-01.docx
@@ -133,7 +133,7 @@
                 <w:b w:val="false"/>
                 <w:sz w:val="16"/>
               </w:rPr>
-              <w:t>05/05/2015</w:t>
+              <w:t>05/06/2015</w:t>
             </w:r>
           </w:p>
         </w:tc>
@@ -450,7 +450,7 @@
                 <w:b w:val="false"/>
                 <w:sz w:val="16"/>
               </w:rPr>
-              <w:t>05/05/2015</w:t>
+              <w:t>05/06/2015</w:t>
             </w:r>
           </w:p>
         </w:tc>

</xml_diff>

<commit_message>
Removed warnings and dead code
</commit_message>
<xml_diff>
--- a/hts/test_out/MERV-PROP-01.docx
+++ b/hts/test_out/MERV-PROP-01.docx
@@ -133,7 +133,7 @@
                 <w:b w:val="false"/>
                 <w:sz w:val="16"/>
               </w:rPr>
-              <w:t>01/25/2015</w:t>
+              <w:t>05/06/2015</w:t>
             </w:r>
           </w:p>
         </w:tc>
@@ -450,7 +450,7 @@
                 <w:b w:val="false"/>
                 <w:sz w:val="16"/>
               </w:rPr>
-              <w:t>01/25/2015</w:t>
+              <w:t>05/06/2015</w:t>
             </w:r>
           </w:p>
         </w:tc>

</xml_diff>

<commit_message>
print controls for causes in doc
</commit_message>
<xml_diff>
--- a/hts/test_out/MERV-PROP-01.docx
+++ b/hts/test_out/MERV-PROP-01.docx
@@ -133,7 +133,7 @@
                 <w:b w:val="false"/>
                 <w:sz w:val="16"/>
               </w:rPr>
-              <w:t>05/05/2015</w:t>
+              <w:t>05/07/2015</w:t>
             </w:r>
           </w:p>
         </w:tc>
@@ -450,7 +450,7 @@
                 <w:b w:val="false"/>
                 <w:sz w:val="16"/>
               </w:rPr>
-              <w:t>05/05/2015</w:t>
+              <w:t>05/07/2015</w:t>
             </w:r>
           </w:p>
         </w:tc>
@@ -1192,7 +1192,36 @@
           <w:tcPr>
             <w:gridSpan w:val="4"/>
           </w:tcPr>
-          <w:p/>
+          <w:p>
+            <w:pPr>
+              <w:spacing w:after="10" w:before="0"/>
+              <w:ind w:left="450" w:right="50" w:hanging="300"/>
+              <w:jc w:val="left"/>
+            </w:pPr>
+            <w:r>
+              <w:rPr>
+                <w:rFonts w:ascii="Arial"/>
+                <w:b w:val="false"/>
+                <w:sz w:val="16"/>
+              </w:rPr>
+              <w:t>Control 1(Design) - Numerous safety valves conforming to NASA-5713 will be in place around the tank.</w:t>
+            </w:r>
+          </w:p>
+          <w:p>
+            <w:pPr>
+              <w:spacing w:after="10" w:before="50"/>
+              <w:ind w:left="350" w:right="50" w:hanging="300"/>
+              <w:jc w:val="left"/>
+            </w:pPr>
+            <w:r>
+              <w:rPr>
+                <w:rFonts w:ascii="Arial"/>
+                <w:b w:val="false"/>
+                <w:sz w:val="16"/>
+              </w:rPr>
+              <w:t>Control 3 (TRANSFER): MERV-PROP-04, Cause 1 – POGO causes dynamic oscillations attaining a resonant frequency with other US components or USE</w:t>
+            </w:r>
+          </w:p>
         </w:tc>
       </w:tr>
     </w:tbl>

</xml_diff>

<commit_message>
start of printing verifications
</commit_message>
<xml_diff>
--- a/hts/test_out/MERV-PROP-01.docx
+++ b/hts/test_out/MERV-PROP-01.docx
@@ -1194,19 +1194,75 @@
           </w:tcPr>
           <w:p>
             <w:pPr>
-              <w:spacing w:after="10" w:before="0"/>
-              <w:ind w:left="450" w:right="50" w:hanging="300"/>
-              <w:jc w:val="left"/>
-            </w:pPr>
-            <w:r>
-              <w:rPr>
-                <w:rFonts w:ascii="Arial"/>
-                <w:b w:val="false"/>
-                <w:sz w:val="16"/>
-              </w:rPr>
-              <w:t>Control 1(Design) - Numerous safety valves conforming to NASA-5713 will be in place around the tank.</w:t>
-            </w:r>
-          </w:p>
+              <w:spacing w:before="70" w:after="100"/>
+              <w:ind w:left="20"/>
+              <w:jc w:val="left"/>
+            </w:pPr>
+            <w:r>
+              <w:rPr>
+                <w:rFonts w:ascii="Arial"/>
+                <w:b w:val="true"/>
+                <w:sz w:val="12"/>
+              </w:rPr>
+              <w:t xml:space="preserve">CONTROLS: </w:t>
+            </w:r>
+          </w:p>
+          <w:p>
+            <w:pPr>
+              <w:spacing w:after="10" w:before="0"/>
+              <w:ind w:left="450" w:right="50" w:hanging="400"/>
+              <w:jc w:val="left"/>
+            </w:pPr>
+            <w:r>
+              <w:rPr>
+                <w:rFonts w:ascii="Arial"/>
+                <w:b w:val="false"/>
+                <w:sz w:val="16"/>
+              </w:rPr>
+              <w:t>Control 1 (Design) - Numerous safety valves conforming to NASA-5713 will be in place around the tank.</w:t>
+            </w:r>
+          </w:p>
+          <w:p>
+            <w:pPr>
+              <w:spacing w:after="10" w:before="0"/>
+              <w:ind w:left="350" w:right="50" w:hanging="300"/>
+              <w:jc w:val="left"/>
+            </w:pPr>
+            <w:r>
+              <w:rPr>
+                <w:rFonts w:ascii="Arial"/>
+                <w:b w:val="false"/>
+                <w:sz w:val="16"/>
+              </w:rPr>
+              <w:t>Control 3 (TRANSFER): MERV-PROP-04, Cause 1 – POGO causes dynamic oscillations attaining a resonant frequency with other US components or USE</w:t>
+            </w:r>
+          </w:p>
+        </w:tc>
+      </w:tr>
+    </w:tbl>
+    <w:tbl>
+      <w:tblPr>
+        <w:tblW w:w="0" w:type="auto"/>
+        <w:tblBorders>
+          <w:top w:val="single"/>
+          <w:left w:val="single"/>
+          <w:bottom w:val="single"/>
+          <w:right w:val="single"/>
+          <w:insideH w:val="single" w:sz="1" w:space="0" w:color="000000"/>
+          <w:insideV w:val="single"/>
+        </w:tblBorders>
+        <w:tblCellMar>
+          <w:top w:type="dxa" w:w="0"/>
+          <w:left w:type="dxa" w:w="0"/>
+          <w:bottom w:type="dxa" w:w="0"/>
+          <w:right w:type="dxa" w:w="0"/>
+        </w:tblCellMar>
+      </w:tblPr>
+      <w:tr>
+        <w:tc>
+          <w:tcPr>
+            <w:gridSpan w:val="4"/>
+          </w:tcPr>
           <w:p>
             <w:pPr>
               <w:spacing w:after="10" w:before="50"/>
@@ -1216,10 +1272,10 @@
             <w:r>
               <w:rPr>
                 <w:rFonts w:ascii="Arial"/>
-                <w:b w:val="false"/>
-                <w:sz w:val="16"/>
-              </w:rPr>
-              <w:t>Control 3 (TRANSFER): MERV-PROP-04, Cause 1 – POGO causes dynamic oscillations attaining a resonant frequency with other US components or USE</w:t>
+                <w:b w:val="true"/>
+                <w:sz w:val="16"/>
+              </w:rPr>
+              <w:t>Cause 2 - Depleted propellants</w:t>
             </w:r>
           </w:p>
         </w:tc>
@@ -1246,7 +1302,7 @@
       <w:tr>
         <w:tc>
           <w:tcPr>
-            <w:gridSpan w:val="4"/>
+            <w:gridSpan w:val="1"/>
           </w:tcPr>
           <w:p>
             <w:pPr>
@@ -1257,37 +1313,16 @@
             <w:r>
               <w:rPr>
                 <w:rFonts w:ascii="Arial"/>
-                <w:b w:val="true"/>
-                <w:sz w:val="16"/>
-              </w:rPr>
-              <w:t>Cause 2 - Depleted propellants</w:t>
-            </w:r>
-          </w:p>
-        </w:tc>
-      </w:tr>
-    </w:tbl>
-    <w:tbl>
-      <w:tblPr>
-        <w:tblW w:w="0" w:type="auto"/>
-        <w:tblBorders>
-          <w:top w:val="single"/>
-          <w:left w:val="single"/>
-          <w:bottom w:val="single"/>
-          <w:right w:val="single"/>
-          <w:insideH w:val="single" w:sz="1" w:space="0" w:color="000000"/>
-          <w:insideV w:val="single"/>
-        </w:tblBorders>
-        <w:tblCellMar>
-          <w:top w:type="dxa" w:w="0"/>
-          <w:left w:type="dxa" w:w="0"/>
-          <w:bottom w:type="dxa" w:w="0"/>
-          <w:right w:type="dxa" w:w="0"/>
-        </w:tblCellMar>
-      </w:tblPr>
-      <w:tr>
-        <w:tc>
-          <w:tcPr>
-            <w:gridSpan w:val="1"/>
+                <w:b w:val="false"/>
+                <w:sz w:val="16"/>
+              </w:rPr>
+              <w:t>Risk Severity: I - Catastrophic</w:t>
+            </w:r>
+          </w:p>
+        </w:tc>
+        <w:tc>
+          <w:tcPr>
+            <w:gridSpan w:val="3"/>
           </w:tcPr>
           <w:p>
             <w:pPr>
@@ -1301,13 +1336,258 @@
                 <w:b w:val="false"/>
                 <w:sz w:val="16"/>
               </w:rPr>
-              <w:t>Risk Severity: I - Catastrophic</w:t>
-            </w:r>
-          </w:p>
-        </w:tc>
-        <w:tc>
-          <w:tcPr>
-            <w:gridSpan w:val="3"/>
+              <w:t>Risk Likelihood: C - Occassional</w:t>
+            </w:r>
+          </w:p>
+        </w:tc>
+      </w:tr>
+    </w:tbl>
+    <w:tbl>
+      <w:tblPr>
+        <w:tblW w:w="0" w:type="auto"/>
+        <w:tblBorders>
+          <w:top w:val="single"/>
+          <w:left w:val="single"/>
+          <w:bottom w:val="single"/>
+          <w:right w:val="single"/>
+          <w:insideH w:val="single" w:sz="1" w:space="0" w:color="000000"/>
+          <w:insideV w:val="single"/>
+        </w:tblBorders>
+        <w:tblCellMar>
+          <w:top w:type="dxa" w:w="0"/>
+          <w:left w:type="dxa" w:w="0"/>
+          <w:bottom w:type="dxa" w:w="0"/>
+          <w:right w:type="dxa" w:w="0"/>
+        </w:tblCellMar>
+      </w:tblPr>
+      <w:tr>
+        <w:tc>
+          <w:tcPr>
+            <w:gridSpan w:val="4"/>
+          </w:tcPr>
+          <w:p>
+            <w:pPr>
+              <w:spacing w:before="70" w:after="100"/>
+              <w:ind w:left="20"/>
+              <w:jc w:val="left"/>
+            </w:pPr>
+            <w:r>
+              <w:rPr>
+                <w:rFonts w:ascii="Arial"/>
+                <w:b w:val="true"/>
+                <w:sz w:val="12"/>
+              </w:rPr>
+              <w:t xml:space="preserve">CAUSE DESCRIPTION: </w:t>
+            </w:r>
+          </w:p>
+          <w:p>
+            <w:pPr>
+              <w:spacing w:after="10" w:before="0"/>
+              <w:ind w:left="350" w:right="50" w:hanging="300"/>
+              <w:jc w:val="left"/>
+            </w:pPr>
+            <w:r>
+              <w:rPr>
+                <w:rFonts w:ascii="Arial"/>
+                <w:b w:val="false"/>
+                <w:sz w:val="16"/>
+              </w:rPr>
+              <w:t>If propellants are depleted before MECO, cavitation of turbo pumps could occur if USE is not shutdown.</w:t>
+            </w:r>
+          </w:p>
+        </w:tc>
+      </w:tr>
+    </w:tbl>
+    <w:tbl>
+      <w:tblPr>
+        <w:tblW w:w="0" w:type="auto"/>
+        <w:tblBorders>
+          <w:top w:val="single"/>
+          <w:left w:val="single"/>
+          <w:bottom w:val="single"/>
+          <w:right w:val="single"/>
+          <w:insideH w:val="single" w:sz="1" w:space="0" w:color="000000"/>
+          <w:insideV w:val="single"/>
+        </w:tblBorders>
+        <w:tblCellMar>
+          <w:top w:type="dxa" w:w="0"/>
+          <w:left w:type="dxa" w:w="0"/>
+          <w:bottom w:type="dxa" w:w="0"/>
+          <w:right w:type="dxa" w:w="0"/>
+        </w:tblCellMar>
+      </w:tblPr>
+      <w:tr>
+        <w:tc>
+          <w:tcPr>
+            <w:gridSpan w:val="4"/>
+          </w:tcPr>
+          <w:p>
+            <w:pPr>
+              <w:spacing w:before="70" w:after="100"/>
+              <w:ind w:left="20"/>
+              <w:jc w:val="left"/>
+            </w:pPr>
+            <w:r>
+              <w:rPr>
+                <w:rFonts w:ascii="Arial"/>
+                <w:b w:val="true"/>
+                <w:sz w:val="12"/>
+              </w:rPr>
+              <w:t xml:space="preserve">EFFECTS: </w:t>
+            </w:r>
+          </w:p>
+          <w:p>
+            <w:pPr>
+              <w:spacing w:after="10" w:before="0"/>
+              <w:ind w:left="450" w:right="50" w:hanging="300"/>
+              <w:jc w:val="left"/>
+            </w:pPr>
+            <w:r>
+              <w:rPr>
+                <w:rFonts w:ascii="Arial"/>
+                <w:b w:val="false"/>
+                <w:sz w:val="16"/>
+              </w:rPr>
+              <w:t>It's not so bad.</w:t>
+            </w:r>
+          </w:p>
+        </w:tc>
+      </w:tr>
+    </w:tbl>
+    <w:tbl>
+      <w:tblPr>
+        <w:tblW w:w="0" w:type="auto"/>
+        <w:tblBorders>
+          <w:top w:val="single"/>
+          <w:left w:val="single"/>
+          <w:bottom w:val="single"/>
+          <w:right w:val="single"/>
+          <w:insideH w:val="single" w:sz="1" w:space="0" w:color="000000"/>
+          <w:insideV w:val="single"/>
+        </w:tblBorders>
+        <w:tblCellMar>
+          <w:top w:type="dxa" w:w="0"/>
+          <w:left w:type="dxa" w:w="0"/>
+          <w:bottom w:type="dxa" w:w="0"/>
+          <w:right w:type="dxa" w:w="0"/>
+        </w:tblCellMar>
+      </w:tblPr>
+      <w:tr>
+        <w:tc>
+          <w:tcPr>
+            <w:gridSpan w:val="4"/>
+          </w:tcPr>
+          <w:p>
+            <w:pPr>
+              <w:spacing w:before="70" w:after="100"/>
+              <w:ind w:left="20"/>
+              <w:jc w:val="left"/>
+            </w:pPr>
+            <w:r>
+              <w:rPr>
+                <w:rFonts w:ascii="Arial"/>
+                <w:b w:val="true"/>
+                <w:sz w:val="12"/>
+              </w:rPr>
+              <w:t>ADDITIONAL SAFETY FEATURES:</w:t>
+            </w:r>
+          </w:p>
+          <w:p>
+            <w:pPr>
+              <w:spacing w:after="10" w:before="0"/>
+              <w:ind w:left="350" w:right="50" w:hanging="300"/>
+              <w:jc w:val="left"/>
+            </w:pPr>
+            <w:r>
+              <w:rPr>
+                <w:rFonts w:ascii="Arial"/>
+                <w:b w:val="false"/>
+                <w:sz w:val="16"/>
+              </w:rPr>
+              <w:t>None.</w:t>
+            </w:r>
+          </w:p>
+        </w:tc>
+      </w:tr>
+    </w:tbl>
+    <w:tbl>
+      <w:tblPr>
+        <w:tblW w:w="0" w:type="auto"/>
+        <w:tblBorders>
+          <w:top w:val="single"/>
+          <w:left w:val="single"/>
+          <w:bottom w:val="single"/>
+          <w:right w:val="single"/>
+          <w:insideH w:val="single" w:sz="1" w:space="0" w:color="000000"/>
+          <w:insideV w:val="single"/>
+        </w:tblBorders>
+        <w:tblCellMar>
+          <w:top w:type="dxa" w:w="0"/>
+          <w:left w:type="dxa" w:w="0"/>
+          <w:bottom w:type="dxa" w:w="0"/>
+          <w:right w:type="dxa" w:w="0"/>
+        </w:tblCellMar>
+      </w:tblPr>
+      <w:tr>
+        <w:tc>
+          <w:tcPr>
+            <w:gridSpan w:val="4"/>
+          </w:tcPr>
+          <w:p>
+            <w:pPr>
+              <w:spacing w:before="70" w:after="100"/>
+              <w:ind w:left="20"/>
+              <w:jc w:val="left"/>
+            </w:pPr>
+            <w:r>
+              <w:rPr>
+                <w:rFonts w:ascii="Arial"/>
+                <w:b w:val="true"/>
+                <w:sz w:val="12"/>
+              </w:rPr>
+              <w:t xml:space="preserve">CONTROLS: </w:t>
+            </w:r>
+          </w:p>
+          <w:p>
+            <w:pPr>
+              <w:spacing w:after="10" w:before="0"/>
+              <w:ind w:left="350" w:right="50" w:hanging="300"/>
+              <w:jc w:val="left"/>
+            </w:pPr>
+            <w:r>
+              <w:rPr>
+                <w:rFonts w:ascii="Arial"/>
+                <w:b w:val="false"/>
+                <w:sz w:val="16"/>
+              </w:rPr>
+              <w:t>Control 4 (TRANSFER): MERV-PROP-04 – &lt;TBD&gt; , Control 42</w:t>
+            </w:r>
+          </w:p>
+        </w:tc>
+      </w:tr>
+    </w:tbl>
+    <w:tbl>
+      <w:tblPr>
+        <w:tblW w:w="0" w:type="auto"/>
+        <w:tblBorders>
+          <w:top w:val="single"/>
+          <w:left w:val="single"/>
+          <w:bottom w:val="single"/>
+          <w:right w:val="single"/>
+          <w:insideH w:val="single" w:sz="1" w:space="0" w:color="000000"/>
+          <w:insideV w:val="single"/>
+        </w:tblBorders>
+        <w:tblCellMar>
+          <w:top w:type="dxa" w:w="0"/>
+          <w:left w:type="dxa" w:w="0"/>
+          <w:bottom w:type="dxa" w:w="0"/>
+          <w:right w:type="dxa" w:w="0"/>
+        </w:tblCellMar>
+      </w:tblPr>
+      <w:tr>
+        <w:tc>
+          <w:tcPr>
+            <w:gridSpan w:val="4"/>
           </w:tcPr>
           <w:p>
             <w:pPr>
@@ -1318,6 +1598,67 @@
             <w:r>
               <w:rPr>
                 <w:rFonts w:ascii="Arial"/>
+                <w:b w:val="true"/>
+                <w:sz w:val="16"/>
+              </w:rPr>
+              <w:t>Cause 3 - Loss of fuel and/or oxidizer supply</w:t>
+            </w:r>
+          </w:p>
+        </w:tc>
+      </w:tr>
+    </w:tbl>
+    <w:tbl>
+      <w:tblPr>
+        <w:tblW w:w="0" w:type="auto"/>
+        <w:tblBorders>
+          <w:top w:val="single"/>
+          <w:left w:val="single"/>
+          <w:bottom w:val="single"/>
+          <w:right w:val="single"/>
+          <w:insideH w:val="single" w:sz="1" w:space="0" w:color="000000"/>
+          <w:insideV w:val="single"/>
+        </w:tblBorders>
+        <w:tblCellMar>
+          <w:top w:type="dxa" w:w="0"/>
+          <w:left w:type="dxa" w:w="0"/>
+          <w:bottom w:type="dxa" w:w="0"/>
+          <w:right w:type="dxa" w:w="0"/>
+        </w:tblCellMar>
+      </w:tblPr>
+      <w:tr>
+        <w:tc>
+          <w:tcPr>
+            <w:gridSpan w:val="1"/>
+          </w:tcPr>
+          <w:p>
+            <w:pPr>
+              <w:spacing w:after="10" w:before="50"/>
+              <w:ind w:left="350" w:right="50" w:hanging="300"/>
+              <w:jc w:val="left"/>
+            </w:pPr>
+            <w:r>
+              <w:rPr>
+                <w:rFonts w:ascii="Arial"/>
+                <w:b w:val="false"/>
+                <w:sz w:val="16"/>
+              </w:rPr>
+              <w:t>Risk Severity: I - Catastrophic</w:t>
+            </w:r>
+          </w:p>
+        </w:tc>
+        <w:tc>
+          <w:tcPr>
+            <w:gridSpan w:val="3"/>
+          </w:tcPr>
+          <w:p>
+            <w:pPr>
+              <w:spacing w:after="10" w:before="50"/>
+              <w:ind w:left="350" w:right="50" w:hanging="300"/>
+              <w:jc w:val="left"/>
+            </w:pPr>
+            <w:r>
+              <w:rPr>
+                <w:rFonts w:ascii="Arial"/>
                 <w:b w:val="false"/>
                 <w:sz w:val="16"/>
               </w:rPr>
@@ -1377,7 +1718,8 @@
                 <w:b w:val="false"/>
                 <w:sz w:val="16"/>
               </w:rPr>
-              <w:t>If propellants are depleted before MECO, cavitation of turbo pumps could occur if USE is not shutdown.</w:t>
+              <w:t>Total loss of fuel and/or oxidizer supply would be caused by a failed close prevalve during USE operation. This could be from failure of the prevalve or of the pneumatic system/command to the prevalve. A single dual coil pneumatic valve controls the pressure to both prevalves. If this pneumatic valve (HF/OF -1000) is inadvertently activated the prevalves will close.
+Should there be a total loss of the fuel or oxidizer supply from the Upper Stage to the J-2X during operation, this would unload the Fuel or Oxidizer Turbopump and the pump could experience rotor overspeed which may induce pump or turbine component failure (including component rotational burst), and possibly FTP/OTP structural disintegration. This structural disintegration will cause turbopump loss of function, generation of shrapnel, uncontained USE damage and possibly fire/explosion, leading to loss of mission, and/or a loss of crew/vehicle. In addition loss of fuel supply only would cause the USE gas generator to run LO2 rich.</w:t>
             </w:r>
           </w:p>
         </w:tc>
@@ -1433,7 +1775,7 @@
                 <w:b w:val="false"/>
                 <w:sz w:val="16"/>
               </w:rPr>
-              <w:t>It's not so bad.</w:t>
+              <w:t>end of the world.</w:t>
             </w:r>
           </w:p>
         </w:tc>
@@ -1489,7 +1831,7 @@
                 <w:b w:val="false"/>
                 <w:sz w:val="16"/>
               </w:rPr>
-              <w:t>None.</w:t>
+              <w:t>Analysis, simulation, and demonstration to 5 9's reliability, which doesn't make sense but whatever.</w:t>
             </w:r>
           </w:p>
         </w:tc>
@@ -1518,7 +1860,21 @@
           <w:tcPr>
             <w:gridSpan w:val="4"/>
           </w:tcPr>
-          <w:p/>
+          <w:p>
+            <w:pPr>
+              <w:spacing w:before="70" w:after="100"/>
+              <w:ind w:left="20"/>
+              <w:jc w:val="left"/>
+            </w:pPr>
+            <w:r>
+              <w:rPr>
+                <w:rFonts w:ascii="Arial"/>
+                <w:b w:val="true"/>
+                <w:sz w:val="12"/>
+              </w:rPr>
+              <w:t xml:space="preserve">CONTROLS: </w:t>
+            </w:r>
+          </w:p>
         </w:tc>
       </w:tr>
     </w:tbl>
@@ -1557,7 +1913,7 @@
                 <w:b w:val="true"/>
                 <w:sz w:val="16"/>
               </w:rPr>
-              <w:t>Cause 3 - Loss of fuel and/or oxidizer supply</w:t>
+              <w:t>Cause 4 (TRANSFER): MERV-PRESS-02 – Failure to Maintain Liquid Hydrogen Propellant Tank Pressure leads to USE operational failure</w:t>
             </w:r>
           </w:p>
         </w:tc>
@@ -1585,6 +1941,26 @@
         <w:tc>
           <w:tcPr>
             <w:gridSpan w:val="1"/>
+          </w:tcPr>
+          <w:p>
+            <w:pPr>
+              <w:spacing w:after="10" w:before="50"/>
+              <w:ind w:left="350" w:right="50" w:hanging="30"/>
+              <w:jc w:val="left"/>
+            </w:pPr>
+            <w:r>
+              <w:rPr>
+                <w:rFonts w:ascii="Arial"/>
+                <w:b w:val="false"/>
+                <w:sz w:val="16"/>
+              </w:rPr>
+              <w:t>Risk Severity: N/A</w:t>
+            </w:r>
+          </w:p>
+        </w:tc>
+        <w:tc>
+          <w:tcPr>
+            <w:gridSpan w:val="3"/>
           </w:tcPr>
           <w:p>
             <w:pPr>
@@ -1598,13 +1974,131 @@
                 <w:b w:val="false"/>
                 <w:sz w:val="16"/>
               </w:rPr>
-              <w:t>Risk Severity: I - Catastrophic</w:t>
-            </w:r>
-          </w:p>
-        </w:tc>
-        <w:tc>
-          <w:tcPr>
-            <w:gridSpan w:val="3"/>
+              <w:t>Risk Likelihood: N/A</w:t>
+            </w:r>
+          </w:p>
+        </w:tc>
+      </w:tr>
+    </w:tbl>
+    <w:tbl>
+      <w:tblPr>
+        <w:tblW w:w="0" w:type="auto"/>
+        <w:tblBorders>
+          <w:top w:val="single"/>
+          <w:left w:val="single"/>
+          <w:bottom w:val="single"/>
+          <w:right w:val="single"/>
+          <w:insideH w:val="single" w:sz="1" w:space="0" w:color="000000"/>
+          <w:insideV w:val="single"/>
+        </w:tblBorders>
+        <w:tblCellMar>
+          <w:top w:type="dxa" w:w="0"/>
+          <w:left w:type="dxa" w:w="0"/>
+          <w:bottom w:type="dxa" w:w="0"/>
+          <w:right w:type="dxa" w:w="0"/>
+        </w:tblCellMar>
+      </w:tblPr>
+      <w:tr>
+        <w:tc>
+          <w:tcPr>
+            <w:gridSpan w:val="4"/>
+          </w:tcPr>
+          <w:p>
+            <w:pPr>
+              <w:spacing w:before="70" w:after="100"/>
+              <w:ind w:left="20"/>
+              <w:jc w:val="left"/>
+            </w:pPr>
+            <w:r>
+              <w:rPr>
+                <w:rFonts w:ascii="Arial"/>
+                <w:b w:val="true"/>
+                <w:sz w:val="12"/>
+              </w:rPr>
+              <w:t xml:space="preserve">TRANSFER REASON: </w:t>
+            </w:r>
+          </w:p>
+          <w:p>
+            <w:pPr>
+              <w:spacing w:after="10" w:before="0"/>
+              <w:ind w:left="450" w:right="50" w:hanging="300"/>
+              <w:jc w:val="left"/>
+            </w:pPr>
+            <w:r>
+              <w:rPr>
+                <w:rFonts w:ascii="Arial"/>
+                <w:b w:val="false"/>
+                <w:sz w:val="16"/>
+              </w:rPr>
+              <w:t>TRansferred to a relevant Hazard here</w:t>
+            </w:r>
+          </w:p>
+        </w:tc>
+      </w:tr>
+    </w:tbl>
+    <w:tbl>
+      <w:tblPr>
+        <w:tblW w:w="0" w:type="auto"/>
+        <w:tblBorders>
+          <w:top w:val="single"/>
+          <w:left w:val="single"/>
+          <w:bottom w:val="single"/>
+          <w:right w:val="single"/>
+          <w:insideH w:val="single" w:sz="1" w:space="0" w:color="000000"/>
+          <w:insideV w:val="single"/>
+        </w:tblBorders>
+        <w:tblCellMar>
+          <w:top w:type="dxa" w:w="0"/>
+          <w:left w:type="dxa" w:w="0"/>
+          <w:bottom w:type="dxa" w:w="0"/>
+          <w:right w:type="dxa" w:w="0"/>
+        </w:tblCellMar>
+      </w:tblPr>
+      <w:tr>
+        <w:tc>
+          <w:tcPr>
+            <w:gridSpan w:val="4"/>
+          </w:tcPr>
+          <w:p>
+            <w:pPr>
+              <w:spacing w:before="70" w:after="100"/>
+              <w:ind w:left="20"/>
+              <w:jc w:val="left"/>
+            </w:pPr>
+            <w:r>
+              <w:rPr>
+                <w:rFonts w:ascii="Arial"/>
+                <w:b w:val="true"/>
+                <w:sz w:val="12"/>
+              </w:rPr>
+              <w:t xml:space="preserve">CONTROLS: </w:t>
+            </w:r>
+          </w:p>
+        </w:tc>
+      </w:tr>
+    </w:tbl>
+    <w:tbl>
+      <w:tblPr>
+        <w:tblW w:w="0" w:type="auto"/>
+        <w:tblBorders>
+          <w:top w:val="single"/>
+          <w:left w:val="single"/>
+          <w:bottom w:val="single"/>
+          <w:right w:val="single"/>
+          <w:insideH w:val="single" w:sz="1" w:space="0" w:color="000000"/>
+          <w:insideV w:val="single"/>
+        </w:tblBorders>
+        <w:tblCellMar>
+          <w:top w:type="dxa" w:w="0"/>
+          <w:left w:type="dxa" w:w="0"/>
+          <w:bottom w:type="dxa" w:w="0"/>
+          <w:right w:type="dxa" w:w="0"/>
+        </w:tblCellMar>
+      </w:tblPr>
+      <w:tr>
+        <w:tc>
+          <w:tcPr>
+            <w:gridSpan w:val="4"/>
           </w:tcPr>
           <w:p>
             <w:pPr>
@@ -1615,10 +2109,71 @@
             <w:r>
               <w:rPr>
                 <w:rFonts w:ascii="Arial"/>
-                <w:b w:val="false"/>
-                <w:sz w:val="16"/>
-              </w:rPr>
-              <w:t>Risk Likelihood: C - Occassional</w:t>
+                <w:b w:val="true"/>
+                <w:sz w:val="16"/>
+              </w:rPr>
+              <w:t>Cause 5 (TRANSFER): MERV-PROP-04, Cause 1 – POGO causes dynamic oscillations attaining a resonant frequency with other US components or USE</w:t>
+            </w:r>
+          </w:p>
+        </w:tc>
+      </w:tr>
+    </w:tbl>
+    <w:tbl>
+      <w:tblPr>
+        <w:tblW w:w="0" w:type="auto"/>
+        <w:tblBorders>
+          <w:top w:val="single"/>
+          <w:left w:val="single"/>
+          <w:bottom w:val="single"/>
+          <w:right w:val="single"/>
+          <w:insideH w:val="single" w:sz="1" w:space="0" w:color="000000"/>
+          <w:insideV w:val="single"/>
+        </w:tblBorders>
+        <w:tblCellMar>
+          <w:top w:type="dxa" w:w="0"/>
+          <w:left w:type="dxa" w:w="0"/>
+          <w:bottom w:type="dxa" w:w="0"/>
+          <w:right w:type="dxa" w:w="0"/>
+        </w:tblCellMar>
+      </w:tblPr>
+      <w:tr>
+        <w:tc>
+          <w:tcPr>
+            <w:gridSpan w:val="1"/>
+          </w:tcPr>
+          <w:p>
+            <w:pPr>
+              <w:spacing w:after="10" w:before="50"/>
+              <w:ind w:left="350" w:right="50" w:hanging="30"/>
+              <w:jc w:val="left"/>
+            </w:pPr>
+            <w:r>
+              <w:rPr>
+                <w:rFonts w:ascii="Arial"/>
+                <w:b w:val="false"/>
+                <w:sz w:val="16"/>
+              </w:rPr>
+              <w:t>Risk Severity: N/A</w:t>
+            </w:r>
+          </w:p>
+        </w:tc>
+        <w:tc>
+          <w:tcPr>
+            <w:gridSpan w:val="3"/>
+          </w:tcPr>
+          <w:p>
+            <w:pPr>
+              <w:spacing w:after="10" w:before="50"/>
+              <w:ind w:left="350" w:right="50" w:hanging="300"/>
+              <w:jc w:val="left"/>
+            </w:pPr>
+            <w:r>
+              <w:rPr>
+                <w:rFonts w:ascii="Arial"/>
+                <w:b w:val="false"/>
+                <w:sz w:val="16"/>
+              </w:rPr>
+              <w:t>Risk Likelihood: N/A</w:t>
             </w:r>
           </w:p>
         </w:tc>
@@ -1659,23 +2214,22 @@
                 <w:b w:val="true"/>
                 <w:sz w:val="12"/>
               </w:rPr>
-              <w:t xml:space="preserve">CAUSE DESCRIPTION: </w:t>
-            </w:r>
-          </w:p>
-          <w:p>
-            <w:pPr>
-              <w:spacing w:after="10" w:before="0"/>
-              <w:ind w:left="350" w:right="50" w:hanging="300"/>
-              <w:jc w:val="left"/>
-            </w:pPr>
-            <w:r>
-              <w:rPr>
-                <w:rFonts w:ascii="Arial"/>
-                <w:b w:val="false"/>
-                <w:sz w:val="16"/>
-              </w:rPr>
-              <w:t>Total loss of fuel and/or oxidizer supply would be caused by a failed close prevalve during USE operation. This could be from failure of the prevalve or of the pneumatic system/command to the prevalve. A single dual coil pneumatic valve controls the pressure to both prevalves. If this pneumatic valve (HF/OF -1000) is inadvertently activated the prevalves will close.
-Should there be a total loss of the fuel or oxidizer supply from the Upper Stage to the J-2X during operation, this would unload the Fuel or Oxidizer Turbopump and the pump could experience rotor overspeed which may induce pump or turbine component failure (including component rotational burst), and possibly FTP/OTP structural disintegration. This structural disintegration will cause turbopump loss of function, generation of shrapnel, uncontained USE damage and possibly fire/explosion, leading to loss of mission, and/or a loss of crew/vehicle. In addition loss of fuel supply only would cause the USE gas generator to run LO2 rich.</w:t>
+              <w:t xml:space="preserve">TRANSFER REASON: </w:t>
+            </w:r>
+          </w:p>
+          <w:p>
+            <w:pPr>
+              <w:spacing w:after="10" w:before="0"/>
+              <w:ind w:left="450" w:right="50" w:hanging="300"/>
+              <w:jc w:val="left"/>
+            </w:pPr>
+            <w:r>
+              <w:rPr>
+                <w:rFonts w:ascii="Arial"/>
+                <w:b w:val="false"/>
+                <w:sz w:val="16"/>
+              </w:rPr>
+              <w:t>This cause is described in another hazard cause. Look it up.</w:t>
             </w:r>
           </w:p>
         </w:tc>
@@ -1716,63 +2270,7 @@
                 <w:b w:val="true"/>
                 <w:sz w:val="12"/>
               </w:rPr>
-              <w:t xml:space="preserve">EFFECTS: </w:t>
-            </w:r>
-          </w:p>
-          <w:p>
-            <w:pPr>
-              <w:spacing w:after="10" w:before="0"/>
-              <w:ind w:left="450" w:right="50" w:hanging="300"/>
-              <w:jc w:val="left"/>
-            </w:pPr>
-            <w:r>
-              <w:rPr>
-                <w:rFonts w:ascii="Arial"/>
-                <w:b w:val="false"/>
-                <w:sz w:val="16"/>
-              </w:rPr>
-              <w:t>end of the world.</w:t>
-            </w:r>
-          </w:p>
-        </w:tc>
-      </w:tr>
-    </w:tbl>
-    <w:tbl>
-      <w:tblPr>
-        <w:tblW w:w="0" w:type="auto"/>
-        <w:tblBorders>
-          <w:top w:val="single"/>
-          <w:left w:val="single"/>
-          <w:bottom w:val="single"/>
-          <w:right w:val="single"/>
-          <w:insideH w:val="single" w:sz="1" w:space="0" w:color="000000"/>
-          <w:insideV w:val="single"/>
-        </w:tblBorders>
-        <w:tblCellMar>
-          <w:top w:type="dxa" w:w="0"/>
-          <w:left w:type="dxa" w:w="0"/>
-          <w:bottom w:type="dxa" w:w="0"/>
-          <w:right w:type="dxa" w:w="0"/>
-        </w:tblCellMar>
-      </w:tblPr>
-      <w:tr>
-        <w:tc>
-          <w:tcPr>
-            <w:gridSpan w:val="4"/>
-          </w:tcPr>
-          <w:p>
-            <w:pPr>
-              <w:spacing w:before="70" w:after="100"/>
-              <w:ind w:left="20"/>
-              <w:jc w:val="left"/>
-            </w:pPr>
-            <w:r>
-              <w:rPr>
-                <w:rFonts w:ascii="Arial"/>
-                <w:b w:val="true"/>
-                <w:sz w:val="12"/>
-              </w:rPr>
-              <w:t>ADDITIONAL SAFETY FEATURES:</w:t>
+              <w:t xml:space="preserve">CONTROLS: </w:t>
             </w:r>
           </w:p>
           <w:p>
@@ -1787,406 +2285,9 @@
                 <w:b w:val="false"/>
                 <w:sz w:val="16"/>
               </w:rPr>
-              <w:t>Analysis, simulation, and demonstration to 5 9's reliability, which doesn't make sense but whatever.</w:t>
-            </w:r>
-          </w:p>
-        </w:tc>
-      </w:tr>
-    </w:tbl>
-    <w:tbl>
-      <w:tblPr>
-        <w:tblW w:w="0" w:type="auto"/>
-        <w:tblBorders>
-          <w:top w:val="single"/>
-          <w:left w:val="single"/>
-          <w:bottom w:val="single"/>
-          <w:right w:val="single"/>
-          <w:insideH w:val="single" w:sz="1" w:space="0" w:color="000000"/>
-          <w:insideV w:val="single"/>
-        </w:tblBorders>
-        <w:tblCellMar>
-          <w:top w:type="dxa" w:w="0"/>
-          <w:left w:type="dxa" w:w="0"/>
-          <w:bottom w:type="dxa" w:w="0"/>
-          <w:right w:type="dxa" w:w="0"/>
-        </w:tblCellMar>
-      </w:tblPr>
-      <w:tr>
-        <w:tc>
-          <w:tcPr>
-            <w:gridSpan w:val="4"/>
-          </w:tcPr>
-          <w:p/>
-        </w:tc>
-      </w:tr>
-    </w:tbl>
-    <w:tbl>
-      <w:tblPr>
-        <w:tblW w:w="0" w:type="auto"/>
-        <w:tblBorders>
-          <w:top w:val="single"/>
-          <w:left w:val="single"/>
-          <w:bottom w:val="single"/>
-          <w:right w:val="single"/>
-          <w:insideH w:val="single" w:sz="1" w:space="0" w:color="000000"/>
-          <w:insideV w:val="single"/>
-        </w:tblBorders>
-        <w:tblCellMar>
-          <w:top w:type="dxa" w:w="0"/>
-          <w:left w:type="dxa" w:w="0"/>
-          <w:bottom w:type="dxa" w:w="0"/>
-          <w:right w:type="dxa" w:w="0"/>
-        </w:tblCellMar>
-      </w:tblPr>
-      <w:tr>
-        <w:tc>
-          <w:tcPr>
-            <w:gridSpan w:val="4"/>
-          </w:tcPr>
-          <w:p>
-            <w:pPr>
-              <w:spacing w:after="10" w:before="50"/>
-              <w:ind w:left="350" w:right="50" w:hanging="300"/>
-              <w:jc w:val="left"/>
-            </w:pPr>
-            <w:r>
-              <w:rPr>
-                <w:rFonts w:ascii="Arial"/>
-                <w:b w:val="true"/>
-                <w:sz w:val="16"/>
-              </w:rPr>
-              <w:t>Cause 4 (TRANSFER): MERV-PRESS-02 – Failure to Maintain Liquid Hydrogen Propellant Tank Pressure leads to USE operational failure</w:t>
-            </w:r>
-          </w:p>
-        </w:tc>
-      </w:tr>
-    </w:tbl>
-    <w:tbl>
-      <w:tblPr>
-        <w:tblW w:w="0" w:type="auto"/>
-        <w:tblBorders>
-          <w:top w:val="single"/>
-          <w:left w:val="single"/>
-          <w:bottom w:val="single"/>
-          <w:right w:val="single"/>
-          <w:insideH w:val="single" w:sz="1" w:space="0" w:color="000000"/>
-          <w:insideV w:val="single"/>
-        </w:tblBorders>
-        <w:tblCellMar>
-          <w:top w:type="dxa" w:w="0"/>
-          <w:left w:type="dxa" w:w="0"/>
-          <w:bottom w:type="dxa" w:w="0"/>
-          <w:right w:type="dxa" w:w="0"/>
-        </w:tblCellMar>
-      </w:tblPr>
-      <w:tr>
-        <w:tc>
-          <w:tcPr>
-            <w:gridSpan w:val="1"/>
-          </w:tcPr>
-          <w:p>
-            <w:pPr>
-              <w:spacing w:after="10" w:before="50"/>
-              <w:ind w:left="350" w:right="50" w:hanging="30"/>
-              <w:jc w:val="left"/>
-            </w:pPr>
-            <w:r>
-              <w:rPr>
-                <w:rFonts w:ascii="Arial"/>
-                <w:b w:val="false"/>
-                <w:sz w:val="16"/>
-              </w:rPr>
-              <w:t>Risk Severity: N/A</w:t>
-            </w:r>
-          </w:p>
-        </w:tc>
-        <w:tc>
-          <w:tcPr>
-            <w:gridSpan w:val="3"/>
-          </w:tcPr>
-          <w:p>
-            <w:pPr>
-              <w:spacing w:after="10" w:before="50"/>
-              <w:ind w:left="350" w:right="50" w:hanging="300"/>
-              <w:jc w:val="left"/>
-            </w:pPr>
-            <w:r>
-              <w:rPr>
-                <w:rFonts w:ascii="Arial"/>
-                <w:b w:val="false"/>
-                <w:sz w:val="16"/>
-              </w:rPr>
-              <w:t>Risk Likelihood: N/A</w:t>
-            </w:r>
-          </w:p>
-        </w:tc>
-      </w:tr>
-    </w:tbl>
-    <w:tbl>
-      <w:tblPr>
-        <w:tblW w:w="0" w:type="auto"/>
-        <w:tblBorders>
-          <w:top w:val="single"/>
-          <w:left w:val="single"/>
-          <w:bottom w:val="single"/>
-          <w:right w:val="single"/>
-          <w:insideH w:val="single" w:sz="1" w:space="0" w:color="000000"/>
-          <w:insideV w:val="single"/>
-        </w:tblBorders>
-        <w:tblCellMar>
-          <w:top w:type="dxa" w:w="0"/>
-          <w:left w:type="dxa" w:w="0"/>
-          <w:bottom w:type="dxa" w:w="0"/>
-          <w:right w:type="dxa" w:w="0"/>
-        </w:tblCellMar>
-      </w:tblPr>
-      <w:tr>
-        <w:tc>
-          <w:tcPr>
-            <w:gridSpan w:val="4"/>
-          </w:tcPr>
-          <w:p>
-            <w:pPr>
-              <w:spacing w:before="70" w:after="100"/>
-              <w:ind w:left="20"/>
-              <w:jc w:val="left"/>
-            </w:pPr>
-            <w:r>
-              <w:rPr>
-                <w:rFonts w:ascii="Arial"/>
-                <w:b w:val="true"/>
-                <w:sz w:val="12"/>
-              </w:rPr>
-              <w:t xml:space="preserve">TRANSFER REASON: </w:t>
-            </w:r>
-          </w:p>
-          <w:p>
-            <w:pPr>
-              <w:spacing w:after="10" w:before="0"/>
-              <w:ind w:left="450" w:right="50" w:hanging="300"/>
-              <w:jc w:val="left"/>
-            </w:pPr>
-            <w:r>
-              <w:rPr>
-                <w:rFonts w:ascii="Arial"/>
-                <w:b w:val="false"/>
-                <w:sz w:val="16"/>
-              </w:rPr>
-              <w:t>TRansferred to a relevant Hazard here</w:t>
-            </w:r>
-          </w:p>
-        </w:tc>
-      </w:tr>
-    </w:tbl>
-    <w:tbl>
-      <w:tblPr>
-        <w:tblW w:w="0" w:type="auto"/>
-        <w:tblBorders>
-          <w:top w:val="single"/>
-          <w:left w:val="single"/>
-          <w:bottom w:val="single"/>
-          <w:right w:val="single"/>
-          <w:insideH w:val="single" w:sz="1" w:space="0" w:color="000000"/>
-          <w:insideV w:val="single"/>
-        </w:tblBorders>
-        <w:tblCellMar>
-          <w:top w:type="dxa" w:w="0"/>
-          <w:left w:type="dxa" w:w="0"/>
-          <w:bottom w:type="dxa" w:w="0"/>
-          <w:right w:type="dxa" w:w="0"/>
-        </w:tblCellMar>
-      </w:tblPr>
-      <w:tr>
-        <w:tc>
-          <w:tcPr>
-            <w:gridSpan w:val="4"/>
-          </w:tcPr>
-          <w:p/>
-        </w:tc>
-      </w:tr>
-    </w:tbl>
-    <w:tbl>
-      <w:tblPr>
-        <w:tblW w:w="0" w:type="auto"/>
-        <w:tblBorders>
-          <w:top w:val="single"/>
-          <w:left w:val="single"/>
-          <w:bottom w:val="single"/>
-          <w:right w:val="single"/>
-          <w:insideH w:val="single" w:sz="1" w:space="0" w:color="000000"/>
-          <w:insideV w:val="single"/>
-        </w:tblBorders>
-        <w:tblCellMar>
-          <w:top w:type="dxa" w:w="0"/>
-          <w:left w:type="dxa" w:w="0"/>
-          <w:bottom w:type="dxa" w:w="0"/>
-          <w:right w:type="dxa" w:w="0"/>
-        </w:tblCellMar>
-      </w:tblPr>
-      <w:tr>
-        <w:tc>
-          <w:tcPr>
-            <w:gridSpan w:val="4"/>
-          </w:tcPr>
-          <w:p>
-            <w:pPr>
-              <w:spacing w:after="10" w:before="50"/>
-              <w:ind w:left="350" w:right="50" w:hanging="300"/>
-              <w:jc w:val="left"/>
-            </w:pPr>
-            <w:r>
-              <w:rPr>
-                <w:rFonts w:ascii="Arial"/>
-                <w:b w:val="true"/>
-                <w:sz w:val="16"/>
-              </w:rPr>
-              <w:t>Cause 5 (TRANSFER): MERV-PROP-04, Cause 1 – POGO causes dynamic oscillations attaining a resonant frequency with other US components or USE</w:t>
-            </w:r>
-          </w:p>
-        </w:tc>
-      </w:tr>
-    </w:tbl>
-    <w:tbl>
-      <w:tblPr>
-        <w:tblW w:w="0" w:type="auto"/>
-        <w:tblBorders>
-          <w:top w:val="single"/>
-          <w:left w:val="single"/>
-          <w:bottom w:val="single"/>
-          <w:right w:val="single"/>
-          <w:insideH w:val="single" w:sz="1" w:space="0" w:color="000000"/>
-          <w:insideV w:val="single"/>
-        </w:tblBorders>
-        <w:tblCellMar>
-          <w:top w:type="dxa" w:w="0"/>
-          <w:left w:type="dxa" w:w="0"/>
-          <w:bottom w:type="dxa" w:w="0"/>
-          <w:right w:type="dxa" w:w="0"/>
-        </w:tblCellMar>
-      </w:tblPr>
-      <w:tr>
-        <w:tc>
-          <w:tcPr>
-            <w:gridSpan w:val="1"/>
-          </w:tcPr>
-          <w:p>
-            <w:pPr>
-              <w:spacing w:after="10" w:before="50"/>
-              <w:ind w:left="350" w:right="50" w:hanging="30"/>
-              <w:jc w:val="left"/>
-            </w:pPr>
-            <w:r>
-              <w:rPr>
-                <w:rFonts w:ascii="Arial"/>
-                <w:b w:val="false"/>
-                <w:sz w:val="16"/>
-              </w:rPr>
-              <w:t>Risk Severity: N/A</w:t>
-            </w:r>
-          </w:p>
-        </w:tc>
-        <w:tc>
-          <w:tcPr>
-            <w:gridSpan w:val="3"/>
-          </w:tcPr>
-          <w:p>
-            <w:pPr>
-              <w:spacing w:after="10" w:before="50"/>
-              <w:ind w:left="350" w:right="50" w:hanging="300"/>
-              <w:jc w:val="left"/>
-            </w:pPr>
-            <w:r>
-              <w:rPr>
-                <w:rFonts w:ascii="Arial"/>
-                <w:b w:val="false"/>
-                <w:sz w:val="16"/>
-              </w:rPr>
-              <w:t>Risk Likelihood: N/A</w:t>
-            </w:r>
-          </w:p>
-        </w:tc>
-      </w:tr>
-    </w:tbl>
-    <w:tbl>
-      <w:tblPr>
-        <w:tblW w:w="0" w:type="auto"/>
-        <w:tblBorders>
-          <w:top w:val="single"/>
-          <w:left w:val="single"/>
-          <w:bottom w:val="single"/>
-          <w:right w:val="single"/>
-          <w:insideH w:val="single" w:sz="1" w:space="0" w:color="000000"/>
-          <w:insideV w:val="single"/>
-        </w:tblBorders>
-        <w:tblCellMar>
-          <w:top w:type="dxa" w:w="0"/>
-          <w:left w:type="dxa" w:w="0"/>
-          <w:bottom w:type="dxa" w:w="0"/>
-          <w:right w:type="dxa" w:w="0"/>
-        </w:tblCellMar>
-      </w:tblPr>
-      <w:tr>
-        <w:tc>
-          <w:tcPr>
-            <w:gridSpan w:val="4"/>
-          </w:tcPr>
-          <w:p>
-            <w:pPr>
-              <w:spacing w:before="70" w:after="100"/>
-              <w:ind w:left="20"/>
-              <w:jc w:val="left"/>
-            </w:pPr>
-            <w:r>
-              <w:rPr>
-                <w:rFonts w:ascii="Arial"/>
-                <w:b w:val="true"/>
-                <w:sz w:val="12"/>
-              </w:rPr>
-              <w:t xml:space="preserve">TRANSFER REASON: </w:t>
-            </w:r>
-          </w:p>
-          <w:p>
-            <w:pPr>
-              <w:spacing w:after="10" w:before="0"/>
-              <w:ind w:left="450" w:right="50" w:hanging="300"/>
-              <w:jc w:val="left"/>
-            </w:pPr>
-            <w:r>
-              <w:rPr>
-                <w:rFonts w:ascii="Arial"/>
-                <w:b w:val="false"/>
-                <w:sz w:val="16"/>
-              </w:rPr>
-              <w:t>This cause is described in another hazard cause. Look it up.</w:t>
-            </w:r>
-          </w:p>
-        </w:tc>
-      </w:tr>
-    </w:tbl>
-    <w:tbl>
-      <w:tblPr>
-        <w:tblW w:w="0" w:type="auto"/>
-        <w:tblBorders>
-          <w:top w:val="single"/>
-          <w:left w:val="single"/>
-          <w:bottom w:val="single"/>
-          <w:right w:val="single"/>
-          <w:insideH w:val="single" w:sz="1" w:space="0" w:color="000000"/>
-          <w:insideV w:val="single"/>
-        </w:tblBorders>
-        <w:tblCellMar>
-          <w:top w:type="dxa" w:w="0"/>
-          <w:left w:type="dxa" w:w="0"/>
-          <w:bottom w:type="dxa" w:w="0"/>
-          <w:right w:type="dxa" w:w="0"/>
-        </w:tblCellMar>
-      </w:tblPr>
-      <w:tr>
-        <w:tc>
-          <w:tcPr>
-            <w:gridSpan w:val="4"/>
-          </w:tcPr>
-          <w:p/>
+              <w:t>Control 4 (TRANSFER): MERV-PROP-04 – &lt;TBD&gt; , Control 42</w:t>
+            </w:r>
+          </w:p>
         </w:tc>
       </w:tr>
     </w:tbl>

</xml_diff>

<commit_message>
Added REST call to get list of user available projects for hazard navigation
</commit_message>
<xml_diff>
--- a/hts/test_out/MERV-PROP-01.docx
+++ b/hts/test_out/MERV-PROP-01.docx
@@ -133,7 +133,7 @@
                 <w:b w:val="false"/>
                 <w:sz w:val="16"/>
               </w:rPr>
-              <w:t>05/06/2015</w:t>
+              <w:t>05/09/2015</w:t>
             </w:r>
           </w:p>
         </w:tc>
@@ -450,7 +450,7 @@
                 <w:b w:val="false"/>
                 <w:sz w:val="16"/>
               </w:rPr>
-              <w:t>05/06/2015</w:t>
+              <w:t>05/09/2015</w:t>
             </w:r>
           </w:p>
         </w:tc>

</xml_diff>

<commit_message>
estimated completion date shown correctly in docs
</commit_message>
<xml_diff>
--- a/hts/test_out/MERV-PROP-01.docx
+++ b/hts/test_out/MERV-PROP-01.docx
@@ -133,7 +133,7 @@
                 <w:b w:val="false"/>
                 <w:sz w:val="16"/>
               </w:rPr>
-              <w:t>05/07/2015</w:t>
+              <w:t>05/11/2015</w:t>
             </w:r>
           </w:p>
         </w:tc>
@@ -450,7 +450,7 @@
                 <w:b w:val="false"/>
                 <w:sz w:val="16"/>
               </w:rPr>
-              <w:t>05/07/2015</w:t>
+              <w:t>05/11/2015</w:t>
             </w:r>
           </w:p>
         </w:tc>
@@ -1265,6 +1265,137 @@
           </w:tcPr>
           <w:p>
             <w:pPr>
+              <w:spacing w:before="70" w:after="100"/>
+              <w:ind w:left="20"/>
+              <w:jc w:val="left"/>
+            </w:pPr>
+            <w:r>
+              <w:rPr>
+                <w:rFonts w:ascii="Arial"/>
+                <w:b w:val="true"/>
+                <w:sz w:val="12"/>
+              </w:rPr>
+              <w:t xml:space="preserve">VERIFICATIONS: </w:t>
+            </w:r>
+          </w:p>
+          <w:p>
+            <w:pPr>
+              <w:spacing w:after="10" w:before="150"/>
+              <w:ind w:left="450" w:right="50" w:hanging="400"/>
+              <w:jc w:val="left"/>
+            </w:pPr>
+            <w:r>
+              <w:rPr>
+                <w:rFonts w:ascii="Arial"/>
+                <w:b w:val="true"/>
+                <w:sz w:val="16"/>
+              </w:rPr>
+              <w:t>Verification 1 (Simulation) - Open to Safety Tracking List</w:t>
+            </w:r>
+          </w:p>
+          <w:p>
+            <w:pPr>
+              <w:spacing w:after="10" w:before="0"/>
+              <w:ind w:left="450" w:right="50" w:hanging="400"/>
+              <w:jc w:val="left"/>
+            </w:pPr>
+            <w:r>
+              <w:rPr>
+                <w:rFonts w:ascii="Arial"/>
+                <w:b w:val="false"/>
+                <w:sz w:val="16"/>
+              </w:rPr>
+              <w:t>Responsible party: George Washington (george.washington@nasa.gov), Estimated Completion Date: May 2 2015</w:t>
+            </w:r>
+          </w:p>
+          <w:p>
+            <w:pPr>
+              <w:spacing w:after="10" w:before="0"/>
+              <w:ind w:left="450" w:right="50" w:hanging="400"/>
+              <w:jc w:val="left"/>
+            </w:pPr>
+            <w:r>
+              <w:rPr>
+                <w:rFonts w:ascii="Arial"/>
+                <w:b w:val="false"/>
+                <w:sz w:val="16"/>
+              </w:rPr>
+              <w:t>Description: Expansive Monte Carlo simulation of pressure distributions around rings 1, 2, and 5.</w:t>
+            </w:r>
+          </w:p>
+          <w:p>
+            <w:pPr>
+              <w:spacing w:after="10" w:before="150"/>
+              <w:ind w:left="450" w:right="50" w:hanging="400"/>
+              <w:jc w:val="left"/>
+            </w:pPr>
+            <w:r>
+              <w:rPr>
+                <w:rFonts w:ascii="Arial"/>
+                <w:b w:val="true"/>
+                <w:sz w:val="16"/>
+              </w:rPr>
+              <w:t>Verification 2 () - &lt;STATUS TBD&gt;</w:t>
+            </w:r>
+          </w:p>
+          <w:p>
+            <w:pPr>
+              <w:spacing w:after="10" w:before="0"/>
+              <w:ind w:left="450" w:right="50" w:hanging="400"/>
+              <w:jc w:val="left"/>
+            </w:pPr>
+            <w:r>
+              <w:rPr>
+                <w:rFonts w:ascii="Arial"/>
+                <w:b w:val="false"/>
+                <w:sz w:val="16"/>
+              </w:rPr>
+              <w:t xml:space="preserve">Responsible party:  &lt;TBD&gt; , Estimated Completion Date:  &lt;TBD&gt; </w:t>
+            </w:r>
+          </w:p>
+          <w:p>
+            <w:pPr>
+              <w:spacing w:after="10" w:before="0"/>
+              <w:ind w:left="450" w:right="50" w:hanging="400"/>
+              <w:jc w:val="left"/>
+            </w:pPr>
+            <w:r>
+              <w:rPr>
+                <w:rFonts w:ascii="Arial"/>
+                <w:b w:val="false"/>
+                <w:sz w:val="16"/>
+              </w:rPr>
+              <w:t>Description: This second verification contains no verification data other than the description. It is associated with all the controls in the hazard though.</w:t>
+            </w:r>
+          </w:p>
+        </w:tc>
+      </w:tr>
+    </w:tbl>
+    <w:tbl>
+      <w:tblPr>
+        <w:tblW w:w="0" w:type="auto"/>
+        <w:tblBorders>
+          <w:top w:val="single"/>
+          <w:left w:val="single"/>
+          <w:bottom w:val="single"/>
+          <w:right w:val="single"/>
+          <w:insideH w:val="single" w:sz="1" w:space="0" w:color="000000"/>
+          <w:insideV w:val="single"/>
+        </w:tblBorders>
+        <w:tblCellMar>
+          <w:top w:type="dxa" w:w="0"/>
+          <w:left w:type="dxa" w:w="0"/>
+          <w:bottom w:type="dxa" w:w="0"/>
+          <w:right w:type="dxa" w:w="0"/>
+        </w:tblCellMar>
+      </w:tblPr>
+      <w:tr>
+        <w:tc>
+          <w:tcPr>
+            <w:gridSpan w:val="4"/>
+          </w:tcPr>
+          <w:p>
+            <w:pPr>
               <w:spacing w:after="10" w:before="50"/>
               <w:ind w:left="350" w:right="50" w:hanging="300"/>
               <w:jc w:val="left"/>
@@ -1591,6 +1722,137 @@
           </w:tcPr>
           <w:p>
             <w:pPr>
+              <w:spacing w:before="70" w:after="100"/>
+              <w:ind w:left="20"/>
+              <w:jc w:val="left"/>
+            </w:pPr>
+            <w:r>
+              <w:rPr>
+                <w:rFonts w:ascii="Arial"/>
+                <w:b w:val="true"/>
+                <w:sz w:val="12"/>
+              </w:rPr>
+              <w:t xml:space="preserve">VERIFICATIONS: </w:t>
+            </w:r>
+          </w:p>
+          <w:p>
+            <w:pPr>
+              <w:spacing w:after="10" w:before="150"/>
+              <w:ind w:left="450" w:right="50" w:hanging="400"/>
+              <w:jc w:val="left"/>
+            </w:pPr>
+            <w:r>
+              <w:rPr>
+                <w:rFonts w:ascii="Arial"/>
+                <w:b w:val="true"/>
+                <w:sz w:val="16"/>
+              </w:rPr>
+              <w:t>Verification 1 (Simulation) - Open to Safety Tracking List</w:t>
+            </w:r>
+          </w:p>
+          <w:p>
+            <w:pPr>
+              <w:spacing w:after="10" w:before="0"/>
+              <w:ind w:left="450" w:right="50" w:hanging="400"/>
+              <w:jc w:val="left"/>
+            </w:pPr>
+            <w:r>
+              <w:rPr>
+                <w:rFonts w:ascii="Arial"/>
+                <w:b w:val="false"/>
+                <w:sz w:val="16"/>
+              </w:rPr>
+              <w:t>Responsible party: George Washington (george.washington@nasa.gov), Estimated Completion Date: May 2 2015</w:t>
+            </w:r>
+          </w:p>
+          <w:p>
+            <w:pPr>
+              <w:spacing w:after="10" w:before="0"/>
+              <w:ind w:left="450" w:right="50" w:hanging="400"/>
+              <w:jc w:val="left"/>
+            </w:pPr>
+            <w:r>
+              <w:rPr>
+                <w:rFonts w:ascii="Arial"/>
+                <w:b w:val="false"/>
+                <w:sz w:val="16"/>
+              </w:rPr>
+              <w:t>Description: Expansive Monte Carlo simulation of pressure distributions around rings 1, 2, and 5.</w:t>
+            </w:r>
+          </w:p>
+          <w:p>
+            <w:pPr>
+              <w:spacing w:after="10" w:before="150"/>
+              <w:ind w:left="450" w:right="50" w:hanging="400"/>
+              <w:jc w:val="left"/>
+            </w:pPr>
+            <w:r>
+              <w:rPr>
+                <w:rFonts w:ascii="Arial"/>
+                <w:b w:val="true"/>
+                <w:sz w:val="16"/>
+              </w:rPr>
+              <w:t>Verification 2 () - &lt;STATUS TBD&gt;</w:t>
+            </w:r>
+          </w:p>
+          <w:p>
+            <w:pPr>
+              <w:spacing w:after="10" w:before="0"/>
+              <w:ind w:left="450" w:right="50" w:hanging="400"/>
+              <w:jc w:val="left"/>
+            </w:pPr>
+            <w:r>
+              <w:rPr>
+                <w:rFonts w:ascii="Arial"/>
+                <w:b w:val="false"/>
+                <w:sz w:val="16"/>
+              </w:rPr>
+              <w:t xml:space="preserve">Responsible party:  &lt;TBD&gt; , Estimated Completion Date:  &lt;TBD&gt; </w:t>
+            </w:r>
+          </w:p>
+          <w:p>
+            <w:pPr>
+              <w:spacing w:after="10" w:before="0"/>
+              <w:ind w:left="450" w:right="50" w:hanging="400"/>
+              <w:jc w:val="left"/>
+            </w:pPr>
+            <w:r>
+              <w:rPr>
+                <w:rFonts w:ascii="Arial"/>
+                <w:b w:val="false"/>
+                <w:sz w:val="16"/>
+              </w:rPr>
+              <w:t>Description: This second verification contains no verification data other than the description. It is associated with all the controls in the hazard though.</w:t>
+            </w:r>
+          </w:p>
+        </w:tc>
+      </w:tr>
+    </w:tbl>
+    <w:tbl>
+      <w:tblPr>
+        <w:tblW w:w="0" w:type="auto"/>
+        <w:tblBorders>
+          <w:top w:val="single"/>
+          <w:left w:val="single"/>
+          <w:bottom w:val="single"/>
+          <w:right w:val="single"/>
+          <w:insideH w:val="single" w:sz="1" w:space="0" w:color="000000"/>
+          <w:insideV w:val="single"/>
+        </w:tblBorders>
+        <w:tblCellMar>
+          <w:top w:type="dxa" w:w="0"/>
+          <w:left w:type="dxa" w:w="0"/>
+          <w:bottom w:type="dxa" w:w="0"/>
+          <w:right w:type="dxa" w:w="0"/>
+        </w:tblCellMar>
+      </w:tblPr>
+      <w:tr>
+        <w:tc>
+          <w:tcPr>
+            <w:gridSpan w:val="4"/>
+          </w:tcPr>
+          <w:p>
+            <w:pPr>
               <w:spacing w:after="10" w:before="50"/>
               <w:ind w:left="350" w:right="50" w:hanging="300"/>
               <w:jc w:val="left"/>
@@ -1875,6 +2137,77 @@
               <w:t xml:space="preserve">CONTROLS: </w:t>
             </w:r>
           </w:p>
+          <w:p>
+            <w:pPr>
+              <w:spacing w:after="10" w:before="0"/>
+              <w:ind w:left="450" w:right="50" w:hanging="400"/>
+              <w:jc w:val="left"/>
+            </w:pPr>
+            <w:r>
+              <w:rPr>
+                <w:rFonts w:ascii="Arial"/>
+                <w:b w:val="false"/>
+                <w:sz w:val="16"/>
+              </w:rPr>
+              <w:t>None</w:t>
+            </w:r>
+          </w:p>
+        </w:tc>
+      </w:tr>
+    </w:tbl>
+    <w:tbl>
+      <w:tblPr>
+        <w:tblW w:w="0" w:type="auto"/>
+        <w:tblBorders>
+          <w:top w:val="single"/>
+          <w:left w:val="single"/>
+          <w:bottom w:val="single"/>
+          <w:right w:val="single"/>
+          <w:insideH w:val="single" w:sz="1" w:space="0" w:color="000000"/>
+          <w:insideV w:val="single"/>
+        </w:tblBorders>
+        <w:tblCellMar>
+          <w:top w:type="dxa" w:w="0"/>
+          <w:left w:type="dxa" w:w="0"/>
+          <w:bottom w:type="dxa" w:w="0"/>
+          <w:right w:type="dxa" w:w="0"/>
+        </w:tblCellMar>
+      </w:tblPr>
+      <w:tr>
+        <w:tc>
+          <w:tcPr>
+            <w:gridSpan w:val="4"/>
+          </w:tcPr>
+          <w:p>
+            <w:pPr>
+              <w:spacing w:before="70" w:after="100"/>
+              <w:ind w:left="20"/>
+              <w:jc w:val="left"/>
+            </w:pPr>
+            <w:r>
+              <w:rPr>
+                <w:rFonts w:ascii="Arial"/>
+                <w:b w:val="true"/>
+                <w:sz w:val="12"/>
+              </w:rPr>
+              <w:t xml:space="preserve">VERIFICATIONS: </w:t>
+            </w:r>
+          </w:p>
+          <w:p>
+            <w:pPr>
+              <w:spacing w:after="10" w:before="50"/>
+              <w:ind w:left="450" w:right="50" w:hanging="400"/>
+              <w:jc w:val="left"/>
+            </w:pPr>
+            <w:r>
+              <w:rPr>
+                <w:rFonts w:ascii="Arial"/>
+                <w:b w:val="false"/>
+                <w:sz w:val="16"/>
+              </w:rPr>
+              <w:t>None</w:t>
+            </w:r>
+          </w:p>
         </w:tc>
       </w:tr>
     </w:tbl>
@@ -2074,6 +2407,77 @@
               <w:t xml:space="preserve">CONTROLS: </w:t>
             </w:r>
           </w:p>
+          <w:p>
+            <w:pPr>
+              <w:spacing w:after="10" w:before="0"/>
+              <w:ind w:left="450" w:right="50" w:hanging="400"/>
+              <w:jc w:val="left"/>
+            </w:pPr>
+            <w:r>
+              <w:rPr>
+                <w:rFonts w:ascii="Arial"/>
+                <w:b w:val="false"/>
+                <w:sz w:val="16"/>
+              </w:rPr>
+              <w:t>None</w:t>
+            </w:r>
+          </w:p>
+        </w:tc>
+      </w:tr>
+    </w:tbl>
+    <w:tbl>
+      <w:tblPr>
+        <w:tblW w:w="0" w:type="auto"/>
+        <w:tblBorders>
+          <w:top w:val="single"/>
+          <w:left w:val="single"/>
+          <w:bottom w:val="single"/>
+          <w:right w:val="single"/>
+          <w:insideH w:val="single" w:sz="1" w:space="0" w:color="000000"/>
+          <w:insideV w:val="single"/>
+        </w:tblBorders>
+        <w:tblCellMar>
+          <w:top w:type="dxa" w:w="0"/>
+          <w:left w:type="dxa" w:w="0"/>
+          <w:bottom w:type="dxa" w:w="0"/>
+          <w:right w:type="dxa" w:w="0"/>
+        </w:tblCellMar>
+      </w:tblPr>
+      <w:tr>
+        <w:tc>
+          <w:tcPr>
+            <w:gridSpan w:val="4"/>
+          </w:tcPr>
+          <w:p>
+            <w:pPr>
+              <w:spacing w:before="70" w:after="100"/>
+              <w:ind w:left="20"/>
+              <w:jc w:val="left"/>
+            </w:pPr>
+            <w:r>
+              <w:rPr>
+                <w:rFonts w:ascii="Arial"/>
+                <w:b w:val="true"/>
+                <w:sz w:val="12"/>
+              </w:rPr>
+              <w:t xml:space="preserve">VERIFICATIONS: </w:t>
+            </w:r>
+          </w:p>
+          <w:p>
+            <w:pPr>
+              <w:spacing w:after="10" w:before="50"/>
+              <w:ind w:left="450" w:right="50" w:hanging="400"/>
+              <w:jc w:val="left"/>
+            </w:pPr>
+            <w:r>
+              <w:rPr>
+                <w:rFonts w:ascii="Arial"/>
+                <w:b w:val="false"/>
+                <w:sz w:val="16"/>
+              </w:rPr>
+              <w:t>None</w:t>
+            </w:r>
+          </w:p>
         </w:tc>
       </w:tr>
     </w:tbl>
@@ -2286,6 +2690,137 @@
                 <w:sz w:val="16"/>
               </w:rPr>
               <w:t>Control 4 (TRANSFER): MERV-PROP-04 – &lt;TBD&gt; , Control 42</w:t>
+            </w:r>
+          </w:p>
+        </w:tc>
+      </w:tr>
+    </w:tbl>
+    <w:tbl>
+      <w:tblPr>
+        <w:tblW w:w="0" w:type="auto"/>
+        <w:tblBorders>
+          <w:top w:val="single"/>
+          <w:left w:val="single"/>
+          <w:bottom w:val="single"/>
+          <w:right w:val="single"/>
+          <w:insideH w:val="single" w:sz="1" w:space="0" w:color="000000"/>
+          <w:insideV w:val="single"/>
+        </w:tblBorders>
+        <w:tblCellMar>
+          <w:top w:type="dxa" w:w="0"/>
+          <w:left w:type="dxa" w:w="0"/>
+          <w:bottom w:type="dxa" w:w="0"/>
+          <w:right w:type="dxa" w:w="0"/>
+        </w:tblCellMar>
+      </w:tblPr>
+      <w:tr>
+        <w:tc>
+          <w:tcPr>
+            <w:gridSpan w:val="4"/>
+          </w:tcPr>
+          <w:p>
+            <w:pPr>
+              <w:spacing w:before="70" w:after="100"/>
+              <w:ind w:left="20"/>
+              <w:jc w:val="left"/>
+            </w:pPr>
+            <w:r>
+              <w:rPr>
+                <w:rFonts w:ascii="Arial"/>
+                <w:b w:val="true"/>
+                <w:sz w:val="12"/>
+              </w:rPr>
+              <w:t xml:space="preserve">VERIFICATIONS: </w:t>
+            </w:r>
+          </w:p>
+          <w:p>
+            <w:pPr>
+              <w:spacing w:after="10" w:before="150"/>
+              <w:ind w:left="450" w:right="50" w:hanging="400"/>
+              <w:jc w:val="left"/>
+            </w:pPr>
+            <w:r>
+              <w:rPr>
+                <w:rFonts w:ascii="Arial"/>
+                <w:b w:val="true"/>
+                <w:sz w:val="16"/>
+              </w:rPr>
+              <w:t>Verification 1 (Simulation) - Open to Safety Tracking List</w:t>
+            </w:r>
+          </w:p>
+          <w:p>
+            <w:pPr>
+              <w:spacing w:after="10" w:before="0"/>
+              <w:ind w:left="450" w:right="50" w:hanging="400"/>
+              <w:jc w:val="left"/>
+            </w:pPr>
+            <w:r>
+              <w:rPr>
+                <w:rFonts w:ascii="Arial"/>
+                <w:b w:val="false"/>
+                <w:sz w:val="16"/>
+              </w:rPr>
+              <w:t>Responsible party: George Washington (george.washington@nasa.gov), Estimated Completion Date: May 2 2015</w:t>
+            </w:r>
+          </w:p>
+          <w:p>
+            <w:pPr>
+              <w:spacing w:after="10" w:before="0"/>
+              <w:ind w:left="450" w:right="50" w:hanging="400"/>
+              <w:jc w:val="left"/>
+            </w:pPr>
+            <w:r>
+              <w:rPr>
+                <w:rFonts w:ascii="Arial"/>
+                <w:b w:val="false"/>
+                <w:sz w:val="16"/>
+              </w:rPr>
+              <w:t>Description: Expansive Monte Carlo simulation of pressure distributions around rings 1, 2, and 5.</w:t>
+            </w:r>
+          </w:p>
+          <w:p>
+            <w:pPr>
+              <w:spacing w:after="10" w:before="150"/>
+              <w:ind w:left="450" w:right="50" w:hanging="400"/>
+              <w:jc w:val="left"/>
+            </w:pPr>
+            <w:r>
+              <w:rPr>
+                <w:rFonts w:ascii="Arial"/>
+                <w:b w:val="true"/>
+                <w:sz w:val="16"/>
+              </w:rPr>
+              <w:t>Verification 2 () - &lt;STATUS TBD&gt;</w:t>
+            </w:r>
+          </w:p>
+          <w:p>
+            <w:pPr>
+              <w:spacing w:after="10" w:before="0"/>
+              <w:ind w:left="450" w:right="50" w:hanging="400"/>
+              <w:jc w:val="left"/>
+            </w:pPr>
+            <w:r>
+              <w:rPr>
+                <w:rFonts w:ascii="Arial"/>
+                <w:b w:val="false"/>
+                <w:sz w:val="16"/>
+              </w:rPr>
+              <w:t xml:space="preserve">Responsible party:  &lt;TBD&gt; , Estimated Completion Date:  &lt;TBD&gt; </w:t>
+            </w:r>
+          </w:p>
+          <w:p>
+            <w:pPr>
+              <w:spacing w:after="10" w:before="0"/>
+              <w:ind w:left="450" w:right="50" w:hanging="400"/>
+              <w:jc w:val="left"/>
+            </w:pPr>
+            <w:r>
+              <w:rPr>
+                <w:rFonts w:ascii="Arial"/>
+                <w:b w:val="false"/>
+                <w:sz w:val="16"/>
+              </w:rPr>
+              <w:t>Description: This second verification contains no verification data other than the description. It is associated with all the controls in the hazard though.</w:t>
             </w:r>
           </w:p>
         </w:tc>

</xml_diff>

<commit_message>
Print button on hazard page now works. #273
</commit_message>
<xml_diff>
--- a/hts/test_out/MERV-PROP-01.docx
+++ b/hts/test_out/MERV-PROP-01.docx
@@ -133,7 +133,7 @@
                 <w:b w:val="false"/>
                 <w:sz w:val="16"/>
               </w:rPr>
-              <w:t>05/11/2015</w:t>
+              <w:t>05/12/2015</w:t>
             </w:r>
           </w:p>
         </w:tc>
@@ -450,7 +450,7 @@
                 <w:b w:val="false"/>
                 <w:sz w:val="16"/>
               </w:rPr>
-              <w:t>05/11/2015</w:t>
+              <w:t>05/12/2015</w:t>
             </w:r>
           </w:p>
         </w:tc>

</xml_diff>

<commit_message>
rebased the master to include new hazard display functionality
</commit_message>
<xml_diff>
--- a/hts/test_out/MERV-PROP-01.docx
+++ b/hts/test_out/MERV-PROP-01.docx
@@ -133,7 +133,7 @@
                 <w:b w:val="false"/>
                 <w:sz w:val="16"/>
               </w:rPr>
-              <w:t>05/12/2015</w:t>
+              <w:t>05/15/2015</w:t>
             </w:r>
           </w:p>
         </w:tc>
@@ -450,7 +450,7 @@
                 <w:b w:val="false"/>
                 <w:sz w:val="16"/>
               </w:rPr>
-              <w:t>05/12/2015</w:t>
+              <w:t>05/15/2015</w:t>
             </w:r>
           </w:p>
         </w:tc>
@@ -1305,7 +1305,7 @@
                 <w:b w:val="false"/>
                 <w:sz w:val="16"/>
               </w:rPr>
-              <w:t>Responsible party: George Washington (george.washington@nasa.gov), Estimated Completion Date: May 2 2015</w:t>
+              <w:t>Responsible party: George Washington (george.washington@nasa.gov), Estimated Completion Date: May 3 2015</w:t>
             </w:r>
           </w:p>
           <w:p>
@@ -1762,7 +1762,7 @@
                 <w:b w:val="false"/>
                 <w:sz w:val="16"/>
               </w:rPr>
-              <w:t>Responsible party: George Washington (george.washington@nasa.gov), Estimated Completion Date: May 2 2015</w:t>
+              <w:t>Responsible party: George Washington (george.washington@nasa.gov), Estimated Completion Date: May 3 2015</w:t>
             </w:r>
           </w:p>
           <w:p>
@@ -2760,7 +2760,7 @@
                 <w:b w:val="false"/>
                 <w:sz w:val="16"/>
               </w:rPr>
-              <w:t>Responsible party: George Washington (george.washington@nasa.gov), Estimated Completion Date: May 2 2015</w:t>
+              <w:t>Responsible party: George Washington (george.washington@nasa.gov), Estimated Completion Date: May 3 2015</w:t>
             </w:r>
           </w:p>
           <w:p>

</xml_diff>

<commit_message>
Update to JIRA version 6.3.15 for JDK 8 compatibility. Removed resulting deprecated JIRA API calls. Fixed a number of FindBugs warnings. Removed system print statements.
</commit_message>
<xml_diff>
--- a/hts/test_out/MERV-PROP-01.docx
+++ b/hts/test_out/MERV-PROP-01.docx
@@ -133,7 +133,7 @@
                 <w:b w:val="false"/>
                 <w:sz w:val="16"/>
               </w:rPr>
-              <w:t>05/15/2015</w:t>
+              <w:t>06/23/2015</w:t>
             </w:r>
           </w:p>
         </w:tc>
@@ -450,7 +450,7 @@
                 <w:b w:val="false"/>
                 <w:sz w:val="16"/>
               </w:rPr>
-              <w:t>05/15/2015</w:t>
+              <w:t>06/23/2015</w:t>
             </w:r>
           </w:p>
         </w:tc>
@@ -1305,7 +1305,7 @@
                 <w:b w:val="false"/>
                 <w:sz w:val="16"/>
               </w:rPr>
-              <w:t>Responsible party: George Washington (george.washington@nasa.gov), Estimated Completion Date: May 3 2015</w:t>
+              <w:t>Responsible party: George Washington (george.washington@nasa.gov), Estimated Completion Date: June 4 2015</w:t>
             </w:r>
           </w:p>
           <w:p>
@@ -1762,7 +1762,7 @@
                 <w:b w:val="false"/>
                 <w:sz w:val="16"/>
               </w:rPr>
-              <w:t>Responsible party: George Washington (george.washington@nasa.gov), Estimated Completion Date: May 3 2015</w:t>
+              <w:t>Responsible party: George Washington (george.washington@nasa.gov), Estimated Completion Date: June 4 2015</w:t>
             </w:r>
           </w:p>
           <w:p>
@@ -2760,7 +2760,7 @@
                 <w:b w:val="false"/>
                 <w:sz w:val="16"/>
               </w:rPr>
-              <w:t>Responsible party: George Washington (george.washington@nasa.gov), Estimated Completion Date: May 3 2015</w:t>
+              <w:t>Responsible party: George Washington (george.washington@nasa.gov), Estimated Completion Date: June 4 2015</w:t>
             </w:r>
           </w:p>
           <w:p>

</xml_diff>

<commit_message>
Fixed #278 and #279. Added SonarQube config file and updated .gitignore.
</commit_message>
<xml_diff>
--- a/hts/test_out/MERV-PROP-01.docx
+++ b/hts/test_out/MERV-PROP-01.docx
@@ -133,7 +133,7 @@
                 <w:b w:val="false"/>
                 <w:sz w:val="16"/>
               </w:rPr>
-              <w:t>06/23/2015</w:t>
+              <w:t>07/07/2015</w:t>
             </w:r>
           </w:p>
         </w:tc>
@@ -450,7 +450,7 @@
                 <w:b w:val="false"/>
                 <w:sz w:val="16"/>
               </w:rPr>
-              <w:t>06/23/2015</w:t>
+              <w:t>07/07/2015</w:t>
             </w:r>
           </w:p>
         </w:tc>
@@ -1305,7 +1305,7 @@
                 <w:b w:val="false"/>
                 <w:sz w:val="16"/>
               </w:rPr>
-              <w:t>Responsible party: George Washington (george.washington@nasa.gov), Estimated Completion Date: June 4 2015</w:t>
+              <w:t>Responsible party: George Washington (george.washington@nasa.gov), Estimated Completion Date: July 1 2015</w:t>
             </w:r>
           </w:p>
           <w:p>
@@ -1762,7 +1762,7 @@
                 <w:b w:val="false"/>
                 <w:sz w:val="16"/>
               </w:rPr>
-              <w:t>Responsible party: George Washington (george.washington@nasa.gov), Estimated Completion Date: June 4 2015</w:t>
+              <w:t>Responsible party: George Washington (george.washington@nasa.gov), Estimated Completion Date: July 1 2015</w:t>
             </w:r>
           </w:p>
           <w:p>
@@ -2760,7 +2760,7 @@
                 <w:b w:val="false"/>
                 <w:sz w:val="16"/>
               </w:rPr>
-              <w:t>Responsible party: George Washington (george.washington@nasa.gov), Estimated Completion Date: June 4 2015</w:t>
+              <w:t>Responsible party: George Washington (george.washington@nasa.gov), Estimated Completion Date: July 1 2015</w:t>
             </w:r>
           </w:p>
           <w:p>

</xml_diff>

<commit_message>
Removed logging statements in js. Fixed #282 (risk likelihood new cause bug) and #265 (rendering transfers with deleted targets)
</commit_message>
<xml_diff>
--- a/hts/test_out/MERV-PROP-01.docx
+++ b/hts/test_out/MERV-PROP-01.docx
@@ -133,7 +133,7 @@
                 <w:b w:val="false"/>
                 <w:sz w:val="16"/>
               </w:rPr>
-              <w:t>07/07/2015</w:t>
+              <w:t>07/08/2015</w:t>
             </w:r>
           </w:p>
         </w:tc>
@@ -450,7 +450,7 @@
                 <w:b w:val="false"/>
                 <w:sz w:val="16"/>
               </w:rPr>
-              <w:t>07/07/2015</w:t>
+              <w:t>07/08/2015</w:t>
             </w:r>
           </w:p>
         </w:tc>
@@ -1305,7 +1305,7 @@
                 <w:b w:val="false"/>
                 <w:sz w:val="16"/>
               </w:rPr>
-              <w:t>Responsible party: George Washington (george.washington@nasa.gov), Estimated Completion Date: July 1 2015</w:t>
+              <w:t>Responsible party: George Washington (george.washington@nasa.gov), Estimated Completion Date: July 2 2015</w:t>
             </w:r>
           </w:p>
           <w:p>
@@ -1762,7 +1762,7 @@
                 <w:b w:val="false"/>
                 <w:sz w:val="16"/>
               </w:rPr>
-              <w:t>Responsible party: George Washington (george.washington@nasa.gov), Estimated Completion Date: July 1 2015</w:t>
+              <w:t>Responsible party: George Washington (george.washington@nasa.gov), Estimated Completion Date: July 2 2015</w:t>
             </w:r>
           </w:p>
           <w:p>
@@ -2760,7 +2760,7 @@
                 <w:b w:val="false"/>
                 <w:sz w:val="16"/>
               </w:rPr>
-              <w:t>Responsible party: George Washington (george.washington@nasa.gov), Estimated Completion Date: July 1 2015</w:t>
+              <w:t>Responsible party: George Washington (george.washington@nasa.gov), Estimated Completion Date: July 2 2015</w:t>
             </w:r>
           </w:p>
           <w:p>

</xml_diff>

<commit_message>
Refactoring uneeded function out of HazardService
</commit_message>
<xml_diff>
--- a/hts/test_out/MERV-PROP-01.docx
+++ b/hts/test_out/MERV-PROP-01.docx
@@ -133,7 +133,7 @@
                 <w:b w:val="false"/>
                 <w:sz w:val="16"/>
               </w:rPr>
-              <w:t>07/08/2015</w:t>
+              <w:t>07/09/2015</w:t>
             </w:r>
           </w:p>
         </w:tc>
@@ -450,7 +450,7 @@
                 <w:b w:val="false"/>
                 <w:sz w:val="16"/>
               </w:rPr>
-              <w:t>07/08/2015</w:t>
+              <w:t>07/09/2015</w:t>
             </w:r>
           </w:p>
         </w:tc>

</xml_diff>

<commit_message>
finished #250 - hazard task is moved between projects. Other refactoring and renaming.
</commit_message>
<xml_diff>
--- a/hts/test_out/MERV-PROP-01.docx
+++ b/hts/test_out/MERV-PROP-01.docx
@@ -133,7 +133,7 @@
                 <w:b w:val="false"/>
                 <w:sz w:val="16"/>
               </w:rPr>
-              <w:t>07/09/2015</w:t>
+              <w:t>07/13/2015</w:t>
             </w:r>
           </w:p>
         </w:tc>
@@ -450,7 +450,7 @@
                 <w:b w:val="false"/>
                 <w:sz w:val="16"/>
               </w:rPr>
-              <w:t>07/09/2015</w:t>
+              <w:t>07/13/2015</w:t>
             </w:r>
           </w:p>
         </w:tc>

</xml_diff>

<commit_message>
Added a kludge to not print Verification 0, but the issue of the Verification 0 being created in the first place is still unresolved. #275
</commit_message>
<xml_diff>
--- a/hts/test_out/MERV-PROP-01.docx
+++ b/hts/test_out/MERV-PROP-01.docx
@@ -133,7 +133,7 @@
                 <w:b w:val="false"/>
                 <w:sz w:val="16"/>
               </w:rPr>
-              <w:t>07/13/2015</w:t>
+              <w:t>07/21/2015</w:t>
             </w:r>
           </w:p>
         </w:tc>
@@ -450,7 +450,7 @@
                 <w:b w:val="false"/>
                 <w:sz w:val="16"/>
               </w:rPr>
-              <w:t>07/13/2015</w:t>
+              <w:t>07/21/2015</w:t>
             </w:r>
           </w:p>
         </w:tc>
@@ -1305,7 +1305,7 @@
                 <w:b w:val="false"/>
                 <w:sz w:val="16"/>
               </w:rPr>
-              <w:t>Responsible party: George Washington (george.washington@nasa.gov), Estimated Completion Date: July 2 2015</w:t>
+              <w:t>Responsible party: George Washington (george.washington@nasa.gov), Estimated Completion Date: July 3 2015</w:t>
             </w:r>
           </w:p>
           <w:p>
@@ -1762,7 +1762,7 @@
                 <w:b w:val="false"/>
                 <w:sz w:val="16"/>
               </w:rPr>
-              <w:t>Responsible party: George Washington (george.washington@nasa.gov), Estimated Completion Date: July 2 2015</w:t>
+              <w:t>Responsible party: George Washington (george.washington@nasa.gov), Estimated Completion Date: July 3 2015</w:t>
             </w:r>
           </w:p>
           <w:p>
@@ -2760,7 +2760,7 @@
                 <w:b w:val="false"/>
                 <w:sz w:val="16"/>
               </w:rPr>
-              <w:t>Responsible party: George Washington (george.washington@nasa.gov), Estimated Completion Date: July 2 2015</w:t>
+              <w:t>Responsible party: George Washington (george.washington@nasa.gov), Estimated Completion Date: July 3 2015</w:t>
             </w:r>
           </w:p>
           <w:p>

</xml_diff>

<commit_message>
Closed and verified #290: hazard report document contains strikethroughs for deleted transfer targets
</commit_message>
<xml_diff>
--- a/hts/test_out/MERV-PROP-01.docx
+++ b/hts/test_out/MERV-PROP-01.docx
@@ -36,6 +36,7 @@
               <w:rPr>
                 <w:rFonts w:ascii="Arial"/>
                 <w:b w:val="true"/>
+                <w:strike w:val="false"/>
                 <w:sz w:val="28"/>
               </w:rPr>
               <w:t>NASA Expendable Launch Vehicle (ELV)</w:t>
@@ -51,6 +52,7 @@
               <w:rPr>
                 <w:rFonts w:ascii="Arial"/>
                 <w:b w:val="true"/>
+                <w:strike w:val="false"/>
                 <w:sz w:val="28"/>
               </w:rPr>
               <w:t>Payload Safety Hazard Report</w:t>
@@ -66,6 +68,7 @@
               <w:rPr>
                 <w:rFonts w:ascii="Arial"/>
                 <w:b w:val="false"/>
+                <w:strike w:val="false"/>
                 <w:sz w:val="16"/>
               </w:rPr>
               <w:t>(NPR 8715.7 and NASA-STD 8719.24)</w:t>
@@ -101,6 +104,7 @@
               <w:rPr>
                 <w:rFonts w:ascii="Arial"/>
                 <w:b w:val="true"/>
+                <w:strike w:val="false"/>
                 <w:sz w:val="20"/>
               </w:rPr>
               <w:t>MERV-PROP-01</w:t>
@@ -131,9 +135,10 @@
               <w:rPr>
                 <w:rFonts w:ascii="Arial"/>
                 <w:b w:val="false"/>
-                <w:sz w:val="16"/>
-              </w:rPr>
-              <w:t>07/21/2015</w:t>
+                <w:strike w:val="false"/>
+                <w:sz w:val="16"/>
+              </w:rPr>
+              <w:t>07/28/2015</w:t>
             </w:r>
           </w:p>
         </w:tc>
@@ -191,6 +196,7 @@
               <w:rPr>
                 <w:rFonts w:ascii="Arial"/>
                 <w:b w:val="false"/>
+                <w:strike w:val="false"/>
                 <w:sz w:val="16"/>
               </w:rPr>
               <w:t>Project named AAAAA</w:t>
@@ -221,6 +227,7 @@
               <w:rPr>
                 <w:rFonts w:ascii="Arial"/>
                 <w:b w:val="false"/>
+                <w:strike w:val="false"/>
                 <w:sz w:val="16"/>
               </w:rPr>
               <w:t>Lucas Layman</w:t>
@@ -253,6 +260,7 @@
               <w:rPr>
                 <w:rFonts w:ascii="Arial"/>
                 <w:b w:val="false"/>
+                <w:strike w:val="false"/>
                 <w:sz w:val="16"/>
               </w:rPr>
               <w:t>☒		Phase I</w:t>
@@ -268,6 +276,7 @@
               <w:rPr>
                 <w:rFonts w:ascii="Arial"/>
                 <w:b w:val="false"/>
+                <w:strike w:val="false"/>
                 <w:sz w:val="16"/>
               </w:rPr>
               <w:t>☐		Phase II</w:t>
@@ -283,6 +292,7 @@
               <w:rPr>
                 <w:rFonts w:ascii="Arial"/>
                 <w:b w:val="false"/>
+                <w:strike w:val="false"/>
                 <w:sz w:val="16"/>
               </w:rPr>
               <w:t>☐		Phase III</w:t>
@@ -339,6 +349,7 @@
               <w:rPr>
                 <w:rFonts w:ascii="Arial"/>
                 <w:b w:val="false"/>
+                <w:strike w:val="false"/>
                 <w:sz w:val="16"/>
               </w:rPr>
               <w:t>Propulsion</w:t>
@@ -354,6 +365,7 @@
               <w:rPr>
                 <w:rFonts w:ascii="Arial"/>
                 <w:b w:val="false"/>
+                <w:strike w:val="false"/>
                 <w:sz w:val="16"/>
               </w:rPr>
               <w:t>Structure</w:t>
@@ -369,6 +381,7 @@
               <w:rPr>
                 <w:rFonts w:ascii="Arial"/>
                 <w:b w:val="false"/>
+                <w:strike w:val="false"/>
                 <w:sz w:val="16"/>
               </w:rPr>
               <w:t>Propellants</w:t>
@@ -401,6 +414,7 @@
               <w:rPr>
                 <w:rFonts w:ascii="Arial"/>
                 <w:b w:val="false"/>
+                <w:strike w:val="false"/>
                 <w:sz w:val="16"/>
               </w:rPr>
               <w:t>Fire/Explosion</w:t>
@@ -416,6 +430,7 @@
               <w:rPr>
                 <w:rFonts w:ascii="Arial"/>
                 <w:b w:val="false"/>
+                <w:strike w:val="false"/>
                 <w:sz w:val="16"/>
               </w:rPr>
               <w:t>Pressure</w:t>
@@ -448,9 +463,10 @@
               <w:rPr>
                 <w:rFonts w:ascii="Arial"/>
                 <w:b w:val="false"/>
-                <w:sz w:val="16"/>
-              </w:rPr>
-              <w:t>07/21/2015</w:t>
+                <w:strike w:val="false"/>
+                <w:sz w:val="16"/>
+              </w:rPr>
+              <w:t>07/28/2015</w:t>
             </w:r>
           </w:p>
         </w:tc>
@@ -504,6 +520,7 @@
               <w:rPr>
                 <w:rFonts w:ascii="Arial"/>
                 <w:b w:val="false"/>
+                <w:strike w:val="false"/>
                 <w:sz w:val="16"/>
               </w:rPr>
               <w:t>N/A</w:t>
@@ -652,6 +669,7 @@
               <w:rPr>
                 <w:rFonts w:ascii="Arial"/>
                 <w:b w:val="false"/>
+                <w:strike w:val="false"/>
                 <w:sz w:val="16"/>
               </w:rPr>
               <w:t>Failures of Upper Stage during USE operations that lead to USE Cavitation/Fire/Explosion</w:t>
@@ -714,6 +732,7 @@
               <w:rPr>
                 <w:rFonts w:ascii="Arial"/>
                 <w:b w:val="false"/>
+                <w:strike w:val="false"/>
                 <w:sz w:val="16"/>
               </w:rPr>
               <w:t>The Upper Stage is responsible for supply of propellants (LH2 and LO2) to the USE during operation. Failures after USE start that result in a decrease or termination of flow to the USE will cause USE turbopump over speed/cavitation/damage leading to an explosion. If Upper Stage fails to command USE shutdown, propellant depletion could occur also leading to cavitation. A decrease in Net Positive Suction Pressure (NPSP) or blockage in the feedlines could decrease flow and inadvertent closure of the prevalve would terminate flow. Ingestion of ullage gas in the feed line will also cause turbopump cavitation. Ullage gas could be ingested if a vortex forms or propellant is depleted. Contaminates that enter the USE inlet could cause significant damage.</w:t>
@@ -770,6 +789,7 @@
               <w:rPr>
                 <w:rFonts w:ascii="Arial"/>
                 <w:b w:val="false"/>
+                <w:strike w:val="false"/>
                 <w:sz w:val="16"/>
               </w:rPr>
               <w:t>Cause 1 – Improper feed system design leads to incorrect pressures or temperatures during USE run</w:t>
@@ -785,6 +805,7 @@
               <w:rPr>
                 <w:rFonts w:ascii="Arial"/>
                 <w:b w:val="false"/>
+                <w:strike w:val="false"/>
                 <w:sz w:val="16"/>
               </w:rPr>
               <w:t>Cause 2 – Depleted propellants</w:t>
@@ -800,6 +821,7 @@
               <w:rPr>
                 <w:rFonts w:ascii="Arial"/>
                 <w:b w:val="false"/>
+                <w:strike w:val="false"/>
                 <w:sz w:val="16"/>
               </w:rPr>
               <w:t>Cause 3 – Loss of fuel and/or oxidizer supply</w:t>
@@ -815,6 +837,7 @@
               <w:rPr>
                 <w:rFonts w:ascii="Arial"/>
                 <w:b w:val="false"/>
+                <w:strike w:val="true"/>
                 <w:sz w:val="16"/>
               </w:rPr>
               <w:t>Cause 4 (TRANSFER): MERV-PRESS-02 – Failure to Maintain Liquid Hydrogen Propellant Tank Pressure leads to USE operational failure</w:t>
@@ -830,6 +853,7 @@
               <w:rPr>
                 <w:rFonts w:ascii="Arial"/>
                 <w:b w:val="false"/>
+                <w:strike w:val="true"/>
                 <w:sz w:val="16"/>
               </w:rPr>
               <w:t>Cause 5 (TRANSFER): MERV-PROP-04, Cause 1 – POGO causes dynamic oscillations attaining a resonant frequency with other US components or USE</w:t>
@@ -845,6 +869,7 @@
               <w:rPr>
                 <w:rFonts w:ascii="Arial"/>
                 <w:b w:val="false"/>
+                <w:strike w:val="false"/>
                 <w:sz w:val="16"/>
               </w:rPr>
               <w:t>Cause 6 – Excessive POGO creates surges</w:t>
@@ -932,6 +957,7 @@
               <w:rPr>
                 <w:rFonts w:ascii="Arial"/>
                 <w:b w:val="true"/>
+                <w:strike w:val="false"/>
                 <w:sz w:val="16"/>
               </w:rPr>
               <w:t>Cause 1 - Improper feed system design leads to incorrect pressures or temperatures during USE run</w:t>
@@ -973,6 +999,7 @@
               <w:rPr>
                 <w:rFonts w:ascii="Arial"/>
                 <w:b w:val="false"/>
+                <w:strike w:val="false"/>
                 <w:sz w:val="16"/>
               </w:rPr>
               <w:t>Risk Severity: I - Catastrophic</w:t>
@@ -993,6 +1020,7 @@
               <w:rPr>
                 <w:rFonts w:ascii="Arial"/>
                 <w:b w:val="false"/>
+                <w:strike w:val="false"/>
                 <w:sz w:val="16"/>
               </w:rPr>
               <w:t>Risk Likelihood: C - Occassional</w:t>
@@ -1049,6 +1077,7 @@
               <w:rPr>
                 <w:rFonts w:ascii="Arial"/>
                 <w:b w:val="false"/>
+                <w:strike w:val="false"/>
                 <w:sz w:val="16"/>
               </w:rPr>
               <w:t>The Upper Stage feed system must be designed in order to provide correct propellant interface parameters to the USE for operation. Any errors in the design that cause these parameters to be violated could result in USE failures including cavitation/fire/ explosion.</w:t>
@@ -1105,6 +1134,7 @@
               <w:rPr>
                 <w:rFonts w:ascii="Arial"/>
                 <w:b w:val="false"/>
+                <w:strike w:val="false"/>
                 <w:sz w:val="16"/>
               </w:rPr>
               <w:t>Really terrible, horrible things happen.</w:t>
@@ -1161,6 +1191,7 @@
               <w:rPr>
                 <w:rFonts w:ascii="Arial"/>
                 <w:b w:val="false"/>
+                <w:strike w:val="false"/>
                 <w:sz w:val="16"/>
               </w:rPr>
               <w:t>We will do extreme inspections on the feed.</w:t>
@@ -1217,6 +1248,7 @@
               <w:rPr>
                 <w:rFonts w:ascii="Arial"/>
                 <w:b w:val="false"/>
+                <w:strike w:val="false"/>
                 <w:sz w:val="16"/>
               </w:rPr>
               <w:t>Control 1 (Design) - Numerous safety valves conforming to NASA-5713 will be in place around the tank.</w:t>
@@ -1232,6 +1264,7 @@
               <w:rPr>
                 <w:rFonts w:ascii="Arial"/>
                 <w:b w:val="false"/>
+                <w:strike w:val="true"/>
                 <w:sz w:val="16"/>
               </w:rPr>
               <w:t>Control 3 (TRANSFER): MERV-PROP-04, Cause 1 – POGO causes dynamic oscillations attaining a resonant frequency with other US components or USE</w:t>
@@ -1288,9 +1321,10 @@
               <w:rPr>
                 <w:rFonts w:ascii="Arial"/>
                 <w:b w:val="true"/>
-                <w:sz w:val="16"/>
-              </w:rPr>
-              <w:t>Verification 1 (Simulation) - Open to Safety Tracking List</w:t>
+                <w:strike w:val="false"/>
+                <w:sz w:val="16"/>
+              </w:rPr>
+              <w:t>Verification 2 - &lt;STATUS TBD&gt;</w:t>
             </w:r>
           </w:p>
           <w:p>
@@ -1303,9 +1337,10 @@
               <w:rPr>
                 <w:rFonts w:ascii="Arial"/>
                 <w:b w:val="false"/>
-                <w:sz w:val="16"/>
-              </w:rPr>
-              <w:t>Responsible party: George Washington (george.washington@nasa.gov), Estimated Completion Date: July 3 2015</w:t>
+                <w:strike w:val="false"/>
+                <w:sz w:val="16"/>
+              </w:rPr>
+              <w:t xml:space="preserve">Responsible party:  &lt;TBD&gt; , Estimated Completion Date:  &lt;TBD&gt; </w:t>
             </w:r>
           </w:p>
           <w:p>
@@ -1318,9 +1353,384 @@
               <w:rPr>
                 <w:rFonts w:ascii="Arial"/>
                 <w:b w:val="false"/>
-                <w:sz w:val="16"/>
-              </w:rPr>
-              <w:t>Description: Expansive Monte Carlo simulation of pressure distributions around rings 1, 2, and 5.</w:t>
+                <w:strike w:val="false"/>
+                <w:sz w:val="16"/>
+              </w:rPr>
+              <w:t>Description: This second verification contains no verification data other than the description. It is associated with all the controls in the hazard though.</w:t>
+            </w:r>
+          </w:p>
+        </w:tc>
+      </w:tr>
+    </w:tbl>
+    <w:tbl>
+      <w:tblPr>
+        <w:tblW w:w="0" w:type="auto"/>
+        <w:tblBorders>
+          <w:top w:val="single"/>
+          <w:left w:val="single"/>
+          <w:bottom w:val="single"/>
+          <w:right w:val="single"/>
+          <w:insideH w:val="single" w:sz="1" w:space="0" w:color="000000"/>
+          <w:insideV w:val="single"/>
+        </w:tblBorders>
+        <w:tblCellMar>
+          <w:top w:type="dxa" w:w="0"/>
+          <w:left w:type="dxa" w:w="0"/>
+          <w:bottom w:type="dxa" w:w="0"/>
+          <w:right w:type="dxa" w:w="0"/>
+        </w:tblCellMar>
+      </w:tblPr>
+      <w:tr>
+        <w:tc>
+          <w:tcPr>
+            <w:gridSpan w:val="4"/>
+          </w:tcPr>
+          <w:p>
+            <w:pPr>
+              <w:spacing w:after="10" w:before="50"/>
+              <w:ind w:left="350" w:right="50" w:hanging="300"/>
+              <w:jc w:val="left"/>
+            </w:pPr>
+            <w:r>
+              <w:rPr>
+                <w:rFonts w:ascii="Arial"/>
+                <w:b w:val="true"/>
+                <w:strike w:val="false"/>
+                <w:sz w:val="16"/>
+              </w:rPr>
+              <w:t>Cause 2 - Depleted propellants</w:t>
+            </w:r>
+          </w:p>
+        </w:tc>
+      </w:tr>
+    </w:tbl>
+    <w:tbl>
+      <w:tblPr>
+        <w:tblW w:w="0" w:type="auto"/>
+        <w:tblBorders>
+          <w:top w:val="single"/>
+          <w:left w:val="single"/>
+          <w:bottom w:val="single"/>
+          <w:right w:val="single"/>
+          <w:insideH w:val="single" w:sz="1" w:space="0" w:color="000000"/>
+          <w:insideV w:val="single"/>
+        </w:tblBorders>
+        <w:tblCellMar>
+          <w:top w:type="dxa" w:w="0"/>
+          <w:left w:type="dxa" w:w="0"/>
+          <w:bottom w:type="dxa" w:w="0"/>
+          <w:right w:type="dxa" w:w="0"/>
+        </w:tblCellMar>
+      </w:tblPr>
+      <w:tr>
+        <w:tc>
+          <w:tcPr>
+            <w:gridSpan w:val="1"/>
+          </w:tcPr>
+          <w:p>
+            <w:pPr>
+              <w:spacing w:after="10" w:before="50"/>
+              <w:ind w:left="350" w:right="50" w:hanging="300"/>
+              <w:jc w:val="left"/>
+            </w:pPr>
+            <w:r>
+              <w:rPr>
+                <w:rFonts w:ascii="Arial"/>
+                <w:b w:val="false"/>
+                <w:strike w:val="false"/>
+                <w:sz w:val="16"/>
+              </w:rPr>
+              <w:t>Risk Severity: I - Catastrophic</w:t>
+            </w:r>
+          </w:p>
+        </w:tc>
+        <w:tc>
+          <w:tcPr>
+            <w:gridSpan w:val="3"/>
+          </w:tcPr>
+          <w:p>
+            <w:pPr>
+              <w:spacing w:after="10" w:before="50"/>
+              <w:ind w:left="350" w:right="50" w:hanging="300"/>
+              <w:jc w:val="left"/>
+            </w:pPr>
+            <w:r>
+              <w:rPr>
+                <w:rFonts w:ascii="Arial"/>
+                <w:b w:val="false"/>
+                <w:strike w:val="false"/>
+                <w:sz w:val="16"/>
+              </w:rPr>
+              <w:t>Risk Likelihood: C - Occassional</w:t>
+            </w:r>
+          </w:p>
+        </w:tc>
+      </w:tr>
+    </w:tbl>
+    <w:tbl>
+      <w:tblPr>
+        <w:tblW w:w="0" w:type="auto"/>
+        <w:tblBorders>
+          <w:top w:val="single"/>
+          <w:left w:val="single"/>
+          <w:bottom w:val="single"/>
+          <w:right w:val="single"/>
+          <w:insideH w:val="single" w:sz="1" w:space="0" w:color="000000"/>
+          <w:insideV w:val="single"/>
+        </w:tblBorders>
+        <w:tblCellMar>
+          <w:top w:type="dxa" w:w="0"/>
+          <w:left w:type="dxa" w:w="0"/>
+          <w:bottom w:type="dxa" w:w="0"/>
+          <w:right w:type="dxa" w:w="0"/>
+        </w:tblCellMar>
+      </w:tblPr>
+      <w:tr>
+        <w:tc>
+          <w:tcPr>
+            <w:gridSpan w:val="4"/>
+          </w:tcPr>
+          <w:p>
+            <w:pPr>
+              <w:spacing w:before="70" w:after="100"/>
+              <w:ind w:left="20"/>
+              <w:jc w:val="left"/>
+            </w:pPr>
+            <w:r>
+              <w:rPr>
+                <w:rFonts w:ascii="Arial"/>
+                <w:b w:val="true"/>
+                <w:sz w:val="12"/>
+              </w:rPr>
+              <w:t xml:space="preserve">CAUSE DESCRIPTION: </w:t>
+            </w:r>
+          </w:p>
+          <w:p>
+            <w:pPr>
+              <w:spacing w:after="10" w:before="0"/>
+              <w:ind w:left="350" w:right="50" w:hanging="300"/>
+              <w:jc w:val="left"/>
+            </w:pPr>
+            <w:r>
+              <w:rPr>
+                <w:rFonts w:ascii="Arial"/>
+                <w:b w:val="false"/>
+                <w:strike w:val="false"/>
+                <w:sz w:val="16"/>
+              </w:rPr>
+              <w:t>If propellants are depleted before MECO, cavitation of turbo pumps could occur if USE is not shutdown.</w:t>
+            </w:r>
+          </w:p>
+        </w:tc>
+      </w:tr>
+    </w:tbl>
+    <w:tbl>
+      <w:tblPr>
+        <w:tblW w:w="0" w:type="auto"/>
+        <w:tblBorders>
+          <w:top w:val="single"/>
+          <w:left w:val="single"/>
+          <w:bottom w:val="single"/>
+          <w:right w:val="single"/>
+          <w:insideH w:val="single" w:sz="1" w:space="0" w:color="000000"/>
+          <w:insideV w:val="single"/>
+        </w:tblBorders>
+        <w:tblCellMar>
+          <w:top w:type="dxa" w:w="0"/>
+          <w:left w:type="dxa" w:w="0"/>
+          <w:bottom w:type="dxa" w:w="0"/>
+          <w:right w:type="dxa" w:w="0"/>
+        </w:tblCellMar>
+      </w:tblPr>
+      <w:tr>
+        <w:tc>
+          <w:tcPr>
+            <w:gridSpan w:val="4"/>
+          </w:tcPr>
+          <w:p>
+            <w:pPr>
+              <w:spacing w:before="70" w:after="100"/>
+              <w:ind w:left="20"/>
+              <w:jc w:val="left"/>
+            </w:pPr>
+            <w:r>
+              <w:rPr>
+                <w:rFonts w:ascii="Arial"/>
+                <w:b w:val="true"/>
+                <w:sz w:val="12"/>
+              </w:rPr>
+              <w:t xml:space="preserve">EFFECTS: </w:t>
+            </w:r>
+          </w:p>
+          <w:p>
+            <w:pPr>
+              <w:spacing w:after="10" w:before="0"/>
+              <w:ind w:left="450" w:right="50" w:hanging="300"/>
+              <w:jc w:val="left"/>
+            </w:pPr>
+            <w:r>
+              <w:rPr>
+                <w:rFonts w:ascii="Arial"/>
+                <w:b w:val="false"/>
+                <w:strike w:val="false"/>
+                <w:sz w:val="16"/>
+              </w:rPr>
+              <w:t>It's not so bad.</w:t>
+            </w:r>
+          </w:p>
+        </w:tc>
+      </w:tr>
+    </w:tbl>
+    <w:tbl>
+      <w:tblPr>
+        <w:tblW w:w="0" w:type="auto"/>
+        <w:tblBorders>
+          <w:top w:val="single"/>
+          <w:left w:val="single"/>
+          <w:bottom w:val="single"/>
+          <w:right w:val="single"/>
+          <w:insideH w:val="single" w:sz="1" w:space="0" w:color="000000"/>
+          <w:insideV w:val="single"/>
+        </w:tblBorders>
+        <w:tblCellMar>
+          <w:top w:type="dxa" w:w="0"/>
+          <w:left w:type="dxa" w:w="0"/>
+          <w:bottom w:type="dxa" w:w="0"/>
+          <w:right w:type="dxa" w:w="0"/>
+        </w:tblCellMar>
+      </w:tblPr>
+      <w:tr>
+        <w:tc>
+          <w:tcPr>
+            <w:gridSpan w:val="4"/>
+          </w:tcPr>
+          <w:p>
+            <w:pPr>
+              <w:spacing w:before="70" w:after="100"/>
+              <w:ind w:left="20"/>
+              <w:jc w:val="left"/>
+            </w:pPr>
+            <w:r>
+              <w:rPr>
+                <w:rFonts w:ascii="Arial"/>
+                <w:b w:val="true"/>
+                <w:sz w:val="12"/>
+              </w:rPr>
+              <w:t>ADDITIONAL SAFETY FEATURES:</w:t>
+            </w:r>
+          </w:p>
+          <w:p>
+            <w:pPr>
+              <w:spacing w:after="10" w:before="0"/>
+              <w:ind w:left="350" w:right="50" w:hanging="300"/>
+              <w:jc w:val="left"/>
+            </w:pPr>
+            <w:r>
+              <w:rPr>
+                <w:rFonts w:ascii="Arial"/>
+                <w:b w:val="false"/>
+                <w:strike w:val="false"/>
+                <w:sz w:val="16"/>
+              </w:rPr>
+              <w:t>None.</w:t>
+            </w:r>
+          </w:p>
+        </w:tc>
+      </w:tr>
+    </w:tbl>
+    <w:tbl>
+      <w:tblPr>
+        <w:tblW w:w="0" w:type="auto"/>
+        <w:tblBorders>
+          <w:top w:val="single"/>
+          <w:left w:val="single"/>
+          <w:bottom w:val="single"/>
+          <w:right w:val="single"/>
+          <w:insideH w:val="single" w:sz="1" w:space="0" w:color="000000"/>
+          <w:insideV w:val="single"/>
+        </w:tblBorders>
+        <w:tblCellMar>
+          <w:top w:type="dxa" w:w="0"/>
+          <w:left w:type="dxa" w:w="0"/>
+          <w:bottom w:type="dxa" w:w="0"/>
+          <w:right w:type="dxa" w:w="0"/>
+        </w:tblCellMar>
+      </w:tblPr>
+      <w:tr>
+        <w:tc>
+          <w:tcPr>
+            <w:gridSpan w:val="4"/>
+          </w:tcPr>
+          <w:p>
+            <w:pPr>
+              <w:spacing w:before="70" w:after="100"/>
+              <w:ind w:left="20"/>
+              <w:jc w:val="left"/>
+            </w:pPr>
+            <w:r>
+              <w:rPr>
+                <w:rFonts w:ascii="Arial"/>
+                <w:b w:val="true"/>
+                <w:sz w:val="12"/>
+              </w:rPr>
+              <w:t xml:space="preserve">CONTROLS: </w:t>
+            </w:r>
+          </w:p>
+          <w:p>
+            <w:pPr>
+              <w:spacing w:after="10" w:before="0"/>
+              <w:ind w:left="350" w:right="50" w:hanging="300"/>
+              <w:jc w:val="left"/>
+            </w:pPr>
+            <w:r>
+              <w:rPr>
+                <w:rFonts w:ascii="Arial"/>
+                <w:b w:val="false"/>
+                <w:strike w:val="true"/>
+                <w:sz w:val="16"/>
+              </w:rPr>
+              <w:t>Control 4 (TRANSFER): MERV-PROP-04 – &lt;TBD&gt; , Control 42</w:t>
+            </w:r>
+          </w:p>
+        </w:tc>
+      </w:tr>
+    </w:tbl>
+    <w:tbl>
+      <w:tblPr>
+        <w:tblW w:w="0" w:type="auto"/>
+        <w:tblBorders>
+          <w:top w:val="single"/>
+          <w:left w:val="single"/>
+          <w:bottom w:val="single"/>
+          <w:right w:val="single"/>
+          <w:insideH w:val="single" w:sz="1" w:space="0" w:color="000000"/>
+          <w:insideV w:val="single"/>
+        </w:tblBorders>
+        <w:tblCellMar>
+          <w:top w:type="dxa" w:w="0"/>
+          <w:left w:type="dxa" w:w="0"/>
+          <w:bottom w:type="dxa" w:w="0"/>
+          <w:right w:type="dxa" w:w="0"/>
+        </w:tblCellMar>
+      </w:tblPr>
+      <w:tr>
+        <w:tc>
+          <w:tcPr>
+            <w:gridSpan w:val="4"/>
+          </w:tcPr>
+          <w:p>
+            <w:pPr>
+              <w:spacing w:before="70" w:after="100"/>
+              <w:ind w:left="20"/>
+              <w:jc w:val="left"/>
+            </w:pPr>
+            <w:r>
+              <w:rPr>
+                <w:rFonts w:ascii="Arial"/>
+                <w:b w:val="true"/>
+                <w:sz w:val="12"/>
+              </w:rPr>
+              <w:t xml:space="preserve">VERIFICATIONS: </w:t>
             </w:r>
           </w:p>
           <w:p>
@@ -1333,6 +1743,7 @@
               <w:rPr>
                 <w:rFonts w:ascii="Arial"/>
                 <w:b w:val="true"/>
+                <w:strike w:val="false"/>
                 <w:sz w:val="16"/>
               </w:rPr>
               <w:t>Verification 2 - &lt;STATUS TBD&gt;</w:t>
@@ -1348,6 +1759,7 @@
               <w:rPr>
                 <w:rFonts w:ascii="Arial"/>
                 <w:b w:val="false"/>
+                <w:strike w:val="false"/>
                 <w:sz w:val="16"/>
               </w:rPr>
               <w:t xml:space="preserve">Responsible party:  &lt;TBD&gt; , Estimated Completion Date:  &lt;TBD&gt; </w:t>
@@ -1363,6 +1775,7 @@
               <w:rPr>
                 <w:rFonts w:ascii="Arial"/>
                 <w:b w:val="false"/>
+                <w:strike w:val="false"/>
                 <w:sz w:val="16"/>
               </w:rPr>
               <w:t>Description: This second verification contains no verification data other than the description. It is associated with all the controls in the hazard though.</w:t>
@@ -1404,9 +1817,10 @@
               <w:rPr>
                 <w:rFonts w:ascii="Arial"/>
                 <w:b w:val="true"/>
-                <w:sz w:val="16"/>
-              </w:rPr>
-              <w:t>Cause 2 - Depleted propellants</w:t>
+                <w:strike w:val="false"/>
+                <w:sz w:val="16"/>
+              </w:rPr>
+              <w:t>Cause 3 - Loss of fuel and/or oxidizer supply</w:t>
             </w:r>
           </w:p>
         </w:tc>
@@ -1445,6 +1859,7 @@
               <w:rPr>
                 <w:rFonts w:ascii="Arial"/>
                 <w:b w:val="false"/>
+                <w:strike w:val="false"/>
                 <w:sz w:val="16"/>
               </w:rPr>
               <w:t>Risk Severity: I - Catastrophic</w:t>
@@ -1465,6 +1880,7 @@
               <w:rPr>
                 <w:rFonts w:ascii="Arial"/>
                 <w:b w:val="false"/>
+                <w:strike w:val="false"/>
                 <w:sz w:val="16"/>
               </w:rPr>
               <w:t>Risk Likelihood: C - Occassional</w:t>
@@ -1521,9 +1937,11 @@
               <w:rPr>
                 <w:rFonts w:ascii="Arial"/>
                 <w:b w:val="false"/>
-                <w:sz w:val="16"/>
-              </w:rPr>
-              <w:t>If propellants are depleted before MECO, cavitation of turbo pumps could occur if USE is not shutdown.</w:t>
+                <w:strike w:val="false"/>
+                <w:sz w:val="16"/>
+              </w:rPr>
+              <w:t>Total loss of fuel and/or oxidizer supply would be caused by a failed close prevalve during USE operation. This could be from failure of the prevalve or of the pneumatic system/command to the prevalve. A single dual coil pneumatic valve controls the pressure to both prevalves. If this pneumatic valve (HF/OF -1000) is inadvertently activated the prevalves will close.
+Should there be a total loss of the fuel or oxidizer supply from the Upper Stage to the J-2X during operation, this would unload the Fuel or Oxidizer Turbopump and the pump could experience rotor overspeed which may induce pump or turbine component failure (including component rotational burst), and possibly FTP/OTP structural disintegration. This structural disintegration will cause turbopump loss of function, generation of shrapnel, uncontained USE damage and possibly fire/explosion, leading to loss of mission, and/or a loss of crew/vehicle. In addition loss of fuel supply only would cause the USE gas generator to run LO2 rich.</w:t>
             </w:r>
           </w:p>
         </w:tc>
@@ -1577,9 +1995,10 @@
               <w:rPr>
                 <w:rFonts w:ascii="Arial"/>
                 <w:b w:val="false"/>
-                <w:sz w:val="16"/>
-              </w:rPr>
-              <w:t>It's not so bad.</w:t>
+                <w:strike w:val="false"/>
+                <w:sz w:val="16"/>
+              </w:rPr>
+              <w:t>end of the world.</w:t>
             </w:r>
           </w:p>
         </w:tc>
@@ -1633,9 +2052,10 @@
               <w:rPr>
                 <w:rFonts w:ascii="Arial"/>
                 <w:b w:val="false"/>
-                <w:sz w:val="16"/>
-              </w:rPr>
-              <w:t>None.</w:t>
+                <w:strike w:val="false"/>
+                <w:sz w:val="16"/>
+              </w:rPr>
+              <w:t>Analysis, simulation, and demonstration to 5 9's reliability, which doesn't make sense but whatever.</w:t>
             </w:r>
           </w:p>
         </w:tc>
@@ -1682,16 +2102,17 @@
           <w:p>
             <w:pPr>
               <w:spacing w:after="10" w:before="0"/>
-              <w:ind w:left="350" w:right="50" w:hanging="300"/>
-              <w:jc w:val="left"/>
-            </w:pPr>
-            <w:r>
-              <w:rPr>
-                <w:rFonts w:ascii="Arial"/>
-                <w:b w:val="false"/>
-                <w:sz w:val="16"/>
-              </w:rPr>
-              <w:t>Control 4 (TRANSFER): MERV-PROP-04 – &lt;TBD&gt; , Control 42</w:t>
+              <w:ind w:left="450" w:right="50" w:hanging="400"/>
+              <w:jc w:val="left"/>
+            </w:pPr>
+            <w:r>
+              <w:rPr>
+                <w:rFonts w:ascii="Arial"/>
+                <w:b w:val="false"/>
+                <w:strike w:val="false"/>
+                <w:sz w:val="16"/>
+              </w:rPr>
+              <w:t>None</w:t>
             </w:r>
           </w:p>
         </w:tc>
@@ -1737,6 +2158,558 @@
           </w:p>
           <w:p>
             <w:pPr>
+              <w:spacing w:after="10" w:before="50"/>
+              <w:ind w:left="450" w:right="50" w:hanging="400"/>
+              <w:jc w:val="left"/>
+            </w:pPr>
+            <w:r>
+              <w:rPr>
+                <w:rFonts w:ascii="Arial"/>
+                <w:b w:val="false"/>
+                <w:strike w:val="false"/>
+                <w:sz w:val="16"/>
+              </w:rPr>
+              <w:t>None</w:t>
+            </w:r>
+          </w:p>
+        </w:tc>
+      </w:tr>
+    </w:tbl>
+    <w:tbl>
+      <w:tblPr>
+        <w:tblW w:w="0" w:type="auto"/>
+        <w:tblBorders>
+          <w:top w:val="single"/>
+          <w:left w:val="single"/>
+          <w:bottom w:val="single"/>
+          <w:right w:val="single"/>
+          <w:insideH w:val="single" w:sz="1" w:space="0" w:color="000000"/>
+          <w:insideV w:val="single"/>
+        </w:tblBorders>
+        <w:tblCellMar>
+          <w:top w:type="dxa" w:w="0"/>
+          <w:left w:type="dxa" w:w="0"/>
+          <w:bottom w:type="dxa" w:w="0"/>
+          <w:right w:type="dxa" w:w="0"/>
+        </w:tblCellMar>
+      </w:tblPr>
+      <w:tr>
+        <w:tc>
+          <w:tcPr>
+            <w:gridSpan w:val="4"/>
+          </w:tcPr>
+          <w:p>
+            <w:pPr>
+              <w:spacing w:after="10" w:before="50"/>
+              <w:ind w:left="350" w:right="50" w:hanging="300"/>
+              <w:jc w:val="left"/>
+            </w:pPr>
+            <w:r>
+              <w:rPr>
+                <w:rFonts w:ascii="Arial"/>
+                <w:b w:val="true"/>
+                <w:strike w:val="true"/>
+                <w:sz w:val="16"/>
+              </w:rPr>
+              <w:t>Cause 4 (TRANSFER): MERV-PRESS-02 – Failure to Maintain Liquid Hydrogen Propellant Tank Pressure leads to USE operational failure</w:t>
+            </w:r>
+          </w:p>
+        </w:tc>
+      </w:tr>
+    </w:tbl>
+    <w:tbl>
+      <w:tblPr>
+        <w:tblW w:w="0" w:type="auto"/>
+        <w:tblBorders>
+          <w:top w:val="single"/>
+          <w:left w:val="single"/>
+          <w:bottom w:val="single"/>
+          <w:right w:val="single"/>
+          <w:insideH w:val="single" w:sz="1" w:space="0" w:color="000000"/>
+          <w:insideV w:val="single"/>
+        </w:tblBorders>
+        <w:tblCellMar>
+          <w:top w:type="dxa" w:w="0"/>
+          <w:left w:type="dxa" w:w="0"/>
+          <w:bottom w:type="dxa" w:w="0"/>
+          <w:right w:type="dxa" w:w="0"/>
+        </w:tblCellMar>
+      </w:tblPr>
+      <w:tr>
+        <w:tc>
+          <w:tcPr>
+            <w:gridSpan w:val="1"/>
+          </w:tcPr>
+          <w:p>
+            <w:pPr>
+              <w:spacing w:after="10" w:before="50"/>
+              <w:ind w:left="350" w:right="50" w:hanging="30"/>
+              <w:jc w:val="left"/>
+            </w:pPr>
+            <w:r>
+              <w:rPr>
+                <w:rFonts w:ascii="Arial"/>
+                <w:b w:val="false"/>
+                <w:strike w:val="false"/>
+                <w:sz w:val="16"/>
+              </w:rPr>
+              <w:t>Risk Severity: N/A</w:t>
+            </w:r>
+          </w:p>
+        </w:tc>
+        <w:tc>
+          <w:tcPr>
+            <w:gridSpan w:val="3"/>
+          </w:tcPr>
+          <w:p>
+            <w:pPr>
+              <w:spacing w:after="10" w:before="50"/>
+              <w:ind w:left="350" w:right="50" w:hanging="300"/>
+              <w:jc w:val="left"/>
+            </w:pPr>
+            <w:r>
+              <w:rPr>
+                <w:rFonts w:ascii="Arial"/>
+                <w:b w:val="false"/>
+                <w:strike w:val="false"/>
+                <w:sz w:val="16"/>
+              </w:rPr>
+              <w:t>Risk Likelihood: N/A</w:t>
+            </w:r>
+          </w:p>
+        </w:tc>
+      </w:tr>
+    </w:tbl>
+    <w:tbl>
+      <w:tblPr>
+        <w:tblW w:w="0" w:type="auto"/>
+        <w:tblBorders>
+          <w:top w:val="single"/>
+          <w:left w:val="single"/>
+          <w:bottom w:val="single"/>
+          <w:right w:val="single"/>
+          <w:insideH w:val="single" w:sz="1" w:space="0" w:color="000000"/>
+          <w:insideV w:val="single"/>
+        </w:tblBorders>
+        <w:tblCellMar>
+          <w:top w:type="dxa" w:w="0"/>
+          <w:left w:type="dxa" w:w="0"/>
+          <w:bottom w:type="dxa" w:w="0"/>
+          <w:right w:type="dxa" w:w="0"/>
+        </w:tblCellMar>
+      </w:tblPr>
+      <w:tr>
+        <w:tc>
+          <w:tcPr>
+            <w:gridSpan w:val="4"/>
+          </w:tcPr>
+          <w:p>
+            <w:pPr>
+              <w:spacing w:before="70" w:after="100"/>
+              <w:ind w:left="20"/>
+              <w:jc w:val="left"/>
+            </w:pPr>
+            <w:r>
+              <w:rPr>
+                <w:rFonts w:ascii="Arial"/>
+                <w:b w:val="true"/>
+                <w:sz w:val="12"/>
+              </w:rPr>
+              <w:t xml:space="preserve">TRANSFER REASON: </w:t>
+            </w:r>
+          </w:p>
+          <w:p>
+            <w:pPr>
+              <w:spacing w:after="10" w:before="0"/>
+              <w:ind w:left="450" w:right="50" w:hanging="300"/>
+              <w:jc w:val="left"/>
+            </w:pPr>
+            <w:r>
+              <w:rPr>
+                <w:rFonts w:ascii="Arial"/>
+                <w:b w:val="false"/>
+                <w:strike w:val="false"/>
+                <w:sz w:val="16"/>
+              </w:rPr>
+              <w:t>TRansferred to a relevant Hazard here</w:t>
+            </w:r>
+          </w:p>
+        </w:tc>
+      </w:tr>
+    </w:tbl>
+    <w:tbl>
+      <w:tblPr>
+        <w:tblW w:w="0" w:type="auto"/>
+        <w:tblBorders>
+          <w:top w:val="single"/>
+          <w:left w:val="single"/>
+          <w:bottom w:val="single"/>
+          <w:right w:val="single"/>
+          <w:insideH w:val="single" w:sz="1" w:space="0" w:color="000000"/>
+          <w:insideV w:val="single"/>
+        </w:tblBorders>
+        <w:tblCellMar>
+          <w:top w:type="dxa" w:w="0"/>
+          <w:left w:type="dxa" w:w="0"/>
+          <w:bottom w:type="dxa" w:w="0"/>
+          <w:right w:type="dxa" w:w="0"/>
+        </w:tblCellMar>
+      </w:tblPr>
+      <w:tr>
+        <w:tc>
+          <w:tcPr>
+            <w:gridSpan w:val="4"/>
+          </w:tcPr>
+          <w:p>
+            <w:pPr>
+              <w:spacing w:before="70" w:after="100"/>
+              <w:ind w:left="20"/>
+              <w:jc w:val="left"/>
+            </w:pPr>
+            <w:r>
+              <w:rPr>
+                <w:rFonts w:ascii="Arial"/>
+                <w:b w:val="true"/>
+                <w:sz w:val="12"/>
+              </w:rPr>
+              <w:t xml:space="preserve">CONTROLS: </w:t>
+            </w:r>
+          </w:p>
+          <w:p>
+            <w:pPr>
+              <w:spacing w:after="10" w:before="0"/>
+              <w:ind w:left="450" w:right="50" w:hanging="400"/>
+              <w:jc w:val="left"/>
+            </w:pPr>
+            <w:r>
+              <w:rPr>
+                <w:rFonts w:ascii="Arial"/>
+                <w:b w:val="false"/>
+                <w:strike w:val="false"/>
+                <w:sz w:val="16"/>
+              </w:rPr>
+              <w:t>None</w:t>
+            </w:r>
+          </w:p>
+        </w:tc>
+      </w:tr>
+    </w:tbl>
+    <w:tbl>
+      <w:tblPr>
+        <w:tblW w:w="0" w:type="auto"/>
+        <w:tblBorders>
+          <w:top w:val="single"/>
+          <w:left w:val="single"/>
+          <w:bottom w:val="single"/>
+          <w:right w:val="single"/>
+          <w:insideH w:val="single" w:sz="1" w:space="0" w:color="000000"/>
+          <w:insideV w:val="single"/>
+        </w:tblBorders>
+        <w:tblCellMar>
+          <w:top w:type="dxa" w:w="0"/>
+          <w:left w:type="dxa" w:w="0"/>
+          <w:bottom w:type="dxa" w:w="0"/>
+          <w:right w:type="dxa" w:w="0"/>
+        </w:tblCellMar>
+      </w:tblPr>
+      <w:tr>
+        <w:tc>
+          <w:tcPr>
+            <w:gridSpan w:val="4"/>
+          </w:tcPr>
+          <w:p>
+            <w:pPr>
+              <w:spacing w:before="70" w:after="100"/>
+              <w:ind w:left="20"/>
+              <w:jc w:val="left"/>
+            </w:pPr>
+            <w:r>
+              <w:rPr>
+                <w:rFonts w:ascii="Arial"/>
+                <w:b w:val="true"/>
+                <w:sz w:val="12"/>
+              </w:rPr>
+              <w:t xml:space="preserve">VERIFICATIONS: </w:t>
+            </w:r>
+          </w:p>
+          <w:p>
+            <w:pPr>
+              <w:spacing w:after="10" w:before="50"/>
+              <w:ind w:left="450" w:right="50" w:hanging="400"/>
+              <w:jc w:val="left"/>
+            </w:pPr>
+            <w:r>
+              <w:rPr>
+                <w:rFonts w:ascii="Arial"/>
+                <w:b w:val="false"/>
+                <w:strike w:val="false"/>
+                <w:sz w:val="16"/>
+              </w:rPr>
+              <w:t>None</w:t>
+            </w:r>
+          </w:p>
+        </w:tc>
+      </w:tr>
+    </w:tbl>
+    <w:tbl>
+      <w:tblPr>
+        <w:tblW w:w="0" w:type="auto"/>
+        <w:tblBorders>
+          <w:top w:val="single"/>
+          <w:left w:val="single"/>
+          <w:bottom w:val="single"/>
+          <w:right w:val="single"/>
+          <w:insideH w:val="single" w:sz="1" w:space="0" w:color="000000"/>
+          <w:insideV w:val="single"/>
+        </w:tblBorders>
+        <w:tblCellMar>
+          <w:top w:type="dxa" w:w="0"/>
+          <w:left w:type="dxa" w:w="0"/>
+          <w:bottom w:type="dxa" w:w="0"/>
+          <w:right w:type="dxa" w:w="0"/>
+        </w:tblCellMar>
+      </w:tblPr>
+      <w:tr>
+        <w:tc>
+          <w:tcPr>
+            <w:gridSpan w:val="4"/>
+          </w:tcPr>
+          <w:p>
+            <w:pPr>
+              <w:spacing w:after="10" w:before="50"/>
+              <w:ind w:left="350" w:right="50" w:hanging="300"/>
+              <w:jc w:val="left"/>
+            </w:pPr>
+            <w:r>
+              <w:rPr>
+                <w:rFonts w:ascii="Arial"/>
+                <w:b w:val="true"/>
+                <w:strike w:val="true"/>
+                <w:sz w:val="16"/>
+              </w:rPr>
+              <w:t>Cause 5 (TRANSFER): MERV-PROP-04, Cause 1 – POGO causes dynamic oscillations attaining a resonant frequency with other US components or USE</w:t>
+            </w:r>
+          </w:p>
+        </w:tc>
+      </w:tr>
+    </w:tbl>
+    <w:tbl>
+      <w:tblPr>
+        <w:tblW w:w="0" w:type="auto"/>
+        <w:tblBorders>
+          <w:top w:val="single"/>
+          <w:left w:val="single"/>
+          <w:bottom w:val="single"/>
+          <w:right w:val="single"/>
+          <w:insideH w:val="single" w:sz="1" w:space="0" w:color="000000"/>
+          <w:insideV w:val="single"/>
+        </w:tblBorders>
+        <w:tblCellMar>
+          <w:top w:type="dxa" w:w="0"/>
+          <w:left w:type="dxa" w:w="0"/>
+          <w:bottom w:type="dxa" w:w="0"/>
+          <w:right w:type="dxa" w:w="0"/>
+        </w:tblCellMar>
+      </w:tblPr>
+      <w:tr>
+        <w:tc>
+          <w:tcPr>
+            <w:gridSpan w:val="1"/>
+          </w:tcPr>
+          <w:p>
+            <w:pPr>
+              <w:spacing w:after="10" w:before="50"/>
+              <w:ind w:left="350" w:right="50" w:hanging="30"/>
+              <w:jc w:val="left"/>
+            </w:pPr>
+            <w:r>
+              <w:rPr>
+                <w:rFonts w:ascii="Arial"/>
+                <w:b w:val="false"/>
+                <w:strike w:val="false"/>
+                <w:sz w:val="16"/>
+              </w:rPr>
+              <w:t>Risk Severity: N/A</w:t>
+            </w:r>
+          </w:p>
+        </w:tc>
+        <w:tc>
+          <w:tcPr>
+            <w:gridSpan w:val="3"/>
+          </w:tcPr>
+          <w:p>
+            <w:pPr>
+              <w:spacing w:after="10" w:before="50"/>
+              <w:ind w:left="350" w:right="50" w:hanging="300"/>
+              <w:jc w:val="left"/>
+            </w:pPr>
+            <w:r>
+              <w:rPr>
+                <w:rFonts w:ascii="Arial"/>
+                <w:b w:val="false"/>
+                <w:strike w:val="false"/>
+                <w:sz w:val="16"/>
+              </w:rPr>
+              <w:t>Risk Likelihood: N/A</w:t>
+            </w:r>
+          </w:p>
+        </w:tc>
+      </w:tr>
+    </w:tbl>
+    <w:tbl>
+      <w:tblPr>
+        <w:tblW w:w="0" w:type="auto"/>
+        <w:tblBorders>
+          <w:top w:val="single"/>
+          <w:left w:val="single"/>
+          <w:bottom w:val="single"/>
+          <w:right w:val="single"/>
+          <w:insideH w:val="single" w:sz="1" w:space="0" w:color="000000"/>
+          <w:insideV w:val="single"/>
+        </w:tblBorders>
+        <w:tblCellMar>
+          <w:top w:type="dxa" w:w="0"/>
+          <w:left w:type="dxa" w:w="0"/>
+          <w:bottom w:type="dxa" w:w="0"/>
+          <w:right w:type="dxa" w:w="0"/>
+        </w:tblCellMar>
+      </w:tblPr>
+      <w:tr>
+        <w:tc>
+          <w:tcPr>
+            <w:gridSpan w:val="4"/>
+          </w:tcPr>
+          <w:p>
+            <w:pPr>
+              <w:spacing w:before="70" w:after="100"/>
+              <w:ind w:left="20"/>
+              <w:jc w:val="left"/>
+            </w:pPr>
+            <w:r>
+              <w:rPr>
+                <w:rFonts w:ascii="Arial"/>
+                <w:b w:val="true"/>
+                <w:sz w:val="12"/>
+              </w:rPr>
+              <w:t xml:space="preserve">TRANSFER REASON: </w:t>
+            </w:r>
+          </w:p>
+          <w:p>
+            <w:pPr>
+              <w:spacing w:after="10" w:before="0"/>
+              <w:ind w:left="450" w:right="50" w:hanging="300"/>
+              <w:jc w:val="left"/>
+            </w:pPr>
+            <w:r>
+              <w:rPr>
+                <w:rFonts w:ascii="Arial"/>
+                <w:b w:val="false"/>
+                <w:strike w:val="false"/>
+                <w:sz w:val="16"/>
+              </w:rPr>
+              <w:t>This cause is described in another hazard cause. Look it up.</w:t>
+            </w:r>
+          </w:p>
+        </w:tc>
+      </w:tr>
+    </w:tbl>
+    <w:tbl>
+      <w:tblPr>
+        <w:tblW w:w="0" w:type="auto"/>
+        <w:tblBorders>
+          <w:top w:val="single"/>
+          <w:left w:val="single"/>
+          <w:bottom w:val="single"/>
+          <w:right w:val="single"/>
+          <w:insideH w:val="single" w:sz="1" w:space="0" w:color="000000"/>
+          <w:insideV w:val="single"/>
+        </w:tblBorders>
+        <w:tblCellMar>
+          <w:top w:type="dxa" w:w="0"/>
+          <w:left w:type="dxa" w:w="0"/>
+          <w:bottom w:type="dxa" w:w="0"/>
+          <w:right w:type="dxa" w:w="0"/>
+        </w:tblCellMar>
+      </w:tblPr>
+      <w:tr>
+        <w:tc>
+          <w:tcPr>
+            <w:gridSpan w:val="4"/>
+          </w:tcPr>
+          <w:p>
+            <w:pPr>
+              <w:spacing w:before="70" w:after="100"/>
+              <w:ind w:left="20"/>
+              <w:jc w:val="left"/>
+            </w:pPr>
+            <w:r>
+              <w:rPr>
+                <w:rFonts w:ascii="Arial"/>
+                <w:b w:val="true"/>
+                <w:sz w:val="12"/>
+              </w:rPr>
+              <w:t xml:space="preserve">CONTROLS: </w:t>
+            </w:r>
+          </w:p>
+          <w:p>
+            <w:pPr>
+              <w:spacing w:after="10" w:before="0"/>
+              <w:ind w:left="350" w:right="50" w:hanging="300"/>
+              <w:jc w:val="left"/>
+            </w:pPr>
+            <w:r>
+              <w:rPr>
+                <w:rFonts w:ascii="Arial"/>
+                <w:b w:val="false"/>
+                <w:strike w:val="true"/>
+                <w:sz w:val="16"/>
+              </w:rPr>
+              <w:t>Control 4 (TRANSFER): MERV-PROP-04 – &lt;TBD&gt; , Control 42</w:t>
+            </w:r>
+          </w:p>
+        </w:tc>
+      </w:tr>
+    </w:tbl>
+    <w:tbl>
+      <w:tblPr>
+        <w:tblW w:w="0" w:type="auto"/>
+        <w:tblBorders>
+          <w:top w:val="single"/>
+          <w:left w:val="single"/>
+          <w:bottom w:val="single"/>
+          <w:right w:val="single"/>
+          <w:insideH w:val="single" w:sz="1" w:space="0" w:color="000000"/>
+          <w:insideV w:val="single"/>
+        </w:tblBorders>
+        <w:tblCellMar>
+          <w:top w:type="dxa" w:w="0"/>
+          <w:left w:type="dxa" w:w="0"/>
+          <w:bottom w:type="dxa" w:w="0"/>
+          <w:right w:type="dxa" w:w="0"/>
+        </w:tblCellMar>
+      </w:tblPr>
+      <w:tr>
+        <w:tc>
+          <w:tcPr>
+            <w:gridSpan w:val="4"/>
+          </w:tcPr>
+          <w:p>
+            <w:pPr>
+              <w:spacing w:before="70" w:after="100"/>
+              <w:ind w:left="20"/>
+              <w:jc w:val="left"/>
+            </w:pPr>
+            <w:r>
+              <w:rPr>
+                <w:rFonts w:ascii="Arial"/>
+                <w:b w:val="true"/>
+                <w:sz w:val="12"/>
+              </w:rPr>
+              <w:t xml:space="preserve">VERIFICATIONS: </w:t>
+            </w:r>
+          </w:p>
+          <w:p>
+            <w:pPr>
               <w:spacing w:after="10" w:before="150"/>
               <w:ind w:left="450" w:right="50" w:hanging="400"/>
               <w:jc w:val="left"/>
@@ -1745,9 +2718,10 @@
               <w:rPr>
                 <w:rFonts w:ascii="Arial"/>
                 <w:b w:val="true"/>
-                <w:sz w:val="16"/>
-              </w:rPr>
-              <w:t>Verification 1 (Simulation) - Open to Safety Tracking List</w:t>
+                <w:strike w:val="false"/>
+                <w:sz w:val="16"/>
+              </w:rPr>
+              <w:t>Verification 2 - &lt;STATUS TBD&gt;</w:t>
             </w:r>
           </w:p>
           <w:p>
@@ -1760,9 +2734,10 @@
               <w:rPr>
                 <w:rFonts w:ascii="Arial"/>
                 <w:b w:val="false"/>
-                <w:sz w:val="16"/>
-              </w:rPr>
-              <w:t>Responsible party: George Washington (george.washington@nasa.gov), Estimated Completion Date: July 3 2015</w:t>
+                <w:strike w:val="false"/>
+                <w:sz w:val="16"/>
+              </w:rPr>
+              <w:t xml:space="preserve">Responsible party:  &lt;TBD&gt; , Estimated Completion Date:  &lt;TBD&gt; </w:t>
             </w:r>
           </w:p>
           <w:p>
@@ -1775,1049 +2750,7 @@
               <w:rPr>
                 <w:rFonts w:ascii="Arial"/>
                 <w:b w:val="false"/>
-                <w:sz w:val="16"/>
-              </w:rPr>
-              <w:t>Description: Expansive Monte Carlo simulation of pressure distributions around rings 1, 2, and 5.</w:t>
-            </w:r>
-          </w:p>
-          <w:p>
-            <w:pPr>
-              <w:spacing w:after="10" w:before="150"/>
-              <w:ind w:left="450" w:right="50" w:hanging="400"/>
-              <w:jc w:val="left"/>
-            </w:pPr>
-            <w:r>
-              <w:rPr>
-                <w:rFonts w:ascii="Arial"/>
-                <w:b w:val="true"/>
-                <w:sz w:val="16"/>
-              </w:rPr>
-              <w:t>Verification 2 - &lt;STATUS TBD&gt;</w:t>
-            </w:r>
-          </w:p>
-          <w:p>
-            <w:pPr>
-              <w:spacing w:after="10" w:before="0"/>
-              <w:ind w:left="450" w:right="50" w:hanging="400"/>
-              <w:jc w:val="left"/>
-            </w:pPr>
-            <w:r>
-              <w:rPr>
-                <w:rFonts w:ascii="Arial"/>
-                <w:b w:val="false"/>
-                <w:sz w:val="16"/>
-              </w:rPr>
-              <w:t xml:space="preserve">Responsible party:  &lt;TBD&gt; , Estimated Completion Date:  &lt;TBD&gt; </w:t>
-            </w:r>
-          </w:p>
-          <w:p>
-            <w:pPr>
-              <w:spacing w:after="10" w:before="0"/>
-              <w:ind w:left="450" w:right="50" w:hanging="400"/>
-              <w:jc w:val="left"/>
-            </w:pPr>
-            <w:r>
-              <w:rPr>
-                <w:rFonts w:ascii="Arial"/>
-                <w:b w:val="false"/>
-                <w:sz w:val="16"/>
-              </w:rPr>
-              <w:t>Description: This second verification contains no verification data other than the description. It is associated with all the controls in the hazard though.</w:t>
-            </w:r>
-          </w:p>
-        </w:tc>
-      </w:tr>
-    </w:tbl>
-    <w:tbl>
-      <w:tblPr>
-        <w:tblW w:w="0" w:type="auto"/>
-        <w:tblBorders>
-          <w:top w:val="single"/>
-          <w:left w:val="single"/>
-          <w:bottom w:val="single"/>
-          <w:right w:val="single"/>
-          <w:insideH w:val="single" w:sz="1" w:space="0" w:color="000000"/>
-          <w:insideV w:val="single"/>
-        </w:tblBorders>
-        <w:tblCellMar>
-          <w:top w:type="dxa" w:w="0"/>
-          <w:left w:type="dxa" w:w="0"/>
-          <w:bottom w:type="dxa" w:w="0"/>
-          <w:right w:type="dxa" w:w="0"/>
-        </w:tblCellMar>
-      </w:tblPr>
-      <w:tr>
-        <w:tc>
-          <w:tcPr>
-            <w:gridSpan w:val="4"/>
-          </w:tcPr>
-          <w:p>
-            <w:pPr>
-              <w:spacing w:after="10" w:before="50"/>
-              <w:ind w:left="350" w:right="50" w:hanging="300"/>
-              <w:jc w:val="left"/>
-            </w:pPr>
-            <w:r>
-              <w:rPr>
-                <w:rFonts w:ascii="Arial"/>
-                <w:b w:val="true"/>
-                <w:sz w:val="16"/>
-              </w:rPr>
-              <w:t>Cause 3 - Loss of fuel and/or oxidizer supply</w:t>
-            </w:r>
-          </w:p>
-        </w:tc>
-      </w:tr>
-    </w:tbl>
-    <w:tbl>
-      <w:tblPr>
-        <w:tblW w:w="0" w:type="auto"/>
-        <w:tblBorders>
-          <w:top w:val="single"/>
-          <w:left w:val="single"/>
-          <w:bottom w:val="single"/>
-          <w:right w:val="single"/>
-          <w:insideH w:val="single" w:sz="1" w:space="0" w:color="000000"/>
-          <w:insideV w:val="single"/>
-        </w:tblBorders>
-        <w:tblCellMar>
-          <w:top w:type="dxa" w:w="0"/>
-          <w:left w:type="dxa" w:w="0"/>
-          <w:bottom w:type="dxa" w:w="0"/>
-          <w:right w:type="dxa" w:w="0"/>
-        </w:tblCellMar>
-      </w:tblPr>
-      <w:tr>
-        <w:tc>
-          <w:tcPr>
-            <w:gridSpan w:val="1"/>
-          </w:tcPr>
-          <w:p>
-            <w:pPr>
-              <w:spacing w:after="10" w:before="50"/>
-              <w:ind w:left="350" w:right="50" w:hanging="300"/>
-              <w:jc w:val="left"/>
-            </w:pPr>
-            <w:r>
-              <w:rPr>
-                <w:rFonts w:ascii="Arial"/>
-                <w:b w:val="false"/>
-                <w:sz w:val="16"/>
-              </w:rPr>
-              <w:t>Risk Severity: I - Catastrophic</w:t>
-            </w:r>
-          </w:p>
-        </w:tc>
-        <w:tc>
-          <w:tcPr>
-            <w:gridSpan w:val="3"/>
-          </w:tcPr>
-          <w:p>
-            <w:pPr>
-              <w:spacing w:after="10" w:before="50"/>
-              <w:ind w:left="350" w:right="50" w:hanging="300"/>
-              <w:jc w:val="left"/>
-            </w:pPr>
-            <w:r>
-              <w:rPr>
-                <w:rFonts w:ascii="Arial"/>
-                <w:b w:val="false"/>
-                <w:sz w:val="16"/>
-              </w:rPr>
-              <w:t>Risk Likelihood: C - Occassional</w:t>
-            </w:r>
-          </w:p>
-        </w:tc>
-      </w:tr>
-    </w:tbl>
-    <w:tbl>
-      <w:tblPr>
-        <w:tblW w:w="0" w:type="auto"/>
-        <w:tblBorders>
-          <w:top w:val="single"/>
-          <w:left w:val="single"/>
-          <w:bottom w:val="single"/>
-          <w:right w:val="single"/>
-          <w:insideH w:val="single" w:sz="1" w:space="0" w:color="000000"/>
-          <w:insideV w:val="single"/>
-        </w:tblBorders>
-        <w:tblCellMar>
-          <w:top w:type="dxa" w:w="0"/>
-          <w:left w:type="dxa" w:w="0"/>
-          <w:bottom w:type="dxa" w:w="0"/>
-          <w:right w:type="dxa" w:w="0"/>
-        </w:tblCellMar>
-      </w:tblPr>
-      <w:tr>
-        <w:tc>
-          <w:tcPr>
-            <w:gridSpan w:val="4"/>
-          </w:tcPr>
-          <w:p>
-            <w:pPr>
-              <w:spacing w:before="70" w:after="100"/>
-              <w:ind w:left="20"/>
-              <w:jc w:val="left"/>
-            </w:pPr>
-            <w:r>
-              <w:rPr>
-                <w:rFonts w:ascii="Arial"/>
-                <w:b w:val="true"/>
-                <w:sz w:val="12"/>
-              </w:rPr>
-              <w:t xml:space="preserve">CAUSE DESCRIPTION: </w:t>
-            </w:r>
-          </w:p>
-          <w:p>
-            <w:pPr>
-              <w:spacing w:after="10" w:before="0"/>
-              <w:ind w:left="350" w:right="50" w:hanging="300"/>
-              <w:jc w:val="left"/>
-            </w:pPr>
-            <w:r>
-              <w:rPr>
-                <w:rFonts w:ascii="Arial"/>
-                <w:b w:val="false"/>
-                <w:sz w:val="16"/>
-              </w:rPr>
-              <w:t>Total loss of fuel and/or oxidizer supply would be caused by a failed close prevalve during USE operation. This could be from failure of the prevalve or of the pneumatic system/command to the prevalve. A single dual coil pneumatic valve controls the pressure to both prevalves. If this pneumatic valve (HF/OF -1000) is inadvertently activated the prevalves will close.
-Should there be a total loss of the fuel or oxidizer supply from the Upper Stage to the J-2X during operation, this would unload the Fuel or Oxidizer Turbopump and the pump could experience rotor overspeed which may induce pump or turbine component failure (including component rotational burst), and possibly FTP/OTP structural disintegration. This structural disintegration will cause turbopump loss of function, generation of shrapnel, uncontained USE damage and possibly fire/explosion, leading to loss of mission, and/or a loss of crew/vehicle. In addition loss of fuel supply only would cause the USE gas generator to run LO2 rich.</w:t>
-            </w:r>
-          </w:p>
-        </w:tc>
-      </w:tr>
-    </w:tbl>
-    <w:tbl>
-      <w:tblPr>
-        <w:tblW w:w="0" w:type="auto"/>
-        <w:tblBorders>
-          <w:top w:val="single"/>
-          <w:left w:val="single"/>
-          <w:bottom w:val="single"/>
-          <w:right w:val="single"/>
-          <w:insideH w:val="single" w:sz="1" w:space="0" w:color="000000"/>
-          <w:insideV w:val="single"/>
-        </w:tblBorders>
-        <w:tblCellMar>
-          <w:top w:type="dxa" w:w="0"/>
-          <w:left w:type="dxa" w:w="0"/>
-          <w:bottom w:type="dxa" w:w="0"/>
-          <w:right w:type="dxa" w:w="0"/>
-        </w:tblCellMar>
-      </w:tblPr>
-      <w:tr>
-        <w:tc>
-          <w:tcPr>
-            <w:gridSpan w:val="4"/>
-          </w:tcPr>
-          <w:p>
-            <w:pPr>
-              <w:spacing w:before="70" w:after="100"/>
-              <w:ind w:left="20"/>
-              <w:jc w:val="left"/>
-            </w:pPr>
-            <w:r>
-              <w:rPr>
-                <w:rFonts w:ascii="Arial"/>
-                <w:b w:val="true"/>
-                <w:sz w:val="12"/>
-              </w:rPr>
-              <w:t xml:space="preserve">EFFECTS: </w:t>
-            </w:r>
-          </w:p>
-          <w:p>
-            <w:pPr>
-              <w:spacing w:after="10" w:before="0"/>
-              <w:ind w:left="450" w:right="50" w:hanging="300"/>
-              <w:jc w:val="left"/>
-            </w:pPr>
-            <w:r>
-              <w:rPr>
-                <w:rFonts w:ascii="Arial"/>
-                <w:b w:val="false"/>
-                <w:sz w:val="16"/>
-              </w:rPr>
-              <w:t>end of the world.</w:t>
-            </w:r>
-          </w:p>
-        </w:tc>
-      </w:tr>
-    </w:tbl>
-    <w:tbl>
-      <w:tblPr>
-        <w:tblW w:w="0" w:type="auto"/>
-        <w:tblBorders>
-          <w:top w:val="single"/>
-          <w:left w:val="single"/>
-          <w:bottom w:val="single"/>
-          <w:right w:val="single"/>
-          <w:insideH w:val="single" w:sz="1" w:space="0" w:color="000000"/>
-          <w:insideV w:val="single"/>
-        </w:tblBorders>
-        <w:tblCellMar>
-          <w:top w:type="dxa" w:w="0"/>
-          <w:left w:type="dxa" w:w="0"/>
-          <w:bottom w:type="dxa" w:w="0"/>
-          <w:right w:type="dxa" w:w="0"/>
-        </w:tblCellMar>
-      </w:tblPr>
-      <w:tr>
-        <w:tc>
-          <w:tcPr>
-            <w:gridSpan w:val="4"/>
-          </w:tcPr>
-          <w:p>
-            <w:pPr>
-              <w:spacing w:before="70" w:after="100"/>
-              <w:ind w:left="20"/>
-              <w:jc w:val="left"/>
-            </w:pPr>
-            <w:r>
-              <w:rPr>
-                <w:rFonts w:ascii="Arial"/>
-                <w:b w:val="true"/>
-                <w:sz w:val="12"/>
-              </w:rPr>
-              <w:t>ADDITIONAL SAFETY FEATURES:</w:t>
-            </w:r>
-          </w:p>
-          <w:p>
-            <w:pPr>
-              <w:spacing w:after="10" w:before="0"/>
-              <w:ind w:left="350" w:right="50" w:hanging="300"/>
-              <w:jc w:val="left"/>
-            </w:pPr>
-            <w:r>
-              <w:rPr>
-                <w:rFonts w:ascii="Arial"/>
-                <w:b w:val="false"/>
-                <w:sz w:val="16"/>
-              </w:rPr>
-              <w:t>Analysis, simulation, and demonstration to 5 9's reliability, which doesn't make sense but whatever.</w:t>
-            </w:r>
-          </w:p>
-        </w:tc>
-      </w:tr>
-    </w:tbl>
-    <w:tbl>
-      <w:tblPr>
-        <w:tblW w:w="0" w:type="auto"/>
-        <w:tblBorders>
-          <w:top w:val="single"/>
-          <w:left w:val="single"/>
-          <w:bottom w:val="single"/>
-          <w:right w:val="single"/>
-          <w:insideH w:val="single" w:sz="1" w:space="0" w:color="000000"/>
-          <w:insideV w:val="single"/>
-        </w:tblBorders>
-        <w:tblCellMar>
-          <w:top w:type="dxa" w:w="0"/>
-          <w:left w:type="dxa" w:w="0"/>
-          <w:bottom w:type="dxa" w:w="0"/>
-          <w:right w:type="dxa" w:w="0"/>
-        </w:tblCellMar>
-      </w:tblPr>
-      <w:tr>
-        <w:tc>
-          <w:tcPr>
-            <w:gridSpan w:val="4"/>
-          </w:tcPr>
-          <w:p>
-            <w:pPr>
-              <w:spacing w:before="70" w:after="100"/>
-              <w:ind w:left="20"/>
-              <w:jc w:val="left"/>
-            </w:pPr>
-            <w:r>
-              <w:rPr>
-                <w:rFonts w:ascii="Arial"/>
-                <w:b w:val="true"/>
-                <w:sz w:val="12"/>
-              </w:rPr>
-              <w:t xml:space="preserve">CONTROLS: </w:t>
-            </w:r>
-          </w:p>
-          <w:p>
-            <w:pPr>
-              <w:spacing w:after="10" w:before="0"/>
-              <w:ind w:left="450" w:right="50" w:hanging="400"/>
-              <w:jc w:val="left"/>
-            </w:pPr>
-            <w:r>
-              <w:rPr>
-                <w:rFonts w:ascii="Arial"/>
-                <w:b w:val="false"/>
-                <w:sz w:val="16"/>
-              </w:rPr>
-              <w:t>None</w:t>
-            </w:r>
-          </w:p>
-        </w:tc>
-      </w:tr>
-    </w:tbl>
-    <w:tbl>
-      <w:tblPr>
-        <w:tblW w:w="0" w:type="auto"/>
-        <w:tblBorders>
-          <w:top w:val="single"/>
-          <w:left w:val="single"/>
-          <w:bottom w:val="single"/>
-          <w:right w:val="single"/>
-          <w:insideH w:val="single" w:sz="1" w:space="0" w:color="000000"/>
-          <w:insideV w:val="single"/>
-        </w:tblBorders>
-        <w:tblCellMar>
-          <w:top w:type="dxa" w:w="0"/>
-          <w:left w:type="dxa" w:w="0"/>
-          <w:bottom w:type="dxa" w:w="0"/>
-          <w:right w:type="dxa" w:w="0"/>
-        </w:tblCellMar>
-      </w:tblPr>
-      <w:tr>
-        <w:tc>
-          <w:tcPr>
-            <w:gridSpan w:val="4"/>
-          </w:tcPr>
-          <w:p>
-            <w:pPr>
-              <w:spacing w:before="70" w:after="100"/>
-              <w:ind w:left="20"/>
-              <w:jc w:val="left"/>
-            </w:pPr>
-            <w:r>
-              <w:rPr>
-                <w:rFonts w:ascii="Arial"/>
-                <w:b w:val="true"/>
-                <w:sz w:val="12"/>
-              </w:rPr>
-              <w:t xml:space="preserve">VERIFICATIONS: </w:t>
-            </w:r>
-          </w:p>
-          <w:p>
-            <w:pPr>
-              <w:spacing w:after="10" w:before="50"/>
-              <w:ind w:left="450" w:right="50" w:hanging="400"/>
-              <w:jc w:val="left"/>
-            </w:pPr>
-            <w:r>
-              <w:rPr>
-                <w:rFonts w:ascii="Arial"/>
-                <w:b w:val="false"/>
-                <w:sz w:val="16"/>
-              </w:rPr>
-              <w:t>None</w:t>
-            </w:r>
-          </w:p>
-        </w:tc>
-      </w:tr>
-    </w:tbl>
-    <w:tbl>
-      <w:tblPr>
-        <w:tblW w:w="0" w:type="auto"/>
-        <w:tblBorders>
-          <w:top w:val="single"/>
-          <w:left w:val="single"/>
-          <w:bottom w:val="single"/>
-          <w:right w:val="single"/>
-          <w:insideH w:val="single" w:sz="1" w:space="0" w:color="000000"/>
-          <w:insideV w:val="single"/>
-        </w:tblBorders>
-        <w:tblCellMar>
-          <w:top w:type="dxa" w:w="0"/>
-          <w:left w:type="dxa" w:w="0"/>
-          <w:bottom w:type="dxa" w:w="0"/>
-          <w:right w:type="dxa" w:w="0"/>
-        </w:tblCellMar>
-      </w:tblPr>
-      <w:tr>
-        <w:tc>
-          <w:tcPr>
-            <w:gridSpan w:val="4"/>
-          </w:tcPr>
-          <w:p>
-            <w:pPr>
-              <w:spacing w:after="10" w:before="50"/>
-              <w:ind w:left="350" w:right="50" w:hanging="300"/>
-              <w:jc w:val="left"/>
-            </w:pPr>
-            <w:r>
-              <w:rPr>
-                <w:rFonts w:ascii="Arial"/>
-                <w:b w:val="true"/>
-                <w:sz w:val="16"/>
-              </w:rPr>
-              <w:t>Cause 4 (TRANSFER): MERV-PRESS-02 – Failure to Maintain Liquid Hydrogen Propellant Tank Pressure leads to USE operational failure</w:t>
-            </w:r>
-          </w:p>
-        </w:tc>
-      </w:tr>
-    </w:tbl>
-    <w:tbl>
-      <w:tblPr>
-        <w:tblW w:w="0" w:type="auto"/>
-        <w:tblBorders>
-          <w:top w:val="single"/>
-          <w:left w:val="single"/>
-          <w:bottom w:val="single"/>
-          <w:right w:val="single"/>
-          <w:insideH w:val="single" w:sz="1" w:space="0" w:color="000000"/>
-          <w:insideV w:val="single"/>
-        </w:tblBorders>
-        <w:tblCellMar>
-          <w:top w:type="dxa" w:w="0"/>
-          <w:left w:type="dxa" w:w="0"/>
-          <w:bottom w:type="dxa" w:w="0"/>
-          <w:right w:type="dxa" w:w="0"/>
-        </w:tblCellMar>
-      </w:tblPr>
-      <w:tr>
-        <w:tc>
-          <w:tcPr>
-            <w:gridSpan w:val="1"/>
-          </w:tcPr>
-          <w:p>
-            <w:pPr>
-              <w:spacing w:after="10" w:before="50"/>
-              <w:ind w:left="350" w:right="50" w:hanging="30"/>
-              <w:jc w:val="left"/>
-            </w:pPr>
-            <w:r>
-              <w:rPr>
-                <w:rFonts w:ascii="Arial"/>
-                <w:b w:val="false"/>
-                <w:sz w:val="16"/>
-              </w:rPr>
-              <w:t>Risk Severity: N/A</w:t>
-            </w:r>
-          </w:p>
-        </w:tc>
-        <w:tc>
-          <w:tcPr>
-            <w:gridSpan w:val="3"/>
-          </w:tcPr>
-          <w:p>
-            <w:pPr>
-              <w:spacing w:after="10" w:before="50"/>
-              <w:ind w:left="350" w:right="50" w:hanging="300"/>
-              <w:jc w:val="left"/>
-            </w:pPr>
-            <w:r>
-              <w:rPr>
-                <w:rFonts w:ascii="Arial"/>
-                <w:b w:val="false"/>
-                <w:sz w:val="16"/>
-              </w:rPr>
-              <w:t>Risk Likelihood: N/A</w:t>
-            </w:r>
-          </w:p>
-        </w:tc>
-      </w:tr>
-    </w:tbl>
-    <w:tbl>
-      <w:tblPr>
-        <w:tblW w:w="0" w:type="auto"/>
-        <w:tblBorders>
-          <w:top w:val="single"/>
-          <w:left w:val="single"/>
-          <w:bottom w:val="single"/>
-          <w:right w:val="single"/>
-          <w:insideH w:val="single" w:sz="1" w:space="0" w:color="000000"/>
-          <w:insideV w:val="single"/>
-        </w:tblBorders>
-        <w:tblCellMar>
-          <w:top w:type="dxa" w:w="0"/>
-          <w:left w:type="dxa" w:w="0"/>
-          <w:bottom w:type="dxa" w:w="0"/>
-          <w:right w:type="dxa" w:w="0"/>
-        </w:tblCellMar>
-      </w:tblPr>
-      <w:tr>
-        <w:tc>
-          <w:tcPr>
-            <w:gridSpan w:val="4"/>
-          </w:tcPr>
-          <w:p>
-            <w:pPr>
-              <w:spacing w:before="70" w:after="100"/>
-              <w:ind w:left="20"/>
-              <w:jc w:val="left"/>
-            </w:pPr>
-            <w:r>
-              <w:rPr>
-                <w:rFonts w:ascii="Arial"/>
-                <w:b w:val="true"/>
-                <w:sz w:val="12"/>
-              </w:rPr>
-              <w:t xml:space="preserve">TRANSFER REASON: </w:t>
-            </w:r>
-          </w:p>
-          <w:p>
-            <w:pPr>
-              <w:spacing w:after="10" w:before="0"/>
-              <w:ind w:left="450" w:right="50" w:hanging="300"/>
-              <w:jc w:val="left"/>
-            </w:pPr>
-            <w:r>
-              <w:rPr>
-                <w:rFonts w:ascii="Arial"/>
-                <w:b w:val="false"/>
-                <w:sz w:val="16"/>
-              </w:rPr>
-              <w:t>TRansferred to a relevant Hazard here</w:t>
-            </w:r>
-          </w:p>
-        </w:tc>
-      </w:tr>
-    </w:tbl>
-    <w:tbl>
-      <w:tblPr>
-        <w:tblW w:w="0" w:type="auto"/>
-        <w:tblBorders>
-          <w:top w:val="single"/>
-          <w:left w:val="single"/>
-          <w:bottom w:val="single"/>
-          <w:right w:val="single"/>
-          <w:insideH w:val="single" w:sz="1" w:space="0" w:color="000000"/>
-          <w:insideV w:val="single"/>
-        </w:tblBorders>
-        <w:tblCellMar>
-          <w:top w:type="dxa" w:w="0"/>
-          <w:left w:type="dxa" w:w="0"/>
-          <w:bottom w:type="dxa" w:w="0"/>
-          <w:right w:type="dxa" w:w="0"/>
-        </w:tblCellMar>
-      </w:tblPr>
-      <w:tr>
-        <w:tc>
-          <w:tcPr>
-            <w:gridSpan w:val="4"/>
-          </w:tcPr>
-          <w:p>
-            <w:pPr>
-              <w:spacing w:before="70" w:after="100"/>
-              <w:ind w:left="20"/>
-              <w:jc w:val="left"/>
-            </w:pPr>
-            <w:r>
-              <w:rPr>
-                <w:rFonts w:ascii="Arial"/>
-                <w:b w:val="true"/>
-                <w:sz w:val="12"/>
-              </w:rPr>
-              <w:t xml:space="preserve">CONTROLS: </w:t>
-            </w:r>
-          </w:p>
-          <w:p>
-            <w:pPr>
-              <w:spacing w:after="10" w:before="0"/>
-              <w:ind w:left="450" w:right="50" w:hanging="400"/>
-              <w:jc w:val="left"/>
-            </w:pPr>
-            <w:r>
-              <w:rPr>
-                <w:rFonts w:ascii="Arial"/>
-                <w:b w:val="false"/>
-                <w:sz w:val="16"/>
-              </w:rPr>
-              <w:t>None</w:t>
-            </w:r>
-          </w:p>
-        </w:tc>
-      </w:tr>
-    </w:tbl>
-    <w:tbl>
-      <w:tblPr>
-        <w:tblW w:w="0" w:type="auto"/>
-        <w:tblBorders>
-          <w:top w:val="single"/>
-          <w:left w:val="single"/>
-          <w:bottom w:val="single"/>
-          <w:right w:val="single"/>
-          <w:insideH w:val="single" w:sz="1" w:space="0" w:color="000000"/>
-          <w:insideV w:val="single"/>
-        </w:tblBorders>
-        <w:tblCellMar>
-          <w:top w:type="dxa" w:w="0"/>
-          <w:left w:type="dxa" w:w="0"/>
-          <w:bottom w:type="dxa" w:w="0"/>
-          <w:right w:type="dxa" w:w="0"/>
-        </w:tblCellMar>
-      </w:tblPr>
-      <w:tr>
-        <w:tc>
-          <w:tcPr>
-            <w:gridSpan w:val="4"/>
-          </w:tcPr>
-          <w:p>
-            <w:pPr>
-              <w:spacing w:before="70" w:after="100"/>
-              <w:ind w:left="20"/>
-              <w:jc w:val="left"/>
-            </w:pPr>
-            <w:r>
-              <w:rPr>
-                <w:rFonts w:ascii="Arial"/>
-                <w:b w:val="true"/>
-                <w:sz w:val="12"/>
-              </w:rPr>
-              <w:t xml:space="preserve">VERIFICATIONS: </w:t>
-            </w:r>
-          </w:p>
-          <w:p>
-            <w:pPr>
-              <w:spacing w:after="10" w:before="50"/>
-              <w:ind w:left="450" w:right="50" w:hanging="400"/>
-              <w:jc w:val="left"/>
-            </w:pPr>
-            <w:r>
-              <w:rPr>
-                <w:rFonts w:ascii="Arial"/>
-                <w:b w:val="false"/>
-                <w:sz w:val="16"/>
-              </w:rPr>
-              <w:t>None</w:t>
-            </w:r>
-          </w:p>
-        </w:tc>
-      </w:tr>
-    </w:tbl>
-    <w:tbl>
-      <w:tblPr>
-        <w:tblW w:w="0" w:type="auto"/>
-        <w:tblBorders>
-          <w:top w:val="single"/>
-          <w:left w:val="single"/>
-          <w:bottom w:val="single"/>
-          <w:right w:val="single"/>
-          <w:insideH w:val="single" w:sz="1" w:space="0" w:color="000000"/>
-          <w:insideV w:val="single"/>
-        </w:tblBorders>
-        <w:tblCellMar>
-          <w:top w:type="dxa" w:w="0"/>
-          <w:left w:type="dxa" w:w="0"/>
-          <w:bottom w:type="dxa" w:w="0"/>
-          <w:right w:type="dxa" w:w="0"/>
-        </w:tblCellMar>
-      </w:tblPr>
-      <w:tr>
-        <w:tc>
-          <w:tcPr>
-            <w:gridSpan w:val="4"/>
-          </w:tcPr>
-          <w:p>
-            <w:pPr>
-              <w:spacing w:after="10" w:before="50"/>
-              <w:ind w:left="350" w:right="50" w:hanging="300"/>
-              <w:jc w:val="left"/>
-            </w:pPr>
-            <w:r>
-              <w:rPr>
-                <w:rFonts w:ascii="Arial"/>
-                <w:b w:val="true"/>
-                <w:sz w:val="16"/>
-              </w:rPr>
-              <w:t>Cause 5 (TRANSFER): MERV-PROP-04, Cause 1 – POGO causes dynamic oscillations attaining a resonant frequency with other US components or USE</w:t>
-            </w:r>
-          </w:p>
-        </w:tc>
-      </w:tr>
-    </w:tbl>
-    <w:tbl>
-      <w:tblPr>
-        <w:tblW w:w="0" w:type="auto"/>
-        <w:tblBorders>
-          <w:top w:val="single"/>
-          <w:left w:val="single"/>
-          <w:bottom w:val="single"/>
-          <w:right w:val="single"/>
-          <w:insideH w:val="single" w:sz="1" w:space="0" w:color="000000"/>
-          <w:insideV w:val="single"/>
-        </w:tblBorders>
-        <w:tblCellMar>
-          <w:top w:type="dxa" w:w="0"/>
-          <w:left w:type="dxa" w:w="0"/>
-          <w:bottom w:type="dxa" w:w="0"/>
-          <w:right w:type="dxa" w:w="0"/>
-        </w:tblCellMar>
-      </w:tblPr>
-      <w:tr>
-        <w:tc>
-          <w:tcPr>
-            <w:gridSpan w:val="1"/>
-          </w:tcPr>
-          <w:p>
-            <w:pPr>
-              <w:spacing w:after="10" w:before="50"/>
-              <w:ind w:left="350" w:right="50" w:hanging="30"/>
-              <w:jc w:val="left"/>
-            </w:pPr>
-            <w:r>
-              <w:rPr>
-                <w:rFonts w:ascii="Arial"/>
-                <w:b w:val="false"/>
-                <w:sz w:val="16"/>
-              </w:rPr>
-              <w:t>Risk Severity: N/A</w:t>
-            </w:r>
-          </w:p>
-        </w:tc>
-        <w:tc>
-          <w:tcPr>
-            <w:gridSpan w:val="3"/>
-          </w:tcPr>
-          <w:p>
-            <w:pPr>
-              <w:spacing w:after="10" w:before="50"/>
-              <w:ind w:left="350" w:right="50" w:hanging="300"/>
-              <w:jc w:val="left"/>
-            </w:pPr>
-            <w:r>
-              <w:rPr>
-                <w:rFonts w:ascii="Arial"/>
-                <w:b w:val="false"/>
-                <w:sz w:val="16"/>
-              </w:rPr>
-              <w:t>Risk Likelihood: N/A</w:t>
-            </w:r>
-          </w:p>
-        </w:tc>
-      </w:tr>
-    </w:tbl>
-    <w:tbl>
-      <w:tblPr>
-        <w:tblW w:w="0" w:type="auto"/>
-        <w:tblBorders>
-          <w:top w:val="single"/>
-          <w:left w:val="single"/>
-          <w:bottom w:val="single"/>
-          <w:right w:val="single"/>
-          <w:insideH w:val="single" w:sz="1" w:space="0" w:color="000000"/>
-          <w:insideV w:val="single"/>
-        </w:tblBorders>
-        <w:tblCellMar>
-          <w:top w:type="dxa" w:w="0"/>
-          <w:left w:type="dxa" w:w="0"/>
-          <w:bottom w:type="dxa" w:w="0"/>
-          <w:right w:type="dxa" w:w="0"/>
-        </w:tblCellMar>
-      </w:tblPr>
-      <w:tr>
-        <w:tc>
-          <w:tcPr>
-            <w:gridSpan w:val="4"/>
-          </w:tcPr>
-          <w:p>
-            <w:pPr>
-              <w:spacing w:before="70" w:after="100"/>
-              <w:ind w:left="20"/>
-              <w:jc w:val="left"/>
-            </w:pPr>
-            <w:r>
-              <w:rPr>
-                <w:rFonts w:ascii="Arial"/>
-                <w:b w:val="true"/>
-                <w:sz w:val="12"/>
-              </w:rPr>
-              <w:t xml:space="preserve">TRANSFER REASON: </w:t>
-            </w:r>
-          </w:p>
-          <w:p>
-            <w:pPr>
-              <w:spacing w:after="10" w:before="0"/>
-              <w:ind w:left="450" w:right="50" w:hanging="300"/>
-              <w:jc w:val="left"/>
-            </w:pPr>
-            <w:r>
-              <w:rPr>
-                <w:rFonts w:ascii="Arial"/>
-                <w:b w:val="false"/>
-                <w:sz w:val="16"/>
-              </w:rPr>
-              <w:t>This cause is described in another hazard cause. Look it up.</w:t>
-            </w:r>
-          </w:p>
-        </w:tc>
-      </w:tr>
-    </w:tbl>
-    <w:tbl>
-      <w:tblPr>
-        <w:tblW w:w="0" w:type="auto"/>
-        <w:tblBorders>
-          <w:top w:val="single"/>
-          <w:left w:val="single"/>
-          <w:bottom w:val="single"/>
-          <w:right w:val="single"/>
-          <w:insideH w:val="single" w:sz="1" w:space="0" w:color="000000"/>
-          <w:insideV w:val="single"/>
-        </w:tblBorders>
-        <w:tblCellMar>
-          <w:top w:type="dxa" w:w="0"/>
-          <w:left w:type="dxa" w:w="0"/>
-          <w:bottom w:type="dxa" w:w="0"/>
-          <w:right w:type="dxa" w:w="0"/>
-        </w:tblCellMar>
-      </w:tblPr>
-      <w:tr>
-        <w:tc>
-          <w:tcPr>
-            <w:gridSpan w:val="4"/>
-          </w:tcPr>
-          <w:p>
-            <w:pPr>
-              <w:spacing w:before="70" w:after="100"/>
-              <w:ind w:left="20"/>
-              <w:jc w:val="left"/>
-            </w:pPr>
-            <w:r>
-              <w:rPr>
-                <w:rFonts w:ascii="Arial"/>
-                <w:b w:val="true"/>
-                <w:sz w:val="12"/>
-              </w:rPr>
-              <w:t xml:space="preserve">CONTROLS: </w:t>
-            </w:r>
-          </w:p>
-          <w:p>
-            <w:pPr>
-              <w:spacing w:after="10" w:before="0"/>
-              <w:ind w:left="350" w:right="50" w:hanging="300"/>
-              <w:jc w:val="left"/>
-            </w:pPr>
-            <w:r>
-              <w:rPr>
-                <w:rFonts w:ascii="Arial"/>
-                <w:b w:val="false"/>
-                <w:sz w:val="16"/>
-              </w:rPr>
-              <w:t>Control 4 (TRANSFER): MERV-PROP-04 – &lt;TBD&gt; , Control 42</w:t>
-            </w:r>
-          </w:p>
-        </w:tc>
-      </w:tr>
-    </w:tbl>
-    <w:tbl>
-      <w:tblPr>
-        <w:tblW w:w="0" w:type="auto"/>
-        <w:tblBorders>
-          <w:top w:val="single"/>
-          <w:left w:val="single"/>
-          <w:bottom w:val="single"/>
-          <w:right w:val="single"/>
-          <w:insideH w:val="single" w:sz="1" w:space="0" w:color="000000"/>
-          <w:insideV w:val="single"/>
-        </w:tblBorders>
-        <w:tblCellMar>
-          <w:top w:type="dxa" w:w="0"/>
-          <w:left w:type="dxa" w:w="0"/>
-          <w:bottom w:type="dxa" w:w="0"/>
-          <w:right w:type="dxa" w:w="0"/>
-        </w:tblCellMar>
-      </w:tblPr>
-      <w:tr>
-        <w:tc>
-          <w:tcPr>
-            <w:gridSpan w:val="4"/>
-          </w:tcPr>
-          <w:p>
-            <w:pPr>
-              <w:spacing w:before="70" w:after="100"/>
-              <w:ind w:left="20"/>
-              <w:jc w:val="left"/>
-            </w:pPr>
-            <w:r>
-              <w:rPr>
-                <w:rFonts w:ascii="Arial"/>
-                <w:b w:val="true"/>
-                <w:sz w:val="12"/>
-              </w:rPr>
-              <w:t xml:space="preserve">VERIFICATIONS: </w:t>
-            </w:r>
-          </w:p>
-          <w:p>
-            <w:pPr>
-              <w:spacing w:after="10" w:before="150"/>
-              <w:ind w:left="450" w:right="50" w:hanging="400"/>
-              <w:jc w:val="left"/>
-            </w:pPr>
-            <w:r>
-              <w:rPr>
-                <w:rFonts w:ascii="Arial"/>
-                <w:b w:val="true"/>
-                <w:sz w:val="16"/>
-              </w:rPr>
-              <w:t>Verification 1 (Simulation) - Open to Safety Tracking List</w:t>
-            </w:r>
-          </w:p>
-          <w:p>
-            <w:pPr>
-              <w:spacing w:after="10" w:before="0"/>
-              <w:ind w:left="450" w:right="50" w:hanging="400"/>
-              <w:jc w:val="left"/>
-            </w:pPr>
-            <w:r>
-              <w:rPr>
-                <w:rFonts w:ascii="Arial"/>
-                <w:b w:val="false"/>
-                <w:sz w:val="16"/>
-              </w:rPr>
-              <w:t>Responsible party: George Washington (george.washington@nasa.gov), Estimated Completion Date: July 3 2015</w:t>
-            </w:r>
-          </w:p>
-          <w:p>
-            <w:pPr>
-              <w:spacing w:after="10" w:before="0"/>
-              <w:ind w:left="450" w:right="50" w:hanging="400"/>
-              <w:jc w:val="left"/>
-            </w:pPr>
-            <w:r>
-              <w:rPr>
-                <w:rFonts w:ascii="Arial"/>
-                <w:b w:val="false"/>
-                <w:sz w:val="16"/>
-              </w:rPr>
-              <w:t>Description: Expansive Monte Carlo simulation of pressure distributions around rings 1, 2, and 5.</w:t>
-            </w:r>
-          </w:p>
-          <w:p>
-            <w:pPr>
-              <w:spacing w:after="10" w:before="150"/>
-              <w:ind w:left="450" w:right="50" w:hanging="400"/>
-              <w:jc w:val="left"/>
-            </w:pPr>
-            <w:r>
-              <w:rPr>
-                <w:rFonts w:ascii="Arial"/>
-                <w:b w:val="true"/>
-                <w:sz w:val="16"/>
-              </w:rPr>
-              <w:t>Verification 2 - &lt;STATUS TBD&gt;</w:t>
-            </w:r>
-          </w:p>
-          <w:p>
-            <w:pPr>
-              <w:spacing w:after="10" w:before="0"/>
-              <w:ind w:left="450" w:right="50" w:hanging="400"/>
-              <w:jc w:val="left"/>
-            </w:pPr>
-            <w:r>
-              <w:rPr>
-                <w:rFonts w:ascii="Arial"/>
-                <w:b w:val="false"/>
-                <w:sz w:val="16"/>
-              </w:rPr>
-              <w:t xml:space="preserve">Responsible party:  &lt;TBD&gt; , Estimated Completion Date:  &lt;TBD&gt; </w:t>
-            </w:r>
-          </w:p>
-          <w:p>
-            <w:pPr>
-              <w:spacing w:after="10" w:before="0"/>
-              <w:ind w:left="450" w:right="50" w:hanging="400"/>
-              <w:jc w:val="left"/>
-            </w:pPr>
-            <w:r>
-              <w:rPr>
-                <w:rFonts w:ascii="Arial"/>
-                <w:b w:val="false"/>
+                <w:strike w:val="false"/>
                 <w:sz w:val="16"/>
               </w:rPr>
               <w:t>Description: This second verification contains no verification data other than the description. It is associated with all the controls in the hazard though.</w:t>

</xml_diff>

<commit_message>
fixed typo in controls.js that made incorrect '-' icons appear after Close All operation. On deleting a cause/control/verification, the cookie needs to be modified to close the deleted item. Otherwise, the Expand All/Close All button will not work properly. Fixed issue #255
</commit_message>
<xml_diff>
--- a/hts/test_out/MERV-PROP-01.docx
+++ b/hts/test_out/MERV-PROP-01.docx
@@ -36,7 +36,6 @@
               <w:rPr>
                 <w:rFonts w:ascii="Arial"/>
                 <w:b w:val="true"/>
-                <w:strike w:val="false"/>
                 <w:sz w:val="28"/>
               </w:rPr>
               <w:t>NASA Expendable Launch Vehicle (ELV)</w:t>
@@ -52,7 +51,6 @@
               <w:rPr>
                 <w:rFonts w:ascii="Arial"/>
                 <w:b w:val="true"/>
-                <w:strike w:val="false"/>
                 <w:sz w:val="28"/>
               </w:rPr>
               <w:t>Payload Safety Hazard Report</w:t>
@@ -68,7 +66,6 @@
               <w:rPr>
                 <w:rFonts w:ascii="Arial"/>
                 <w:b w:val="false"/>
-                <w:strike w:val="false"/>
                 <w:sz w:val="16"/>
               </w:rPr>
               <w:t>(NPR 8715.7 and NASA-STD 8719.24)</w:t>
@@ -104,7 +101,6 @@
               <w:rPr>
                 <w:rFonts w:ascii="Arial"/>
                 <w:b w:val="true"/>
-                <w:strike w:val="false"/>
                 <w:sz w:val="20"/>
               </w:rPr>
               <w:t>MERV-PROP-01</w:t>
@@ -135,7 +131,6 @@
               <w:rPr>
                 <w:rFonts w:ascii="Arial"/>
                 <w:b w:val="false"/>
-                <w:strike w:val="false"/>
                 <w:sz w:val="16"/>
               </w:rPr>
               <w:t>07/28/2015</w:t>
@@ -196,7 +191,6 @@
               <w:rPr>
                 <w:rFonts w:ascii="Arial"/>
                 <w:b w:val="false"/>
-                <w:strike w:val="false"/>
                 <w:sz w:val="16"/>
               </w:rPr>
               <w:t>Project named AAAAA</w:t>
@@ -227,7 +221,6 @@
               <w:rPr>
                 <w:rFonts w:ascii="Arial"/>
                 <w:b w:val="false"/>
-                <w:strike w:val="false"/>
                 <w:sz w:val="16"/>
               </w:rPr>
               <w:t>Lucas Layman</w:t>
@@ -260,7 +253,6 @@
               <w:rPr>
                 <w:rFonts w:ascii="Arial"/>
                 <w:b w:val="false"/>
-                <w:strike w:val="false"/>
                 <w:sz w:val="16"/>
               </w:rPr>
               <w:t>☒		Phase I</w:t>
@@ -276,7 +268,6 @@
               <w:rPr>
                 <w:rFonts w:ascii="Arial"/>
                 <w:b w:val="false"/>
-                <w:strike w:val="false"/>
                 <w:sz w:val="16"/>
               </w:rPr>
               <w:t>☐		Phase II</w:t>
@@ -292,7 +283,6 @@
               <w:rPr>
                 <w:rFonts w:ascii="Arial"/>
                 <w:b w:val="false"/>
-                <w:strike w:val="false"/>
                 <w:sz w:val="16"/>
               </w:rPr>
               <w:t>☐		Phase III</w:t>
@@ -349,7 +339,6 @@
               <w:rPr>
                 <w:rFonts w:ascii="Arial"/>
                 <w:b w:val="false"/>
-                <w:strike w:val="false"/>
                 <w:sz w:val="16"/>
               </w:rPr>
               <w:t>Propulsion</w:t>
@@ -365,7 +354,6 @@
               <w:rPr>
                 <w:rFonts w:ascii="Arial"/>
                 <w:b w:val="false"/>
-                <w:strike w:val="false"/>
                 <w:sz w:val="16"/>
               </w:rPr>
               <w:t>Structure</w:t>
@@ -381,7 +369,6 @@
               <w:rPr>
                 <w:rFonts w:ascii="Arial"/>
                 <w:b w:val="false"/>
-                <w:strike w:val="false"/>
                 <w:sz w:val="16"/>
               </w:rPr>
               <w:t>Propellants</w:t>
@@ -414,7 +401,6 @@
               <w:rPr>
                 <w:rFonts w:ascii="Arial"/>
                 <w:b w:val="false"/>
-                <w:strike w:val="false"/>
                 <w:sz w:val="16"/>
               </w:rPr>
               <w:t>Fire/Explosion</w:t>
@@ -430,7 +416,6 @@
               <w:rPr>
                 <w:rFonts w:ascii="Arial"/>
                 <w:b w:val="false"/>
-                <w:strike w:val="false"/>
                 <w:sz w:val="16"/>
               </w:rPr>
               <w:t>Pressure</w:t>
@@ -463,7 +448,6 @@
               <w:rPr>
                 <w:rFonts w:ascii="Arial"/>
                 <w:b w:val="false"/>
-                <w:strike w:val="false"/>
                 <w:sz w:val="16"/>
               </w:rPr>
               <w:t>07/28/2015</w:t>
@@ -520,7 +504,6 @@
               <w:rPr>
                 <w:rFonts w:ascii="Arial"/>
                 <w:b w:val="false"/>
-                <w:strike w:val="false"/>
                 <w:sz w:val="16"/>
               </w:rPr>
               <w:t>N/A</w:t>
@@ -669,7 +652,6 @@
               <w:rPr>
                 <w:rFonts w:ascii="Arial"/>
                 <w:b w:val="false"/>
-                <w:strike w:val="false"/>
                 <w:sz w:val="16"/>
               </w:rPr>
               <w:t>Failures of Upper Stage during USE operations that lead to USE Cavitation/Fire/Explosion</w:t>
@@ -732,7 +714,6 @@
               <w:rPr>
                 <w:rFonts w:ascii="Arial"/>
                 <w:b w:val="false"/>
-                <w:strike w:val="false"/>
                 <w:sz w:val="16"/>
               </w:rPr>
               <w:t>The Upper Stage is responsible for supply of propellants (LH2 and LO2) to the USE during operation. Failures after USE start that result in a decrease or termination of flow to the USE will cause USE turbopump over speed/cavitation/damage leading to an explosion. If Upper Stage fails to command USE shutdown, propellant depletion could occur also leading to cavitation. A decrease in Net Positive Suction Pressure (NPSP) or blockage in the feedlines could decrease flow and inadvertent closure of the prevalve would terminate flow. Ingestion of ullage gas in the feed line will also cause turbopump cavitation. Ullage gas could be ingested if a vortex forms or propellant is depleted. Contaminates that enter the USE inlet could cause significant damage.</w:t>
@@ -789,7 +770,6 @@
               <w:rPr>
                 <w:rFonts w:ascii="Arial"/>
                 <w:b w:val="false"/>
-                <w:strike w:val="false"/>
                 <w:sz w:val="16"/>
               </w:rPr>
               <w:t>Cause 1 – Improper feed system design leads to incorrect pressures or temperatures during USE run</w:t>
@@ -805,7 +785,6 @@
               <w:rPr>
                 <w:rFonts w:ascii="Arial"/>
                 <w:b w:val="false"/>
-                <w:strike w:val="false"/>
                 <w:sz w:val="16"/>
               </w:rPr>
               <w:t>Cause 2 – Depleted propellants</w:t>
@@ -821,7 +800,6 @@
               <w:rPr>
                 <w:rFonts w:ascii="Arial"/>
                 <w:b w:val="false"/>
-                <w:strike w:val="false"/>
                 <w:sz w:val="16"/>
               </w:rPr>
               <w:t>Cause 3 – Loss of fuel and/or oxidizer supply</w:t>
@@ -837,7 +815,6 @@
               <w:rPr>
                 <w:rFonts w:ascii="Arial"/>
                 <w:b w:val="false"/>
-                <w:strike w:val="true"/>
                 <w:sz w:val="16"/>
               </w:rPr>
               <w:t>Cause 4 (TRANSFER): MERV-PRESS-02 – Failure to Maintain Liquid Hydrogen Propellant Tank Pressure leads to USE operational failure</w:t>
@@ -853,7 +830,6 @@
               <w:rPr>
                 <w:rFonts w:ascii="Arial"/>
                 <w:b w:val="false"/>
-                <w:strike w:val="true"/>
                 <w:sz w:val="16"/>
               </w:rPr>
               <w:t>Cause 5 (TRANSFER): MERV-PROP-04, Cause 1 – POGO causes dynamic oscillations attaining a resonant frequency with other US components or USE</w:t>
@@ -869,7 +845,6 @@
               <w:rPr>
                 <w:rFonts w:ascii="Arial"/>
                 <w:b w:val="false"/>
-                <w:strike w:val="false"/>
                 <w:sz w:val="16"/>
               </w:rPr>
               <w:t>Cause 6 – Excessive POGO creates surges</w:t>
@@ -957,7 +932,6 @@
               <w:rPr>
                 <w:rFonts w:ascii="Arial"/>
                 <w:b w:val="true"/>
-                <w:strike w:val="false"/>
                 <w:sz w:val="16"/>
               </w:rPr>
               <w:t>Cause 1 - Improper feed system design leads to incorrect pressures or temperatures during USE run</w:t>
@@ -999,7 +973,6 @@
               <w:rPr>
                 <w:rFonts w:ascii="Arial"/>
                 <w:b w:val="false"/>
-                <w:strike w:val="false"/>
                 <w:sz w:val="16"/>
               </w:rPr>
               <w:t>Risk Severity: I - Catastrophic</w:t>
@@ -1020,7 +993,6 @@
               <w:rPr>
                 <w:rFonts w:ascii="Arial"/>
                 <w:b w:val="false"/>
-                <w:strike w:val="false"/>
                 <w:sz w:val="16"/>
               </w:rPr>
               <w:t>Risk Likelihood: C - Occassional</w:t>
@@ -1077,7 +1049,6 @@
               <w:rPr>
                 <w:rFonts w:ascii="Arial"/>
                 <w:b w:val="false"/>
-                <w:strike w:val="false"/>
                 <w:sz w:val="16"/>
               </w:rPr>
               <w:t>The Upper Stage feed system must be designed in order to provide correct propellant interface parameters to the USE for operation. Any errors in the design that cause these parameters to be violated could result in USE failures including cavitation/fire/ explosion.</w:t>
@@ -1134,7 +1105,6 @@
               <w:rPr>
                 <w:rFonts w:ascii="Arial"/>
                 <w:b w:val="false"/>
-                <w:strike w:val="false"/>
                 <w:sz w:val="16"/>
               </w:rPr>
               <w:t>Really terrible, horrible things happen.</w:t>
@@ -1191,7 +1161,6 @@
               <w:rPr>
                 <w:rFonts w:ascii="Arial"/>
                 <w:b w:val="false"/>
-                <w:strike w:val="false"/>
                 <w:sz w:val="16"/>
               </w:rPr>
               <w:t>We will do extreme inspections on the feed.</w:t>
@@ -1248,7 +1217,6 @@
               <w:rPr>
                 <w:rFonts w:ascii="Arial"/>
                 <w:b w:val="false"/>
-                <w:strike w:val="false"/>
                 <w:sz w:val="16"/>
               </w:rPr>
               <w:t>Control 1 (Design) - Numerous safety valves conforming to NASA-5713 will be in place around the tank.</w:t>
@@ -1264,7 +1232,6 @@
               <w:rPr>
                 <w:rFonts w:ascii="Arial"/>
                 <w:b w:val="false"/>
-                <w:strike w:val="true"/>
                 <w:sz w:val="16"/>
               </w:rPr>
               <w:t>Control 3 (TRANSFER): MERV-PROP-04, Cause 1 – POGO causes dynamic oscillations attaining a resonant frequency with other US components or USE</w:t>
@@ -1321,7 +1288,6 @@
               <w:rPr>
                 <w:rFonts w:ascii="Arial"/>
                 <w:b w:val="true"/>
-                <w:strike w:val="false"/>
                 <w:sz w:val="16"/>
               </w:rPr>
               <w:t>Verification 2 - &lt;STATUS TBD&gt;</w:t>
@@ -1337,7 +1303,6 @@
               <w:rPr>
                 <w:rFonts w:ascii="Arial"/>
                 <w:b w:val="false"/>
-                <w:strike w:val="false"/>
                 <w:sz w:val="16"/>
               </w:rPr>
               <w:t xml:space="preserve">Responsible party:  &lt;TBD&gt; , Estimated Completion Date:  &lt;TBD&gt; </w:t>
@@ -1353,7 +1318,6 @@
               <w:rPr>
                 <w:rFonts w:ascii="Arial"/>
                 <w:b w:val="false"/>
-                <w:strike w:val="false"/>
                 <w:sz w:val="16"/>
               </w:rPr>
               <w:t>Description: This second verification contains no verification data other than the description. It is associated with all the controls in the hazard though.</w:t>
@@ -1395,7 +1359,6 @@
               <w:rPr>
                 <w:rFonts w:ascii="Arial"/>
                 <w:b w:val="true"/>
-                <w:strike w:val="false"/>
                 <w:sz w:val="16"/>
               </w:rPr>
               <w:t>Cause 2 - Depleted propellants</w:t>
@@ -1437,7 +1400,6 @@
               <w:rPr>
                 <w:rFonts w:ascii="Arial"/>
                 <w:b w:val="false"/>
-                <w:strike w:val="false"/>
                 <w:sz w:val="16"/>
               </w:rPr>
               <w:t>Risk Severity: I - Catastrophic</w:t>
@@ -1458,7 +1420,6 @@
               <w:rPr>
                 <w:rFonts w:ascii="Arial"/>
                 <w:b w:val="false"/>
-                <w:strike w:val="false"/>
                 <w:sz w:val="16"/>
               </w:rPr>
               <w:t>Risk Likelihood: C - Occassional</w:t>
@@ -1515,7 +1476,6 @@
               <w:rPr>
                 <w:rFonts w:ascii="Arial"/>
                 <w:b w:val="false"/>
-                <w:strike w:val="false"/>
                 <w:sz w:val="16"/>
               </w:rPr>
               <w:t>If propellants are depleted before MECO, cavitation of turbo pumps could occur if USE is not shutdown.</w:t>
@@ -1572,7 +1532,6 @@
               <w:rPr>
                 <w:rFonts w:ascii="Arial"/>
                 <w:b w:val="false"/>
-                <w:strike w:val="false"/>
                 <w:sz w:val="16"/>
               </w:rPr>
               <w:t>It's not so bad.</w:t>
@@ -1629,7 +1588,6 @@
               <w:rPr>
                 <w:rFonts w:ascii="Arial"/>
                 <w:b w:val="false"/>
-                <w:strike w:val="false"/>
                 <w:sz w:val="16"/>
               </w:rPr>
               <w:t>None.</w:t>
@@ -1686,7 +1644,6 @@
               <w:rPr>
                 <w:rFonts w:ascii="Arial"/>
                 <w:b w:val="false"/>
-                <w:strike w:val="true"/>
                 <w:sz w:val="16"/>
               </w:rPr>
               <w:t>Control 4 (TRANSFER): MERV-PROP-04 – &lt;TBD&gt; , Control 42</w:t>
@@ -1743,7 +1700,6 @@
               <w:rPr>
                 <w:rFonts w:ascii="Arial"/>
                 <w:b w:val="true"/>
-                <w:strike w:val="false"/>
                 <w:sz w:val="16"/>
               </w:rPr>
               <w:t>Verification 2 - &lt;STATUS TBD&gt;</w:t>
@@ -1759,7 +1715,6 @@
               <w:rPr>
                 <w:rFonts w:ascii="Arial"/>
                 <w:b w:val="false"/>
-                <w:strike w:val="false"/>
                 <w:sz w:val="16"/>
               </w:rPr>
               <w:t xml:space="preserve">Responsible party:  &lt;TBD&gt; , Estimated Completion Date:  &lt;TBD&gt; </w:t>
@@ -1775,7 +1730,6 @@
               <w:rPr>
                 <w:rFonts w:ascii="Arial"/>
                 <w:b w:val="false"/>
-                <w:strike w:val="false"/>
                 <w:sz w:val="16"/>
               </w:rPr>
               <w:t>Description: This second verification contains no verification data other than the description. It is associated with all the controls in the hazard though.</w:t>
@@ -1817,7 +1771,6 @@
               <w:rPr>
                 <w:rFonts w:ascii="Arial"/>
                 <w:b w:val="true"/>
-                <w:strike w:val="false"/>
                 <w:sz w:val="16"/>
               </w:rPr>
               <w:t>Cause 3 - Loss of fuel and/or oxidizer supply</w:t>
@@ -1859,7 +1812,6 @@
               <w:rPr>
                 <w:rFonts w:ascii="Arial"/>
                 <w:b w:val="false"/>
-                <w:strike w:val="false"/>
                 <w:sz w:val="16"/>
               </w:rPr>
               <w:t>Risk Severity: I - Catastrophic</w:t>
@@ -1880,7 +1832,6 @@
               <w:rPr>
                 <w:rFonts w:ascii="Arial"/>
                 <w:b w:val="false"/>
-                <w:strike w:val="false"/>
                 <w:sz w:val="16"/>
               </w:rPr>
               <w:t>Risk Likelihood: C - Occassional</w:t>
@@ -1937,7 +1888,6 @@
               <w:rPr>
                 <w:rFonts w:ascii="Arial"/>
                 <w:b w:val="false"/>
-                <w:strike w:val="false"/>
                 <w:sz w:val="16"/>
               </w:rPr>
               <w:t>Total loss of fuel and/or oxidizer supply would be caused by a failed close prevalve during USE operation. This could be from failure of the prevalve or of the pneumatic system/command to the prevalve. A single dual coil pneumatic valve controls the pressure to both prevalves. If this pneumatic valve (HF/OF -1000) is inadvertently activated the prevalves will close.
@@ -1995,7 +1945,6 @@
               <w:rPr>
                 <w:rFonts w:ascii="Arial"/>
                 <w:b w:val="false"/>
-                <w:strike w:val="false"/>
                 <w:sz w:val="16"/>
               </w:rPr>
               <w:t>end of the world.</w:t>
@@ -2052,7 +2001,6 @@
               <w:rPr>
                 <w:rFonts w:ascii="Arial"/>
                 <w:b w:val="false"/>
-                <w:strike w:val="false"/>
                 <w:sz w:val="16"/>
               </w:rPr>
               <w:t>Analysis, simulation, and demonstration to 5 9's reliability, which doesn't make sense but whatever.</w:t>
@@ -2109,7 +2057,6 @@
               <w:rPr>
                 <w:rFonts w:ascii="Arial"/>
                 <w:b w:val="false"/>
-                <w:strike w:val="false"/>
                 <w:sz w:val="16"/>
               </w:rPr>
               <w:t>None</w:t>
@@ -2166,7 +2113,6 @@
               <w:rPr>
                 <w:rFonts w:ascii="Arial"/>
                 <w:b w:val="false"/>
-                <w:strike w:val="false"/>
                 <w:sz w:val="16"/>
               </w:rPr>
               <w:t>None</w:t>
@@ -2208,7 +2154,6 @@
               <w:rPr>
                 <w:rFonts w:ascii="Arial"/>
                 <w:b w:val="true"/>
-                <w:strike w:val="true"/>
                 <w:sz w:val="16"/>
               </w:rPr>
               <w:t>Cause 4 (TRANSFER): MERV-PRESS-02 – Failure to Maintain Liquid Hydrogen Propellant Tank Pressure leads to USE operational failure</w:t>
@@ -2250,7 +2195,6 @@
               <w:rPr>
                 <w:rFonts w:ascii="Arial"/>
                 <w:b w:val="false"/>
-                <w:strike w:val="false"/>
                 <w:sz w:val="16"/>
               </w:rPr>
               <w:t>Risk Severity: N/A</w:t>
@@ -2271,7 +2215,6 @@
               <w:rPr>
                 <w:rFonts w:ascii="Arial"/>
                 <w:b w:val="false"/>
-                <w:strike w:val="false"/>
                 <w:sz w:val="16"/>
               </w:rPr>
               <w:t>Risk Likelihood: N/A</w:t>
@@ -2328,7 +2271,6 @@
               <w:rPr>
                 <w:rFonts w:ascii="Arial"/>
                 <w:b w:val="false"/>
-                <w:strike w:val="false"/>
                 <w:sz w:val="16"/>
               </w:rPr>
               <w:t>TRansferred to a relevant Hazard here</w:t>
@@ -2385,7 +2327,6 @@
               <w:rPr>
                 <w:rFonts w:ascii="Arial"/>
                 <w:b w:val="false"/>
-                <w:strike w:val="false"/>
                 <w:sz w:val="16"/>
               </w:rPr>
               <w:t>None</w:t>
@@ -2442,7 +2383,6 @@
               <w:rPr>
                 <w:rFonts w:ascii="Arial"/>
                 <w:b w:val="false"/>
-                <w:strike w:val="false"/>
                 <w:sz w:val="16"/>
               </w:rPr>
               <w:t>None</w:t>
@@ -2484,7 +2424,6 @@
               <w:rPr>
                 <w:rFonts w:ascii="Arial"/>
                 <w:b w:val="true"/>
-                <w:strike w:val="true"/>
                 <w:sz w:val="16"/>
               </w:rPr>
               <w:t>Cause 5 (TRANSFER): MERV-PROP-04, Cause 1 – POGO causes dynamic oscillations attaining a resonant frequency with other US components or USE</w:t>
@@ -2526,7 +2465,6 @@
               <w:rPr>
                 <w:rFonts w:ascii="Arial"/>
                 <w:b w:val="false"/>
-                <w:strike w:val="false"/>
                 <w:sz w:val="16"/>
               </w:rPr>
               <w:t>Risk Severity: N/A</w:t>
@@ -2547,7 +2485,6 @@
               <w:rPr>
                 <w:rFonts w:ascii="Arial"/>
                 <w:b w:val="false"/>
-                <w:strike w:val="false"/>
                 <w:sz w:val="16"/>
               </w:rPr>
               <w:t>Risk Likelihood: N/A</w:t>
@@ -2604,7 +2541,6 @@
               <w:rPr>
                 <w:rFonts w:ascii="Arial"/>
                 <w:b w:val="false"/>
-                <w:strike w:val="false"/>
                 <w:sz w:val="16"/>
               </w:rPr>
               <w:t>This cause is described in another hazard cause. Look it up.</w:t>
@@ -2661,7 +2597,6 @@
               <w:rPr>
                 <w:rFonts w:ascii="Arial"/>
                 <w:b w:val="false"/>
-                <w:strike w:val="true"/>
                 <w:sz w:val="16"/>
               </w:rPr>
               <w:t>Control 4 (TRANSFER): MERV-PROP-04 – &lt;TBD&gt; , Control 42</w:t>
@@ -2718,7 +2653,6 @@
               <w:rPr>
                 <w:rFonts w:ascii="Arial"/>
                 <w:b w:val="true"/>
-                <w:strike w:val="false"/>
                 <w:sz w:val="16"/>
               </w:rPr>
               <w:t>Verification 2 - &lt;STATUS TBD&gt;</w:t>
@@ -2734,7 +2668,6 @@
               <w:rPr>
                 <w:rFonts w:ascii="Arial"/>
                 <w:b w:val="false"/>
-                <w:strike w:val="false"/>
                 <w:sz w:val="16"/>
               </w:rPr>
               <w:t xml:space="preserve">Responsible party:  &lt;TBD&gt; , Estimated Completion Date:  &lt;TBD&gt; </w:t>
@@ -2750,7 +2683,6 @@
               <w:rPr>
                 <w:rFonts w:ascii="Arial"/>
                 <w:b w:val="false"/>
-                <w:strike w:val="false"/>
                 <w:sz w:val="16"/>
               </w:rPr>
               <w:t>Description: This second verification contains no verification data other than the description. It is associated with all the controls in the hazard though.</w:t>

</xml_diff>

<commit_message>
Changed Permissions calls to be Jira 6.1.x compatible. Compiled against 6.1.9
</commit_message>
<xml_diff>
--- a/hts/test_out/MERV-PROP-01.docx
+++ b/hts/test_out/MERV-PROP-01.docx
@@ -133,7 +133,7 @@
                 <w:b w:val="false"/>
                 <w:sz w:val="16"/>
               </w:rPr>
-              <w:t>07/28/2015</w:t>
+              <w:t>07/29/2015</w:t>
             </w:r>
           </w:p>
         </w:tc>
@@ -450,7 +450,7 @@
                 <w:b w:val="false"/>
                 <w:sz w:val="16"/>
               </w:rPr>
-              <w:t>07/28/2015</w:t>
+              <w:t>07/29/2015</w:t>
             </w:r>
           </w:p>
         </w:tc>

</xml_diff>

<commit_message>
changed compiled version to 6.1.7
</commit_message>
<xml_diff>
--- a/hts/test_out/MERV-PROP-01.docx
+++ b/hts/test_out/MERV-PROP-01.docx
@@ -133,7 +133,7 @@
                 <w:b w:val="false"/>
                 <w:sz w:val="16"/>
               </w:rPr>
-              <w:t>07/29/2015</w:t>
+              <w:t>07/30/2015</w:t>
             </w:r>
           </w:p>
         </w:tc>
@@ -450,7 +450,7 @@
                 <w:b w:val="false"/>
                 <w:sz w:val="16"/>
               </w:rPr>
-              <w:t>07/29/2015</w:t>
+              <w:t>07/30/2015</w:t>
             </w:r>
           </w:p>
         </w:tc>

</xml_diff>

<commit_message>
pick lists for cause and control transfers no longer include targets that are, themselves, transfers. Closes FraunhoferCESE/hts-issues#40
</commit_message>
<xml_diff>
--- a/hts/test_out/MERV-PROP-01.docx
+++ b/hts/test_out/MERV-PROP-01.docx
@@ -133,7 +133,7 @@
                 <w:b w:val="false"/>
                 <w:sz w:val="16"/>
               </w:rPr>
-              <w:t>07/30/2015</w:t>
+              <w:t>08/19/2015</w:t>
             </w:r>
           </w:p>
         </w:tc>
@@ -450,7 +450,7 @@
                 <w:b w:val="false"/>
                 <w:sz w:val="16"/>
               </w:rPr>
-              <w:t>07/30/2015</w:t>
+              <w:t>08/19/2015</w:t>
             </w:r>
           </w:p>
         </w:tc>

</xml_diff>

<commit_message>
fixed logic bug in VerificationSEervice. FraunhoferCESE/hts-issues#56
</commit_message>
<xml_diff>
--- a/hts/test_out/MERV-PROP-01.docx
+++ b/hts/test_out/MERV-PROP-01.docx
@@ -133,7 +133,7 @@
                 <w:b w:val="false"/>
                 <w:sz w:val="16"/>
               </w:rPr>
-              <w:t>08/19/2015</w:t>
+              <w:t>08/20/2015</w:t>
             </w:r>
           </w:p>
         </w:tc>
@@ -450,7 +450,7 @@
                 <w:b w:val="false"/>
                 <w:sz w:val="16"/>
               </w:rPr>
-              <w:t>08/19/2015</w:t>
+              <w:t>08/20/2015</w:t>
             </w:r>
           </w:p>
         </w:tc>

</xml_diff>

<commit_message>
Interim commit. Cause transfer rendering when selecting associated causes for a new control
</commit_message>
<xml_diff>
--- a/hts/test_out/MERV-PROP-01.docx
+++ b/hts/test_out/MERV-PROP-01.docx
@@ -133,7 +133,7 @@
                 <w:b w:val="false"/>
                 <w:sz w:val="16"/>
               </w:rPr>
-              <w:t>08/20/2015</w:t>
+              <w:t>08/25/2015</w:t>
             </w:r>
           </w:p>
         </w:tc>
@@ -450,7 +450,7 @@
                 <w:b w:val="false"/>
                 <w:sz w:val="16"/>
               </w:rPr>
-              <w:t>08/20/2015</w:t>
+              <w:t>08/25/2015</w:t>
             </w:r>
           </w:p>
         </w:tc>

</xml_diff>

<commit_message>
Revert "Interim commit. Cause transfer rendering when selecting associated causes for a new control"
This reverts commit 222487fff0d53cdb9b9f06379f300b912a4d4a49.
</commit_message>
<xml_diff>
--- a/hts/test_out/MERV-PROP-01.docx
+++ b/hts/test_out/MERV-PROP-01.docx
@@ -133,7 +133,7 @@
                 <w:b w:val="false"/>
                 <w:sz w:val="16"/>
               </w:rPr>
-              <w:t>08/25/2015</w:t>
+              <w:t>08/20/2015</w:t>
             </w:r>
           </w:p>
         </w:tc>
@@ -450,7 +450,7 @@
                 <w:b w:val="false"/>
                 <w:sz w:val="16"/>
               </w:rPr>
-              <w:t>08/25/2015</w:t>
+              <w:t>08/20/2015</w:t>
             </w:r>
           </w:p>
         </w:tc>

</xml_diff>

<commit_message>
interim commit. made preliminary changes to control page layout
</commit_message>
<xml_diff>
--- a/hts/test_out/MERV-PROP-01.docx
+++ b/hts/test_out/MERV-PROP-01.docx
@@ -133,7 +133,7 @@
                 <w:b w:val="false"/>
                 <w:sz w:val="16"/>
               </w:rPr>
-              <w:t>08/20/2015</w:t>
+              <w:t>08/25/2015</w:t>
             </w:r>
           </w:p>
         </w:tc>
@@ -450,7 +450,7 @@
                 <w:b w:val="false"/>
                 <w:sz w:val="16"/>
               </w:rPr>
-              <w:t>08/20/2015</w:t>
+              <w:t>08/25/2015</w:t>
             </w:r>
           </w:p>
         </w:tc>

</xml_diff>

<commit_message>
interim commit. Btter CSS for tree list rendering. Started changing addition of new Control logic
</commit_message>
<xml_diff>
--- a/hts/test_out/MERV-PROP-01.docx
+++ b/hts/test_out/MERV-PROP-01.docx
@@ -133,7 +133,7 @@
                 <w:b w:val="false"/>
                 <w:sz w:val="16"/>
               </w:rPr>
-              <w:t>08/25/2015</w:t>
+              <w:t>08/26/2015</w:t>
             </w:r>
           </w:p>
         </w:tc>
@@ -450,7 +450,7 @@
                 <w:b w:val="false"/>
                 <w:sz w:val="16"/>
               </w:rPr>
-              <w:t>08/25/2015</w:t>
+              <w:t>08/26/2015</w:t>
             </w:r>
           </w:p>
         </w:tc>

</xml_diff>

<commit_message>
Interim commit. In the process of refactoring how dates are drawn. Discovered inconsistency in mission page rendering. In midst of refactoring mission page to use multiple requests instead of refreshing the tbale with AJAX. Java refactorign done (I think), but need to edit the vm template and javascript still
</commit_message>
<xml_diff>
--- a/hts/test_out/MERV-PROP-01.docx
+++ b/hts/test_out/MERV-PROP-01.docx
@@ -133,7 +133,7 @@
                 <w:b w:val="false"/>
                 <w:sz w:val="16"/>
               </w:rPr>
-              <w:t>08/26/2015</w:t>
+              <w:t>08/29/2015</w:t>
             </w:r>
           </w:p>
         </w:tc>
@@ -450,7 +450,7 @@
                 <w:b w:val="false"/>
                 <w:sz w:val="16"/>
               </w:rPr>
-              <w:t>08/26/2015</w:t>
+              <w:t>08/29/2015</w:t>
             </w:r>
           </w:p>
         </w:tc>

</xml_diff>

<commit_message>
Interim commit. Added control and verification numbers to printing. FraunhoferCESE/hts-issues#23. Also, updated comparators used throughout the system
</commit_message>
<xml_diff>
--- a/hts/test_out/MERV-PROP-01.docx
+++ b/hts/test_out/MERV-PROP-01.docx
@@ -133,7 +133,7 @@
                 <w:b w:val="false"/>
                 <w:sz w:val="16"/>
               </w:rPr>
-              <w:t>08/29/2015</w:t>
+              <w:t>09/17/2015</w:t>
             </w:r>
           </w:p>
         </w:tc>
@@ -450,7 +450,7 @@
                 <w:b w:val="false"/>
                 <w:sz w:val="16"/>
               </w:rPr>
-              <w:t>08/29/2015</w:t>
+              <w:t>09/17/2015</w:t>
             </w:r>
           </w:p>
         </w:tc>
@@ -1192,6 +1192,34 @@
           <w:tcPr>
             <w:gridSpan w:val="4"/>
           </w:tcPr>
+          <w:p/>
+        </w:tc>
+      </w:tr>
+    </w:tbl>
+    <w:tbl>
+      <w:tblPr>
+        <w:tblW w:w="0" w:type="auto"/>
+        <w:tblBorders>
+          <w:top w:val="single"/>
+          <w:left w:val="single"/>
+          <w:bottom w:val="single"/>
+          <w:right w:val="single"/>
+          <w:insideH w:val="none" w:sz="1" w:space="0" w:color="000000"/>
+          <w:insideV w:val="single"/>
+        </w:tblBorders>
+        <w:tblCellMar>
+          <w:top w:type="dxa" w:w="0"/>
+          <w:left w:type="dxa" w:w="0"/>
+          <w:bottom w:type="dxa" w:w="0"/>
+          <w:right w:type="dxa" w:w="0"/>
+        </w:tblCellMar>
+      </w:tblPr>
+      <w:tr>
+        <w:tc>
+          <w:tcPr>
+            <w:tcW w:w="730150"/>
+            <w:gridSpan w:val="4"/>
+          </w:tcPr>
           <w:p>
             <w:pPr>
               <w:spacing w:before="70" w:after="100"/>
@@ -1219,7 +1247,7 @@
                 <w:b w:val="false"/>
                 <w:sz w:val="16"/>
               </w:rPr>
-              <w:t>Control 1 (Design) - Numerous safety valves conforming to NASA-5713 will be in place around the tank.</w:t>
+              <w:t>Control 1.1 (Design) - Numerous safety valves conforming to NASA-5713 will be in place around the tank.</w:t>
             </w:r>
           </w:p>
           <w:p>
@@ -1234,7 +1262,278 @@
                 <w:b w:val="false"/>
                 <w:sz w:val="16"/>
               </w:rPr>
-              <w:t>Control 3 (TRANSFER): MERV-PROP-04, Cause 1 – POGO causes dynamic oscillations attaining a resonant frequency with other US components or USE</w:t>
+              <w:t>Control 1.3 (TRANSFER): MERV-PROP-04, Cause 1 – POGO causes dynamic oscillations attaining a resonant frequency with other US components or USE</w:t>
+            </w:r>
+          </w:p>
+        </w:tc>
+      </w:tr>
+    </w:tbl>
+    <w:tbl>
+      <w:tblPr>
+        <w:tblW w:w="0" w:type="auto"/>
+        <w:tblBorders>
+          <w:top w:val="single"/>
+          <w:left w:val="single"/>
+          <w:bottom w:val="single"/>
+          <w:right w:val="single"/>
+          <w:insideH w:val="none" w:sz="1" w:space="0" w:color="000000"/>
+          <w:insideV w:val="single"/>
+        </w:tblBorders>
+        <w:tblCellMar>
+          <w:top w:type="dxa" w:w="0"/>
+          <w:left w:type="dxa" w:w="0"/>
+          <w:bottom w:type="dxa" w:w="0"/>
+          <w:right w:type="dxa" w:w="0"/>
+        </w:tblCellMar>
+      </w:tblPr>
+      <w:tr>
+        <w:tc>
+          <w:tcPr>
+            <w:gridSpan w:val="4"/>
+          </w:tcPr>
+          <w:p>
+            <w:pPr>
+              <w:spacing w:after="10" w:before="150"/>
+              <w:ind w:left="650" w:right="50" w:hanging="400"/>
+              <w:jc w:val="left"/>
+            </w:pPr>
+            <w:r>
+              <w:rPr>
+                <w:rFonts w:ascii="Arial"/>
+                <w:b w:val="true"/>
+                <w:sz w:val="16"/>
+              </w:rPr>
+              <w:t>Verification 1.1.2 - &lt;STATUS TBD&gt;</w:t>
+            </w:r>
+          </w:p>
+          <w:p>
+            <w:pPr>
+              <w:spacing w:after="10" w:before="0"/>
+              <w:ind w:left="650" w:right="50" w:hanging="400"/>
+              <w:jc w:val="left"/>
+            </w:pPr>
+            <w:r>
+              <w:rPr>
+                <w:rFonts w:ascii="Arial"/>
+                <w:b w:val="false"/>
+                <w:sz w:val="16"/>
+              </w:rPr>
+              <w:t xml:space="preserve">Responsible party:  &lt;TBD&gt; , Estimated Completion Date:  &lt;TBD&gt; </w:t>
+            </w:r>
+          </w:p>
+          <w:p>
+            <w:pPr>
+              <w:spacing w:after="10" w:before="0"/>
+              <w:ind w:left="650" w:right="50" w:hanging="400"/>
+              <w:jc w:val="left"/>
+            </w:pPr>
+            <w:r>
+              <w:rPr>
+                <w:rFonts w:ascii="Arial"/>
+                <w:b w:val="false"/>
+                <w:sz w:val="16"/>
+              </w:rPr>
+              <w:t>Description: This second verification contains no verification data other than the description. It is associated with all the controls in the hazard though.</w:t>
+            </w:r>
+          </w:p>
+        </w:tc>
+      </w:tr>
+    </w:tbl>
+    <w:tbl>
+      <w:tblPr>
+        <w:tblW w:w="0" w:type="auto"/>
+        <w:tblBorders>
+          <w:top w:val="single"/>
+          <w:left w:val="single"/>
+          <w:bottom w:val="single"/>
+          <w:right w:val="single"/>
+          <w:insideH w:val="none" w:sz="1" w:space="0" w:color="000000"/>
+          <w:insideV w:val="single"/>
+        </w:tblBorders>
+        <w:tblCellMar>
+          <w:top w:type="dxa" w:w="0"/>
+          <w:left w:type="dxa" w:w="0"/>
+          <w:bottom w:type="dxa" w:w="0"/>
+          <w:right w:type="dxa" w:w="0"/>
+        </w:tblCellMar>
+      </w:tblPr>
+      <w:tr>
+        <w:tc>
+          <w:tcPr>
+            <w:gridSpan w:val="4"/>
+          </w:tcPr>
+          <w:p>
+            <w:pPr>
+              <w:spacing w:after="10" w:before="150"/>
+              <w:ind w:left="650" w:right="50" w:hanging="400"/>
+              <w:jc w:val="left"/>
+            </w:pPr>
+            <w:r>
+              <w:rPr>
+                <w:rFonts w:ascii="Arial"/>
+                <w:b w:val="true"/>
+                <w:sz w:val="16"/>
+              </w:rPr>
+              <w:t>Verification 1.3.2 - &lt;STATUS TBD&gt;</w:t>
+            </w:r>
+          </w:p>
+          <w:p>
+            <w:pPr>
+              <w:spacing w:after="10" w:before="0"/>
+              <w:ind w:left="650" w:right="50" w:hanging="400"/>
+              <w:jc w:val="left"/>
+            </w:pPr>
+            <w:r>
+              <w:rPr>
+                <w:rFonts w:ascii="Arial"/>
+                <w:b w:val="false"/>
+                <w:sz w:val="16"/>
+              </w:rPr>
+              <w:t xml:space="preserve">Responsible party:  &lt;TBD&gt; , Estimated Completion Date:  &lt;TBD&gt; </w:t>
+            </w:r>
+          </w:p>
+          <w:p>
+            <w:pPr>
+              <w:spacing w:after="10" w:before="0"/>
+              <w:ind w:left="650" w:right="50" w:hanging="400"/>
+              <w:jc w:val="left"/>
+            </w:pPr>
+            <w:r>
+              <w:rPr>
+                <w:rFonts w:ascii="Arial"/>
+                <w:b w:val="false"/>
+                <w:sz w:val="16"/>
+              </w:rPr>
+              <w:t>Description: This second verification contains no verification data other than the description. It is associated with all the controls in the hazard though.</w:t>
+            </w:r>
+          </w:p>
+        </w:tc>
+      </w:tr>
+    </w:tbl>
+    <w:tbl>
+      <w:tblPr>
+        <w:tblW w:w="0" w:type="auto"/>
+        <w:tblBorders>
+          <w:top w:val="single"/>
+          <w:left w:val="single"/>
+          <w:bottom w:val="single"/>
+          <w:right w:val="single"/>
+          <w:insideH w:val="single" w:sz="1" w:space="0" w:color="000000"/>
+          <w:insideV w:val="single"/>
+        </w:tblBorders>
+        <w:tblCellMar>
+          <w:top w:type="dxa" w:w="0"/>
+          <w:left w:type="dxa" w:w="0"/>
+          <w:bottom w:type="dxa" w:w="0"/>
+          <w:right w:type="dxa" w:w="0"/>
+        </w:tblCellMar>
+      </w:tblPr>
+      <w:tr>
+        <w:tc>
+          <w:tcPr>
+            <w:gridSpan w:val="4"/>
+          </w:tcPr>
+          <w:p/>
+        </w:tc>
+      </w:tr>
+    </w:tbl>
+    <w:tbl>
+      <w:tblPr>
+        <w:tblW w:w="0" w:type="auto"/>
+        <w:tblBorders>
+          <w:top w:val="single"/>
+          <w:left w:val="single"/>
+          <w:bottom w:val="single"/>
+          <w:right w:val="single"/>
+          <w:insideH w:val="single" w:sz="1" w:space="0" w:color="000000"/>
+          <w:insideV w:val="single"/>
+        </w:tblBorders>
+        <w:tblCellMar>
+          <w:top w:type="dxa" w:w="0"/>
+          <w:left w:type="dxa" w:w="0"/>
+          <w:bottom w:type="dxa" w:w="0"/>
+          <w:right w:type="dxa" w:w="0"/>
+        </w:tblCellMar>
+      </w:tblPr>
+      <w:tr>
+        <w:tc>
+          <w:tcPr>
+            <w:gridSpan w:val="4"/>
+          </w:tcPr>
+          <w:p>
+            <w:pPr>
+              <w:spacing w:after="10" w:before="50"/>
+              <w:ind w:left="350" w:right="50" w:hanging="300"/>
+              <w:jc w:val="left"/>
+            </w:pPr>
+            <w:r>
+              <w:rPr>
+                <w:rFonts w:ascii="Arial"/>
+                <w:b w:val="true"/>
+                <w:sz w:val="16"/>
+              </w:rPr>
+              <w:t>Cause 2 - Depleted propellants</w:t>
+            </w:r>
+          </w:p>
+        </w:tc>
+      </w:tr>
+    </w:tbl>
+    <w:tbl>
+      <w:tblPr>
+        <w:tblW w:w="0" w:type="auto"/>
+        <w:tblBorders>
+          <w:top w:val="single"/>
+          <w:left w:val="single"/>
+          <w:bottom w:val="single"/>
+          <w:right w:val="single"/>
+          <w:insideH w:val="single" w:sz="1" w:space="0" w:color="000000"/>
+          <w:insideV w:val="single"/>
+        </w:tblBorders>
+        <w:tblCellMar>
+          <w:top w:type="dxa" w:w="0"/>
+          <w:left w:type="dxa" w:w="0"/>
+          <w:bottom w:type="dxa" w:w="0"/>
+          <w:right w:type="dxa" w:w="0"/>
+        </w:tblCellMar>
+      </w:tblPr>
+      <w:tr>
+        <w:tc>
+          <w:tcPr>
+            <w:gridSpan w:val="1"/>
+          </w:tcPr>
+          <w:p>
+            <w:pPr>
+              <w:spacing w:after="10" w:before="50"/>
+              <w:ind w:left="350" w:right="50" w:hanging="300"/>
+              <w:jc w:val="left"/>
+            </w:pPr>
+            <w:r>
+              <w:rPr>
+                <w:rFonts w:ascii="Arial"/>
+                <w:b w:val="false"/>
+                <w:sz w:val="16"/>
+              </w:rPr>
+              <w:t>Risk Severity: I - Catastrophic</w:t>
+            </w:r>
+          </w:p>
+        </w:tc>
+        <w:tc>
+          <w:tcPr>
+            <w:gridSpan w:val="3"/>
+          </w:tcPr>
+          <w:p>
+            <w:pPr>
+              <w:spacing w:after="10" w:before="50"/>
+              <w:ind w:left="350" w:right="50" w:hanging="300"/>
+              <w:jc w:val="left"/>
+            </w:pPr>
+            <w:r>
+              <w:rPr>
+                <w:rFonts w:ascii="Arial"/>
+                <w:b w:val="false"/>
+                <w:sz w:val="16"/>
+              </w:rPr>
+              <w:t>Risk Likelihood: C - Occassional</w:t>
             </w:r>
           </w:p>
         </w:tc>
@@ -1275,13 +1574,291 @@
                 <w:b w:val="true"/>
                 <w:sz w:val="12"/>
               </w:rPr>
-              <w:t xml:space="preserve">VERIFICATIONS: </w:t>
-            </w:r>
-          </w:p>
+              <w:t xml:space="preserve">CAUSE DESCRIPTION: </w:t>
+            </w:r>
+          </w:p>
+          <w:p>
+            <w:pPr>
+              <w:spacing w:after="10" w:before="0"/>
+              <w:ind w:left="350" w:right="50" w:hanging="300"/>
+              <w:jc w:val="left"/>
+            </w:pPr>
+            <w:r>
+              <w:rPr>
+                <w:rFonts w:ascii="Arial"/>
+                <w:b w:val="false"/>
+                <w:sz w:val="16"/>
+              </w:rPr>
+              <w:t>If propellants are depleted before MECO, cavitation of turbo pumps could occur if USE is not shutdown.</w:t>
+            </w:r>
+          </w:p>
+        </w:tc>
+      </w:tr>
+    </w:tbl>
+    <w:tbl>
+      <w:tblPr>
+        <w:tblW w:w="0" w:type="auto"/>
+        <w:tblBorders>
+          <w:top w:val="single"/>
+          <w:left w:val="single"/>
+          <w:bottom w:val="single"/>
+          <w:right w:val="single"/>
+          <w:insideH w:val="single" w:sz="1" w:space="0" w:color="000000"/>
+          <w:insideV w:val="single"/>
+        </w:tblBorders>
+        <w:tblCellMar>
+          <w:top w:type="dxa" w:w="0"/>
+          <w:left w:type="dxa" w:w="0"/>
+          <w:bottom w:type="dxa" w:w="0"/>
+          <w:right w:type="dxa" w:w="0"/>
+        </w:tblCellMar>
+      </w:tblPr>
+      <w:tr>
+        <w:tc>
+          <w:tcPr>
+            <w:gridSpan w:val="4"/>
+          </w:tcPr>
+          <w:p>
+            <w:pPr>
+              <w:spacing w:before="70" w:after="100"/>
+              <w:ind w:left="20"/>
+              <w:jc w:val="left"/>
+            </w:pPr>
+            <w:r>
+              <w:rPr>
+                <w:rFonts w:ascii="Arial"/>
+                <w:b w:val="true"/>
+                <w:sz w:val="12"/>
+              </w:rPr>
+              <w:t xml:space="preserve">EFFECTS: </w:t>
+            </w:r>
+          </w:p>
+          <w:p>
+            <w:pPr>
+              <w:spacing w:after="10" w:before="0"/>
+              <w:ind w:left="450" w:right="50" w:hanging="300"/>
+              <w:jc w:val="left"/>
+            </w:pPr>
+            <w:r>
+              <w:rPr>
+                <w:rFonts w:ascii="Arial"/>
+                <w:b w:val="false"/>
+                <w:sz w:val="16"/>
+              </w:rPr>
+              <w:t>It's not so bad.</w:t>
+            </w:r>
+          </w:p>
+        </w:tc>
+      </w:tr>
+    </w:tbl>
+    <w:tbl>
+      <w:tblPr>
+        <w:tblW w:w="0" w:type="auto"/>
+        <w:tblBorders>
+          <w:top w:val="single"/>
+          <w:left w:val="single"/>
+          <w:bottom w:val="single"/>
+          <w:right w:val="single"/>
+          <w:insideH w:val="single" w:sz="1" w:space="0" w:color="000000"/>
+          <w:insideV w:val="single"/>
+        </w:tblBorders>
+        <w:tblCellMar>
+          <w:top w:type="dxa" w:w="0"/>
+          <w:left w:type="dxa" w:w="0"/>
+          <w:bottom w:type="dxa" w:w="0"/>
+          <w:right w:type="dxa" w:w="0"/>
+        </w:tblCellMar>
+      </w:tblPr>
+      <w:tr>
+        <w:tc>
+          <w:tcPr>
+            <w:gridSpan w:val="4"/>
+          </w:tcPr>
+          <w:p>
+            <w:pPr>
+              <w:spacing w:before="70" w:after="100"/>
+              <w:ind w:left="20"/>
+              <w:jc w:val="left"/>
+            </w:pPr>
+            <w:r>
+              <w:rPr>
+                <w:rFonts w:ascii="Arial"/>
+                <w:b w:val="true"/>
+                <w:sz w:val="12"/>
+              </w:rPr>
+              <w:t>ADDITIONAL SAFETY FEATURES:</w:t>
+            </w:r>
+          </w:p>
+          <w:p>
+            <w:pPr>
+              <w:spacing w:after="10" w:before="0"/>
+              <w:ind w:left="350" w:right="50" w:hanging="300"/>
+              <w:jc w:val="left"/>
+            </w:pPr>
+            <w:r>
+              <w:rPr>
+                <w:rFonts w:ascii="Arial"/>
+                <w:b w:val="false"/>
+                <w:sz w:val="16"/>
+              </w:rPr>
+              <w:t>None.</w:t>
+            </w:r>
+          </w:p>
+        </w:tc>
+      </w:tr>
+    </w:tbl>
+    <w:tbl>
+      <w:tblPr>
+        <w:tblW w:w="0" w:type="auto"/>
+        <w:tblBorders>
+          <w:top w:val="single"/>
+          <w:left w:val="single"/>
+          <w:bottom w:val="single"/>
+          <w:right w:val="single"/>
+          <w:insideH w:val="single" w:sz="1" w:space="0" w:color="000000"/>
+          <w:insideV w:val="single"/>
+        </w:tblBorders>
+        <w:tblCellMar>
+          <w:top w:type="dxa" w:w="0"/>
+          <w:left w:type="dxa" w:w="0"/>
+          <w:bottom w:type="dxa" w:w="0"/>
+          <w:right w:type="dxa" w:w="0"/>
+        </w:tblCellMar>
+      </w:tblPr>
+      <w:tr>
+        <w:tc>
+          <w:tcPr>
+            <w:gridSpan w:val="4"/>
+          </w:tcPr>
+          <w:p/>
+        </w:tc>
+      </w:tr>
+    </w:tbl>
+    <w:tbl>
+      <w:tblPr>
+        <w:tblW w:w="0" w:type="auto"/>
+        <w:tblBorders>
+          <w:top w:val="single"/>
+          <w:left w:val="single"/>
+          <w:bottom w:val="single"/>
+          <w:right w:val="single"/>
+          <w:insideH w:val="none" w:sz="1" w:space="0" w:color="000000"/>
+          <w:insideV w:val="single"/>
+        </w:tblBorders>
+        <w:tblCellMar>
+          <w:top w:type="dxa" w:w="0"/>
+          <w:left w:type="dxa" w:w="0"/>
+          <w:bottom w:type="dxa" w:w="0"/>
+          <w:right w:type="dxa" w:w="0"/>
+        </w:tblCellMar>
+      </w:tblPr>
+      <w:tr>
+        <w:tc>
+          <w:tcPr>
+            <w:tcW w:w="730150"/>
+            <w:gridSpan w:val="4"/>
+          </w:tcPr>
+          <w:p>
+            <w:pPr>
+              <w:spacing w:before="70" w:after="100"/>
+              <w:ind w:left="20"/>
+              <w:jc w:val="left"/>
+            </w:pPr>
+            <w:r>
+              <w:rPr>
+                <w:rFonts w:ascii="Arial"/>
+                <w:b w:val="true"/>
+                <w:sz w:val="12"/>
+              </w:rPr>
+              <w:t xml:space="preserve">CONTROLS: </w:t>
+            </w:r>
+          </w:p>
+          <w:p>
+            <w:pPr>
+              <w:spacing w:after="10" w:before="0"/>
+              <w:ind w:left="350" w:right="50" w:hanging="300"/>
+              <w:jc w:val="left"/>
+            </w:pPr>
+            <w:r>
+              <w:rPr>
+                <w:rFonts w:ascii="Arial"/>
+                <w:b w:val="false"/>
+                <w:sz w:val="16"/>
+              </w:rPr>
+              <w:t>Control 2.4 (TRANSFER): MERV-PROP-04 – &lt;TBD&gt; , Control 42</w:t>
+            </w:r>
+          </w:p>
+        </w:tc>
+      </w:tr>
+    </w:tbl>
+    <w:tbl>
+      <w:tblPr>
+        <w:tblW w:w="0" w:type="auto"/>
+        <w:tblBorders>
+          <w:top w:val="single"/>
+          <w:left w:val="single"/>
+          <w:bottom w:val="single"/>
+          <w:right w:val="single"/>
+          <w:insideH w:val="none" w:sz="1" w:space="0" w:color="000000"/>
+          <w:insideV w:val="single"/>
+        </w:tblBorders>
+        <w:tblCellMar>
+          <w:top w:type="dxa" w:w="0"/>
+          <w:left w:type="dxa" w:w="0"/>
+          <w:bottom w:type="dxa" w:w="0"/>
+          <w:right w:type="dxa" w:w="0"/>
+        </w:tblCellMar>
+      </w:tblPr>
+      <w:tr>
+        <w:tc>
+          <w:tcPr>
+            <w:gridSpan w:val="4"/>
+          </w:tcPr>
+          <w:p>
+            <w:pPr>
+              <w:spacing w:after="10" w:before="50"/>
+              <w:ind w:left="450" w:right="50" w:hanging="450"/>
+              <w:jc w:val="left"/>
+            </w:pPr>
+            <w:r>
+              <w:rPr>
+                <w:rFonts w:ascii="Arial"/>
+                <w:b w:val="false"/>
+                <w:sz w:val="16"/>
+              </w:rPr>
+              <w:t>No verifications</w:t>
+            </w:r>
+          </w:p>
+        </w:tc>
+      </w:tr>
+    </w:tbl>
+    <w:tbl>
+      <w:tblPr>
+        <w:tblW w:w="0" w:type="auto"/>
+        <w:tblBorders>
+          <w:top w:val="single"/>
+          <w:left w:val="single"/>
+          <w:bottom w:val="single"/>
+          <w:right w:val="single"/>
+          <w:insideH w:val="none" w:sz="1" w:space="0" w:color="000000"/>
+          <w:insideV w:val="single"/>
+        </w:tblBorders>
+        <w:tblCellMar>
+          <w:top w:type="dxa" w:w="0"/>
+          <w:left w:type="dxa" w:w="0"/>
+          <w:bottom w:type="dxa" w:w="0"/>
+          <w:right w:type="dxa" w:w="0"/>
+        </w:tblCellMar>
+      </w:tblPr>
+      <w:tr>
+        <w:tc>
+          <w:tcPr>
+            <w:gridSpan w:val="4"/>
+          </w:tcPr>
           <w:p>
             <w:pPr>
               <w:spacing w:after="10" w:before="150"/>
-              <w:ind w:left="450" w:right="50" w:hanging="400"/>
+              <w:ind w:left="650" w:right="50" w:hanging="400"/>
               <w:jc w:val="left"/>
             </w:pPr>
             <w:r>
@@ -1290,13 +1867,13 @@
                 <w:b w:val="true"/>
                 <w:sz w:val="16"/>
               </w:rPr>
-              <w:t>Verification 2 - &lt;STATUS TBD&gt;</w:t>
-            </w:r>
-          </w:p>
-          <w:p>
-            <w:pPr>
-              <w:spacing w:after="10" w:before="0"/>
-              <w:ind w:left="450" w:right="50" w:hanging="400"/>
+              <w:t>Verification 2.4.2 - &lt;STATUS TBD&gt;</w:t>
+            </w:r>
+          </w:p>
+          <w:p>
+            <w:pPr>
+              <w:spacing w:after="10" w:before="0"/>
+              <w:ind w:left="650" w:right="50" w:hanging="400"/>
               <w:jc w:val="left"/>
             </w:pPr>
             <w:r>
@@ -1311,7 +1888,7 @@
           <w:p>
             <w:pPr>
               <w:spacing w:after="10" w:before="0"/>
-              <w:ind w:left="450" w:right="50" w:hanging="400"/>
+              <w:ind w:left="650" w:right="50" w:hanging="400"/>
               <w:jc w:val="left"/>
             </w:pPr>
             <w:r>
@@ -1323,6 +1900,33 @@
               <w:t>Description: This second verification contains no verification data other than the description. It is associated with all the controls in the hazard though.</w:t>
             </w:r>
           </w:p>
+        </w:tc>
+      </w:tr>
+    </w:tbl>
+    <w:tbl>
+      <w:tblPr>
+        <w:tblW w:w="0" w:type="auto"/>
+        <w:tblBorders>
+          <w:top w:val="single"/>
+          <w:left w:val="single"/>
+          <w:bottom w:val="single"/>
+          <w:right w:val="single"/>
+          <w:insideH w:val="single" w:sz="1" w:space="0" w:color="000000"/>
+          <w:insideV w:val="single"/>
+        </w:tblBorders>
+        <w:tblCellMar>
+          <w:top w:type="dxa" w:w="0"/>
+          <w:left w:type="dxa" w:w="0"/>
+          <w:bottom w:type="dxa" w:w="0"/>
+          <w:right w:type="dxa" w:w="0"/>
+        </w:tblCellMar>
+      </w:tblPr>
+      <w:tr>
+        <w:tc>
+          <w:tcPr>
+            <w:gridSpan w:val="4"/>
+          </w:tcPr>
+          <w:p/>
         </w:tc>
       </w:tr>
     </w:tbl>
@@ -1361,7 +1965,7 @@
                 <w:b w:val="true"/>
                 <w:sz w:val="16"/>
               </w:rPr>
-              <w:t>Cause 2 - Depleted propellants</w:t>
+              <w:t>Cause 3 - Loss of fuel and/or oxidizer supply</w:t>
             </w:r>
           </w:p>
         </w:tc>
@@ -1478,7 +2082,8 @@
                 <w:b w:val="false"/>
                 <w:sz w:val="16"/>
               </w:rPr>
-              <w:t>If propellants are depleted before MECO, cavitation of turbo pumps could occur if USE is not shutdown.</w:t>
+              <w:t>Total loss of fuel and/or oxidizer supply would be caused by a failed close prevalve during USE operation. This could be from failure of the prevalve or of the pneumatic system/command to the prevalve. A single dual coil pneumatic valve controls the pressure to both prevalves. If this pneumatic valve (HF/OF -1000) is inadvertently activated the prevalves will close.
+Should there be a total loss of the fuel or oxidizer supply from the Upper Stage to the J-2X during operation, this would unload the Fuel or Oxidizer Turbopump and the pump could experience rotor overspeed which may induce pump or turbine component failure (including component rotational burst), and possibly FTP/OTP structural disintegration. This structural disintegration will cause turbopump loss of function, generation of shrapnel, uncontained USE damage and possibly fire/explosion, leading to loss of mission, and/or a loss of crew/vehicle. In addition loss of fuel supply only would cause the USE gas generator to run LO2 rich.</w:t>
             </w:r>
           </w:p>
         </w:tc>
@@ -1534,7 +2139,7 @@
                 <w:b w:val="false"/>
                 <w:sz w:val="16"/>
               </w:rPr>
-              <w:t>It's not so bad.</w:t>
+              <w:t>end of the world.</w:t>
             </w:r>
           </w:p>
         </w:tc>
@@ -1590,7 +2195,7 @@
                 <w:b w:val="false"/>
                 <w:sz w:val="16"/>
               </w:rPr>
-              <w:t>None.</w:t>
+              <w:t>Analysis, simulation, and demonstration to 5 9's reliability, which doesn't make sense but whatever.</w:t>
             </w:r>
           </w:p>
         </w:tc>
@@ -1617,6 +2222,34 @@
       <w:tr>
         <w:tc>
           <w:tcPr>
+            <w:gridSpan w:val="4"/>
+          </w:tcPr>
+          <w:p/>
+        </w:tc>
+      </w:tr>
+    </w:tbl>
+    <w:tbl>
+      <w:tblPr>
+        <w:tblW w:w="0" w:type="auto"/>
+        <w:tblBorders>
+          <w:top w:val="single"/>
+          <w:left w:val="single"/>
+          <w:bottom w:val="single"/>
+          <w:right w:val="single"/>
+          <w:insideH w:val="none" w:sz="1" w:space="0" w:color="000000"/>
+          <w:insideV w:val="single"/>
+        </w:tblBorders>
+        <w:tblCellMar>
+          <w:top w:type="dxa" w:w="0"/>
+          <w:left w:type="dxa" w:w="0"/>
+          <w:bottom w:type="dxa" w:w="0"/>
+          <w:right w:type="dxa" w:w="0"/>
+        </w:tblCellMar>
+      </w:tblPr>
+      <w:tr>
+        <w:tc>
+          <w:tcPr>
+            <w:tcW w:w="730150"/>
             <w:gridSpan w:val="4"/>
           </w:tcPr>
           <w:p>
@@ -1637,16 +2270,145 @@
           <w:p>
             <w:pPr>
               <w:spacing w:after="10" w:before="0"/>
+              <w:ind w:left="450" w:right="50" w:hanging="400"/>
+              <w:jc w:val="left"/>
+            </w:pPr>
+            <w:r>
+              <w:rPr>
+                <w:rFonts w:ascii="Arial"/>
+                <w:b w:val="false"/>
+                <w:sz w:val="16"/>
+              </w:rPr>
+              <w:t>None</w:t>
+            </w:r>
+          </w:p>
+        </w:tc>
+      </w:tr>
+    </w:tbl>
+    <w:tbl>
+      <w:tblPr>
+        <w:tblW w:w="0" w:type="auto"/>
+        <w:tblBorders>
+          <w:top w:val="single"/>
+          <w:left w:val="single"/>
+          <w:bottom w:val="single"/>
+          <w:right w:val="single"/>
+          <w:insideH w:val="single" w:sz="1" w:space="0" w:color="000000"/>
+          <w:insideV w:val="single"/>
+        </w:tblBorders>
+        <w:tblCellMar>
+          <w:top w:type="dxa" w:w="0"/>
+          <w:left w:type="dxa" w:w="0"/>
+          <w:bottom w:type="dxa" w:w="0"/>
+          <w:right w:type="dxa" w:w="0"/>
+        </w:tblCellMar>
+      </w:tblPr>
+      <w:tr>
+        <w:tc>
+          <w:tcPr>
+            <w:gridSpan w:val="4"/>
+          </w:tcPr>
+          <w:p/>
+        </w:tc>
+      </w:tr>
+    </w:tbl>
+    <w:tbl>
+      <w:tblPr>
+        <w:tblW w:w="0" w:type="auto"/>
+        <w:tblBorders>
+          <w:top w:val="single"/>
+          <w:left w:val="single"/>
+          <w:bottom w:val="single"/>
+          <w:right w:val="single"/>
+          <w:insideH w:val="single" w:sz="1" w:space="0" w:color="000000"/>
+          <w:insideV w:val="single"/>
+        </w:tblBorders>
+        <w:tblCellMar>
+          <w:top w:type="dxa" w:w="0"/>
+          <w:left w:type="dxa" w:w="0"/>
+          <w:bottom w:type="dxa" w:w="0"/>
+          <w:right w:type="dxa" w:w="0"/>
+        </w:tblCellMar>
+      </w:tblPr>
+      <w:tr>
+        <w:tc>
+          <w:tcPr>
+            <w:gridSpan w:val="4"/>
+          </w:tcPr>
+          <w:p>
+            <w:pPr>
+              <w:spacing w:after="10" w:before="50"/>
               <w:ind w:left="350" w:right="50" w:hanging="300"/>
               <w:jc w:val="left"/>
             </w:pPr>
             <w:r>
               <w:rPr>
                 <w:rFonts w:ascii="Arial"/>
-                <w:b w:val="false"/>
-                <w:sz w:val="16"/>
-              </w:rPr>
-              <w:t>Control 4 (TRANSFER): MERV-PROP-04 – &lt;TBD&gt; , Control 42</w:t>
+                <w:b w:val="true"/>
+                <w:sz w:val="16"/>
+              </w:rPr>
+              <w:t>Cause 4 (TRANSFER): MERV-PRESS-02 – Failure to Maintain Liquid Hydrogen Propellant Tank Pressure leads to USE operational failure</w:t>
+            </w:r>
+          </w:p>
+        </w:tc>
+      </w:tr>
+    </w:tbl>
+    <w:tbl>
+      <w:tblPr>
+        <w:tblW w:w="0" w:type="auto"/>
+        <w:tblBorders>
+          <w:top w:val="single"/>
+          <w:left w:val="single"/>
+          <w:bottom w:val="single"/>
+          <w:right w:val="single"/>
+          <w:insideH w:val="single" w:sz="1" w:space="0" w:color="000000"/>
+          <w:insideV w:val="single"/>
+        </w:tblBorders>
+        <w:tblCellMar>
+          <w:top w:type="dxa" w:w="0"/>
+          <w:left w:type="dxa" w:w="0"/>
+          <w:bottom w:type="dxa" w:w="0"/>
+          <w:right w:type="dxa" w:w="0"/>
+        </w:tblCellMar>
+      </w:tblPr>
+      <w:tr>
+        <w:tc>
+          <w:tcPr>
+            <w:gridSpan w:val="1"/>
+          </w:tcPr>
+          <w:p>
+            <w:pPr>
+              <w:spacing w:after="10" w:before="50"/>
+              <w:ind w:left="350" w:right="50" w:hanging="30"/>
+              <w:jc w:val="left"/>
+            </w:pPr>
+            <w:r>
+              <w:rPr>
+                <w:rFonts w:ascii="Arial"/>
+                <w:b w:val="false"/>
+                <w:sz w:val="16"/>
+              </w:rPr>
+              <w:t>Risk Severity: N/A</w:t>
+            </w:r>
+          </w:p>
+        </w:tc>
+        <w:tc>
+          <w:tcPr>
+            <w:gridSpan w:val="3"/>
+          </w:tcPr>
+          <w:p>
+            <w:pPr>
+              <w:spacing w:after="10" w:before="50"/>
+              <w:ind w:left="350" w:right="50" w:hanging="300"/>
+              <w:jc w:val="left"/>
+            </w:pPr>
+            <w:r>
+              <w:rPr>
+                <w:rFonts w:ascii="Arial"/>
+                <w:b w:val="false"/>
+                <w:sz w:val="16"/>
+              </w:rPr>
+              <w:t>Risk Likelihood: N/A</w:t>
             </w:r>
           </w:p>
         </w:tc>
@@ -1687,54 +2449,135 @@
                 <w:b w:val="true"/>
                 <w:sz w:val="12"/>
               </w:rPr>
-              <w:t xml:space="preserve">VERIFICATIONS: </w:t>
-            </w:r>
-          </w:p>
-          <w:p>
-            <w:pPr>
-              <w:spacing w:after="10" w:before="150"/>
+              <w:t xml:space="preserve">TRANSFER REASON: </w:t>
+            </w:r>
+          </w:p>
+          <w:p>
+            <w:pPr>
+              <w:spacing w:after="10" w:before="0"/>
+              <w:ind w:left="450" w:right="50" w:hanging="300"/>
+              <w:jc w:val="left"/>
+            </w:pPr>
+            <w:r>
+              <w:rPr>
+                <w:rFonts w:ascii="Arial"/>
+                <w:b w:val="false"/>
+                <w:sz w:val="16"/>
+              </w:rPr>
+              <w:t>TRansferred to a relevant Hazard here</w:t>
+            </w:r>
+          </w:p>
+        </w:tc>
+      </w:tr>
+    </w:tbl>
+    <w:tbl>
+      <w:tblPr>
+        <w:tblW w:w="0" w:type="auto"/>
+        <w:tblBorders>
+          <w:top w:val="single"/>
+          <w:left w:val="single"/>
+          <w:bottom w:val="single"/>
+          <w:right w:val="single"/>
+          <w:insideH w:val="single" w:sz="1" w:space="0" w:color="000000"/>
+          <w:insideV w:val="single"/>
+        </w:tblBorders>
+        <w:tblCellMar>
+          <w:top w:type="dxa" w:w="0"/>
+          <w:left w:type="dxa" w:w="0"/>
+          <w:bottom w:type="dxa" w:w="0"/>
+          <w:right w:type="dxa" w:w="0"/>
+        </w:tblCellMar>
+      </w:tblPr>
+      <w:tr>
+        <w:tc>
+          <w:tcPr>
+            <w:gridSpan w:val="4"/>
+          </w:tcPr>
+          <w:p/>
+        </w:tc>
+      </w:tr>
+    </w:tbl>
+    <w:tbl>
+      <w:tblPr>
+        <w:tblW w:w="0" w:type="auto"/>
+        <w:tblBorders>
+          <w:top w:val="single"/>
+          <w:left w:val="single"/>
+          <w:bottom w:val="single"/>
+          <w:right w:val="single"/>
+          <w:insideH w:val="none" w:sz="1" w:space="0" w:color="000000"/>
+          <w:insideV w:val="single"/>
+        </w:tblBorders>
+        <w:tblCellMar>
+          <w:top w:type="dxa" w:w="0"/>
+          <w:left w:type="dxa" w:w="0"/>
+          <w:bottom w:type="dxa" w:w="0"/>
+          <w:right w:type="dxa" w:w="0"/>
+        </w:tblCellMar>
+      </w:tblPr>
+      <w:tr>
+        <w:tc>
+          <w:tcPr>
+            <w:tcW w:w="730150"/>
+            <w:gridSpan w:val="4"/>
+          </w:tcPr>
+          <w:p>
+            <w:pPr>
+              <w:spacing w:before="70" w:after="100"/>
+              <w:ind w:left="20"/>
+              <w:jc w:val="left"/>
+            </w:pPr>
+            <w:r>
+              <w:rPr>
+                <w:rFonts w:ascii="Arial"/>
+                <w:b w:val="true"/>
+                <w:sz w:val="12"/>
+              </w:rPr>
+              <w:t xml:space="preserve">CONTROLS: </w:t>
+            </w:r>
+          </w:p>
+          <w:p>
+            <w:pPr>
+              <w:spacing w:after="10" w:before="0"/>
               <w:ind w:left="450" w:right="50" w:hanging="400"/>
               <w:jc w:val="left"/>
             </w:pPr>
             <w:r>
               <w:rPr>
                 <w:rFonts w:ascii="Arial"/>
-                <w:b w:val="true"/>
-                <w:sz w:val="16"/>
-              </w:rPr>
-              <w:t>Verification 2 - &lt;STATUS TBD&gt;</w:t>
-            </w:r>
-          </w:p>
-          <w:p>
-            <w:pPr>
-              <w:spacing w:after="10" w:before="0"/>
-              <w:ind w:left="450" w:right="50" w:hanging="400"/>
-              <w:jc w:val="left"/>
-            </w:pPr>
-            <w:r>
-              <w:rPr>
-                <w:rFonts w:ascii="Arial"/>
-                <w:b w:val="false"/>
-                <w:sz w:val="16"/>
-              </w:rPr>
-              <w:t xml:space="preserve">Responsible party:  &lt;TBD&gt; , Estimated Completion Date:  &lt;TBD&gt; </w:t>
-            </w:r>
-          </w:p>
-          <w:p>
-            <w:pPr>
-              <w:spacing w:after="10" w:before="0"/>
-              <w:ind w:left="450" w:right="50" w:hanging="400"/>
-              <w:jc w:val="left"/>
-            </w:pPr>
-            <w:r>
-              <w:rPr>
-                <w:rFonts w:ascii="Arial"/>
-                <w:b w:val="false"/>
-                <w:sz w:val="16"/>
-              </w:rPr>
-              <w:t>Description: This second verification contains no verification data other than the description. It is associated with all the controls in the hazard though.</w:t>
-            </w:r>
-          </w:p>
+                <w:b w:val="false"/>
+                <w:sz w:val="16"/>
+              </w:rPr>
+              <w:t>None</w:t>
+            </w:r>
+          </w:p>
+        </w:tc>
+      </w:tr>
+    </w:tbl>
+    <w:tbl>
+      <w:tblPr>
+        <w:tblW w:w="0" w:type="auto"/>
+        <w:tblBorders>
+          <w:top w:val="single"/>
+          <w:left w:val="single"/>
+          <w:bottom w:val="single"/>
+          <w:right w:val="single"/>
+          <w:insideH w:val="single" w:sz="1" w:space="0" w:color="000000"/>
+          <w:insideV w:val="single"/>
+        </w:tblBorders>
+        <w:tblCellMar>
+          <w:top w:type="dxa" w:w="0"/>
+          <w:left w:type="dxa" w:w="0"/>
+          <w:bottom w:type="dxa" w:w="0"/>
+          <w:right w:type="dxa" w:w="0"/>
+        </w:tblCellMar>
+      </w:tblPr>
+      <w:tr>
+        <w:tc>
+          <w:tcPr>
+            <w:gridSpan w:val="4"/>
+          </w:tcPr>
+          <w:p/>
         </w:tc>
       </w:tr>
     </w:tbl>
@@ -1773,7 +2616,7 @@
                 <w:b w:val="true"/>
                 <w:sz w:val="16"/>
               </w:rPr>
-              <w:t>Cause 3 - Loss of fuel and/or oxidizer supply</w:t>
+              <w:t>Cause 5 (TRANSFER): MERV-PROP-04, Cause 1 – POGO causes dynamic oscillations attaining a resonant frequency with other US components or USE</w:t>
             </w:r>
           </w:p>
         </w:tc>
@@ -1801,6 +2644,26 @@
         <w:tc>
           <w:tcPr>
             <w:gridSpan w:val="1"/>
+          </w:tcPr>
+          <w:p>
+            <w:pPr>
+              <w:spacing w:after="10" w:before="50"/>
+              <w:ind w:left="350" w:right="50" w:hanging="30"/>
+              <w:jc w:val="left"/>
+            </w:pPr>
+            <w:r>
+              <w:rPr>
+                <w:rFonts w:ascii="Arial"/>
+                <w:b w:val="false"/>
+                <w:sz w:val="16"/>
+              </w:rPr>
+              <w:t>Risk Severity: N/A</w:t>
+            </w:r>
+          </w:p>
+        </w:tc>
+        <w:tc>
+          <w:tcPr>
+            <w:gridSpan w:val="3"/>
           </w:tcPr>
           <w:p>
             <w:pPr>
@@ -1814,27 +2677,7 @@
                 <w:b w:val="false"/>
                 <w:sz w:val="16"/>
               </w:rPr>
-              <w:t>Risk Severity: I - Catastrophic</w:t>
-            </w:r>
-          </w:p>
-        </w:tc>
-        <w:tc>
-          <w:tcPr>
-            <w:gridSpan w:val="3"/>
-          </w:tcPr>
-          <w:p>
-            <w:pPr>
-              <w:spacing w:after="10" w:before="50"/>
-              <w:ind w:left="350" w:right="50" w:hanging="300"/>
-              <w:jc w:val="left"/>
-            </w:pPr>
-            <w:r>
-              <w:rPr>
-                <w:rFonts w:ascii="Arial"/>
-                <w:b w:val="false"/>
-                <w:sz w:val="16"/>
-              </w:rPr>
-              <w:t>Risk Likelihood: C - Occassional</w:t>
+              <w:t>Risk Likelihood: N/A</w:t>
             </w:r>
           </w:p>
         </w:tc>
@@ -1875,23 +2718,22 @@
                 <w:b w:val="true"/>
                 <w:sz w:val="12"/>
               </w:rPr>
-              <w:t xml:space="preserve">CAUSE DESCRIPTION: </w:t>
-            </w:r>
-          </w:p>
-          <w:p>
-            <w:pPr>
-              <w:spacing w:after="10" w:before="0"/>
-              <w:ind w:left="350" w:right="50" w:hanging="300"/>
-              <w:jc w:val="left"/>
-            </w:pPr>
-            <w:r>
-              <w:rPr>
-                <w:rFonts w:ascii="Arial"/>
-                <w:b w:val="false"/>
-                <w:sz w:val="16"/>
-              </w:rPr>
-              <w:t>Total loss of fuel and/or oxidizer supply would be caused by a failed close prevalve during USE operation. This could be from failure of the prevalve or of the pneumatic system/command to the prevalve. A single dual coil pneumatic valve controls the pressure to both prevalves. If this pneumatic valve (HF/OF -1000) is inadvertently activated the prevalves will close.
-Should there be a total loss of the fuel or oxidizer supply from the Upper Stage to the J-2X during operation, this would unload the Fuel or Oxidizer Turbopump and the pump could experience rotor overspeed which may induce pump or turbine component failure (including component rotational burst), and possibly FTP/OTP structural disintegration. This structural disintegration will cause turbopump loss of function, generation of shrapnel, uncontained USE damage and possibly fire/explosion, leading to loss of mission, and/or a loss of crew/vehicle. In addition loss of fuel supply only would cause the USE gas generator to run LO2 rich.</w:t>
+              <w:t xml:space="preserve">TRANSFER REASON: </w:t>
+            </w:r>
+          </w:p>
+          <w:p>
+            <w:pPr>
+              <w:spacing w:after="10" w:before="0"/>
+              <w:ind w:left="450" w:right="50" w:hanging="300"/>
+              <w:jc w:val="left"/>
+            </w:pPr>
+            <w:r>
+              <w:rPr>
+                <w:rFonts w:ascii="Arial"/>
+                <w:b w:val="false"/>
+                <w:sz w:val="16"/>
+              </w:rPr>
+              <w:t>This cause is described in another hazard cause. Look it up.</w:t>
             </w:r>
           </w:p>
         </w:tc>
@@ -1918,6 +2760,34 @@
       <w:tr>
         <w:tc>
           <w:tcPr>
+            <w:gridSpan w:val="4"/>
+          </w:tcPr>
+          <w:p/>
+        </w:tc>
+      </w:tr>
+    </w:tbl>
+    <w:tbl>
+      <w:tblPr>
+        <w:tblW w:w="0" w:type="auto"/>
+        <w:tblBorders>
+          <w:top w:val="single"/>
+          <w:left w:val="single"/>
+          <w:bottom w:val="single"/>
+          <w:right w:val="single"/>
+          <w:insideH w:val="none" w:sz="1" w:space="0" w:color="000000"/>
+          <w:insideV w:val="single"/>
+        </w:tblBorders>
+        <w:tblCellMar>
+          <w:top w:type="dxa" w:w="0"/>
+          <w:left w:type="dxa" w:w="0"/>
+          <w:bottom w:type="dxa" w:w="0"/>
+          <w:right w:type="dxa" w:w="0"/>
+        </w:tblCellMar>
+      </w:tblPr>
+      <w:tr>
+        <w:tc>
+          <w:tcPr>
+            <w:tcW w:w="730150"/>
             <w:gridSpan w:val="4"/>
           </w:tcPr>
           <w:p>
@@ -1932,22 +2802,93 @@
                 <w:b w:val="true"/>
                 <w:sz w:val="12"/>
               </w:rPr>
-              <w:t xml:space="preserve">EFFECTS: </w:t>
-            </w:r>
-          </w:p>
-          <w:p>
-            <w:pPr>
-              <w:spacing w:after="10" w:before="0"/>
-              <w:ind w:left="450" w:right="50" w:hanging="300"/>
-              <w:jc w:val="left"/>
-            </w:pPr>
-            <w:r>
-              <w:rPr>
-                <w:rFonts w:ascii="Arial"/>
-                <w:b w:val="false"/>
-                <w:sz w:val="16"/>
-              </w:rPr>
-              <w:t>end of the world.</w:t>
+              <w:t xml:space="preserve">CONTROLS: </w:t>
+            </w:r>
+          </w:p>
+          <w:p>
+            <w:pPr>
+              <w:spacing w:after="10" w:before="0"/>
+              <w:ind w:left="350" w:right="50" w:hanging="300"/>
+              <w:jc w:val="left"/>
+            </w:pPr>
+            <w:r>
+              <w:rPr>
+                <w:rFonts w:ascii="Arial"/>
+                <w:b w:val="false"/>
+                <w:sz w:val="16"/>
+              </w:rPr>
+              <w:t>Control 5.4 (TRANSFER): MERV-PROP-04 – &lt;TBD&gt; , Control 42</w:t>
+            </w:r>
+          </w:p>
+        </w:tc>
+      </w:tr>
+    </w:tbl>
+    <w:tbl>
+      <w:tblPr>
+        <w:tblW w:w="0" w:type="auto"/>
+        <w:tblBorders>
+          <w:top w:val="single"/>
+          <w:left w:val="single"/>
+          <w:bottom w:val="single"/>
+          <w:right w:val="single"/>
+          <w:insideH w:val="none" w:sz="1" w:space="0" w:color="000000"/>
+          <w:insideV w:val="single"/>
+        </w:tblBorders>
+        <w:tblCellMar>
+          <w:top w:type="dxa" w:w="0"/>
+          <w:left w:type="dxa" w:w="0"/>
+          <w:bottom w:type="dxa" w:w="0"/>
+          <w:right w:type="dxa" w:w="0"/>
+        </w:tblCellMar>
+      </w:tblPr>
+      <w:tr>
+        <w:tc>
+          <w:tcPr>
+            <w:gridSpan w:val="4"/>
+          </w:tcPr>
+          <w:p>
+            <w:pPr>
+              <w:spacing w:after="10" w:before="150"/>
+              <w:ind w:left="650" w:right="50" w:hanging="400"/>
+              <w:jc w:val="left"/>
+            </w:pPr>
+            <w:r>
+              <w:rPr>
+                <w:rFonts w:ascii="Arial"/>
+                <w:b w:val="true"/>
+                <w:sz w:val="16"/>
+              </w:rPr>
+              <w:t>Verification 5.4.2 - &lt;STATUS TBD&gt;</w:t>
+            </w:r>
+          </w:p>
+          <w:p>
+            <w:pPr>
+              <w:spacing w:after="10" w:before="0"/>
+              <w:ind w:left="650" w:right="50" w:hanging="400"/>
+              <w:jc w:val="left"/>
+            </w:pPr>
+            <w:r>
+              <w:rPr>
+                <w:rFonts w:ascii="Arial"/>
+                <w:b w:val="false"/>
+                <w:sz w:val="16"/>
+              </w:rPr>
+              <w:t xml:space="preserve">Responsible party:  &lt;TBD&gt; , Estimated Completion Date:  &lt;TBD&gt; </w:t>
+            </w:r>
+          </w:p>
+          <w:p>
+            <w:pPr>
+              <w:spacing w:after="10" w:before="0"/>
+              <w:ind w:left="650" w:right="50" w:hanging="400"/>
+              <w:jc w:val="left"/>
+            </w:pPr>
+            <w:r>
+              <w:rPr>
+                <w:rFonts w:ascii="Arial"/>
+                <w:b w:val="false"/>
+                <w:sz w:val="16"/>
+              </w:rPr>
+              <w:t>Description: This second verification contains no verification data other than the description. It is associated with all the controls in the hazard though.</w:t>
             </w:r>
           </w:p>
         </w:tc>
@@ -1976,718 +2917,7 @@
           <w:tcPr>
             <w:gridSpan w:val="4"/>
           </w:tcPr>
-          <w:p>
-            <w:pPr>
-              <w:spacing w:before="70" w:after="100"/>
-              <w:ind w:left="20"/>
-              <w:jc w:val="left"/>
-            </w:pPr>
-            <w:r>
-              <w:rPr>
-                <w:rFonts w:ascii="Arial"/>
-                <w:b w:val="true"/>
-                <w:sz w:val="12"/>
-              </w:rPr>
-              <w:t>ADDITIONAL SAFETY FEATURES:</w:t>
-            </w:r>
-          </w:p>
-          <w:p>
-            <w:pPr>
-              <w:spacing w:after="10" w:before="0"/>
-              <w:ind w:left="350" w:right="50" w:hanging="300"/>
-              <w:jc w:val="left"/>
-            </w:pPr>
-            <w:r>
-              <w:rPr>
-                <w:rFonts w:ascii="Arial"/>
-                <w:b w:val="false"/>
-                <w:sz w:val="16"/>
-              </w:rPr>
-              <w:t>Analysis, simulation, and demonstration to 5 9's reliability, which doesn't make sense but whatever.</w:t>
-            </w:r>
-          </w:p>
-        </w:tc>
-      </w:tr>
-    </w:tbl>
-    <w:tbl>
-      <w:tblPr>
-        <w:tblW w:w="0" w:type="auto"/>
-        <w:tblBorders>
-          <w:top w:val="single"/>
-          <w:left w:val="single"/>
-          <w:bottom w:val="single"/>
-          <w:right w:val="single"/>
-          <w:insideH w:val="single" w:sz="1" w:space="0" w:color="000000"/>
-          <w:insideV w:val="single"/>
-        </w:tblBorders>
-        <w:tblCellMar>
-          <w:top w:type="dxa" w:w="0"/>
-          <w:left w:type="dxa" w:w="0"/>
-          <w:bottom w:type="dxa" w:w="0"/>
-          <w:right w:type="dxa" w:w="0"/>
-        </w:tblCellMar>
-      </w:tblPr>
-      <w:tr>
-        <w:tc>
-          <w:tcPr>
-            <w:gridSpan w:val="4"/>
-          </w:tcPr>
-          <w:p>
-            <w:pPr>
-              <w:spacing w:before="70" w:after="100"/>
-              <w:ind w:left="20"/>
-              <w:jc w:val="left"/>
-            </w:pPr>
-            <w:r>
-              <w:rPr>
-                <w:rFonts w:ascii="Arial"/>
-                <w:b w:val="true"/>
-                <w:sz w:val="12"/>
-              </w:rPr>
-              <w:t xml:space="preserve">CONTROLS: </w:t>
-            </w:r>
-          </w:p>
-          <w:p>
-            <w:pPr>
-              <w:spacing w:after="10" w:before="0"/>
-              <w:ind w:left="450" w:right="50" w:hanging="400"/>
-              <w:jc w:val="left"/>
-            </w:pPr>
-            <w:r>
-              <w:rPr>
-                <w:rFonts w:ascii="Arial"/>
-                <w:b w:val="false"/>
-                <w:sz w:val="16"/>
-              </w:rPr>
-              <w:t>None</w:t>
-            </w:r>
-          </w:p>
-        </w:tc>
-      </w:tr>
-    </w:tbl>
-    <w:tbl>
-      <w:tblPr>
-        <w:tblW w:w="0" w:type="auto"/>
-        <w:tblBorders>
-          <w:top w:val="single"/>
-          <w:left w:val="single"/>
-          <w:bottom w:val="single"/>
-          <w:right w:val="single"/>
-          <w:insideH w:val="single" w:sz="1" w:space="0" w:color="000000"/>
-          <w:insideV w:val="single"/>
-        </w:tblBorders>
-        <w:tblCellMar>
-          <w:top w:type="dxa" w:w="0"/>
-          <w:left w:type="dxa" w:w="0"/>
-          <w:bottom w:type="dxa" w:w="0"/>
-          <w:right w:type="dxa" w:w="0"/>
-        </w:tblCellMar>
-      </w:tblPr>
-      <w:tr>
-        <w:tc>
-          <w:tcPr>
-            <w:gridSpan w:val="4"/>
-          </w:tcPr>
-          <w:p>
-            <w:pPr>
-              <w:spacing w:before="70" w:after="100"/>
-              <w:ind w:left="20"/>
-              <w:jc w:val="left"/>
-            </w:pPr>
-            <w:r>
-              <w:rPr>
-                <w:rFonts w:ascii="Arial"/>
-                <w:b w:val="true"/>
-                <w:sz w:val="12"/>
-              </w:rPr>
-              <w:t xml:space="preserve">VERIFICATIONS: </w:t>
-            </w:r>
-          </w:p>
-          <w:p>
-            <w:pPr>
-              <w:spacing w:after="10" w:before="50"/>
-              <w:ind w:left="450" w:right="50" w:hanging="400"/>
-              <w:jc w:val="left"/>
-            </w:pPr>
-            <w:r>
-              <w:rPr>
-                <w:rFonts w:ascii="Arial"/>
-                <w:b w:val="false"/>
-                <w:sz w:val="16"/>
-              </w:rPr>
-              <w:t>None</w:t>
-            </w:r>
-          </w:p>
-        </w:tc>
-      </w:tr>
-    </w:tbl>
-    <w:tbl>
-      <w:tblPr>
-        <w:tblW w:w="0" w:type="auto"/>
-        <w:tblBorders>
-          <w:top w:val="single"/>
-          <w:left w:val="single"/>
-          <w:bottom w:val="single"/>
-          <w:right w:val="single"/>
-          <w:insideH w:val="single" w:sz="1" w:space="0" w:color="000000"/>
-          <w:insideV w:val="single"/>
-        </w:tblBorders>
-        <w:tblCellMar>
-          <w:top w:type="dxa" w:w="0"/>
-          <w:left w:type="dxa" w:w="0"/>
-          <w:bottom w:type="dxa" w:w="0"/>
-          <w:right w:type="dxa" w:w="0"/>
-        </w:tblCellMar>
-      </w:tblPr>
-      <w:tr>
-        <w:tc>
-          <w:tcPr>
-            <w:gridSpan w:val="4"/>
-          </w:tcPr>
-          <w:p>
-            <w:pPr>
-              <w:spacing w:after="10" w:before="50"/>
-              <w:ind w:left="350" w:right="50" w:hanging="300"/>
-              <w:jc w:val="left"/>
-            </w:pPr>
-            <w:r>
-              <w:rPr>
-                <w:rFonts w:ascii="Arial"/>
-                <w:b w:val="true"/>
-                <w:sz w:val="16"/>
-              </w:rPr>
-              <w:t>Cause 4 (TRANSFER): MERV-PRESS-02 – Failure to Maintain Liquid Hydrogen Propellant Tank Pressure leads to USE operational failure</w:t>
-            </w:r>
-          </w:p>
-        </w:tc>
-      </w:tr>
-    </w:tbl>
-    <w:tbl>
-      <w:tblPr>
-        <w:tblW w:w="0" w:type="auto"/>
-        <w:tblBorders>
-          <w:top w:val="single"/>
-          <w:left w:val="single"/>
-          <w:bottom w:val="single"/>
-          <w:right w:val="single"/>
-          <w:insideH w:val="single" w:sz="1" w:space="0" w:color="000000"/>
-          <w:insideV w:val="single"/>
-        </w:tblBorders>
-        <w:tblCellMar>
-          <w:top w:type="dxa" w:w="0"/>
-          <w:left w:type="dxa" w:w="0"/>
-          <w:bottom w:type="dxa" w:w="0"/>
-          <w:right w:type="dxa" w:w="0"/>
-        </w:tblCellMar>
-      </w:tblPr>
-      <w:tr>
-        <w:tc>
-          <w:tcPr>
-            <w:gridSpan w:val="1"/>
-          </w:tcPr>
-          <w:p>
-            <w:pPr>
-              <w:spacing w:after="10" w:before="50"/>
-              <w:ind w:left="350" w:right="50" w:hanging="30"/>
-              <w:jc w:val="left"/>
-            </w:pPr>
-            <w:r>
-              <w:rPr>
-                <w:rFonts w:ascii="Arial"/>
-                <w:b w:val="false"/>
-                <w:sz w:val="16"/>
-              </w:rPr>
-              <w:t>Risk Severity: N/A</w:t>
-            </w:r>
-          </w:p>
-        </w:tc>
-        <w:tc>
-          <w:tcPr>
-            <w:gridSpan w:val="3"/>
-          </w:tcPr>
-          <w:p>
-            <w:pPr>
-              <w:spacing w:after="10" w:before="50"/>
-              <w:ind w:left="350" w:right="50" w:hanging="300"/>
-              <w:jc w:val="left"/>
-            </w:pPr>
-            <w:r>
-              <w:rPr>
-                <w:rFonts w:ascii="Arial"/>
-                <w:b w:val="false"/>
-                <w:sz w:val="16"/>
-              </w:rPr>
-              <w:t>Risk Likelihood: N/A</w:t>
-            </w:r>
-          </w:p>
-        </w:tc>
-      </w:tr>
-    </w:tbl>
-    <w:tbl>
-      <w:tblPr>
-        <w:tblW w:w="0" w:type="auto"/>
-        <w:tblBorders>
-          <w:top w:val="single"/>
-          <w:left w:val="single"/>
-          <w:bottom w:val="single"/>
-          <w:right w:val="single"/>
-          <w:insideH w:val="single" w:sz="1" w:space="0" w:color="000000"/>
-          <w:insideV w:val="single"/>
-        </w:tblBorders>
-        <w:tblCellMar>
-          <w:top w:type="dxa" w:w="0"/>
-          <w:left w:type="dxa" w:w="0"/>
-          <w:bottom w:type="dxa" w:w="0"/>
-          <w:right w:type="dxa" w:w="0"/>
-        </w:tblCellMar>
-      </w:tblPr>
-      <w:tr>
-        <w:tc>
-          <w:tcPr>
-            <w:gridSpan w:val="4"/>
-          </w:tcPr>
-          <w:p>
-            <w:pPr>
-              <w:spacing w:before="70" w:after="100"/>
-              <w:ind w:left="20"/>
-              <w:jc w:val="left"/>
-            </w:pPr>
-            <w:r>
-              <w:rPr>
-                <w:rFonts w:ascii="Arial"/>
-                <w:b w:val="true"/>
-                <w:sz w:val="12"/>
-              </w:rPr>
-              <w:t xml:space="preserve">TRANSFER REASON: </w:t>
-            </w:r>
-          </w:p>
-          <w:p>
-            <w:pPr>
-              <w:spacing w:after="10" w:before="0"/>
-              <w:ind w:left="450" w:right="50" w:hanging="300"/>
-              <w:jc w:val="left"/>
-            </w:pPr>
-            <w:r>
-              <w:rPr>
-                <w:rFonts w:ascii="Arial"/>
-                <w:b w:val="false"/>
-                <w:sz w:val="16"/>
-              </w:rPr>
-              <w:t>TRansferred to a relevant Hazard here</w:t>
-            </w:r>
-          </w:p>
-        </w:tc>
-      </w:tr>
-    </w:tbl>
-    <w:tbl>
-      <w:tblPr>
-        <w:tblW w:w="0" w:type="auto"/>
-        <w:tblBorders>
-          <w:top w:val="single"/>
-          <w:left w:val="single"/>
-          <w:bottom w:val="single"/>
-          <w:right w:val="single"/>
-          <w:insideH w:val="single" w:sz="1" w:space="0" w:color="000000"/>
-          <w:insideV w:val="single"/>
-        </w:tblBorders>
-        <w:tblCellMar>
-          <w:top w:type="dxa" w:w="0"/>
-          <w:left w:type="dxa" w:w="0"/>
-          <w:bottom w:type="dxa" w:w="0"/>
-          <w:right w:type="dxa" w:w="0"/>
-        </w:tblCellMar>
-      </w:tblPr>
-      <w:tr>
-        <w:tc>
-          <w:tcPr>
-            <w:gridSpan w:val="4"/>
-          </w:tcPr>
-          <w:p>
-            <w:pPr>
-              <w:spacing w:before="70" w:after="100"/>
-              <w:ind w:left="20"/>
-              <w:jc w:val="left"/>
-            </w:pPr>
-            <w:r>
-              <w:rPr>
-                <w:rFonts w:ascii="Arial"/>
-                <w:b w:val="true"/>
-                <w:sz w:val="12"/>
-              </w:rPr>
-              <w:t xml:space="preserve">CONTROLS: </w:t>
-            </w:r>
-          </w:p>
-          <w:p>
-            <w:pPr>
-              <w:spacing w:after="10" w:before="0"/>
-              <w:ind w:left="450" w:right="50" w:hanging="400"/>
-              <w:jc w:val="left"/>
-            </w:pPr>
-            <w:r>
-              <w:rPr>
-                <w:rFonts w:ascii="Arial"/>
-                <w:b w:val="false"/>
-                <w:sz w:val="16"/>
-              </w:rPr>
-              <w:t>None</w:t>
-            </w:r>
-          </w:p>
-        </w:tc>
-      </w:tr>
-    </w:tbl>
-    <w:tbl>
-      <w:tblPr>
-        <w:tblW w:w="0" w:type="auto"/>
-        <w:tblBorders>
-          <w:top w:val="single"/>
-          <w:left w:val="single"/>
-          <w:bottom w:val="single"/>
-          <w:right w:val="single"/>
-          <w:insideH w:val="single" w:sz="1" w:space="0" w:color="000000"/>
-          <w:insideV w:val="single"/>
-        </w:tblBorders>
-        <w:tblCellMar>
-          <w:top w:type="dxa" w:w="0"/>
-          <w:left w:type="dxa" w:w="0"/>
-          <w:bottom w:type="dxa" w:w="0"/>
-          <w:right w:type="dxa" w:w="0"/>
-        </w:tblCellMar>
-      </w:tblPr>
-      <w:tr>
-        <w:tc>
-          <w:tcPr>
-            <w:gridSpan w:val="4"/>
-          </w:tcPr>
-          <w:p>
-            <w:pPr>
-              <w:spacing w:before="70" w:after="100"/>
-              <w:ind w:left="20"/>
-              <w:jc w:val="left"/>
-            </w:pPr>
-            <w:r>
-              <w:rPr>
-                <w:rFonts w:ascii="Arial"/>
-                <w:b w:val="true"/>
-                <w:sz w:val="12"/>
-              </w:rPr>
-              <w:t xml:space="preserve">VERIFICATIONS: </w:t>
-            </w:r>
-          </w:p>
-          <w:p>
-            <w:pPr>
-              <w:spacing w:after="10" w:before="50"/>
-              <w:ind w:left="450" w:right="50" w:hanging="400"/>
-              <w:jc w:val="left"/>
-            </w:pPr>
-            <w:r>
-              <w:rPr>
-                <w:rFonts w:ascii="Arial"/>
-                <w:b w:val="false"/>
-                <w:sz w:val="16"/>
-              </w:rPr>
-              <w:t>None</w:t>
-            </w:r>
-          </w:p>
-        </w:tc>
-      </w:tr>
-    </w:tbl>
-    <w:tbl>
-      <w:tblPr>
-        <w:tblW w:w="0" w:type="auto"/>
-        <w:tblBorders>
-          <w:top w:val="single"/>
-          <w:left w:val="single"/>
-          <w:bottom w:val="single"/>
-          <w:right w:val="single"/>
-          <w:insideH w:val="single" w:sz="1" w:space="0" w:color="000000"/>
-          <w:insideV w:val="single"/>
-        </w:tblBorders>
-        <w:tblCellMar>
-          <w:top w:type="dxa" w:w="0"/>
-          <w:left w:type="dxa" w:w="0"/>
-          <w:bottom w:type="dxa" w:w="0"/>
-          <w:right w:type="dxa" w:w="0"/>
-        </w:tblCellMar>
-      </w:tblPr>
-      <w:tr>
-        <w:tc>
-          <w:tcPr>
-            <w:gridSpan w:val="4"/>
-          </w:tcPr>
-          <w:p>
-            <w:pPr>
-              <w:spacing w:after="10" w:before="50"/>
-              <w:ind w:left="350" w:right="50" w:hanging="300"/>
-              <w:jc w:val="left"/>
-            </w:pPr>
-            <w:r>
-              <w:rPr>
-                <w:rFonts w:ascii="Arial"/>
-                <w:b w:val="true"/>
-                <w:sz w:val="16"/>
-              </w:rPr>
-              <w:t>Cause 5 (TRANSFER): MERV-PROP-04, Cause 1 – POGO causes dynamic oscillations attaining a resonant frequency with other US components or USE</w:t>
-            </w:r>
-          </w:p>
-        </w:tc>
-      </w:tr>
-    </w:tbl>
-    <w:tbl>
-      <w:tblPr>
-        <w:tblW w:w="0" w:type="auto"/>
-        <w:tblBorders>
-          <w:top w:val="single"/>
-          <w:left w:val="single"/>
-          <w:bottom w:val="single"/>
-          <w:right w:val="single"/>
-          <w:insideH w:val="single" w:sz="1" w:space="0" w:color="000000"/>
-          <w:insideV w:val="single"/>
-        </w:tblBorders>
-        <w:tblCellMar>
-          <w:top w:type="dxa" w:w="0"/>
-          <w:left w:type="dxa" w:w="0"/>
-          <w:bottom w:type="dxa" w:w="0"/>
-          <w:right w:type="dxa" w:w="0"/>
-        </w:tblCellMar>
-      </w:tblPr>
-      <w:tr>
-        <w:tc>
-          <w:tcPr>
-            <w:gridSpan w:val="1"/>
-          </w:tcPr>
-          <w:p>
-            <w:pPr>
-              <w:spacing w:after="10" w:before="50"/>
-              <w:ind w:left="350" w:right="50" w:hanging="30"/>
-              <w:jc w:val="left"/>
-            </w:pPr>
-            <w:r>
-              <w:rPr>
-                <w:rFonts w:ascii="Arial"/>
-                <w:b w:val="false"/>
-                <w:sz w:val="16"/>
-              </w:rPr>
-              <w:t>Risk Severity: N/A</w:t>
-            </w:r>
-          </w:p>
-        </w:tc>
-        <w:tc>
-          <w:tcPr>
-            <w:gridSpan w:val="3"/>
-          </w:tcPr>
-          <w:p>
-            <w:pPr>
-              <w:spacing w:after="10" w:before="50"/>
-              <w:ind w:left="350" w:right="50" w:hanging="300"/>
-              <w:jc w:val="left"/>
-            </w:pPr>
-            <w:r>
-              <w:rPr>
-                <w:rFonts w:ascii="Arial"/>
-                <w:b w:val="false"/>
-                <w:sz w:val="16"/>
-              </w:rPr>
-              <w:t>Risk Likelihood: N/A</w:t>
-            </w:r>
-          </w:p>
-        </w:tc>
-      </w:tr>
-    </w:tbl>
-    <w:tbl>
-      <w:tblPr>
-        <w:tblW w:w="0" w:type="auto"/>
-        <w:tblBorders>
-          <w:top w:val="single"/>
-          <w:left w:val="single"/>
-          <w:bottom w:val="single"/>
-          <w:right w:val="single"/>
-          <w:insideH w:val="single" w:sz="1" w:space="0" w:color="000000"/>
-          <w:insideV w:val="single"/>
-        </w:tblBorders>
-        <w:tblCellMar>
-          <w:top w:type="dxa" w:w="0"/>
-          <w:left w:type="dxa" w:w="0"/>
-          <w:bottom w:type="dxa" w:w="0"/>
-          <w:right w:type="dxa" w:w="0"/>
-        </w:tblCellMar>
-      </w:tblPr>
-      <w:tr>
-        <w:tc>
-          <w:tcPr>
-            <w:gridSpan w:val="4"/>
-          </w:tcPr>
-          <w:p>
-            <w:pPr>
-              <w:spacing w:before="70" w:after="100"/>
-              <w:ind w:left="20"/>
-              <w:jc w:val="left"/>
-            </w:pPr>
-            <w:r>
-              <w:rPr>
-                <w:rFonts w:ascii="Arial"/>
-                <w:b w:val="true"/>
-                <w:sz w:val="12"/>
-              </w:rPr>
-              <w:t xml:space="preserve">TRANSFER REASON: </w:t>
-            </w:r>
-          </w:p>
-          <w:p>
-            <w:pPr>
-              <w:spacing w:after="10" w:before="0"/>
-              <w:ind w:left="450" w:right="50" w:hanging="300"/>
-              <w:jc w:val="left"/>
-            </w:pPr>
-            <w:r>
-              <w:rPr>
-                <w:rFonts w:ascii="Arial"/>
-                <w:b w:val="false"/>
-                <w:sz w:val="16"/>
-              </w:rPr>
-              <w:t>This cause is described in another hazard cause. Look it up.</w:t>
-            </w:r>
-          </w:p>
-        </w:tc>
-      </w:tr>
-    </w:tbl>
-    <w:tbl>
-      <w:tblPr>
-        <w:tblW w:w="0" w:type="auto"/>
-        <w:tblBorders>
-          <w:top w:val="single"/>
-          <w:left w:val="single"/>
-          <w:bottom w:val="single"/>
-          <w:right w:val="single"/>
-          <w:insideH w:val="single" w:sz="1" w:space="0" w:color="000000"/>
-          <w:insideV w:val="single"/>
-        </w:tblBorders>
-        <w:tblCellMar>
-          <w:top w:type="dxa" w:w="0"/>
-          <w:left w:type="dxa" w:w="0"/>
-          <w:bottom w:type="dxa" w:w="0"/>
-          <w:right w:type="dxa" w:w="0"/>
-        </w:tblCellMar>
-      </w:tblPr>
-      <w:tr>
-        <w:tc>
-          <w:tcPr>
-            <w:gridSpan w:val="4"/>
-          </w:tcPr>
-          <w:p>
-            <w:pPr>
-              <w:spacing w:before="70" w:after="100"/>
-              <w:ind w:left="20"/>
-              <w:jc w:val="left"/>
-            </w:pPr>
-            <w:r>
-              <w:rPr>
-                <w:rFonts w:ascii="Arial"/>
-                <w:b w:val="true"/>
-                <w:sz w:val="12"/>
-              </w:rPr>
-              <w:t xml:space="preserve">CONTROLS: </w:t>
-            </w:r>
-          </w:p>
-          <w:p>
-            <w:pPr>
-              <w:spacing w:after="10" w:before="0"/>
-              <w:ind w:left="350" w:right="50" w:hanging="300"/>
-              <w:jc w:val="left"/>
-            </w:pPr>
-            <w:r>
-              <w:rPr>
-                <w:rFonts w:ascii="Arial"/>
-                <w:b w:val="false"/>
-                <w:sz w:val="16"/>
-              </w:rPr>
-              <w:t>Control 4 (TRANSFER): MERV-PROP-04 – &lt;TBD&gt; , Control 42</w:t>
-            </w:r>
-          </w:p>
-        </w:tc>
-      </w:tr>
-    </w:tbl>
-    <w:tbl>
-      <w:tblPr>
-        <w:tblW w:w="0" w:type="auto"/>
-        <w:tblBorders>
-          <w:top w:val="single"/>
-          <w:left w:val="single"/>
-          <w:bottom w:val="single"/>
-          <w:right w:val="single"/>
-          <w:insideH w:val="single" w:sz="1" w:space="0" w:color="000000"/>
-          <w:insideV w:val="single"/>
-        </w:tblBorders>
-        <w:tblCellMar>
-          <w:top w:type="dxa" w:w="0"/>
-          <w:left w:type="dxa" w:w="0"/>
-          <w:bottom w:type="dxa" w:w="0"/>
-          <w:right w:type="dxa" w:w="0"/>
-        </w:tblCellMar>
-      </w:tblPr>
-      <w:tr>
-        <w:tc>
-          <w:tcPr>
-            <w:gridSpan w:val="4"/>
-          </w:tcPr>
-          <w:p>
-            <w:pPr>
-              <w:spacing w:before="70" w:after="100"/>
-              <w:ind w:left="20"/>
-              <w:jc w:val="left"/>
-            </w:pPr>
-            <w:r>
-              <w:rPr>
-                <w:rFonts w:ascii="Arial"/>
-                <w:b w:val="true"/>
-                <w:sz w:val="12"/>
-              </w:rPr>
-              <w:t xml:space="preserve">VERIFICATIONS: </w:t>
-            </w:r>
-          </w:p>
-          <w:p>
-            <w:pPr>
-              <w:spacing w:after="10" w:before="150"/>
-              <w:ind w:left="450" w:right="50" w:hanging="400"/>
-              <w:jc w:val="left"/>
-            </w:pPr>
-            <w:r>
-              <w:rPr>
-                <w:rFonts w:ascii="Arial"/>
-                <w:b w:val="true"/>
-                <w:sz w:val="16"/>
-              </w:rPr>
-              <w:t>Verification 2 - &lt;STATUS TBD&gt;</w:t>
-            </w:r>
-          </w:p>
-          <w:p>
-            <w:pPr>
-              <w:spacing w:after="10" w:before="0"/>
-              <w:ind w:left="450" w:right="50" w:hanging="400"/>
-              <w:jc w:val="left"/>
-            </w:pPr>
-            <w:r>
-              <w:rPr>
-                <w:rFonts w:ascii="Arial"/>
-                <w:b w:val="false"/>
-                <w:sz w:val="16"/>
-              </w:rPr>
-              <w:t xml:space="preserve">Responsible party:  &lt;TBD&gt; , Estimated Completion Date:  &lt;TBD&gt; </w:t>
-            </w:r>
-          </w:p>
-          <w:p>
-            <w:pPr>
-              <w:spacing w:after="10" w:before="0"/>
-              <w:ind w:left="450" w:right="50" w:hanging="400"/>
-              <w:jc w:val="left"/>
-            </w:pPr>
-            <w:r>
-              <w:rPr>
-                <w:rFonts w:ascii="Arial"/>
-                <w:b w:val="false"/>
-                <w:sz w:val="16"/>
-              </w:rPr>
-              <w:t>Description: This second verification contains no verification data other than the description. It is associated with all the controls in the hazard though.</w:t>
-            </w:r>
-          </w:p>
+          <w:p/>
         </w:tc>
       </w:tr>
     </w:tbl>

</xml_diff>